<commit_message>
Fixing the pitchshifter effect + manual update
</commit_message>
<xml_diff>
--- a/Yaml AudioTool Rebuilt/Resources/Yaml Audio Tool Rebuilt - Manual.docx
+++ b/Yaml AudioTool Rebuilt/Resources/Yaml Audio Tool Rebuilt - Manual.docx
@@ -65,7 +65,7 @@
           <w:szCs w:val="24"/>
           <w:lang w:val="en-US"/>
         </w:rPr>
-        <w:t>1.0.0</w:t>
+        <w:t>1.0.</w:t>
       </w:r>
       <w:r>
         <w:rPr>
@@ -75,7 +75,7 @@
           <w:szCs w:val="24"/>
           <w:lang w:val="en-US"/>
         </w:rPr>
-        <w:t xml:space="preserve"> – 2304</w:t>
+        <w:t>1</w:t>
       </w:r>
       <w:r>
         <w:rPr>
@@ -85,7 +85,7 @@
           <w:szCs w:val="24"/>
           <w:lang w:val="en-US"/>
         </w:rPr>
-        <w:t>2</w:t>
+        <w:t xml:space="preserve"> – 2304</w:t>
       </w:r>
       <w:r>
         <w:rPr>
@@ -95,7 +95,17 @@
           <w:szCs w:val="24"/>
           <w:lang w:val="en-US"/>
         </w:rPr>
-        <w:t>4</w:t>
+        <w:t>2</w:t>
+      </w:r>
+      <w:r>
+        <w:rPr>
+          <w:b/>
+          <w:bCs/>
+          <w:sz w:val="24"/>
+          <w:szCs w:val="24"/>
+          <w:lang w:val="en-US"/>
+        </w:rPr>
+        <w:t>8</w:t>
       </w:r>
     </w:p>
     <w:p>
@@ -175,7 +185,7 @@
           <w:r>
             <w:fldChar w:fldCharType="separate"/>
           </w:r>
-          <w:hyperlink w:anchor="_Toc133263324" w:history="1">
+          <w:hyperlink w:anchor="_Toc133605171" w:history="1">
             <w:r>
               <w:rPr>
                 <w:rStyle w:val="Hyperlink"/>
@@ -203,7 +213,7 @@
                 <w:noProof/>
                 <w:webHidden/>
               </w:rPr>
-              <w:instrText xml:space="preserve"> PAGEREF _Toc133263324 \h </w:instrText>
+              <w:instrText xml:space="preserve"> PAGEREF _Toc133605171 \h </w:instrText>
             </w:r>
             <w:r>
               <w:rPr>
@@ -248,7 +258,7 @@
               <w14:ligatures w14:val="none"/>
             </w:rPr>
           </w:pPr>
-          <w:hyperlink w:anchor="_Toc133263325" w:history="1">
+          <w:hyperlink w:anchor="_Toc133605172" w:history="1">
             <w:r>
               <w:rPr>
                 <w:rStyle w:val="Hyperlink"/>
@@ -276,7 +286,7 @@
                 <w:noProof/>
                 <w:webHidden/>
               </w:rPr>
-              <w:instrText xml:space="preserve"> PAGEREF _Toc133263325 \h </w:instrText>
+              <w:instrText xml:space="preserve"> PAGEREF _Toc133605172 \h </w:instrText>
             </w:r>
             <w:r>
               <w:rPr>
@@ -321,7 +331,7 @@
               <w14:ligatures w14:val="none"/>
             </w:rPr>
           </w:pPr>
-          <w:hyperlink w:anchor="_Toc133263326" w:history="1">
+          <w:hyperlink w:anchor="_Toc133605173" w:history="1">
             <w:r>
               <w:rPr>
                 <w:rStyle w:val="Hyperlink"/>
@@ -349,7 +359,7 @@
                 <w:noProof/>
                 <w:webHidden/>
               </w:rPr>
-              <w:instrText xml:space="preserve"> PAGEREF _Toc133263326 \h </w:instrText>
+              <w:instrText xml:space="preserve"> PAGEREF _Toc133605173 \h </w:instrText>
             </w:r>
             <w:r>
               <w:rPr>
@@ -394,7 +404,7 @@
               <w14:ligatures w14:val="none"/>
             </w:rPr>
           </w:pPr>
-          <w:hyperlink w:anchor="_Toc133263327" w:history="1">
+          <w:hyperlink w:anchor="_Toc133605174" w:history="1">
             <w:r>
               <w:rPr>
                 <w:rStyle w:val="Hyperlink"/>
@@ -422,7 +432,7 @@
                 <w:noProof/>
                 <w:webHidden/>
               </w:rPr>
-              <w:instrText xml:space="preserve"> PAGEREF _Toc133263327 \h </w:instrText>
+              <w:instrText xml:space="preserve"> PAGEREF _Toc133605174 \h </w:instrText>
             </w:r>
             <w:r>
               <w:rPr>
@@ -467,7 +477,7 @@
               <w14:ligatures w14:val="none"/>
             </w:rPr>
           </w:pPr>
-          <w:hyperlink w:anchor="_Toc133263328" w:history="1">
+          <w:hyperlink w:anchor="_Toc133605175" w:history="1">
             <w:r>
               <w:rPr>
                 <w:rStyle w:val="Hyperlink"/>
@@ -495,7 +505,7 @@
                 <w:noProof/>
                 <w:webHidden/>
               </w:rPr>
-              <w:instrText xml:space="preserve"> PAGEREF _Toc133263328 \h </w:instrText>
+              <w:instrText xml:space="preserve"> PAGEREF _Toc133605175 \h </w:instrText>
             </w:r>
             <w:r>
               <w:rPr>
@@ -540,7 +550,7 @@
               <w14:ligatures w14:val="none"/>
             </w:rPr>
           </w:pPr>
-          <w:hyperlink w:anchor="_Toc133263329" w:history="1">
+          <w:hyperlink w:anchor="_Toc133605176" w:history="1">
             <w:r>
               <w:rPr>
                 <w:rStyle w:val="Hyperlink"/>
@@ -568,7 +578,7 @@
                 <w:noProof/>
                 <w:webHidden/>
               </w:rPr>
-              <w:instrText xml:space="preserve"> PAGEREF _Toc133263329 \h </w:instrText>
+              <w:instrText xml:space="preserve"> PAGEREF _Toc133605176 \h </w:instrText>
             </w:r>
             <w:r>
               <w:rPr>
@@ -613,7 +623,7 @@
               <w14:ligatures w14:val="none"/>
             </w:rPr>
           </w:pPr>
-          <w:hyperlink w:anchor="_Toc133263330" w:history="1">
+          <w:hyperlink w:anchor="_Toc133605177" w:history="1">
             <w:r>
               <w:rPr>
                 <w:rStyle w:val="Hyperlink"/>
@@ -641,7 +651,7 @@
                 <w:noProof/>
                 <w:webHidden/>
               </w:rPr>
-              <w:instrText xml:space="preserve"> PAGEREF _Toc133263330 \h </w:instrText>
+              <w:instrText xml:space="preserve"> PAGEREF _Toc133605177 \h </w:instrText>
             </w:r>
             <w:r>
               <w:rPr>
@@ -662,6 +672,78 @@
                 <w:webHidden/>
               </w:rPr>
               <w:t>6</w:t>
+            </w:r>
+            <w:r>
+              <w:rPr>
+                <w:noProof/>
+                <w:webHidden/>
+              </w:rPr>
+              <w:fldChar w:fldCharType="end"/>
+            </w:r>
+          </w:hyperlink>
+        </w:p>
+        <w:p>
+          <w:pPr>
+            <w:pStyle w:val="Verzeichnis3"/>
+            <w:tabs>
+              <w:tab w:val="right" w:leader="dot" w:pos="9062"/>
+            </w:tabs>
+            <w:rPr>
+              <w:rFonts w:eastAsiaTheme="minorEastAsia"/>
+              <w:noProof/>
+              <w:kern w:val="0"/>
+              <w:lang w:eastAsia="de-DE"/>
+              <w14:ligatures w14:val="none"/>
+            </w:rPr>
+          </w:pPr>
+          <w:hyperlink w:anchor="_Toc133605178" w:history="1">
+            <w:r>
+              <w:rPr>
+                <w:rStyle w:val="Hyperlink"/>
+                <w:noProof/>
+              </w:rPr>
+              <w:t>Effects</w:t>
+            </w:r>
+            <w:r>
+              <w:rPr>
+                <w:noProof/>
+                <w:webHidden/>
+              </w:rPr>
+              <w:tab/>
+            </w:r>
+            <w:r>
+              <w:rPr>
+                <w:noProof/>
+                <w:webHidden/>
+              </w:rPr>
+              <w:fldChar w:fldCharType="begin"/>
+            </w:r>
+            <w:r>
+              <w:rPr>
+                <w:noProof/>
+                <w:webHidden/>
+              </w:rPr>
+              <w:instrText xml:space="preserve"> PAGEREF _Toc133605178 \h </w:instrText>
+            </w:r>
+            <w:r>
+              <w:rPr>
+                <w:noProof/>
+                <w:webHidden/>
+              </w:rPr>
+            </w:r>
+            <w:r>
+              <w:rPr>
+                <w:noProof/>
+                <w:webHidden/>
+              </w:rPr>
+              <w:fldChar w:fldCharType="separate"/>
+            </w:r>
+            <w:r>
+              <w:rPr>
+                <w:noProof/>
+                <w:webHidden/>
+              </w:rPr>
+              <w:t>7</w:t>
             </w:r>
             <w:r>
               <w:rPr>
@@ -686,7 +768,7 @@
               <w14:ligatures w14:val="none"/>
             </w:rPr>
           </w:pPr>
-          <w:hyperlink w:anchor="_Toc133263331" w:history="1">
+          <w:hyperlink w:anchor="_Toc133605179" w:history="1">
             <w:r>
               <w:rPr>
                 <w:rStyle w:val="Hyperlink"/>
@@ -714,7 +796,7 @@
                 <w:noProof/>
                 <w:webHidden/>
               </w:rPr>
-              <w:instrText xml:space="preserve"> PAGEREF _Toc133263331 \h </w:instrText>
+              <w:instrText xml:space="preserve"> PAGEREF _Toc133605179 \h </w:instrText>
             </w:r>
             <w:r>
               <w:rPr>
@@ -734,7 +816,7 @@
                 <w:noProof/>
                 <w:webHidden/>
               </w:rPr>
-              <w:t>7</w:t>
+              <w:t>8</w:t>
             </w:r>
             <w:r>
               <w:rPr>
@@ -759,7 +841,7 @@
               <w14:ligatures w14:val="none"/>
             </w:rPr>
           </w:pPr>
-          <w:hyperlink w:anchor="_Toc133263332" w:history="1">
+          <w:hyperlink w:anchor="_Toc133605180" w:history="1">
             <w:r>
               <w:rPr>
                 <w:rStyle w:val="Hyperlink"/>
@@ -787,7 +869,7 @@
                 <w:noProof/>
                 <w:webHidden/>
               </w:rPr>
-              <w:instrText xml:space="preserve"> PAGEREF _Toc133263332 \h </w:instrText>
+              <w:instrText xml:space="preserve"> PAGEREF _Toc133605180 \h </w:instrText>
             </w:r>
             <w:r>
               <w:rPr>
@@ -807,7 +889,7 @@
                 <w:noProof/>
                 <w:webHidden/>
               </w:rPr>
-              <w:t>7</w:t>
+              <w:t>8</w:t>
             </w:r>
             <w:r>
               <w:rPr>
@@ -832,7 +914,7 @@
               <w14:ligatures w14:val="none"/>
             </w:rPr>
           </w:pPr>
-          <w:hyperlink w:anchor="_Toc133263333" w:history="1">
+          <w:hyperlink w:anchor="_Toc133605181" w:history="1">
             <w:r>
               <w:rPr>
                 <w:rStyle w:val="Hyperlink"/>
@@ -860,7 +942,7 @@
                 <w:noProof/>
                 <w:webHidden/>
               </w:rPr>
-              <w:instrText xml:space="preserve"> PAGEREF _Toc133263333 \h </w:instrText>
+              <w:instrText xml:space="preserve"> PAGEREF _Toc133605181 \h </w:instrText>
             </w:r>
             <w:r>
               <w:rPr>
@@ -880,7 +962,7 @@
                 <w:noProof/>
                 <w:webHidden/>
               </w:rPr>
-              <w:t>7</w:t>
+              <w:t>8</w:t>
             </w:r>
             <w:r>
               <w:rPr>
@@ -905,7 +987,7 @@
               <w14:ligatures w14:val="none"/>
             </w:rPr>
           </w:pPr>
-          <w:hyperlink w:anchor="_Toc133263334" w:history="1">
+          <w:hyperlink w:anchor="_Toc133605182" w:history="1">
             <w:r>
               <w:rPr>
                 <w:rStyle w:val="Hyperlink"/>
@@ -933,7 +1015,7 @@
                 <w:noProof/>
                 <w:webHidden/>
               </w:rPr>
-              <w:instrText xml:space="preserve"> PAGEREF _Toc133263334 \h </w:instrText>
+              <w:instrText xml:space="preserve"> PAGEREF _Toc133605182 \h </w:instrText>
             </w:r>
             <w:r>
               <w:rPr>
@@ -953,7 +1035,7 @@
                 <w:noProof/>
                 <w:webHidden/>
               </w:rPr>
-              <w:t>8</w:t>
+              <w:t>9</w:t>
             </w:r>
             <w:r>
               <w:rPr>
@@ -978,7 +1060,7 @@
               <w14:ligatures w14:val="none"/>
             </w:rPr>
           </w:pPr>
-          <w:hyperlink w:anchor="_Toc133263335" w:history="1">
+          <w:hyperlink w:anchor="_Toc133605183" w:history="1">
             <w:r>
               <w:rPr>
                 <w:rStyle w:val="Hyperlink"/>
@@ -1006,7 +1088,7 @@
                 <w:noProof/>
                 <w:webHidden/>
               </w:rPr>
-              <w:instrText xml:space="preserve"> PAGEREF _Toc133263335 \h </w:instrText>
+              <w:instrText xml:space="preserve"> PAGEREF _Toc133605183 \h </w:instrText>
             </w:r>
             <w:r>
               <w:rPr>
@@ -1026,7 +1108,7 @@
                 <w:noProof/>
                 <w:webHidden/>
               </w:rPr>
-              <w:t>8</w:t>
+              <w:t>9</w:t>
             </w:r>
             <w:r>
               <w:rPr>
@@ -1051,7 +1133,7 @@
               <w14:ligatures w14:val="none"/>
             </w:rPr>
           </w:pPr>
-          <w:hyperlink w:anchor="_Toc133263336" w:history="1">
+          <w:hyperlink w:anchor="_Toc133605184" w:history="1">
             <w:r>
               <w:rPr>
                 <w:rStyle w:val="Hyperlink"/>
@@ -1079,7 +1161,7 @@
                 <w:noProof/>
                 <w:webHidden/>
               </w:rPr>
-              <w:instrText xml:space="preserve"> PAGEREF _Toc133263336 \h </w:instrText>
+              <w:instrText xml:space="preserve"> PAGEREF _Toc133605184 \h </w:instrText>
             </w:r>
             <w:r>
               <w:rPr>
@@ -1099,7 +1181,7 @@
                 <w:noProof/>
                 <w:webHidden/>
               </w:rPr>
-              <w:t>8</w:t>
+              <w:t>9</w:t>
             </w:r>
             <w:r>
               <w:rPr>
@@ -1124,7 +1206,7 @@
               <w14:ligatures w14:val="none"/>
             </w:rPr>
           </w:pPr>
-          <w:hyperlink w:anchor="_Toc133263337" w:history="1">
+          <w:hyperlink w:anchor="_Toc133605185" w:history="1">
             <w:r>
               <w:rPr>
                 <w:rStyle w:val="Hyperlink"/>
@@ -1152,7 +1234,7 @@
                 <w:noProof/>
                 <w:webHidden/>
               </w:rPr>
-              <w:instrText xml:space="preserve"> PAGEREF _Toc133263337 \h </w:instrText>
+              <w:instrText xml:space="preserve"> PAGEREF _Toc133605185 \h </w:instrText>
             </w:r>
             <w:r>
               <w:rPr>
@@ -1172,7 +1254,7 @@
                 <w:noProof/>
                 <w:webHidden/>
               </w:rPr>
-              <w:t>9</w:t>
+              <w:t>10</w:t>
             </w:r>
             <w:r>
               <w:rPr>
@@ -1184,6 +1266,11 @@
           </w:hyperlink>
         </w:p>
         <w:p>
+          <w:pPr>
+            <w:tabs>
+              <w:tab w:val="left" w:pos="2100"/>
+            </w:tabs>
+          </w:pPr>
           <w:r>
             <w:rPr>
               <w:b/>
@@ -1191,6 +1278,13 @@
             </w:rPr>
             <w:fldChar w:fldCharType="end"/>
           </w:r>
+          <w:r>
+            <w:rPr>
+              <w:b/>
+              <w:bCs/>
+            </w:rPr>
+            <w:tab/>
+          </w:r>
         </w:p>
       </w:sdtContent>
     </w:sdt>
@@ -1216,7 +1310,7 @@
           <w:lang w:val="en-US"/>
         </w:rPr>
       </w:pPr>
-      <w:bookmarkStart w:id="0" w:name="_Toc133263324"/>
+      <w:bookmarkStart w:id="0" w:name="_Toc133605171"/>
       <w:r>
         <w:rPr>
           <w:lang w:val="en-US"/>
@@ -1521,7 +1615,7 @@
           <w:lang w:val="en-US"/>
         </w:rPr>
       </w:pPr>
-      <w:bookmarkStart w:id="1" w:name="_Toc133263325"/>
+      <w:bookmarkStart w:id="1" w:name="_Toc133605172"/>
       <w:r>
         <w:rPr>
           <w:lang w:val="en-US"/>
@@ -1545,7 +1639,7 @@
           <w:lang w:val="en-US"/>
         </w:rPr>
       </w:pPr>
-      <w:bookmarkStart w:id="2" w:name="_Toc133263326"/>
+      <w:bookmarkStart w:id="2" w:name="_Toc133605173"/>
       <w:r>
         <w:rPr>
           <w:lang w:val="en-US"/>
@@ -2995,7 +3089,7 @@
         </w:rPr>
         <w:br w:type="page"/>
       </w:r>
-      <w:bookmarkStart w:id="3" w:name="_Toc133263327"/>
+      <w:bookmarkStart w:id="3" w:name="_Toc133605174"/>
       <w:r>
         <w:rPr>
           <w:lang w:val="en-US"/>
@@ -3019,7 +3113,7 @@
           <w:lang w:val="en-US"/>
         </w:rPr>
       </w:pPr>
-      <w:bookmarkStart w:id="4" w:name="_Toc133263328"/>
+      <w:bookmarkStart w:id="4" w:name="_Toc133605175"/>
       <w:r>
         <w:rPr>
           <w:lang w:val="en-US"/>
@@ -3039,7 +3133,7 @@
           <w:noProof/>
         </w:rPr>
         <w:drawing>
-          <wp:anchor distT="0" distB="0" distL="114300" distR="114300" simplePos="0" relativeHeight="251682816" behindDoc="0" locked="0" layoutInCell="1" allowOverlap="1" wp14:anchorId="34E1C7DD" wp14:editId="62C7CFCA">
+          <wp:anchor distT="0" distB="0" distL="114300" distR="114300" simplePos="0" relativeHeight="251682816" behindDoc="0" locked="0" layoutInCell="1" allowOverlap="1" wp14:anchorId="34E1C7DD" wp14:editId="481C7BF8">
             <wp:simplePos x="0" y="0"/>
             <wp:positionH relativeFrom="margin">
               <wp:align>left</wp:align>
@@ -3047,8 +3141,8 @@
             <wp:positionV relativeFrom="paragraph">
               <wp:posOffset>193040</wp:posOffset>
             </wp:positionV>
-            <wp:extent cx="2466340" cy="2457450"/>
-            <wp:effectExtent l="0" t="0" r="0" b="0"/>
+            <wp:extent cx="2689860" cy="2679700"/>
+            <wp:effectExtent l="0" t="0" r="0" b="6350"/>
             <wp:wrapTopAndBottom/>
             <wp:docPr id="734586243" name="Grafik 1"/>
             <wp:cNvGraphicFramePr>
@@ -3075,7 +3169,7 @@
                   <pic:spPr bwMode="auto">
                     <a:xfrm>
                       <a:off x="0" y="0"/>
-                      <a:ext cx="2472281" cy="2462781"/>
+                      <a:ext cx="2706042" cy="2695645"/>
                     </a:xfrm>
                     <a:prstGeom prst="rect">
                       <a:avLst/>
@@ -3724,7 +3818,7 @@
           <w:lang w:val="en-US"/>
         </w:rPr>
       </w:pPr>
-      <w:bookmarkStart w:id="5" w:name="_Toc133263329"/>
+      <w:bookmarkStart w:id="5" w:name="_Toc133605176"/>
       <w:r>
         <w:rPr>
           <w:lang w:val="en-US"/>
@@ -3744,7 +3838,7 @@
           <w:noProof/>
         </w:rPr>
         <w:drawing>
-          <wp:anchor distT="0" distB="0" distL="114300" distR="114300" simplePos="0" relativeHeight="251683840" behindDoc="0" locked="0" layoutInCell="1" allowOverlap="1" wp14:anchorId="6329DE9E" wp14:editId="47711C18">
+          <wp:anchor distT="0" distB="0" distL="114300" distR="114300" simplePos="0" relativeHeight="251683840" behindDoc="0" locked="0" layoutInCell="1" allowOverlap="1" wp14:anchorId="6329DE9E" wp14:editId="13E2A89C">
             <wp:simplePos x="0" y="0"/>
             <wp:positionH relativeFrom="margin">
               <wp:align>left</wp:align>
@@ -3752,7 +3846,7 @@
             <wp:positionV relativeFrom="paragraph">
               <wp:posOffset>205740</wp:posOffset>
             </wp:positionV>
-            <wp:extent cx="2495550" cy="2476500"/>
+            <wp:extent cx="2693670" cy="2673350"/>
             <wp:effectExtent l="0" t="0" r="0" b="0"/>
             <wp:wrapTopAndBottom/>
             <wp:docPr id="1882071413" name="Grafik 1"/>
@@ -3780,7 +3874,7 @@
                   <pic:spPr bwMode="auto">
                     <a:xfrm>
                       <a:off x="0" y="0"/>
-                      <a:ext cx="2502753" cy="2483648"/>
+                      <a:ext cx="2711190" cy="2690494"/>
                     </a:xfrm>
                     <a:prstGeom prst="rect">
                       <a:avLst/>
@@ -4008,12 +4102,11 @@
           <w:lang w:val="en-US"/>
         </w:rPr>
       </w:pPr>
-      <w:bookmarkStart w:id="6" w:name="_Toc133263330"/>
-      <w:r>
-        <w:rPr>
-          <w:lang w:val="en-US"/>
-        </w:rPr>
-        <w:lastRenderedPageBreak/>
+      <w:bookmarkStart w:id="6" w:name="_Toc133605177"/>
+      <w:r>
+        <w:rPr>
+          <w:lang w:val="en-US"/>
+        </w:rPr>
         <w:t>Room Creation</w:t>
       </w:r>
       <w:bookmarkEnd w:id="6"/>
@@ -4021,6 +4114,7 @@
     <w:p>
       <w:pPr>
         <w:rPr>
+          <w:noProof/>
           <w:lang w:val="en-US"/>
         </w:rPr>
       </w:pPr>
@@ -4029,18 +4123,18 @@
           <w:noProof/>
         </w:rPr>
         <w:drawing>
-          <wp:anchor distT="0" distB="0" distL="114300" distR="114300" simplePos="0" relativeHeight="251684864" behindDoc="0" locked="0" layoutInCell="1" allowOverlap="1" wp14:anchorId="689078F0" wp14:editId="101ED55B">
+          <wp:anchor distT="0" distB="0" distL="114300" distR="114300" simplePos="0" relativeHeight="251685888" behindDoc="0" locked="0" layoutInCell="1" allowOverlap="1" wp14:anchorId="301AE0A5" wp14:editId="52CC2793">
             <wp:simplePos x="0" y="0"/>
             <wp:positionH relativeFrom="margin">
               <wp:align>left</wp:align>
             </wp:positionH>
             <wp:positionV relativeFrom="paragraph">
-              <wp:posOffset>313055</wp:posOffset>
+              <wp:posOffset>245745</wp:posOffset>
             </wp:positionV>
-            <wp:extent cx="2520950" cy="2579577"/>
-            <wp:effectExtent l="0" t="0" r="0" b="0"/>
+            <wp:extent cx="2692400" cy="2772410"/>
+            <wp:effectExtent l="0" t="0" r="0" b="8890"/>
             <wp:wrapTopAndBottom/>
-            <wp:docPr id="1647080100" name="Grafik 1"/>
+            <wp:docPr id="1021644655" name="Grafik 1"/>
             <wp:cNvGraphicFramePr>
               <a:graphicFrameLocks xmlns:a="http://schemas.openxmlformats.org/drawingml/2006/main" noChangeAspect="1"/>
             </wp:cNvGraphicFramePr>
@@ -4048,7 +4142,7 @@
               <a:graphicData uri="http://schemas.openxmlformats.org/drawingml/2006/picture">
                 <pic:pic xmlns:pic="http://schemas.openxmlformats.org/drawingml/2006/picture">
                   <pic:nvPicPr>
-                    <pic:cNvPr id="1647080100" name=""/>
+                    <pic:cNvPr id="1021644655" name=""/>
                     <pic:cNvPicPr/>
                   </pic:nvPicPr>
                   <pic:blipFill rotWithShape="1">
@@ -4059,13 +4153,13 @@
                         </a:ext>
                       </a:extLst>
                     </a:blip>
-                    <a:srcRect l="50154" t="25628" r="21407" b="30721"/>
+                    <a:srcRect l="63051" t="40090" r="8950" b="16666"/>
                     <a:stretch/>
                   </pic:blipFill>
                   <pic:spPr bwMode="auto">
                     <a:xfrm>
                       <a:off x="0" y="0"/>
-                      <a:ext cx="2520950" cy="2579577"/>
+                      <a:ext cx="2692400" cy="2772410"/>
                     </a:xfrm>
                     <a:prstGeom prst="rect">
                       <a:avLst/>
@@ -4082,6 +4176,12 @@
                 </pic:pic>
               </a:graphicData>
             </a:graphic>
+            <wp14:sizeRelH relativeFrom="margin">
+              <wp14:pctWidth>0</wp14:pctWidth>
+            </wp14:sizeRelH>
+            <wp14:sizeRelV relativeFrom="margin">
+              <wp14:pctHeight>0</wp14:pctHeight>
+            </wp14:sizeRelV>
           </wp:anchor>
         </w:drawing>
       </w:r>
@@ -4090,6 +4190,7 @@
       <w:pPr>
         <w:rPr>
           <w:noProof/>
+          <w:lang w:val="en-US"/>
         </w:rPr>
       </w:pPr>
     </w:p>
@@ -4319,13 +4420,7 @@
         <w:rPr>
           <w:lang w:val="en-US"/>
         </w:rPr>
-        <w:t>below</w:t>
-      </w:r>
-      <w:r>
-        <w:rPr>
-          <w:lang w:val="en-US"/>
-        </w:rPr>
-        <w:t xml:space="preserve"> the selected filter </w:t>
+        <w:t xml:space="preserve">below the selected filter </w:t>
       </w:r>
       <w:r>
         <w:rPr>
@@ -4850,7 +4945,19 @@
         <w:rPr>
           <w:lang w:val="en-US"/>
         </w:rPr>
-        <w:t xml:space="preserve"> Sets the linked room on or off for the playback</w:t>
+        <w:t xml:space="preserve"> </w:t>
+      </w:r>
+      <w:r>
+        <w:rPr>
+          <w:lang w:val="en-US"/>
+        </w:rPr>
+        <w:t>Turns</w:t>
+      </w:r>
+      <w:r>
+        <w:rPr>
+          <w:lang w:val="en-US"/>
+        </w:rPr>
+        <w:t xml:space="preserve"> the linked room on or off for the playback</w:t>
       </w:r>
       <w:r>
         <w:rPr>
@@ -4867,12 +4974,364 @@
     </w:p>
     <w:p>
       <w:pPr>
+        <w:pStyle w:val="berschrift3"/>
+        <w:rPr>
+          <w:noProof/>
+        </w:rPr>
+      </w:pPr>
+      <w:bookmarkStart w:id="7" w:name="_Toc133605178"/>
+      <w:r>
+        <w:rPr>
+          <w:noProof/>
+        </w:rPr>
+        <w:lastRenderedPageBreak/>
+        <w:t>Effects</w:t>
+      </w:r>
+      <w:bookmarkEnd w:id="7"/>
+    </w:p>
+    <w:p>
+      <w:pPr>
+        <w:rPr>
+          <w:noProof/>
+        </w:rPr>
+      </w:pPr>
+    </w:p>
+    <w:p>
+      <w:pPr>
+        <w:pStyle w:val="berschrift4"/>
+        <w:rPr>
+          <w:noProof/>
+          <w:lang w:val="en-US"/>
+        </w:rPr>
+      </w:pPr>
+      <w:r>
+        <w:rPr>
+          <w:noProof/>
+          <w:lang w:val="en-US"/>
+        </w:rPr>
+        <w:t>PitchShifter</w:t>
+      </w:r>
+    </w:p>
+    <w:p>
+      <w:pPr>
+        <w:rPr>
+          <w:noProof/>
+          <w:lang w:val="en-US"/>
+        </w:rPr>
+      </w:pPr>
+      <w:r>
+        <w:rPr>
+          <w:noProof/>
+        </w:rPr>
+        <w:drawing>
+          <wp:anchor distT="0" distB="0" distL="114300" distR="114300" simplePos="0" relativeHeight="251686912" behindDoc="0" locked="0" layoutInCell="1" allowOverlap="1" wp14:anchorId="789582D7" wp14:editId="21AFAADA">
+            <wp:simplePos x="0" y="0"/>
+            <wp:positionH relativeFrom="margin">
+              <wp:align>left</wp:align>
+            </wp:positionH>
+            <wp:positionV relativeFrom="paragraph">
+              <wp:posOffset>205740</wp:posOffset>
+            </wp:positionV>
+            <wp:extent cx="2677795" cy="2749550"/>
+            <wp:effectExtent l="0" t="0" r="8255" b="0"/>
+            <wp:wrapTopAndBottom/>
+            <wp:docPr id="509517289" name="Grafik 1"/>
+            <wp:cNvGraphicFramePr>
+              <a:graphicFrameLocks xmlns:a="http://schemas.openxmlformats.org/drawingml/2006/main" noChangeAspect="1"/>
+            </wp:cNvGraphicFramePr>
+            <a:graphic xmlns:a="http://schemas.openxmlformats.org/drawingml/2006/main">
+              <a:graphicData uri="http://schemas.openxmlformats.org/drawingml/2006/picture">
+                <pic:pic xmlns:pic="http://schemas.openxmlformats.org/drawingml/2006/picture">
+                  <pic:nvPicPr>
+                    <pic:cNvPr id="509517289" name=""/>
+                    <pic:cNvPicPr/>
+                  </pic:nvPicPr>
+                  <pic:blipFill rotWithShape="1">
+                    <a:blip r:embed="rId11">
+                      <a:extLst>
+                        <a:ext uri="{28A0092B-C50C-407E-A947-70E740481C1C}">
+                          <a14:useLocalDpi xmlns:a14="http://schemas.microsoft.com/office/drawing/2010/main" val="0"/>
+                        </a:ext>
+                      </a:extLst>
+                    </a:blip>
+                    <a:srcRect l="62749" t="40033" r="9026" b="16502"/>
+                    <a:stretch/>
+                  </pic:blipFill>
+                  <pic:spPr bwMode="auto">
+                    <a:xfrm>
+                      <a:off x="0" y="0"/>
+                      <a:ext cx="2704260" cy="2776374"/>
+                    </a:xfrm>
+                    <a:prstGeom prst="rect">
+                      <a:avLst/>
+                    </a:prstGeom>
+                    <a:ln>
+                      <a:noFill/>
+                    </a:ln>
+                    <a:extLst>
+                      <a:ext uri="{53640926-AAD7-44D8-BBD7-CCE9431645EC}">
+                        <a14:shadowObscured xmlns:a14="http://schemas.microsoft.com/office/drawing/2010/main"/>
+                      </a:ext>
+                    </a:extLst>
+                  </pic:spPr>
+                </pic:pic>
+              </a:graphicData>
+            </a:graphic>
+            <wp14:sizeRelH relativeFrom="margin">
+              <wp14:pctWidth>0</wp14:pctWidth>
+            </wp14:sizeRelH>
+            <wp14:sizeRelV relativeFrom="margin">
+              <wp14:pctHeight>0</wp14:pctHeight>
+            </wp14:sizeRelV>
+          </wp:anchor>
+        </w:drawing>
+      </w:r>
+    </w:p>
+    <w:p>
+      <w:pPr>
+        <w:rPr>
+          <w:noProof/>
+          <w:lang w:val="en-US"/>
+        </w:rPr>
+      </w:pPr>
+    </w:p>
+    <w:p>
+      <w:pPr>
+        <w:rPr>
+          <w:noProof/>
+          <w:lang w:val="en-US"/>
+        </w:rPr>
+      </w:pPr>
+      <w:r>
+        <w:rPr>
+          <w:b/>
+          <w:bCs/>
+          <w:noProof/>
+          <w:lang w:val="en-US"/>
+        </w:rPr>
+        <w:t>Shift:</w:t>
+      </w:r>
+      <w:r>
+        <w:rPr>
+          <w:noProof/>
+          <w:lang w:val="en-US"/>
+        </w:rPr>
+        <w:t xml:space="preserve"> Sets a value to shift the selected audio file between 1 octave up or down</w:t>
+      </w:r>
+      <w:r>
+        <w:rPr>
+          <w:noProof/>
+          <w:lang w:val="en-US"/>
+        </w:rPr>
+        <w:t>. A value of 1 means no pitch shifting.</w:t>
+      </w:r>
+    </w:p>
+    <w:p>
+      <w:pPr>
+        <w:rPr>
+          <w:noProof/>
+          <w:lang w:val="en-US"/>
+        </w:rPr>
+      </w:pPr>
+      <w:r>
+        <w:rPr>
+          <w:b/>
+          <w:bCs/>
+          <w:noProof/>
+          <w:lang w:val="en-US"/>
+        </w:rPr>
+        <w:t>Randomize:</w:t>
+      </w:r>
+      <w:r>
+        <w:rPr>
+          <w:noProof/>
+          <w:lang w:val="en-US"/>
+        </w:rPr>
+        <w:t xml:space="preserve"> Sets a range to playback the audio fil</w:t>
+      </w:r>
+      <w:r>
+        <w:rPr>
+          <w:noProof/>
+          <w:lang w:val="en-US"/>
+        </w:rPr>
+        <w:t>e with a random pitch</w:t>
+      </w:r>
+      <w:r>
+        <w:rPr>
+          <w:noProof/>
+          <w:lang w:val="en-US"/>
+        </w:rPr>
+        <w:t xml:space="preserve">. The range value generates a random positive or negative </w:t>
+      </w:r>
+      <w:r>
+        <w:rPr>
+          <w:noProof/>
+          <w:lang w:val="en-US"/>
+        </w:rPr>
+        <w:t>number</w:t>
+      </w:r>
+      <w:r>
+        <w:rPr>
+          <w:noProof/>
+          <w:lang w:val="en-US"/>
+        </w:rPr>
+        <w:t xml:space="preserve"> between 0 and the selected</w:t>
+      </w:r>
+      <w:r>
+        <w:rPr>
+          <w:noProof/>
+          <w:lang w:val="en-US"/>
+        </w:rPr>
+        <w:t xml:space="preserve"> value before each new playback</w:t>
+      </w:r>
+      <w:r>
+        <w:rPr>
+          <w:noProof/>
+          <w:lang w:val="en-US"/>
+        </w:rPr>
+        <w:t>. Th</w:t>
+      </w:r>
+      <w:r>
+        <w:rPr>
+          <w:noProof/>
+          <w:lang w:val="en-US"/>
+        </w:rPr>
+        <w:t>is</w:t>
+      </w:r>
+      <w:r>
+        <w:rPr>
+          <w:noProof/>
+          <w:lang w:val="en-US"/>
+        </w:rPr>
+        <w:t xml:space="preserve"> randomly generated value will</w:t>
+      </w:r>
+      <w:r>
+        <w:rPr>
+          <w:noProof/>
+          <w:lang w:val="en-US"/>
+        </w:rPr>
+        <w:t xml:space="preserve"> then</w:t>
+      </w:r>
+      <w:r>
+        <w:rPr>
+          <w:noProof/>
+          <w:lang w:val="en-US"/>
+        </w:rPr>
+        <w:t xml:space="preserve"> be added </w:t>
+      </w:r>
+      <w:r>
+        <w:rPr>
+          <w:noProof/>
+          <w:lang w:val="en-US"/>
+        </w:rPr>
+        <w:t xml:space="preserve">to the </w:t>
+      </w:r>
+      <w:r>
+        <w:rPr>
+          <w:noProof/>
+          <w:lang w:val="en-US"/>
+        </w:rPr>
+        <w:t>“</w:t>
+      </w:r>
+      <w:r>
+        <w:rPr>
+          <w:noProof/>
+          <w:lang w:val="en-US"/>
+        </w:rPr>
+        <w:t>Shift</w:t>
+      </w:r>
+      <w:r>
+        <w:rPr>
+          <w:noProof/>
+          <w:lang w:val="en-US"/>
+        </w:rPr>
+        <w:t>”</w:t>
+      </w:r>
+      <w:r>
+        <w:rPr>
+          <w:noProof/>
+          <w:lang w:val="en-US"/>
+        </w:rPr>
+        <w:t xml:space="preserve"> value.</w:t>
+      </w:r>
+    </w:p>
+    <w:p>
+      <w:pPr>
+        <w:rPr>
+          <w:noProof/>
+          <w:lang w:val="en-US"/>
+        </w:rPr>
+      </w:pPr>
+      <w:r>
+        <w:rPr>
+          <w:b/>
+          <w:bCs/>
+          <w:noProof/>
+          <w:lang w:val="en-US"/>
+        </w:rPr>
+        <w:t>Reset:</w:t>
+      </w:r>
+      <w:r>
+        <w:rPr>
+          <w:noProof/>
+          <w:lang w:val="en-US"/>
+        </w:rPr>
+        <w:t xml:space="preserve"> Sets “Shift” and “Randomize” to its default values.</w:t>
+      </w:r>
+    </w:p>
+    <w:p>
+      <w:pPr>
+        <w:rPr>
+          <w:noProof/>
+          <w:lang w:val="en-US"/>
+        </w:rPr>
+      </w:pPr>
+      <w:r>
+        <w:rPr>
+          <w:b/>
+          <w:bCs/>
+          <w:noProof/>
+          <w:lang w:val="en-US"/>
+        </w:rPr>
+        <w:t>ON/OFF:</w:t>
+      </w:r>
+      <w:r>
+        <w:rPr>
+          <w:noProof/>
+          <w:lang w:val="en-US"/>
+        </w:rPr>
+        <w:t xml:space="preserve"> Turns the pitch shifting effect on or off.</w:t>
+      </w:r>
+    </w:p>
+    <w:p>
+      <w:pPr>
+        <w:rPr>
+          <w:noProof/>
+          <w:lang w:val="en-US"/>
+        </w:rPr>
+      </w:pPr>
+    </w:p>
+    <w:p>
+      <w:pPr>
+        <w:rPr>
+          <w:lang w:val="en-US"/>
+        </w:rPr>
+      </w:pPr>
+      <w:r>
+        <w:rPr>
+          <w:lang w:val="en-US"/>
+        </w:rPr>
+        <w:br w:type="page"/>
+      </w:r>
+    </w:p>
+    <w:p>
+      <w:pPr>
         <w:pStyle w:val="berschrift2"/>
         <w:rPr>
           <w:lang w:val="en-US"/>
         </w:rPr>
       </w:pPr>
-      <w:bookmarkStart w:id="7" w:name="_Toc133263331"/>
+      <w:bookmarkStart w:id="8" w:name="_Toc133605179"/>
       <w:r>
         <w:rPr>
           <w:lang w:val="en-US"/>
@@ -4880,7 +5339,7 @@
         <w:lastRenderedPageBreak/>
         <w:t>Destructive Effects Editor</w:t>
       </w:r>
-      <w:bookmarkEnd w:id="7"/>
+      <w:bookmarkEnd w:id="8"/>
     </w:p>
     <w:p>
       <w:pPr>
@@ -5447,7 +5906,7 @@
                     <pic:cNvPicPr/>
                   </pic:nvPicPr>
                   <pic:blipFill rotWithShape="1">
-                    <a:blip r:embed="rId11" cstate="print">
+                    <a:blip r:embed="rId12" cstate="print">
                       <a:extLst>
                         <a:ext uri="{28A0092B-C50C-407E-A947-70E740481C1C}">
                           <a14:useLocalDpi xmlns:a14="http://schemas.microsoft.com/office/drawing/2010/main" val="0"/>
@@ -5669,14 +6128,14 @@
           <w:lang w:val="en-US"/>
         </w:rPr>
       </w:pPr>
-      <w:bookmarkStart w:id="8" w:name="_Toc133263332"/>
+      <w:bookmarkStart w:id="9" w:name="_Toc133605180"/>
       <w:r>
         <w:rPr>
           <w:lang w:val="en-US"/>
         </w:rPr>
         <w:t>Tools</w:t>
       </w:r>
-      <w:bookmarkEnd w:id="8"/>
+      <w:bookmarkEnd w:id="9"/>
     </w:p>
     <w:p>
       <w:pPr>
@@ -5942,7 +6401,7 @@
           <w:lang w:val="en-US"/>
         </w:rPr>
       </w:pPr>
-      <w:bookmarkStart w:id="9" w:name="_Toc133263333"/>
+      <w:bookmarkStart w:id="10" w:name="_Toc133605181"/>
       <w:r>
         <w:rPr>
           <w:noProof/>
@@ -5957,7 +6416,7 @@
         </w:rPr>
         <w:t xml:space="preserve"> Tools</w:t>
       </w:r>
-      <w:bookmarkEnd w:id="9"/>
+      <w:bookmarkEnd w:id="10"/>
     </w:p>
     <w:p>
       <w:pPr>
@@ -6019,7 +6478,7 @@
           <w:lang w:val="en-US"/>
         </w:rPr>
       </w:pPr>
-      <w:bookmarkStart w:id="10" w:name="_Toc133263334"/>
+      <w:bookmarkStart w:id="11" w:name="_Toc133605182"/>
       <w:r>
         <w:rPr>
           <w:lang w:val="en-US"/>
@@ -6033,7 +6492,7 @@
         </w:rPr>
         <w:t>orkflows</w:t>
       </w:r>
-      <w:bookmarkEnd w:id="10"/>
+      <w:bookmarkEnd w:id="11"/>
       <w:r>
         <w:rPr>
           <w:lang w:val="en-US"/>
@@ -6048,7 +6507,7 @@
           <w:lang w:val="en-US"/>
         </w:rPr>
       </w:pPr>
-      <w:bookmarkStart w:id="11" w:name="_Toc133263335"/>
+      <w:bookmarkStart w:id="12" w:name="_Toc133605183"/>
       <w:r>
         <w:rPr>
           <w:lang w:val="en-US"/>
@@ -6073,7 +6532,7 @@
         </w:rPr>
         <w:t>.</w:t>
       </w:r>
-      <w:bookmarkEnd w:id="11"/>
+      <w:bookmarkEnd w:id="12"/>
     </w:p>
     <w:p>
       <w:pPr>
@@ -6356,7 +6815,7 @@
           <w:lang w:val="en-US"/>
         </w:rPr>
       </w:pPr>
-      <w:bookmarkStart w:id="12" w:name="_Toc133263336"/>
+      <w:bookmarkStart w:id="13" w:name="_Toc133605184"/>
       <w:r>
         <w:rPr>
           <w:lang w:val="en-US"/>
@@ -6369,7 +6828,7 @@
         </w:rPr>
         <w:t>.</w:t>
       </w:r>
-      <w:bookmarkEnd w:id="12"/>
+      <w:bookmarkEnd w:id="13"/>
     </w:p>
     <w:p>
       <w:pPr>
@@ -6579,7 +7038,7 @@
           <w:lang w:val="en-US"/>
         </w:rPr>
       </w:pPr>
-      <w:bookmarkStart w:id="13" w:name="_Toc133263337"/>
+      <w:bookmarkStart w:id="14" w:name="_Toc133605185"/>
       <w:r>
         <w:rPr>
           <w:lang w:val="en-US"/>
@@ -6587,7 +7046,7 @@
         <w:lastRenderedPageBreak/>
         <w:t>Map a room to an audio file</w:t>
       </w:r>
-      <w:bookmarkEnd w:id="13"/>
+      <w:bookmarkEnd w:id="14"/>
     </w:p>
     <w:p>
       <w:pPr>
@@ -6946,7 +7405,7 @@
       </w:pPr>
     </w:p>
     <w:sectPr>
-      <w:footerReference w:type="default" r:id="rId12"/>
+      <w:footerReference w:type="default" r:id="rId13"/>
       <w:pgSz w:w="11906" w:h="16838"/>
       <w:pgMar w:top="1417" w:right="1417" w:bottom="1134" w:left="1417" w:header="708" w:footer="708" w:gutter="0"/>
       <w:cols w:space="708"/>
@@ -6991,6 +7450,7 @@
         <w:docPartUnique/>
       </w:docPartObj>
     </w:sdtPr>
+    <w:sdtEndPr/>
     <w:sdtContent>
       <w:p>
         <w:pPr>
@@ -8371,6 +8831,28 @@
       <w:szCs w:val="24"/>
     </w:rPr>
   </w:style>
+  <w:style w:type="paragraph" w:styleId="berschrift4">
+    <w:name w:val="heading 4"/>
+    <w:basedOn w:val="Standard"/>
+    <w:next w:val="Standard"/>
+    <w:link w:val="berschrift4Zchn"/>
+    <w:uiPriority w:val="9"/>
+    <w:unhideWhenUsed/>
+    <w:qFormat/>
+    <w:rsid w:val="00DE58D6"/>
+    <w:pPr>
+      <w:keepNext/>
+      <w:keepLines/>
+      <w:spacing w:before="40" w:after="0"/>
+      <w:outlineLvl w:val="3"/>
+    </w:pPr>
+    <w:rPr>
+      <w:rFonts w:asciiTheme="majorHAnsi" w:eastAsiaTheme="majorEastAsia" w:hAnsiTheme="majorHAnsi" w:cstheme="majorBidi"/>
+      <w:i/>
+      <w:iCs/>
+      <w:color w:val="2F5496" w:themeColor="accent1" w:themeShade="BF"/>
+    </w:rPr>
+  </w:style>
   <w:style w:type="character" w:default="1" w:styleId="Absatz-Standardschriftart">
     <w:name w:val="Default Paragraph Font"/>
     <w:uiPriority w:val="1"/>
@@ -8557,6 +9039,19 @@
       <w:spacing w:after="100"/>
       <w:ind w:left="440"/>
     </w:pPr>
+  </w:style>
+  <w:style w:type="character" w:customStyle="1" w:styleId="berschrift4Zchn">
+    <w:name w:val="Überschrift 4 Zchn"/>
+    <w:basedOn w:val="Absatz-Standardschriftart"/>
+    <w:link w:val="berschrift4"/>
+    <w:uiPriority w:val="9"/>
+    <w:rsid w:val="00DE58D6"/>
+    <w:rPr>
+      <w:rFonts w:asciiTheme="majorHAnsi" w:eastAsiaTheme="majorEastAsia" w:hAnsiTheme="majorHAnsi" w:cstheme="majorBidi"/>
+      <w:i/>
+      <w:iCs/>
+      <w:color w:val="2F5496" w:themeColor="accent1" w:themeShade="BF"/>
+    </w:rPr>
   </w:style>
 </w:styles>
 </file>

</xml_diff>

<commit_message>
Adding volume meter & new volume slider, fix truncated reverb playback, updated manual
</commit_message>
<xml_diff>
--- a/Yaml AudioTool Rebuilt/Resources/Yaml Audio Tool Rebuilt - Manual.docx
+++ b/Yaml AudioTool Rebuilt/Resources/Yaml Audio Tool Rebuilt - Manual.docx
@@ -65,7 +65,7 @@
           <w:szCs w:val="24"/>
           <w:lang w:val="en-US"/>
         </w:rPr>
-        <w:t>1.0.</w:t>
+        <w:t>1.</w:t>
       </w:r>
       <w:r>
         <w:rPr>
@@ -85,7 +85,7 @@
           <w:szCs w:val="24"/>
           <w:lang w:val="en-US"/>
         </w:rPr>
-        <w:t xml:space="preserve"> – 2304</w:t>
+        <w:t>.</w:t>
       </w:r>
       <w:r>
         <w:rPr>
@@ -95,7 +95,7 @@
           <w:szCs w:val="24"/>
           <w:lang w:val="en-US"/>
         </w:rPr>
-        <w:t>2</w:t>
+        <w:t>0</w:t>
       </w:r>
       <w:r>
         <w:rPr>
@@ -105,7 +105,17 @@
           <w:szCs w:val="24"/>
           <w:lang w:val="en-US"/>
         </w:rPr>
-        <w:t>8</w:t>
+        <w:t xml:space="preserve"> – 230</w:t>
+      </w:r>
+      <w:r>
+        <w:rPr>
+          <w:b/>
+          <w:bCs/>
+          <w:sz w:val="24"/>
+          <w:szCs w:val="24"/>
+          <w:lang w:val="en-US"/>
+        </w:rPr>
+        <w:t>510</w:t>
       </w:r>
     </w:p>
     <w:p>
@@ -1605,6 +1615,43 @@
         <w:rPr>
           <w:lang w:val="en-US"/>
         </w:rPr>
+        <w:t>The program mainly</w:t>
+      </w:r>
+      <w:r>
+        <w:rPr>
+          <w:lang w:val="en-US"/>
+        </w:rPr>
+        <w:t xml:space="preserve"> uses</w:t>
+      </w:r>
+      <w:r>
+        <w:rPr>
+          <w:lang w:val="en-US"/>
+        </w:rPr>
+        <w:t xml:space="preserve"> the Vortice Windows libraries for the XAudio2 </w:t>
+      </w:r>
+      <w:r>
+        <w:rPr>
+          <w:lang w:val="en-US"/>
+        </w:rPr>
+        <w:t xml:space="preserve">playback </w:t>
+      </w:r>
+      <w:r>
+        <w:rPr>
+          <w:lang w:val="en-US"/>
+        </w:rPr>
+        <w:t>implementation with its real-time effects (it’s the closest to Microsoft’s C++ libraries C# has to offer) and NAudio for all the other audio processing. The wave form display is done with ScottPlot.</w:t>
+      </w:r>
+    </w:p>
+    <w:p>
+      <w:pPr>
+        <w:rPr>
+          <w:lang w:val="en-US"/>
+        </w:rPr>
+      </w:pPr>
+      <w:r>
+        <w:rPr>
+          <w:lang w:val="en-US"/>
+        </w:rPr>
         <w:br w:type="page"/>
       </w:r>
     </w:p>
@@ -1659,8 +1706,78 @@
       <w:pPr>
         <w:rPr>
           <w:noProof/>
-        </w:rPr>
-      </w:pPr>
+          <w:lang w:val="en-US"/>
+        </w:rPr>
+      </w:pPr>
+      <w:r>
+        <w:rPr>
+          <w:noProof/>
+        </w:rPr>
+        <w:drawing>
+          <wp:anchor distT="0" distB="0" distL="114300" distR="114300" simplePos="0" relativeHeight="251658240" behindDoc="0" locked="0" layoutInCell="1" allowOverlap="1" wp14:anchorId="09B06EAB" wp14:editId="77854B33">
+            <wp:simplePos x="0" y="0"/>
+            <wp:positionH relativeFrom="margin">
+              <wp:align>center</wp:align>
+            </wp:positionH>
+            <wp:positionV relativeFrom="paragraph">
+              <wp:posOffset>217805</wp:posOffset>
+            </wp:positionV>
+            <wp:extent cx="5431155" cy="3848100"/>
+            <wp:effectExtent l="0" t="0" r="0" b="0"/>
+            <wp:wrapSquare wrapText="bothSides"/>
+            <wp:docPr id="1260505150" name="Grafik 1"/>
+            <wp:cNvGraphicFramePr>
+              <a:graphicFrameLocks xmlns:a="http://schemas.openxmlformats.org/drawingml/2006/main" noChangeAspect="1"/>
+            </wp:cNvGraphicFramePr>
+            <a:graphic xmlns:a="http://schemas.openxmlformats.org/drawingml/2006/main">
+              <a:graphicData uri="http://schemas.openxmlformats.org/drawingml/2006/picture">
+                <pic:pic xmlns:pic="http://schemas.openxmlformats.org/drawingml/2006/picture">
+                  <pic:nvPicPr>
+                    <pic:cNvPr id="1260505150" name="Grafik 1"/>
+                    <pic:cNvPicPr/>
+                  </pic:nvPicPr>
+                  <pic:blipFill>
+                    <a:blip r:embed="rId7">
+                      <a:extLst>
+                        <a:ext uri="{28A0092B-C50C-407E-A947-70E740481C1C}">
+                          <a14:useLocalDpi xmlns:a14="http://schemas.microsoft.com/office/drawing/2010/main" val="0"/>
+                        </a:ext>
+                      </a:extLst>
+                    </a:blip>
+                    <a:srcRect l="29" r="29"/>
+                    <a:stretch>
+                      <a:fillRect/>
+                    </a:stretch>
+                  </pic:blipFill>
+                  <pic:spPr bwMode="auto">
+                    <a:xfrm>
+                      <a:off x="0" y="0"/>
+                      <a:ext cx="5431155" cy="3848100"/>
+                    </a:xfrm>
+                    <a:prstGeom prst="rect">
+                      <a:avLst/>
+                    </a:prstGeom>
+                    <a:ln>
+                      <a:noFill/>
+                    </a:ln>
+                    <a:extLst>
+                      <a:ext uri="{53640926-AAD7-44D8-BBD7-CCE9431645EC}">
+                        <a14:shadowObscured xmlns:a14="http://schemas.microsoft.com/office/drawing/2010/main"/>
+                      </a:ext>
+                    </a:extLst>
+                  </pic:spPr>
+                </pic:pic>
+              </a:graphicData>
+            </a:graphic>
+            <wp14:sizeRelH relativeFrom="margin">
+              <wp14:pctWidth>0</wp14:pctWidth>
+            </wp14:sizeRelH>
+            <wp14:sizeRelV relativeFrom="margin">
+              <wp14:pctHeight>0</wp14:pctHeight>
+            </wp14:sizeRelV>
+          </wp:anchor>
+        </w:drawing>
+      </w:r>
       <w:r>
         <w:rPr>
           <w:noProof/>
@@ -2707,7 +2824,7 @@
         <mc:AlternateContent>
           <mc:Choice Requires="wps">
             <w:drawing>
-              <wp:anchor distT="0" distB="0" distL="114300" distR="114300" simplePos="0" relativeHeight="251659264" behindDoc="0" locked="0" layoutInCell="1" allowOverlap="1" wp14:anchorId="2814F502" wp14:editId="553D7939">
+              <wp:anchor distT="0" distB="0" distL="114300" distR="114300" simplePos="0" relativeHeight="251659264" behindDoc="0" locked="0" layoutInCell="1" allowOverlap="1" wp14:anchorId="2814F502" wp14:editId="187910C6">
                 <wp:simplePos x="0" y="0"/>
                 <wp:positionH relativeFrom="column">
                   <wp:posOffset>-207645</wp:posOffset>
@@ -2826,23 +2943,258 @@
           </mc:Fallback>
         </mc:AlternateContent>
       </w:r>
+    </w:p>
+    <w:p>
+      <w:pPr>
+        <w:rPr>
+          <w:lang w:val="en-US"/>
+        </w:rPr>
+      </w:pPr>
+    </w:p>
+    <w:p>
+      <w:pPr>
+        <w:pStyle w:val="Listenabsatz"/>
+        <w:numPr>
+          <w:ilvl w:val="0"/>
+          <w:numId w:val="4"/>
+        </w:numPr>
+        <w:rPr>
+          <w:lang w:val="en-US"/>
+        </w:rPr>
+      </w:pPr>
+      <w:r>
+        <w:rPr>
+          <w:lang w:val="en-US"/>
+        </w:rPr>
+        <w:t>Settings &amp; About section</w:t>
+      </w:r>
+    </w:p>
+    <w:p>
+      <w:pPr>
+        <w:pStyle w:val="Listenabsatz"/>
+        <w:numPr>
+          <w:ilvl w:val="0"/>
+          <w:numId w:val="4"/>
+        </w:numPr>
+        <w:rPr>
+          <w:lang w:val="en-US"/>
+        </w:rPr>
+      </w:pPr>
+      <w:r>
+        <w:rPr>
+          <w:lang w:val="en-US"/>
+        </w:rPr>
+        <w:t>Audiofile playback section</w:t>
+      </w:r>
+    </w:p>
+    <w:p>
+      <w:pPr>
+        <w:pStyle w:val="Listenabsatz"/>
+        <w:numPr>
+          <w:ilvl w:val="0"/>
+          <w:numId w:val="4"/>
+        </w:numPr>
+        <w:rPr>
+          <w:lang w:val="en-US"/>
+        </w:rPr>
+      </w:pPr>
+      <w:r>
+        <w:rPr>
+          <w:lang w:val="en-US"/>
+        </w:rPr>
+        <w:t>Playback time display</w:t>
+      </w:r>
+    </w:p>
+    <w:p>
+      <w:pPr>
+        <w:pStyle w:val="Listenabsatz"/>
+        <w:numPr>
+          <w:ilvl w:val="0"/>
+          <w:numId w:val="4"/>
+        </w:numPr>
+        <w:rPr>
+          <w:lang w:val="en-US"/>
+        </w:rPr>
+      </w:pPr>
+      <w:r>
+        <w:rPr>
+          <w:lang w:val="en-US"/>
+        </w:rPr>
+        <w:t>Audio-Yaml file Load &amp; Save section</w:t>
+      </w:r>
+    </w:p>
+    <w:p>
+      <w:pPr>
+        <w:pStyle w:val="Listenabsatz"/>
+        <w:numPr>
+          <w:ilvl w:val="0"/>
+          <w:numId w:val="4"/>
+        </w:numPr>
+        <w:rPr>
+          <w:lang w:val="en-US"/>
+        </w:rPr>
+      </w:pPr>
+      <w:r>
+        <w:rPr>
+          <w:lang w:val="en-US"/>
+        </w:rPr>
+        <w:t>Destructive Effects audio file editor</w:t>
+      </w:r>
+    </w:p>
+    <w:p>
+      <w:pPr>
+        <w:pStyle w:val="Listenabsatz"/>
+        <w:numPr>
+          <w:ilvl w:val="0"/>
+          <w:numId w:val="4"/>
+        </w:numPr>
+        <w:rPr>
+          <w:lang w:val="en-US"/>
+        </w:rPr>
+      </w:pPr>
+      <w:r>
+        <w:rPr>
+          <w:lang w:val="en-US"/>
+        </w:rPr>
+        <w:t>Audio file list</w:t>
+      </w:r>
+    </w:p>
+    <w:p>
+      <w:pPr>
+        <w:pStyle w:val="Listenabsatz"/>
+        <w:numPr>
+          <w:ilvl w:val="0"/>
+          <w:numId w:val="4"/>
+        </w:numPr>
+        <w:rPr>
+          <w:lang w:val="en-US"/>
+        </w:rPr>
+      </w:pPr>
+      <w:r>
+        <w:rPr>
+          <w:lang w:val="en-US"/>
+        </w:rPr>
+        <w:t>Filename section</w:t>
+      </w:r>
+    </w:p>
+    <w:p>
+      <w:pPr>
+        <w:pStyle w:val="Listenabsatz"/>
+        <w:numPr>
+          <w:ilvl w:val="0"/>
+          <w:numId w:val="4"/>
+        </w:numPr>
+        <w:rPr>
+          <w:lang w:val="en-US"/>
+        </w:rPr>
+      </w:pPr>
+      <w:r>
+        <w:rPr>
+          <w:lang w:val="en-US"/>
+        </w:rPr>
+        <w:t>P</w:t>
+      </w:r>
+      <w:r>
+        <w:rPr>
+          <w:lang w:val="en-US"/>
+        </w:rPr>
+        <w:t>arameters section</w:t>
+      </w:r>
+    </w:p>
+    <w:p>
+      <w:pPr>
+        <w:pStyle w:val="Listenabsatz"/>
+        <w:numPr>
+          <w:ilvl w:val="0"/>
+          <w:numId w:val="4"/>
+        </w:numPr>
+        <w:rPr>
+          <w:lang w:val="en-US"/>
+        </w:rPr>
+      </w:pPr>
+      <w:r>
+        <w:rPr>
+          <w:lang w:val="en-US"/>
+        </w:rPr>
+        <w:t>Room list</w:t>
+      </w:r>
+    </w:p>
+    <w:p>
+      <w:pPr>
+        <w:rPr>
+          <w:lang w:val="en-US"/>
+        </w:rPr>
+      </w:pPr>
+    </w:p>
+    <w:p>
+      <w:pPr>
+        <w:pStyle w:val="berschrift2"/>
+        <w:rPr>
+          <w:lang w:val="en-US"/>
+        </w:rPr>
+      </w:pPr>
+      <w:r>
+        <w:rPr>
+          <w:lang w:val="en-US"/>
+        </w:rPr>
+        <w:br w:type="page"/>
+      </w:r>
+      <w:bookmarkStart w:id="3" w:name="_Toc133605174"/>
+      <w:r>
+        <w:rPr>
+          <w:lang w:val="en-US"/>
+        </w:rPr>
+        <w:lastRenderedPageBreak/>
+        <w:t>Parameters</w:t>
+      </w:r>
+      <w:bookmarkEnd w:id="3"/>
+    </w:p>
+    <w:p>
+      <w:pPr>
+        <w:rPr>
+          <w:lang w:val="en-US"/>
+        </w:rPr>
+      </w:pPr>
+    </w:p>
+    <w:p>
+      <w:pPr>
+        <w:pStyle w:val="berschrift3"/>
+        <w:rPr>
+          <w:lang w:val="en-US"/>
+        </w:rPr>
+      </w:pPr>
+      <w:bookmarkStart w:id="4" w:name="_Toc133605175"/>
+      <w:r>
+        <w:rPr>
+          <w:lang w:val="en-US"/>
+        </w:rPr>
+        <w:t>Playback</w:t>
+      </w:r>
+      <w:bookmarkEnd w:id="4"/>
+    </w:p>
+    <w:p>
+      <w:pPr>
+        <w:rPr>
+          <w:lang w:val="en-US"/>
+        </w:rPr>
+      </w:pPr>
       <w:r>
         <w:rPr>
           <w:noProof/>
         </w:rPr>
         <w:drawing>
-          <wp:anchor distT="0" distB="0" distL="114300" distR="114300" simplePos="0" relativeHeight="251658240" behindDoc="0" locked="0" layoutInCell="1" allowOverlap="1" wp14:anchorId="09B06EAB" wp14:editId="27D7DA65">
+          <wp:anchor distT="0" distB="0" distL="114300" distR="114300" simplePos="0" relativeHeight="251682816" behindDoc="0" locked="0" layoutInCell="1" allowOverlap="1" wp14:anchorId="34E1C7DD" wp14:editId="19DCF097">
             <wp:simplePos x="0" y="0"/>
             <wp:positionH relativeFrom="margin">
-              <wp:align>center</wp:align>
+              <wp:align>left</wp:align>
             </wp:positionH>
             <wp:positionV relativeFrom="paragraph">
-              <wp:posOffset>217805</wp:posOffset>
+              <wp:posOffset>282575</wp:posOffset>
             </wp:positionV>
-            <wp:extent cx="5431155" cy="3848100"/>
-            <wp:effectExtent l="0" t="0" r="0" b="0"/>
-            <wp:wrapSquare wrapText="bothSides"/>
-            <wp:docPr id="1260505150" name="Grafik 1"/>
+            <wp:extent cx="2616200" cy="2605405"/>
+            <wp:effectExtent l="0" t="0" r="0" b="4445"/>
+            <wp:wrapTopAndBottom/>
+            <wp:docPr id="734586243" name="Grafik 1"/>
             <wp:cNvGraphicFramePr>
               <a:graphicFrameLocks xmlns:a="http://schemas.openxmlformats.org/drawingml/2006/main" noChangeAspect="1"/>
             </wp:cNvGraphicFramePr>
@@ -2850,24 +3202,26 @@
               <a:graphicData uri="http://schemas.openxmlformats.org/drawingml/2006/picture">
                 <pic:pic xmlns:pic="http://schemas.openxmlformats.org/drawingml/2006/picture">
                   <pic:nvPicPr>
-                    <pic:cNvPr id="1260505150" name=""/>
+                    <pic:cNvPr id="734586243" name="Grafik 1"/>
                     <pic:cNvPicPr/>
                   </pic:nvPicPr>
-                  <pic:blipFill rotWithShape="1">
-                    <a:blip r:embed="rId7" cstate="print">
+                  <pic:blipFill>
+                    <a:blip r:embed="rId8">
                       <a:extLst>
                         <a:ext uri="{28A0092B-C50C-407E-A947-70E740481C1C}">
                           <a14:useLocalDpi xmlns:a14="http://schemas.microsoft.com/office/drawing/2010/main" val="0"/>
                         </a:ext>
                       </a:extLst>
                     </a:blip>
-                    <a:srcRect l="7055" t="9755" r="16556" b="9060"/>
-                    <a:stretch/>
+                    <a:srcRect t="847" b="847"/>
+                    <a:stretch>
+                      <a:fillRect/>
+                    </a:stretch>
                   </pic:blipFill>
                   <pic:spPr bwMode="auto">
                     <a:xfrm>
                       <a:off x="0" y="0"/>
-                      <a:ext cx="5431155" cy="3848100"/>
+                      <a:ext cx="2616200" cy="2605405"/>
                     </a:xfrm>
                     <a:prstGeom prst="rect">
                       <a:avLst/>
@@ -2903,308 +3257,6 @@
     </w:p>
     <w:p>
       <w:pPr>
-        <w:pStyle w:val="Listenabsatz"/>
-        <w:numPr>
-          <w:ilvl w:val="0"/>
-          <w:numId w:val="4"/>
-        </w:numPr>
-        <w:rPr>
-          <w:lang w:val="en-US"/>
-        </w:rPr>
-      </w:pPr>
-      <w:r>
-        <w:rPr>
-          <w:lang w:val="en-US"/>
-        </w:rPr>
-        <w:t>Settings &amp; About section</w:t>
-      </w:r>
-    </w:p>
-    <w:p>
-      <w:pPr>
-        <w:pStyle w:val="Listenabsatz"/>
-        <w:numPr>
-          <w:ilvl w:val="0"/>
-          <w:numId w:val="4"/>
-        </w:numPr>
-        <w:rPr>
-          <w:lang w:val="en-US"/>
-        </w:rPr>
-      </w:pPr>
-      <w:r>
-        <w:rPr>
-          <w:lang w:val="en-US"/>
-        </w:rPr>
-        <w:t>Audiofile playback section</w:t>
-      </w:r>
-    </w:p>
-    <w:p>
-      <w:pPr>
-        <w:pStyle w:val="Listenabsatz"/>
-        <w:numPr>
-          <w:ilvl w:val="0"/>
-          <w:numId w:val="4"/>
-        </w:numPr>
-        <w:rPr>
-          <w:lang w:val="en-US"/>
-        </w:rPr>
-      </w:pPr>
-      <w:r>
-        <w:rPr>
-          <w:lang w:val="en-US"/>
-        </w:rPr>
-        <w:t>Playback time display</w:t>
-      </w:r>
-    </w:p>
-    <w:p>
-      <w:pPr>
-        <w:pStyle w:val="Listenabsatz"/>
-        <w:numPr>
-          <w:ilvl w:val="0"/>
-          <w:numId w:val="4"/>
-        </w:numPr>
-        <w:rPr>
-          <w:lang w:val="en-US"/>
-        </w:rPr>
-      </w:pPr>
-      <w:r>
-        <w:rPr>
-          <w:lang w:val="en-US"/>
-        </w:rPr>
-        <w:t>Audio-Yaml file Load &amp; Save section</w:t>
-      </w:r>
-    </w:p>
-    <w:p>
-      <w:pPr>
-        <w:pStyle w:val="Listenabsatz"/>
-        <w:numPr>
-          <w:ilvl w:val="0"/>
-          <w:numId w:val="4"/>
-        </w:numPr>
-        <w:rPr>
-          <w:lang w:val="en-US"/>
-        </w:rPr>
-      </w:pPr>
-      <w:r>
-        <w:rPr>
-          <w:lang w:val="en-US"/>
-        </w:rPr>
-        <w:t>Destructive Effects audio file editor</w:t>
-      </w:r>
-    </w:p>
-    <w:p>
-      <w:pPr>
-        <w:pStyle w:val="Listenabsatz"/>
-        <w:numPr>
-          <w:ilvl w:val="0"/>
-          <w:numId w:val="4"/>
-        </w:numPr>
-        <w:rPr>
-          <w:lang w:val="en-US"/>
-        </w:rPr>
-      </w:pPr>
-      <w:r>
-        <w:rPr>
-          <w:lang w:val="en-US"/>
-        </w:rPr>
-        <w:t>Audio file list</w:t>
-      </w:r>
-    </w:p>
-    <w:p>
-      <w:pPr>
-        <w:pStyle w:val="Listenabsatz"/>
-        <w:numPr>
-          <w:ilvl w:val="0"/>
-          <w:numId w:val="4"/>
-        </w:numPr>
-        <w:rPr>
-          <w:lang w:val="en-US"/>
-        </w:rPr>
-      </w:pPr>
-      <w:r>
-        <w:rPr>
-          <w:lang w:val="en-US"/>
-        </w:rPr>
-        <w:t>Filename section</w:t>
-      </w:r>
-    </w:p>
-    <w:p>
-      <w:pPr>
-        <w:pStyle w:val="Listenabsatz"/>
-        <w:numPr>
-          <w:ilvl w:val="0"/>
-          <w:numId w:val="4"/>
-        </w:numPr>
-        <w:rPr>
-          <w:lang w:val="en-US"/>
-        </w:rPr>
-      </w:pPr>
-      <w:r>
-        <w:rPr>
-          <w:lang w:val="en-US"/>
-        </w:rPr>
-        <w:t>P</w:t>
-      </w:r>
-      <w:r>
-        <w:rPr>
-          <w:lang w:val="en-US"/>
-        </w:rPr>
-        <w:t>arameters section</w:t>
-      </w:r>
-    </w:p>
-    <w:p>
-      <w:pPr>
-        <w:pStyle w:val="Listenabsatz"/>
-        <w:numPr>
-          <w:ilvl w:val="0"/>
-          <w:numId w:val="4"/>
-        </w:numPr>
-        <w:rPr>
-          <w:lang w:val="en-US"/>
-        </w:rPr>
-      </w:pPr>
-      <w:r>
-        <w:rPr>
-          <w:lang w:val="en-US"/>
-        </w:rPr>
-        <w:t>Room list</w:t>
-      </w:r>
-    </w:p>
-    <w:p>
-      <w:pPr>
-        <w:rPr>
-          <w:lang w:val="en-US"/>
-        </w:rPr>
-      </w:pPr>
-    </w:p>
-    <w:p>
-      <w:pPr>
-        <w:pStyle w:val="berschrift2"/>
-        <w:rPr>
-          <w:lang w:val="en-US"/>
-        </w:rPr>
-      </w:pPr>
-      <w:r>
-        <w:rPr>
-          <w:lang w:val="en-US"/>
-        </w:rPr>
-        <w:br w:type="page"/>
-      </w:r>
-      <w:bookmarkStart w:id="3" w:name="_Toc133605174"/>
-      <w:r>
-        <w:rPr>
-          <w:lang w:val="en-US"/>
-        </w:rPr>
-        <w:lastRenderedPageBreak/>
-        <w:t>Parameters</w:t>
-      </w:r>
-      <w:bookmarkEnd w:id="3"/>
-    </w:p>
-    <w:p>
-      <w:pPr>
-        <w:rPr>
-          <w:lang w:val="en-US"/>
-        </w:rPr>
-      </w:pPr>
-    </w:p>
-    <w:p>
-      <w:pPr>
-        <w:pStyle w:val="berschrift3"/>
-        <w:rPr>
-          <w:lang w:val="en-US"/>
-        </w:rPr>
-      </w:pPr>
-      <w:bookmarkStart w:id="4" w:name="_Toc133605175"/>
-      <w:r>
-        <w:rPr>
-          <w:lang w:val="en-US"/>
-        </w:rPr>
-        <w:t>Playback</w:t>
-      </w:r>
-      <w:bookmarkEnd w:id="4"/>
-    </w:p>
-    <w:p>
-      <w:pPr>
-        <w:rPr>
-          <w:lang w:val="en-US"/>
-        </w:rPr>
-      </w:pPr>
-      <w:r>
-        <w:rPr>
-          <w:noProof/>
-        </w:rPr>
-        <w:drawing>
-          <wp:anchor distT="0" distB="0" distL="114300" distR="114300" simplePos="0" relativeHeight="251682816" behindDoc="0" locked="0" layoutInCell="1" allowOverlap="1" wp14:anchorId="34E1C7DD" wp14:editId="481C7BF8">
-            <wp:simplePos x="0" y="0"/>
-            <wp:positionH relativeFrom="margin">
-              <wp:align>left</wp:align>
-            </wp:positionH>
-            <wp:positionV relativeFrom="paragraph">
-              <wp:posOffset>193040</wp:posOffset>
-            </wp:positionV>
-            <wp:extent cx="2689860" cy="2679700"/>
-            <wp:effectExtent l="0" t="0" r="0" b="6350"/>
-            <wp:wrapTopAndBottom/>
-            <wp:docPr id="734586243" name="Grafik 1"/>
-            <wp:cNvGraphicFramePr>
-              <a:graphicFrameLocks xmlns:a="http://schemas.openxmlformats.org/drawingml/2006/main" noChangeAspect="1"/>
-            </wp:cNvGraphicFramePr>
-            <a:graphic xmlns:a="http://schemas.openxmlformats.org/drawingml/2006/main">
-              <a:graphicData uri="http://schemas.openxmlformats.org/drawingml/2006/picture">
-                <pic:pic xmlns:pic="http://schemas.openxmlformats.org/drawingml/2006/picture">
-                  <pic:nvPicPr>
-                    <pic:cNvPr id="734586243" name=""/>
-                    <pic:cNvPicPr/>
-                  </pic:nvPicPr>
-                  <pic:blipFill rotWithShape="1">
-                    <a:blip r:embed="rId8">
-                      <a:extLst>
-                        <a:ext uri="{28A0092B-C50C-407E-A947-70E740481C1C}">
-                          <a14:useLocalDpi xmlns:a14="http://schemas.microsoft.com/office/drawing/2010/main" val="0"/>
-                        </a:ext>
-                      </a:extLst>
-                    </a:blip>
-                    <a:srcRect l="49824" t="25794" r="21627" b="31547"/>
-                    <a:stretch/>
-                  </pic:blipFill>
-                  <pic:spPr bwMode="auto">
-                    <a:xfrm>
-                      <a:off x="0" y="0"/>
-                      <a:ext cx="2706042" cy="2695645"/>
-                    </a:xfrm>
-                    <a:prstGeom prst="rect">
-                      <a:avLst/>
-                    </a:prstGeom>
-                    <a:ln>
-                      <a:noFill/>
-                    </a:ln>
-                    <a:extLst>
-                      <a:ext uri="{53640926-AAD7-44D8-BBD7-CCE9431645EC}">
-                        <a14:shadowObscured xmlns:a14="http://schemas.microsoft.com/office/drawing/2010/main"/>
-                      </a:ext>
-                    </a:extLst>
-                  </pic:spPr>
-                </pic:pic>
-              </a:graphicData>
-            </a:graphic>
-            <wp14:sizeRelH relativeFrom="margin">
-              <wp14:pctWidth>0</wp14:pctWidth>
-            </wp14:sizeRelH>
-            <wp14:sizeRelV relativeFrom="margin">
-              <wp14:pctHeight>0</wp14:pctHeight>
-            </wp14:sizeRelV>
-          </wp:anchor>
-        </w:drawing>
-      </w:r>
-    </w:p>
-    <w:p>
-      <w:pPr>
-        <w:rPr>
-          <w:lang w:val="en-US"/>
-        </w:rPr>
-      </w:pPr>
-    </w:p>
-    <w:p>
-      <w:pPr>
         <w:rPr>
           <w:lang w:val="en-US"/>
         </w:rPr>
@@ -3783,7 +3835,23 @@
           <w:bCs/>
           <w:lang w:val="en-US"/>
         </w:rPr>
-        <w:t>Vol:</w:t>
+        <w:t>Vol</w:t>
+      </w:r>
+      <w:r>
+        <w:rPr>
+          <w:b/>
+          <w:bCs/>
+          <w:lang w:val="en-US"/>
+        </w:rPr>
+        <w:t>ume Slider</w:t>
+      </w:r>
+      <w:r>
+        <w:rPr>
+          <w:b/>
+          <w:bCs/>
+          <w:lang w:val="en-US"/>
+        </w:rPr>
+        <w:t>:</w:t>
       </w:r>
       <w:r>
         <w:rPr>
@@ -3802,6 +3870,87 @@
           <w:lang w:val="en-US"/>
         </w:rPr>
         <w:t>file.</w:t>
+      </w:r>
+    </w:p>
+    <w:p>
+      <w:pPr>
+        <w:rPr>
+          <w:lang w:val="en-US"/>
+        </w:rPr>
+      </w:pPr>
+      <w:r>
+        <w:rPr>
+          <w:b/>
+          <w:bCs/>
+          <w:lang w:val="en-US"/>
+        </w:rPr>
+        <w:t>Vol</w:t>
+      </w:r>
+      <w:r>
+        <w:rPr>
+          <w:b/>
+          <w:bCs/>
+          <w:lang w:val="en-US"/>
+        </w:rPr>
+        <w:t xml:space="preserve">ume </w:t>
+      </w:r>
+      <w:r>
+        <w:rPr>
+          <w:b/>
+          <w:bCs/>
+          <w:lang w:val="en-US"/>
+        </w:rPr>
+        <w:t>Meter</w:t>
+      </w:r>
+      <w:r>
+        <w:rPr>
+          <w:b/>
+          <w:bCs/>
+          <w:lang w:val="en-US"/>
+        </w:rPr>
+        <w:t>:</w:t>
+      </w:r>
+      <w:r>
+        <w:rPr>
+          <w:lang w:val="en-US"/>
+        </w:rPr>
+        <w:t xml:space="preserve"> </w:t>
+      </w:r>
+      <w:r>
+        <w:rPr>
+          <w:lang w:val="en-US"/>
+        </w:rPr>
+        <w:t>Shows</w:t>
+      </w:r>
+      <w:r>
+        <w:rPr>
+          <w:lang w:val="en-US"/>
+        </w:rPr>
+        <w:t xml:space="preserve"> the</w:t>
+      </w:r>
+      <w:r>
+        <w:rPr>
+          <w:lang w:val="en-US"/>
+        </w:rPr>
+        <w:t xml:space="preserve"> peak</w:t>
+      </w:r>
+      <w:r>
+        <w:rPr>
+          <w:lang w:val="en-US"/>
+        </w:rPr>
+        <w:t xml:space="preserve"> volume of the a</w:t>
+      </w:r>
+      <w:r>
+        <w:rPr>
+          <w:lang w:val="en-US"/>
+        </w:rPr>
+        <w:t>ctual playback</w:t>
+      </w:r>
+      <w:r>
+        <w:rPr>
+          <w:lang w:val="en-US"/>
+        </w:rPr>
+        <w:t>.</w:t>
       </w:r>
     </w:p>
     <w:p>
@@ -4082,21 +4231,6 @@
     </w:p>
     <w:p>
       <w:pPr>
-        <w:rPr>
-          <w:lang w:val="en-US"/>
-        </w:rPr>
-      </w:pPr>
-    </w:p>
-    <w:p>
-      <w:pPr>
-        <w:rPr>
-          <w:noProof/>
-          <w:lang w:val="en-US"/>
-        </w:rPr>
-      </w:pPr>
-    </w:p>
-    <w:p>
-      <w:pPr>
         <w:pStyle w:val="berschrift3"/>
         <w:rPr>
           <w:lang w:val="en-US"/>
@@ -4107,6 +4241,7 @@
         <w:rPr>
           <w:lang w:val="en-US"/>
         </w:rPr>
+        <w:lastRenderedPageBreak/>
         <w:t>Room Creation</w:t>
       </w:r>
       <w:bookmarkEnd w:id="6"/>
@@ -4977,12 +5112,14 @@
         <w:pStyle w:val="berschrift3"/>
         <w:rPr>
           <w:noProof/>
+          <w:lang w:val="en-US"/>
         </w:rPr>
       </w:pPr>
       <w:bookmarkStart w:id="7" w:name="_Toc133605178"/>
       <w:r>
         <w:rPr>
           <w:noProof/>
+          <w:lang w:val="en-US"/>
         </w:rPr>
         <w:lastRenderedPageBreak/>
         <w:t>Effects</w:t>
@@ -4993,6 +5130,7 @@
       <w:pPr>
         <w:rPr>
           <w:noProof/>
+          <w:lang w:val="en-US"/>
         </w:rPr>
       </w:pPr>
     </w:p>
@@ -7396,6 +7534,34 @@
         </w:rPr>
         <w:t xml:space="preserve"> the linked room will be audible.</w:t>
       </w:r>
+    </w:p>
+    <w:p>
+      <w:pPr>
+        <w:rPr>
+          <w:lang w:val="en-US"/>
+        </w:rPr>
+      </w:pPr>
+    </w:p>
+    <w:p>
+      <w:pPr>
+        <w:rPr>
+          <w:noProof/>
+        </w:rPr>
+      </w:pPr>
+    </w:p>
+    <w:p>
+      <w:pPr>
+        <w:rPr>
+          <w:noProof/>
+        </w:rPr>
+      </w:pPr>
+    </w:p>
+    <w:p>
+      <w:pPr>
+        <w:rPr>
+          <w:noProof/>
+        </w:rPr>
+      </w:pPr>
     </w:p>
     <w:p>
       <w:pPr>

</xml_diff>

<commit_message>
Fix for an exception when moving filter potis, double buffering for listviews
</commit_message>
<xml_diff>
--- a/Yaml AudioTool Rebuilt/Resources/Yaml Audio Tool Rebuilt - Manual.docx
+++ b/Yaml AudioTool Rebuilt/Resources/Yaml Audio Tool Rebuilt - Manual.docx
@@ -95,7 +95,7 @@
           <w:szCs w:val="24"/>
           <w:lang w:val="en-US"/>
         </w:rPr>
-        <w:t>0</w:t>
+        <w:t>1</w:t>
       </w:r>
       <w:r>
         <w:rPr>
@@ -3892,7 +3892,7 @@
           <w:bCs/>
           <w:lang w:val="en-US"/>
         </w:rPr>
-        <w:t xml:space="preserve">ume </w:t>
+        <w:t>ume Meter</w:t>
       </w:r>
       <w:r>
         <w:rPr>
@@ -3900,57 +3900,13 @@
           <w:bCs/>
           <w:lang w:val="en-US"/>
         </w:rPr>
-        <w:t>Meter</w:t>
-      </w:r>
-      <w:r>
-        <w:rPr>
-          <w:b/>
-          <w:bCs/>
-          <w:lang w:val="en-US"/>
-        </w:rPr>
         <w:t>:</w:t>
       </w:r>
       <w:r>
         <w:rPr>
           <w:lang w:val="en-US"/>
         </w:rPr>
-        <w:t xml:space="preserve"> </w:t>
-      </w:r>
-      <w:r>
-        <w:rPr>
-          <w:lang w:val="en-US"/>
-        </w:rPr>
-        <w:t>Shows</w:t>
-      </w:r>
-      <w:r>
-        <w:rPr>
-          <w:lang w:val="en-US"/>
-        </w:rPr>
-        <w:t xml:space="preserve"> the</w:t>
-      </w:r>
-      <w:r>
-        <w:rPr>
-          <w:lang w:val="en-US"/>
-        </w:rPr>
-        <w:t xml:space="preserve"> peak</w:t>
-      </w:r>
-      <w:r>
-        <w:rPr>
-          <w:lang w:val="en-US"/>
-        </w:rPr>
-        <w:t xml:space="preserve"> volume of the a</w:t>
-      </w:r>
-      <w:r>
-        <w:rPr>
-          <w:lang w:val="en-US"/>
-        </w:rPr>
-        <w:t>ctual playback</w:t>
-      </w:r>
-      <w:r>
-        <w:rPr>
-          <w:lang w:val="en-US"/>
-        </w:rPr>
-        <w:t>.</w:t>
+        <w:t xml:space="preserve"> Shows the peak volume of the actual playback.</w:t>
       </w:r>
     </w:p>
     <w:p>
@@ -7546,20 +7502,23 @@
       <w:pPr>
         <w:rPr>
           <w:noProof/>
-        </w:rPr>
-      </w:pPr>
-    </w:p>
-    <w:p>
-      <w:pPr>
-        <w:rPr>
-          <w:noProof/>
-        </w:rPr>
-      </w:pPr>
-    </w:p>
-    <w:p>
-      <w:pPr>
-        <w:rPr>
-          <w:noProof/>
+          <w:lang w:val="en-US"/>
+        </w:rPr>
+      </w:pPr>
+    </w:p>
+    <w:p>
+      <w:pPr>
+        <w:rPr>
+          <w:noProof/>
+          <w:lang w:val="en-US"/>
+        </w:rPr>
+      </w:pPr>
+    </w:p>
+    <w:p>
+      <w:pPr>
+        <w:rPr>
+          <w:noProof/>
+          <w:lang w:val="en-US"/>
         </w:rPr>
       </w:pPr>
     </w:p>

</xml_diff>

<commit_message>
Fix for crash when trimming the whole audio file
</commit_message>
<xml_diff>
--- a/Yaml AudioTool Rebuilt/Resources/Yaml Audio Tool Rebuilt - Manual.docx
+++ b/Yaml AudioTool Rebuilt/Resources/Yaml Audio Tool Rebuilt - Manual.docx
@@ -1,6 +1,6 @@
 
 <file path=word/document.xml><?xml version="1.0" encoding="utf-8"?>
-<w:document xmlns:wpc="http://schemas.microsoft.com/office/word/2010/wordprocessingCanvas" xmlns:cx="http://schemas.microsoft.com/office/drawing/2014/chartex" xmlns:cx1="http://schemas.microsoft.com/office/drawing/2015/9/8/chartex" xmlns:cx2="http://schemas.microsoft.com/office/drawing/2015/10/21/chartex" xmlns:cx3="http://schemas.microsoft.com/office/drawing/2016/5/9/chartex" xmlns:cx4="http://schemas.microsoft.com/office/drawing/2016/5/10/chartex" xmlns:cx5="http://schemas.microsoft.com/office/drawing/2016/5/11/chartex" xmlns:cx6="http://schemas.microsoft.com/office/drawing/2016/5/12/chartex" xmlns:cx7="http://schemas.microsoft.com/office/drawing/2016/5/13/chartex" xmlns:cx8="http://schemas.microsoft.com/office/drawing/2016/5/14/chartex" xmlns:mc="http://schemas.openxmlformats.org/markup-compatibility/2006" xmlns:aink="http://schemas.microsoft.com/office/drawing/2016/ink" xmlns:am3d="http://schemas.microsoft.com/office/drawing/2017/model3d" xmlns:o="urn:schemas-microsoft-com:office:office" xmlns:oel="http://schemas.microsoft.com/office/2019/extlst" xmlns:r="http://schemas.openxmlformats.org/officeDocument/2006/relationships" xmlns:m="http://schemas.openxmlformats.org/officeDocument/2006/math" xmlns:v="urn:schemas-microsoft-com:vml" xmlns:wp14="http://schemas.microsoft.com/office/word/2010/wordprocessingDrawing" xmlns:wp="http://schemas.openxmlformats.org/drawingml/2006/wordprocessingDrawing" xmlns:w10="urn:schemas-microsoft-com:office:word" xmlns:w="http://schemas.openxmlformats.org/wordprocessingml/2006/main" xmlns:w14="http://schemas.microsoft.com/office/word/2010/wordml" xmlns:w15="http://schemas.microsoft.com/office/word/2012/wordml" xmlns:w16cex="http://schemas.microsoft.com/office/word/2018/wordml/cex" xmlns:w16cid="http://schemas.microsoft.com/office/word/2016/wordml/cid" xmlns:w16="http://schemas.microsoft.com/office/word/2018/wordml" xmlns:w16du="http://schemas.microsoft.com/office/word/2023/wordml/word16du" xmlns:w16sdtdh="http://schemas.microsoft.com/office/word/2020/wordml/sdtdatahash" xmlns:w16se="http://schemas.microsoft.com/office/word/2015/wordml/symex" xmlns:wpg="http://schemas.microsoft.com/office/word/2010/wordprocessingGroup" xmlns:wpi="http://schemas.microsoft.com/office/word/2010/wordprocessingInk" xmlns:wne="http://schemas.microsoft.com/office/word/2006/wordml" xmlns:wps="http://schemas.microsoft.com/office/word/2010/wordprocessingShape" mc:Ignorable="w14 w15 w16se w16cid w16 w16cex w16sdtdh wp14">
+<w:document xmlns:wpc="http://schemas.microsoft.com/office/word/2010/wordprocessingCanvas" xmlns:cx="http://schemas.microsoft.com/office/drawing/2014/chartex" xmlns:cx1="http://schemas.microsoft.com/office/drawing/2015/9/8/chartex" xmlns:cx2="http://schemas.microsoft.com/office/drawing/2015/10/21/chartex" xmlns:cx3="http://schemas.microsoft.com/office/drawing/2016/5/9/chartex" xmlns:cx4="http://schemas.microsoft.com/office/drawing/2016/5/10/chartex" xmlns:cx5="http://schemas.microsoft.com/office/drawing/2016/5/11/chartex" xmlns:cx6="http://schemas.microsoft.com/office/drawing/2016/5/12/chartex" xmlns:cx7="http://schemas.microsoft.com/office/drawing/2016/5/13/chartex" xmlns:cx8="http://schemas.microsoft.com/office/drawing/2016/5/14/chartex" xmlns:mc="http://schemas.openxmlformats.org/markup-compatibility/2006" xmlns:aink="http://schemas.microsoft.com/office/drawing/2016/ink" xmlns:am3d="http://schemas.microsoft.com/office/drawing/2017/model3d" xmlns:o="urn:schemas-microsoft-com:office:office" xmlns:oel="http://schemas.microsoft.com/office/2019/extlst" xmlns:r="http://schemas.openxmlformats.org/officeDocument/2006/relationships" xmlns:m="http://schemas.openxmlformats.org/officeDocument/2006/math" xmlns:v="urn:schemas-microsoft-com:vml" xmlns:wp14="http://schemas.microsoft.com/office/word/2010/wordprocessingDrawing" xmlns:wp="http://schemas.openxmlformats.org/drawingml/2006/wordprocessingDrawing" xmlns:w10="urn:schemas-microsoft-com:office:word" xmlns:w="http://schemas.openxmlformats.org/wordprocessingml/2006/main" xmlns:w14="http://schemas.microsoft.com/office/word/2010/wordml" xmlns:w15="http://schemas.microsoft.com/office/word/2012/wordml" xmlns:w16cex="http://schemas.microsoft.com/office/word/2018/wordml/cex" xmlns:w16cid="http://schemas.microsoft.com/office/word/2016/wordml/cid" xmlns:w16="http://schemas.microsoft.com/office/word/2018/wordml" xmlns:w16sdtdh="http://schemas.microsoft.com/office/word/2020/wordml/sdtdatahash" xmlns:w16se="http://schemas.microsoft.com/office/word/2015/wordml/symex" xmlns:wpg="http://schemas.microsoft.com/office/word/2010/wordprocessingGroup" xmlns:wpi="http://schemas.microsoft.com/office/word/2010/wordprocessingInk" xmlns:wne="http://schemas.microsoft.com/office/word/2006/wordml" xmlns:wps="http://schemas.microsoft.com/office/word/2010/wordprocessingShape" mc:Ignorable="w14 w15 w16se w16cid w16 w16cex w16sdtdh wp14">
   <w:body>
     <w:p>
       <w:pPr>
@@ -95,7 +95,7 @@
           <w:szCs w:val="24"/>
           <w:lang w:val="en-US"/>
         </w:rPr>
-        <w:t>1</w:t>
+        <w:t>3</w:t>
       </w:r>
       <w:r>
         <w:rPr>
@@ -105,7 +105,7 @@
           <w:szCs w:val="24"/>
           <w:lang w:val="en-US"/>
         </w:rPr>
-        <w:t xml:space="preserve"> – 230</w:t>
+        <w:t xml:space="preserve"> – 23</w:t>
       </w:r>
       <w:r>
         <w:rPr>
@@ -115,7 +115,7 @@
           <w:szCs w:val="24"/>
           <w:lang w:val="en-US"/>
         </w:rPr>
-        <w:t>510</w:t>
+        <w:t>1014</w:t>
       </w:r>
     </w:p>
     <w:p>
@@ -1627,7 +1627,21 @@
         <w:rPr>
           <w:lang w:val="en-US"/>
         </w:rPr>
-        <w:t xml:space="preserve"> the Vortice Windows libraries for the XAudio2 </w:t>
+        <w:t xml:space="preserve"> the </w:t>
+      </w:r>
+      <w:proofErr w:type="spellStart"/>
+      <w:r>
+        <w:rPr>
+          <w:lang w:val="en-US"/>
+        </w:rPr>
+        <w:t>Vortice</w:t>
+      </w:r>
+      <w:proofErr w:type="spellEnd"/>
+      <w:r>
+        <w:rPr>
+          <w:lang w:val="en-US"/>
+        </w:rPr>
+        <w:t xml:space="preserve"> Windows libraries for the XAudio2 </w:t>
       </w:r>
       <w:r>
         <w:rPr>
@@ -1639,7 +1653,35 @@
         <w:rPr>
           <w:lang w:val="en-US"/>
         </w:rPr>
-        <w:t>implementation with its real-time effects (it’s the closest to Microsoft’s C++ libraries C# has to offer) and NAudio for all the other audio processing. The wave form display is done with ScottPlot.</w:t>
+        <w:t xml:space="preserve">implementation with its real-time effects (it’s the closest to Microsoft’s C++ libraries C# has to offer) and </w:t>
+      </w:r>
+      <w:proofErr w:type="spellStart"/>
+      <w:r>
+        <w:rPr>
+          <w:lang w:val="en-US"/>
+        </w:rPr>
+        <w:t>NAudio</w:t>
+      </w:r>
+      <w:proofErr w:type="spellEnd"/>
+      <w:r>
+        <w:rPr>
+          <w:lang w:val="en-US"/>
+        </w:rPr>
+        <w:t xml:space="preserve"> for all the other audio processing. The wave form display is done with </w:t>
+      </w:r>
+      <w:proofErr w:type="spellStart"/>
+      <w:r>
+        <w:rPr>
+          <w:lang w:val="en-US"/>
+        </w:rPr>
+        <w:t>ScottPlot</w:t>
+      </w:r>
+      <w:proofErr w:type="spellEnd"/>
+      <w:r>
+        <w:rPr>
+          <w:lang w:val="en-US"/>
+        </w:rPr>
+        <w:t>.</w:t>
       </w:r>
     </w:p>
     <w:p>
@@ -3020,8 +3062,16 @@
         <w:rPr>
           <w:lang w:val="en-US"/>
         </w:rPr>
-        <w:t>Audio-Yaml file Load &amp; Save section</w:t>
-      </w:r>
+        <w:t xml:space="preserve">Audio-Yaml file Load &amp; Save </w:t>
+      </w:r>
+      <w:proofErr w:type="gramStart"/>
+      <w:r>
+        <w:rPr>
+          <w:lang w:val="en-US"/>
+        </w:rPr>
+        <w:t>section</w:t>
+      </w:r>
+      <w:proofErr w:type="gramEnd"/>
     </w:p>
     <w:p>
       <w:pPr>
@@ -4149,8 +4199,15 @@
           <w:lang w:val="en-US"/>
         </w:rPr>
         <w:tab/>
+      </w:r>
+      <w:proofErr w:type="spellStart"/>
+      <w:r>
+        <w:rPr>
+          <w:lang w:val="en-US"/>
+        </w:rPr>
         <w:t>Filepath</w:t>
       </w:r>
+      <w:proofErr w:type="spellEnd"/>
     </w:p>
     <w:p>
       <w:pPr>
@@ -4366,6 +4423,7 @@
         </w:rPr>
         <w:tab/>
       </w:r>
+      <w:proofErr w:type="spellStart"/>
       <w:r>
         <w:rPr>
           <w:lang w:val="en-US"/>
@@ -4384,6 +4442,7 @@
         </w:rPr>
         <w:t>PassFilter</w:t>
       </w:r>
+      <w:proofErr w:type="spellEnd"/>
       <w:r>
         <w:rPr>
           <w:lang w:val="en-US"/>
@@ -5977,7 +6036,7 @@
           <w:noProof/>
         </w:rPr>
         <w:drawing>
-          <wp:anchor distT="0" distB="0" distL="114300" distR="114300" simplePos="0" relativeHeight="251677696" behindDoc="0" locked="0" layoutInCell="1" allowOverlap="1" wp14:anchorId="472F444B" wp14:editId="1EF88D12">
+          <wp:anchor distT="0" distB="0" distL="114300" distR="114300" simplePos="0" relativeHeight="251677696" behindDoc="0" locked="0" layoutInCell="1" allowOverlap="1" wp14:anchorId="472F444B" wp14:editId="79B75E5F">
             <wp:simplePos x="0" y="0"/>
             <wp:positionH relativeFrom="margin">
               <wp:posOffset>0</wp:posOffset>
@@ -6131,8 +6190,16 @@
         <w:rPr>
           <w:lang w:val="en-US"/>
         </w:rPr>
-        <w:t>Save button</w:t>
-      </w:r>
+        <w:t xml:space="preserve">Save </w:t>
+      </w:r>
+      <w:proofErr w:type="gramStart"/>
+      <w:r>
+        <w:rPr>
+          <w:lang w:val="en-US"/>
+        </w:rPr>
+        <w:t>button</w:t>
+      </w:r>
+      <w:proofErr w:type="gramEnd"/>
     </w:p>
     <w:p>
       <w:pPr>
@@ -6153,12 +6220,14 @@
         </w:rPr>
         <w:t xml:space="preserve">Note: To </w:t>
       </w:r>
+      <w:proofErr w:type="gramStart"/>
       <w:r>
         <w:rPr>
           <w:lang w:val="en-US"/>
         </w:rPr>
         <w:t>make a selection</w:t>
       </w:r>
+      <w:proofErr w:type="gramEnd"/>
       <w:r>
         <w:rPr>
           <w:lang w:val="en-US"/>
@@ -7091,7 +7160,21 @@
         <w:rPr>
           <w:lang w:val="en-US"/>
         </w:rPr>
-        <w:t>Select a tool from the editors tools section for example the linear fade in.</w:t>
+        <w:t xml:space="preserve">Select a tool from the </w:t>
+      </w:r>
+      <w:proofErr w:type="gramStart"/>
+      <w:r>
+        <w:rPr>
+          <w:lang w:val="en-US"/>
+        </w:rPr>
+        <w:t>editors</w:t>
+      </w:r>
+      <w:proofErr w:type="gramEnd"/>
+      <w:r>
+        <w:rPr>
+          <w:lang w:val="en-US"/>
+        </w:rPr>
+        <w:t xml:space="preserve"> tools section for example the linear fade in.</w:t>
       </w:r>
     </w:p>
     <w:p>
@@ -7138,9 +7221,17 @@
           <w:lang w:val="en-US"/>
         </w:rPr>
         <w:lastRenderedPageBreak/>
-        <w:t>Map a room to an audio file</w:t>
+        <w:t xml:space="preserve">Map a room to an audio </w:t>
+      </w:r>
+      <w:proofErr w:type="gramStart"/>
+      <w:r>
+        <w:rPr>
+          <w:lang w:val="en-US"/>
+        </w:rPr>
+        <w:t>file</w:t>
       </w:r>
       <w:bookmarkEnd w:id="14"/>
+      <w:proofErr w:type="gramEnd"/>
     </w:p>
     <w:p>
       <w:pPr>
@@ -7541,7 +7632,7 @@
 </file>
 
 <file path=word/endnotes.xml><?xml version="1.0" encoding="utf-8"?>
-<w:endnotes xmlns:wpc="http://schemas.microsoft.com/office/word/2010/wordprocessingCanvas" xmlns:cx="http://schemas.microsoft.com/office/drawing/2014/chartex" xmlns:cx1="http://schemas.microsoft.com/office/drawing/2015/9/8/chartex" xmlns:cx2="http://schemas.microsoft.com/office/drawing/2015/10/21/chartex" xmlns:cx3="http://schemas.microsoft.com/office/drawing/2016/5/9/chartex" xmlns:cx4="http://schemas.microsoft.com/office/drawing/2016/5/10/chartex" xmlns:cx5="http://schemas.microsoft.com/office/drawing/2016/5/11/chartex" xmlns:cx6="http://schemas.microsoft.com/office/drawing/2016/5/12/chartex" xmlns:cx7="http://schemas.microsoft.com/office/drawing/2016/5/13/chartex" xmlns:cx8="http://schemas.microsoft.com/office/drawing/2016/5/14/chartex" xmlns:mc="http://schemas.openxmlformats.org/markup-compatibility/2006" xmlns:aink="http://schemas.microsoft.com/office/drawing/2016/ink" xmlns:am3d="http://schemas.microsoft.com/office/drawing/2017/model3d" xmlns:o="urn:schemas-microsoft-com:office:office" xmlns:oel="http://schemas.microsoft.com/office/2019/extlst" xmlns:r="http://schemas.openxmlformats.org/officeDocument/2006/relationships" xmlns:m="http://schemas.openxmlformats.org/officeDocument/2006/math" xmlns:v="urn:schemas-microsoft-com:vml" xmlns:wp14="http://schemas.microsoft.com/office/word/2010/wordprocessingDrawing" xmlns:wp="http://schemas.openxmlformats.org/drawingml/2006/wordprocessingDrawing" xmlns:w10="urn:schemas-microsoft-com:office:word" xmlns:w="http://schemas.openxmlformats.org/wordprocessingml/2006/main" xmlns:w14="http://schemas.microsoft.com/office/word/2010/wordml" xmlns:w15="http://schemas.microsoft.com/office/word/2012/wordml" xmlns:w16cex="http://schemas.microsoft.com/office/word/2018/wordml/cex" xmlns:w16cid="http://schemas.microsoft.com/office/word/2016/wordml/cid" xmlns:w16="http://schemas.microsoft.com/office/word/2018/wordml" xmlns:w16du="http://schemas.microsoft.com/office/word/2023/wordml/word16du" xmlns:w16sdtdh="http://schemas.microsoft.com/office/word/2020/wordml/sdtdatahash" xmlns:w16se="http://schemas.microsoft.com/office/word/2015/wordml/symex" xmlns:wpg="http://schemas.microsoft.com/office/word/2010/wordprocessingGroup" xmlns:wpi="http://schemas.microsoft.com/office/word/2010/wordprocessingInk" xmlns:wne="http://schemas.microsoft.com/office/word/2006/wordml" xmlns:wps="http://schemas.microsoft.com/office/word/2010/wordprocessingShape" mc:Ignorable="w14 w15 w16se w16cid w16 w16cex w16sdtdh wp14">
+<w:endnotes xmlns:wpc="http://schemas.microsoft.com/office/word/2010/wordprocessingCanvas" xmlns:cx="http://schemas.microsoft.com/office/drawing/2014/chartex" xmlns:cx1="http://schemas.microsoft.com/office/drawing/2015/9/8/chartex" xmlns:cx2="http://schemas.microsoft.com/office/drawing/2015/10/21/chartex" xmlns:cx3="http://schemas.microsoft.com/office/drawing/2016/5/9/chartex" xmlns:cx4="http://schemas.microsoft.com/office/drawing/2016/5/10/chartex" xmlns:cx5="http://schemas.microsoft.com/office/drawing/2016/5/11/chartex" xmlns:cx6="http://schemas.microsoft.com/office/drawing/2016/5/12/chartex" xmlns:cx7="http://schemas.microsoft.com/office/drawing/2016/5/13/chartex" xmlns:cx8="http://schemas.microsoft.com/office/drawing/2016/5/14/chartex" xmlns:mc="http://schemas.openxmlformats.org/markup-compatibility/2006" xmlns:aink="http://schemas.microsoft.com/office/drawing/2016/ink" xmlns:am3d="http://schemas.microsoft.com/office/drawing/2017/model3d" xmlns:o="urn:schemas-microsoft-com:office:office" xmlns:oel="http://schemas.microsoft.com/office/2019/extlst" xmlns:r="http://schemas.openxmlformats.org/officeDocument/2006/relationships" xmlns:m="http://schemas.openxmlformats.org/officeDocument/2006/math" xmlns:v="urn:schemas-microsoft-com:vml" xmlns:wp14="http://schemas.microsoft.com/office/word/2010/wordprocessingDrawing" xmlns:wp="http://schemas.openxmlformats.org/drawingml/2006/wordprocessingDrawing" xmlns:w10="urn:schemas-microsoft-com:office:word" xmlns:w="http://schemas.openxmlformats.org/wordprocessingml/2006/main" xmlns:w14="http://schemas.microsoft.com/office/word/2010/wordml" xmlns:w15="http://schemas.microsoft.com/office/word/2012/wordml" xmlns:w16cex="http://schemas.microsoft.com/office/word/2018/wordml/cex" xmlns:w16cid="http://schemas.microsoft.com/office/word/2016/wordml/cid" xmlns:w16="http://schemas.microsoft.com/office/word/2018/wordml" xmlns:w16sdtdh="http://schemas.microsoft.com/office/word/2020/wordml/sdtdatahash" xmlns:w16se="http://schemas.microsoft.com/office/word/2015/wordml/symex" xmlns:wpg="http://schemas.microsoft.com/office/word/2010/wordprocessingGroup" xmlns:wpi="http://schemas.microsoft.com/office/word/2010/wordprocessingInk" xmlns:wne="http://schemas.microsoft.com/office/word/2006/wordml" xmlns:wps="http://schemas.microsoft.com/office/word/2010/wordprocessingShape" mc:Ignorable="w14 w15 w16se w16cid w16 w16cex w16sdtdh wp14">
   <w:endnote w:type="separator" w:id="-1">
     <w:p>
       <w:pPr>
@@ -7566,7 +7657,7 @@
 </file>
 
 <file path=word/footer1.xml><?xml version="1.0" encoding="utf-8"?>
-<w:ftr xmlns:wpc="http://schemas.microsoft.com/office/word/2010/wordprocessingCanvas" xmlns:cx="http://schemas.microsoft.com/office/drawing/2014/chartex" xmlns:cx1="http://schemas.microsoft.com/office/drawing/2015/9/8/chartex" xmlns:cx2="http://schemas.microsoft.com/office/drawing/2015/10/21/chartex" xmlns:cx3="http://schemas.microsoft.com/office/drawing/2016/5/9/chartex" xmlns:cx4="http://schemas.microsoft.com/office/drawing/2016/5/10/chartex" xmlns:cx5="http://schemas.microsoft.com/office/drawing/2016/5/11/chartex" xmlns:cx6="http://schemas.microsoft.com/office/drawing/2016/5/12/chartex" xmlns:cx7="http://schemas.microsoft.com/office/drawing/2016/5/13/chartex" xmlns:cx8="http://schemas.microsoft.com/office/drawing/2016/5/14/chartex" xmlns:mc="http://schemas.openxmlformats.org/markup-compatibility/2006" xmlns:aink="http://schemas.microsoft.com/office/drawing/2016/ink" xmlns:am3d="http://schemas.microsoft.com/office/drawing/2017/model3d" xmlns:o="urn:schemas-microsoft-com:office:office" xmlns:oel="http://schemas.microsoft.com/office/2019/extlst" xmlns:r="http://schemas.openxmlformats.org/officeDocument/2006/relationships" xmlns:m="http://schemas.openxmlformats.org/officeDocument/2006/math" xmlns:v="urn:schemas-microsoft-com:vml" xmlns:wp14="http://schemas.microsoft.com/office/word/2010/wordprocessingDrawing" xmlns:wp="http://schemas.openxmlformats.org/drawingml/2006/wordprocessingDrawing" xmlns:w10="urn:schemas-microsoft-com:office:word" xmlns:w="http://schemas.openxmlformats.org/wordprocessingml/2006/main" xmlns:w14="http://schemas.microsoft.com/office/word/2010/wordml" xmlns:w15="http://schemas.microsoft.com/office/word/2012/wordml" xmlns:w16cex="http://schemas.microsoft.com/office/word/2018/wordml/cex" xmlns:w16cid="http://schemas.microsoft.com/office/word/2016/wordml/cid" xmlns:w16="http://schemas.microsoft.com/office/word/2018/wordml" xmlns:w16du="http://schemas.microsoft.com/office/word/2023/wordml/word16du" xmlns:w16sdtdh="http://schemas.microsoft.com/office/word/2020/wordml/sdtdatahash" xmlns:w16se="http://schemas.microsoft.com/office/word/2015/wordml/symex" xmlns:wpg="http://schemas.microsoft.com/office/word/2010/wordprocessingGroup" xmlns:wpi="http://schemas.microsoft.com/office/word/2010/wordprocessingInk" xmlns:wne="http://schemas.microsoft.com/office/word/2006/wordml" xmlns:wps="http://schemas.microsoft.com/office/word/2010/wordprocessingShape" mc:Ignorable="w14 w15 w16se w16cid w16 w16cex w16sdtdh wp14">
+<w:ftr xmlns:wpc="http://schemas.microsoft.com/office/word/2010/wordprocessingCanvas" xmlns:cx="http://schemas.microsoft.com/office/drawing/2014/chartex" xmlns:cx1="http://schemas.microsoft.com/office/drawing/2015/9/8/chartex" xmlns:cx2="http://schemas.microsoft.com/office/drawing/2015/10/21/chartex" xmlns:cx3="http://schemas.microsoft.com/office/drawing/2016/5/9/chartex" xmlns:cx4="http://schemas.microsoft.com/office/drawing/2016/5/10/chartex" xmlns:cx5="http://schemas.microsoft.com/office/drawing/2016/5/11/chartex" xmlns:cx6="http://schemas.microsoft.com/office/drawing/2016/5/12/chartex" xmlns:cx7="http://schemas.microsoft.com/office/drawing/2016/5/13/chartex" xmlns:cx8="http://schemas.microsoft.com/office/drawing/2016/5/14/chartex" xmlns:mc="http://schemas.openxmlformats.org/markup-compatibility/2006" xmlns:aink="http://schemas.microsoft.com/office/drawing/2016/ink" xmlns:am3d="http://schemas.microsoft.com/office/drawing/2017/model3d" xmlns:o="urn:schemas-microsoft-com:office:office" xmlns:oel="http://schemas.microsoft.com/office/2019/extlst" xmlns:r="http://schemas.openxmlformats.org/officeDocument/2006/relationships" xmlns:m="http://schemas.openxmlformats.org/officeDocument/2006/math" xmlns:v="urn:schemas-microsoft-com:vml" xmlns:wp14="http://schemas.microsoft.com/office/word/2010/wordprocessingDrawing" xmlns:wp="http://schemas.openxmlformats.org/drawingml/2006/wordprocessingDrawing" xmlns:w10="urn:schemas-microsoft-com:office:word" xmlns:w="http://schemas.openxmlformats.org/wordprocessingml/2006/main" xmlns:w14="http://schemas.microsoft.com/office/word/2010/wordml" xmlns:w15="http://schemas.microsoft.com/office/word/2012/wordml" xmlns:w16cex="http://schemas.microsoft.com/office/word/2018/wordml/cex" xmlns:w16cid="http://schemas.microsoft.com/office/word/2016/wordml/cid" xmlns:w16="http://schemas.microsoft.com/office/word/2018/wordml" xmlns:w16sdtdh="http://schemas.microsoft.com/office/word/2020/wordml/sdtdatahash" xmlns:w16se="http://schemas.microsoft.com/office/word/2015/wordml/symex" xmlns:wpg="http://schemas.microsoft.com/office/word/2010/wordprocessingGroup" xmlns:wpi="http://schemas.microsoft.com/office/word/2010/wordprocessingInk" xmlns:wne="http://schemas.microsoft.com/office/word/2006/wordml" xmlns:wps="http://schemas.microsoft.com/office/word/2010/wordprocessingShape" mc:Ignorable="w14 w15 w16se w16cid w16 w16cex w16sdtdh wp14">
   <w:sdt>
     <w:sdtPr>
       <w:id w:val="-792286328"/>
@@ -7575,7 +7666,6 @@
         <w:docPartUnique/>
       </w:docPartObj>
     </w:sdtPr>
-    <w:sdtEndPr/>
     <w:sdtContent>
       <w:p>
         <w:pPr>
@@ -7609,7 +7699,7 @@
 </file>
 
 <file path=word/footnotes.xml><?xml version="1.0" encoding="utf-8"?>
-<w:footnotes xmlns:wpc="http://schemas.microsoft.com/office/word/2010/wordprocessingCanvas" xmlns:cx="http://schemas.microsoft.com/office/drawing/2014/chartex" xmlns:cx1="http://schemas.microsoft.com/office/drawing/2015/9/8/chartex" xmlns:cx2="http://schemas.microsoft.com/office/drawing/2015/10/21/chartex" xmlns:cx3="http://schemas.microsoft.com/office/drawing/2016/5/9/chartex" xmlns:cx4="http://schemas.microsoft.com/office/drawing/2016/5/10/chartex" xmlns:cx5="http://schemas.microsoft.com/office/drawing/2016/5/11/chartex" xmlns:cx6="http://schemas.microsoft.com/office/drawing/2016/5/12/chartex" xmlns:cx7="http://schemas.microsoft.com/office/drawing/2016/5/13/chartex" xmlns:cx8="http://schemas.microsoft.com/office/drawing/2016/5/14/chartex" xmlns:mc="http://schemas.openxmlformats.org/markup-compatibility/2006" xmlns:aink="http://schemas.microsoft.com/office/drawing/2016/ink" xmlns:am3d="http://schemas.microsoft.com/office/drawing/2017/model3d" xmlns:o="urn:schemas-microsoft-com:office:office" xmlns:oel="http://schemas.microsoft.com/office/2019/extlst" xmlns:r="http://schemas.openxmlformats.org/officeDocument/2006/relationships" xmlns:m="http://schemas.openxmlformats.org/officeDocument/2006/math" xmlns:v="urn:schemas-microsoft-com:vml" xmlns:wp14="http://schemas.microsoft.com/office/word/2010/wordprocessingDrawing" xmlns:wp="http://schemas.openxmlformats.org/drawingml/2006/wordprocessingDrawing" xmlns:w10="urn:schemas-microsoft-com:office:word" xmlns:w="http://schemas.openxmlformats.org/wordprocessingml/2006/main" xmlns:w14="http://schemas.microsoft.com/office/word/2010/wordml" xmlns:w15="http://schemas.microsoft.com/office/word/2012/wordml" xmlns:w16cex="http://schemas.microsoft.com/office/word/2018/wordml/cex" xmlns:w16cid="http://schemas.microsoft.com/office/word/2016/wordml/cid" xmlns:w16="http://schemas.microsoft.com/office/word/2018/wordml" xmlns:w16du="http://schemas.microsoft.com/office/word/2023/wordml/word16du" xmlns:w16sdtdh="http://schemas.microsoft.com/office/word/2020/wordml/sdtdatahash" xmlns:w16se="http://schemas.microsoft.com/office/word/2015/wordml/symex" xmlns:wpg="http://schemas.microsoft.com/office/word/2010/wordprocessingGroup" xmlns:wpi="http://schemas.microsoft.com/office/word/2010/wordprocessingInk" xmlns:wne="http://schemas.microsoft.com/office/word/2006/wordml" xmlns:wps="http://schemas.microsoft.com/office/word/2010/wordprocessingShape" mc:Ignorable="w14 w15 w16se w16cid w16 w16cex w16sdtdh wp14">
+<w:footnotes xmlns:wpc="http://schemas.microsoft.com/office/word/2010/wordprocessingCanvas" xmlns:cx="http://schemas.microsoft.com/office/drawing/2014/chartex" xmlns:cx1="http://schemas.microsoft.com/office/drawing/2015/9/8/chartex" xmlns:cx2="http://schemas.microsoft.com/office/drawing/2015/10/21/chartex" xmlns:cx3="http://schemas.microsoft.com/office/drawing/2016/5/9/chartex" xmlns:cx4="http://schemas.microsoft.com/office/drawing/2016/5/10/chartex" xmlns:cx5="http://schemas.microsoft.com/office/drawing/2016/5/11/chartex" xmlns:cx6="http://schemas.microsoft.com/office/drawing/2016/5/12/chartex" xmlns:cx7="http://schemas.microsoft.com/office/drawing/2016/5/13/chartex" xmlns:cx8="http://schemas.microsoft.com/office/drawing/2016/5/14/chartex" xmlns:mc="http://schemas.openxmlformats.org/markup-compatibility/2006" xmlns:aink="http://schemas.microsoft.com/office/drawing/2016/ink" xmlns:am3d="http://schemas.microsoft.com/office/drawing/2017/model3d" xmlns:o="urn:schemas-microsoft-com:office:office" xmlns:oel="http://schemas.microsoft.com/office/2019/extlst" xmlns:r="http://schemas.openxmlformats.org/officeDocument/2006/relationships" xmlns:m="http://schemas.openxmlformats.org/officeDocument/2006/math" xmlns:v="urn:schemas-microsoft-com:vml" xmlns:wp14="http://schemas.microsoft.com/office/word/2010/wordprocessingDrawing" xmlns:wp="http://schemas.openxmlformats.org/drawingml/2006/wordprocessingDrawing" xmlns:w10="urn:schemas-microsoft-com:office:word" xmlns:w="http://schemas.openxmlformats.org/wordprocessingml/2006/main" xmlns:w14="http://schemas.microsoft.com/office/word/2010/wordml" xmlns:w15="http://schemas.microsoft.com/office/word/2012/wordml" xmlns:w16cex="http://schemas.microsoft.com/office/word/2018/wordml/cex" xmlns:w16cid="http://schemas.microsoft.com/office/word/2016/wordml/cid" xmlns:w16="http://schemas.microsoft.com/office/word/2018/wordml" xmlns:w16sdtdh="http://schemas.microsoft.com/office/word/2020/wordml/sdtdatahash" xmlns:w16se="http://schemas.microsoft.com/office/word/2015/wordml/symex" xmlns:wpg="http://schemas.microsoft.com/office/word/2010/wordprocessingGroup" xmlns:wpi="http://schemas.microsoft.com/office/word/2010/wordprocessingInk" xmlns:wne="http://schemas.microsoft.com/office/word/2006/wordml" xmlns:wps="http://schemas.microsoft.com/office/word/2010/wordprocessingShape" mc:Ignorable="w14 w15 w16se w16cid w16 w16cex w16sdtdh wp14">
   <w:footnote w:type="separator" w:id="-1">
     <w:p>
       <w:pPr>
@@ -7634,7 +7724,7 @@
 </file>
 
 <file path=word/numbering.xml><?xml version="1.0" encoding="utf-8"?>
-<w:numbering xmlns:wpc="http://schemas.microsoft.com/office/word/2010/wordprocessingCanvas" xmlns:cx="http://schemas.microsoft.com/office/drawing/2014/chartex" xmlns:cx1="http://schemas.microsoft.com/office/drawing/2015/9/8/chartex" xmlns:cx2="http://schemas.microsoft.com/office/drawing/2015/10/21/chartex" xmlns:cx3="http://schemas.microsoft.com/office/drawing/2016/5/9/chartex" xmlns:cx4="http://schemas.microsoft.com/office/drawing/2016/5/10/chartex" xmlns:cx5="http://schemas.microsoft.com/office/drawing/2016/5/11/chartex" xmlns:cx6="http://schemas.microsoft.com/office/drawing/2016/5/12/chartex" xmlns:cx7="http://schemas.microsoft.com/office/drawing/2016/5/13/chartex" xmlns:cx8="http://schemas.microsoft.com/office/drawing/2016/5/14/chartex" xmlns:mc="http://schemas.openxmlformats.org/markup-compatibility/2006" xmlns:aink="http://schemas.microsoft.com/office/drawing/2016/ink" xmlns:am3d="http://schemas.microsoft.com/office/drawing/2017/model3d" xmlns:o="urn:schemas-microsoft-com:office:office" xmlns:oel="http://schemas.microsoft.com/office/2019/extlst" xmlns:r="http://schemas.openxmlformats.org/officeDocument/2006/relationships" xmlns:m="http://schemas.openxmlformats.org/officeDocument/2006/math" xmlns:v="urn:schemas-microsoft-com:vml" xmlns:wp14="http://schemas.microsoft.com/office/word/2010/wordprocessingDrawing" xmlns:wp="http://schemas.openxmlformats.org/drawingml/2006/wordprocessingDrawing" xmlns:w10="urn:schemas-microsoft-com:office:word" xmlns:w="http://schemas.openxmlformats.org/wordprocessingml/2006/main" xmlns:w14="http://schemas.microsoft.com/office/word/2010/wordml" xmlns:w15="http://schemas.microsoft.com/office/word/2012/wordml" xmlns:w16cex="http://schemas.microsoft.com/office/word/2018/wordml/cex" xmlns:w16cid="http://schemas.microsoft.com/office/word/2016/wordml/cid" xmlns:w16="http://schemas.microsoft.com/office/word/2018/wordml" xmlns:w16du="http://schemas.microsoft.com/office/word/2023/wordml/word16du" xmlns:w16sdtdh="http://schemas.microsoft.com/office/word/2020/wordml/sdtdatahash" xmlns:w16se="http://schemas.microsoft.com/office/word/2015/wordml/symex" xmlns:wpg="http://schemas.microsoft.com/office/word/2010/wordprocessingGroup" xmlns:wpi="http://schemas.microsoft.com/office/word/2010/wordprocessingInk" xmlns:wne="http://schemas.microsoft.com/office/word/2006/wordml" xmlns:wps="http://schemas.microsoft.com/office/word/2010/wordprocessingShape" mc:Ignorable="w14 w15 w16se w16cid w16 w16cex w16sdtdh wp14">
+<w:numbering xmlns:wpc="http://schemas.microsoft.com/office/word/2010/wordprocessingCanvas" xmlns:cx="http://schemas.microsoft.com/office/drawing/2014/chartex" xmlns:cx1="http://schemas.microsoft.com/office/drawing/2015/9/8/chartex" xmlns:cx2="http://schemas.microsoft.com/office/drawing/2015/10/21/chartex" xmlns:cx3="http://schemas.microsoft.com/office/drawing/2016/5/9/chartex" xmlns:cx4="http://schemas.microsoft.com/office/drawing/2016/5/10/chartex" xmlns:cx5="http://schemas.microsoft.com/office/drawing/2016/5/11/chartex" xmlns:cx6="http://schemas.microsoft.com/office/drawing/2016/5/12/chartex" xmlns:cx7="http://schemas.microsoft.com/office/drawing/2016/5/13/chartex" xmlns:cx8="http://schemas.microsoft.com/office/drawing/2016/5/14/chartex" xmlns:mc="http://schemas.openxmlformats.org/markup-compatibility/2006" xmlns:aink="http://schemas.microsoft.com/office/drawing/2016/ink" xmlns:am3d="http://schemas.microsoft.com/office/drawing/2017/model3d" xmlns:o="urn:schemas-microsoft-com:office:office" xmlns:oel="http://schemas.microsoft.com/office/2019/extlst" xmlns:r="http://schemas.openxmlformats.org/officeDocument/2006/relationships" xmlns:m="http://schemas.openxmlformats.org/officeDocument/2006/math" xmlns:v="urn:schemas-microsoft-com:vml" xmlns:wp14="http://schemas.microsoft.com/office/word/2010/wordprocessingDrawing" xmlns:wp="http://schemas.openxmlformats.org/drawingml/2006/wordprocessingDrawing" xmlns:w10="urn:schemas-microsoft-com:office:word" xmlns:w="http://schemas.openxmlformats.org/wordprocessingml/2006/main" xmlns:w14="http://schemas.microsoft.com/office/word/2010/wordml" xmlns:w15="http://schemas.microsoft.com/office/word/2012/wordml" xmlns:w16cex="http://schemas.microsoft.com/office/word/2018/wordml/cex" xmlns:w16cid="http://schemas.microsoft.com/office/word/2016/wordml/cid" xmlns:w16="http://schemas.microsoft.com/office/word/2018/wordml" xmlns:w16sdtdh="http://schemas.microsoft.com/office/word/2020/wordml/sdtdatahash" xmlns:w16se="http://schemas.microsoft.com/office/word/2015/wordml/symex" xmlns:wpg="http://schemas.microsoft.com/office/word/2010/wordprocessingGroup" xmlns:wpi="http://schemas.microsoft.com/office/word/2010/wordprocessingInk" xmlns:wne="http://schemas.microsoft.com/office/word/2006/wordml" xmlns:wps="http://schemas.microsoft.com/office/word/2010/wordprocessingShape" mc:Ignorable="w14 w15 w16se w16cid w16 w16cex w16sdtdh wp14">
   <w:abstractNum w:abstractNumId="0" w15:restartNumberingAfterBreak="0">
     <w:nsid w:val="08845217"/>
     <w:multiLevelType w:val="hybridMultilevel"/>

</xml_diff>

<commit_message>
Update to NET8, 3rd party package updates, updated about dialog
</commit_message>
<xml_diff>
--- a/Yaml AudioTool Rebuilt/Resources/Yaml Audio Tool Rebuilt - Manual.docx
+++ b/Yaml AudioTool Rebuilt/Resources/Yaml Audio Tool Rebuilt - Manual.docx
@@ -1,6 +1,6 @@
 
 <file path=word/document.xml><?xml version="1.0" encoding="utf-8"?>
-<w:document xmlns:wpc="http://schemas.microsoft.com/office/word/2010/wordprocessingCanvas" xmlns:cx="http://schemas.microsoft.com/office/drawing/2014/chartex" xmlns:cx1="http://schemas.microsoft.com/office/drawing/2015/9/8/chartex" xmlns:cx2="http://schemas.microsoft.com/office/drawing/2015/10/21/chartex" xmlns:cx3="http://schemas.microsoft.com/office/drawing/2016/5/9/chartex" xmlns:cx4="http://schemas.microsoft.com/office/drawing/2016/5/10/chartex" xmlns:cx5="http://schemas.microsoft.com/office/drawing/2016/5/11/chartex" xmlns:cx6="http://schemas.microsoft.com/office/drawing/2016/5/12/chartex" xmlns:cx7="http://schemas.microsoft.com/office/drawing/2016/5/13/chartex" xmlns:cx8="http://schemas.microsoft.com/office/drawing/2016/5/14/chartex" xmlns:mc="http://schemas.openxmlformats.org/markup-compatibility/2006" xmlns:aink="http://schemas.microsoft.com/office/drawing/2016/ink" xmlns:am3d="http://schemas.microsoft.com/office/drawing/2017/model3d" xmlns:o="urn:schemas-microsoft-com:office:office" xmlns:oel="http://schemas.microsoft.com/office/2019/extlst" xmlns:r="http://schemas.openxmlformats.org/officeDocument/2006/relationships" xmlns:m="http://schemas.openxmlformats.org/officeDocument/2006/math" xmlns:v="urn:schemas-microsoft-com:vml" xmlns:wp14="http://schemas.microsoft.com/office/word/2010/wordprocessingDrawing" xmlns:wp="http://schemas.openxmlformats.org/drawingml/2006/wordprocessingDrawing" xmlns:w10="urn:schemas-microsoft-com:office:word" xmlns:w="http://schemas.openxmlformats.org/wordprocessingml/2006/main" xmlns:w14="http://schemas.microsoft.com/office/word/2010/wordml" xmlns:w15="http://schemas.microsoft.com/office/word/2012/wordml" xmlns:w16cex="http://schemas.microsoft.com/office/word/2018/wordml/cex" xmlns:w16cid="http://schemas.microsoft.com/office/word/2016/wordml/cid" xmlns:w16="http://schemas.microsoft.com/office/word/2018/wordml" xmlns:w16sdtdh="http://schemas.microsoft.com/office/word/2020/wordml/sdtdatahash" xmlns:w16se="http://schemas.microsoft.com/office/word/2015/wordml/symex" xmlns:wpg="http://schemas.microsoft.com/office/word/2010/wordprocessingGroup" xmlns:wpi="http://schemas.microsoft.com/office/word/2010/wordprocessingInk" xmlns:wne="http://schemas.microsoft.com/office/word/2006/wordml" xmlns:wps="http://schemas.microsoft.com/office/word/2010/wordprocessingShape" mc:Ignorable="w14 w15 w16se w16cid w16 w16cex w16sdtdh wp14">
+<w:document xmlns:wpc="http://schemas.microsoft.com/office/word/2010/wordprocessingCanvas" xmlns:cx="http://schemas.microsoft.com/office/drawing/2014/chartex" xmlns:cx1="http://schemas.microsoft.com/office/drawing/2015/9/8/chartex" xmlns:mc="http://schemas.openxmlformats.org/markup-compatibility/2006" xmlns:o="urn:schemas-microsoft-com:office:office" xmlns:r="http://schemas.openxmlformats.org/officeDocument/2006/relationships" xmlns:m="http://schemas.openxmlformats.org/officeDocument/2006/math" xmlns:v="urn:schemas-microsoft-com:vml" xmlns:wp14="http://schemas.microsoft.com/office/word/2010/wordprocessingDrawing" xmlns:wp="http://schemas.openxmlformats.org/drawingml/2006/wordprocessingDrawing" xmlns:w10="urn:schemas-microsoft-com:office:word" xmlns:w="http://schemas.openxmlformats.org/wordprocessingml/2006/main" xmlns:w14="http://schemas.microsoft.com/office/word/2010/wordml" xmlns:w15="http://schemas.microsoft.com/office/word/2012/wordml" xmlns:w16se="http://schemas.microsoft.com/office/word/2015/wordml/symex" xmlns:wpg="http://schemas.microsoft.com/office/word/2010/wordprocessingGroup" xmlns:wpi="http://schemas.microsoft.com/office/word/2010/wordprocessingInk" xmlns:wne="http://schemas.microsoft.com/office/word/2006/wordml" xmlns:wps="http://schemas.microsoft.com/office/word/2010/wordprocessingShape" mc:Ignorable="w14 w15 w16se wp14">
   <w:body>
     <w:p>
       <w:pPr>
@@ -95,7 +95,7 @@
           <w:szCs w:val="24"/>
           <w:lang w:val="en-US"/>
         </w:rPr>
-        <w:t>3</w:t>
+        <w:t>4</w:t>
       </w:r>
       <w:r>
         <w:rPr>
@@ -115,8 +115,10 @@
           <w:szCs w:val="24"/>
           <w:lang w:val="en-US"/>
         </w:rPr>
-        <w:t>1014</w:t>
-      </w:r>
+        <w:t>1231</w:t>
+      </w:r>
+      <w:bookmarkStart w:id="0" w:name="_GoBack"/>
+      <w:bookmarkEnd w:id="0"/>
     </w:p>
     <w:p>
       <w:pPr>
@@ -1320,7 +1322,7 @@
           <w:lang w:val="en-US"/>
         </w:rPr>
       </w:pPr>
-      <w:bookmarkStart w:id="0" w:name="_Toc133605171"/>
+      <w:bookmarkStart w:id="1" w:name="_Toc133605171"/>
       <w:r>
         <w:rPr>
           <w:lang w:val="en-US"/>
@@ -1328,7 +1330,7 @@
         <w:lastRenderedPageBreak/>
         <w:t>Introduction</w:t>
       </w:r>
-      <w:bookmarkEnd w:id="0"/>
+      <w:bookmarkEnd w:id="1"/>
     </w:p>
     <w:p>
       <w:pPr>
@@ -1704,7 +1706,7 @@
           <w:lang w:val="en-US"/>
         </w:rPr>
       </w:pPr>
-      <w:bookmarkStart w:id="1" w:name="_Toc133605172"/>
+      <w:bookmarkStart w:id="2" w:name="_Toc133605172"/>
       <w:r>
         <w:rPr>
           <w:lang w:val="en-US"/>
@@ -1712,7 +1714,7 @@
         <w:lastRenderedPageBreak/>
         <w:t>Overview</w:t>
       </w:r>
-      <w:bookmarkEnd w:id="1"/>
+      <w:bookmarkEnd w:id="2"/>
     </w:p>
     <w:p>
       <w:pPr>
@@ -1728,32 +1730,33 @@
           <w:lang w:val="en-US"/>
         </w:rPr>
       </w:pPr>
-      <w:bookmarkStart w:id="2" w:name="_Toc133605173"/>
+      <w:bookmarkStart w:id="3" w:name="_Toc133605173"/>
       <w:r>
         <w:rPr>
           <w:lang w:val="en-US"/>
         </w:rPr>
         <w:t>Main Program</w:t>
       </w:r>
-      <w:bookmarkEnd w:id="2"/>
-    </w:p>
-    <w:p>
-      <w:pPr>
-        <w:rPr>
-          <w:lang w:val="en-US"/>
-        </w:rPr>
-      </w:pPr>
-    </w:p>
-    <w:p>
-      <w:pPr>
-        <w:rPr>
-          <w:noProof/>
-          <w:lang w:val="en-US"/>
-        </w:rPr>
-      </w:pPr>
-      <w:r>
-        <w:rPr>
-          <w:noProof/>
+      <w:bookmarkEnd w:id="3"/>
+    </w:p>
+    <w:p>
+      <w:pPr>
+        <w:rPr>
+          <w:lang w:val="en-US"/>
+        </w:rPr>
+      </w:pPr>
+    </w:p>
+    <w:p>
+      <w:pPr>
+        <w:rPr>
+          <w:noProof/>
+          <w:lang w:val="en-US"/>
+        </w:rPr>
+      </w:pPr>
+      <w:r>
+        <w:rPr>
+          <w:noProof/>
+          <w:lang w:eastAsia="de-DE"/>
         </w:rPr>
         <w:drawing>
           <wp:anchor distT="0" distB="0" distL="114300" distR="114300" simplePos="0" relativeHeight="251658240" behindDoc="0" locked="0" layoutInCell="1" allowOverlap="1" wp14:anchorId="09B06EAB" wp14:editId="77854B33">
@@ -1823,7 +1826,7 @@
       <w:r>
         <w:rPr>
           <w:noProof/>
-          <w:lang w:val="en-US"/>
+          <w:lang w:eastAsia="de-DE"/>
         </w:rPr>
         <mc:AlternateContent>
           <mc:Choice Requires="wps">
@@ -1914,7 +1917,7 @@
               </wp:anchor>
             </w:drawing>
           </mc:Choice>
-          <mc:Fallback>
+          <mc:Fallback xmlns:w16sdtdh="http://schemas.microsoft.com/office/word/2020/wordml/sdtdatahash" xmlns:w16="http://schemas.microsoft.com/office/word/2018/wordml" xmlns:w16cid="http://schemas.microsoft.com/office/word/2016/wordml/cid" xmlns:w16cex="http://schemas.microsoft.com/office/word/2018/wordml/cex" xmlns:oel="http://schemas.microsoft.com/office/2019/extlst" xmlns:am3d="http://schemas.microsoft.com/office/drawing/2017/model3d" xmlns:aink="http://schemas.microsoft.com/office/drawing/2016/ink" xmlns:cx8="http://schemas.microsoft.com/office/drawing/2016/5/14/chartex" xmlns:cx7="http://schemas.microsoft.com/office/drawing/2016/5/13/chartex" xmlns:cx6="http://schemas.microsoft.com/office/drawing/2016/5/12/chartex" xmlns:cx5="http://schemas.microsoft.com/office/drawing/2016/5/11/chartex" xmlns:cx4="http://schemas.microsoft.com/office/drawing/2016/5/10/chartex" xmlns:cx3="http://schemas.microsoft.com/office/drawing/2016/5/9/chartex" xmlns:cx2="http://schemas.microsoft.com/office/drawing/2015/10/21/chartex">
             <w:pict>
               <v:roundrect w14:anchorId="58EB7373" id="Rechteck: abgerundete Ecken 3" o:spid="_x0000_s1026" style="position:absolute;margin-left:350.15pt;margin-top:278.6pt;width:27pt;height:27pt;z-index:251675648;visibility:visible;mso-wrap-style:square;mso-width-percent:0;mso-height-percent:0;mso-wrap-distance-left:9pt;mso-wrap-distance-top:0;mso-wrap-distance-right:9pt;mso-wrap-distance-bottom:0;mso-position-horizontal:absolute;mso-position-horizontal-relative:text;mso-position-vertical:absolute;mso-position-vertical-relative:text;mso-width-percent:0;mso-height-percent:0;mso-width-relative:margin;mso-height-relative:margin;v-text-anchor:middle" arcsize="10923f" o:gfxdata="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" fillcolor="white [3212]" strokecolor="black [3200]" strokeweight="1pt">
                 <v:stroke joinstyle="miter"/>
@@ -1950,7 +1953,7 @@
       <w:r>
         <w:rPr>
           <w:noProof/>
-          <w:lang w:val="en-US"/>
+          <w:lang w:eastAsia="de-DE"/>
         </w:rPr>
         <mc:AlternateContent>
           <mc:Choice Requires="wps">
@@ -2041,7 +2044,7 @@
               </wp:anchor>
             </w:drawing>
           </mc:Choice>
-          <mc:Fallback>
+          <mc:Fallback xmlns:w16sdtdh="http://schemas.microsoft.com/office/word/2020/wordml/sdtdatahash" xmlns:w16="http://schemas.microsoft.com/office/word/2018/wordml" xmlns:w16cid="http://schemas.microsoft.com/office/word/2016/wordml/cid" xmlns:w16cex="http://schemas.microsoft.com/office/word/2018/wordml/cex" xmlns:oel="http://schemas.microsoft.com/office/2019/extlst" xmlns:am3d="http://schemas.microsoft.com/office/drawing/2017/model3d" xmlns:aink="http://schemas.microsoft.com/office/drawing/2016/ink" xmlns:cx8="http://schemas.microsoft.com/office/drawing/2016/5/14/chartex" xmlns:cx7="http://schemas.microsoft.com/office/drawing/2016/5/13/chartex" xmlns:cx6="http://schemas.microsoft.com/office/drawing/2016/5/12/chartex" xmlns:cx5="http://schemas.microsoft.com/office/drawing/2016/5/11/chartex" xmlns:cx4="http://schemas.microsoft.com/office/drawing/2016/5/10/chartex" xmlns:cx3="http://schemas.microsoft.com/office/drawing/2016/5/9/chartex" xmlns:cx2="http://schemas.microsoft.com/office/drawing/2015/10/21/chartex">
             <w:pict>
               <v:roundrect w14:anchorId="3F554758" id="_x0000_s1027" style="position:absolute;margin-left:441.65pt;margin-top:163.6pt;width:27pt;height:27pt;z-index:251673600;visibility:visible;mso-wrap-style:square;mso-width-percent:0;mso-height-percent:0;mso-wrap-distance-left:9pt;mso-wrap-distance-top:0;mso-wrap-distance-right:9pt;mso-wrap-distance-bottom:0;mso-position-horizontal:absolute;mso-position-horizontal-relative:text;mso-position-vertical:absolute;mso-position-vertical-relative:text;mso-width-percent:0;mso-height-percent:0;mso-width-relative:margin;mso-height-relative:margin;v-text-anchor:middle" arcsize="10923f" o:gfxdata="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" fillcolor="white [3212]" strokecolor="black [3200]" strokeweight="1pt">
                 <v:stroke joinstyle="miter"/>
@@ -2077,7 +2080,7 @@
       <w:r>
         <w:rPr>
           <w:noProof/>
-          <w:lang w:val="en-US"/>
+          <w:lang w:eastAsia="de-DE"/>
         </w:rPr>
         <mc:AlternateContent>
           <mc:Choice Requires="wps">
@@ -2168,7 +2171,7 @@
               </wp:anchor>
             </w:drawing>
           </mc:Choice>
-          <mc:Fallback>
+          <mc:Fallback xmlns:w16sdtdh="http://schemas.microsoft.com/office/word/2020/wordml/sdtdatahash" xmlns:w16="http://schemas.microsoft.com/office/word/2018/wordml" xmlns:w16cid="http://schemas.microsoft.com/office/word/2016/wordml/cid" xmlns:w16cex="http://schemas.microsoft.com/office/word/2018/wordml/cex" xmlns:oel="http://schemas.microsoft.com/office/2019/extlst" xmlns:am3d="http://schemas.microsoft.com/office/drawing/2017/model3d" xmlns:aink="http://schemas.microsoft.com/office/drawing/2016/ink" xmlns:cx8="http://schemas.microsoft.com/office/drawing/2016/5/14/chartex" xmlns:cx7="http://schemas.microsoft.com/office/drawing/2016/5/13/chartex" xmlns:cx6="http://schemas.microsoft.com/office/drawing/2016/5/12/chartex" xmlns:cx5="http://schemas.microsoft.com/office/drawing/2016/5/11/chartex" xmlns:cx4="http://schemas.microsoft.com/office/drawing/2016/5/10/chartex" xmlns:cx3="http://schemas.microsoft.com/office/drawing/2016/5/9/chartex" xmlns:cx2="http://schemas.microsoft.com/office/drawing/2015/10/21/chartex">
             <w:pict>
               <v:roundrect w14:anchorId="6987BD0A" id="_x0000_s1028" style="position:absolute;margin-left:441.65pt;margin-top:77.1pt;width:27pt;height:27pt;z-index:251671552;visibility:visible;mso-wrap-style:square;mso-width-percent:0;mso-height-percent:0;mso-wrap-distance-left:9pt;mso-wrap-distance-top:0;mso-wrap-distance-right:9pt;mso-wrap-distance-bottom:0;mso-position-horizontal:absolute;mso-position-horizontal-relative:text;mso-position-vertical:absolute;mso-position-vertical-relative:text;mso-width-percent:0;mso-height-percent:0;mso-width-relative:margin;mso-height-relative:margin;v-text-anchor:middle" arcsize="10923f" o:gfxdata="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" fillcolor="white [3212]" strokecolor="black [3200]" strokeweight="1pt">
                 <v:stroke joinstyle="miter"/>
@@ -2204,7 +2207,7 @@
       <w:r>
         <w:rPr>
           <w:noProof/>
-          <w:lang w:val="en-US"/>
+          <w:lang w:eastAsia="de-DE"/>
         </w:rPr>
         <mc:AlternateContent>
           <mc:Choice Requires="wps">
@@ -2295,7 +2298,7 @@
               </wp:anchor>
             </w:drawing>
           </mc:Choice>
-          <mc:Fallback>
+          <mc:Fallback xmlns:w16sdtdh="http://schemas.microsoft.com/office/word/2020/wordml/sdtdatahash" xmlns:w16="http://schemas.microsoft.com/office/word/2018/wordml" xmlns:w16cid="http://schemas.microsoft.com/office/word/2016/wordml/cid" xmlns:w16cex="http://schemas.microsoft.com/office/word/2018/wordml/cex" xmlns:oel="http://schemas.microsoft.com/office/2019/extlst" xmlns:am3d="http://schemas.microsoft.com/office/drawing/2017/model3d" xmlns:aink="http://schemas.microsoft.com/office/drawing/2016/ink" xmlns:cx8="http://schemas.microsoft.com/office/drawing/2016/5/14/chartex" xmlns:cx7="http://schemas.microsoft.com/office/drawing/2016/5/13/chartex" xmlns:cx6="http://schemas.microsoft.com/office/drawing/2016/5/12/chartex" xmlns:cx5="http://schemas.microsoft.com/office/drawing/2016/5/11/chartex" xmlns:cx4="http://schemas.microsoft.com/office/drawing/2016/5/10/chartex" xmlns:cx3="http://schemas.microsoft.com/office/drawing/2016/5/9/chartex" xmlns:cx2="http://schemas.microsoft.com/office/drawing/2015/10/21/chartex">
             <w:pict>
               <v:roundrect w14:anchorId="5258EE3E" id="_x0000_s1029" style="position:absolute;margin-left:120.15pt;margin-top:180.6pt;width:27pt;height:27pt;z-index:251669504;visibility:visible;mso-wrap-style:square;mso-width-percent:0;mso-height-percent:0;mso-wrap-distance-left:9pt;mso-wrap-distance-top:0;mso-wrap-distance-right:9pt;mso-wrap-distance-bottom:0;mso-position-horizontal:absolute;mso-position-horizontal-relative:text;mso-position-vertical:absolute;mso-position-vertical-relative:text;mso-width-percent:0;mso-height-percent:0;mso-width-relative:margin;mso-height-relative:margin;v-text-anchor:middle" arcsize="10923f" o:gfxdata="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" fillcolor="white [3212]" strokecolor="black [3200]" strokeweight="1pt">
                 <v:stroke joinstyle="miter"/>
@@ -2331,7 +2334,7 @@
       <w:r>
         <w:rPr>
           <w:noProof/>
-          <w:lang w:val="en-US"/>
+          <w:lang w:eastAsia="de-DE"/>
         </w:rPr>
         <mc:AlternateContent>
           <mc:Choice Requires="wps">
@@ -2422,7 +2425,7 @@
               </wp:anchor>
             </w:drawing>
           </mc:Choice>
-          <mc:Fallback>
+          <mc:Fallback xmlns:w16sdtdh="http://schemas.microsoft.com/office/word/2020/wordml/sdtdatahash" xmlns:w16="http://schemas.microsoft.com/office/word/2018/wordml" xmlns:w16cid="http://schemas.microsoft.com/office/word/2016/wordml/cid" xmlns:w16cex="http://schemas.microsoft.com/office/word/2018/wordml/cex" xmlns:oel="http://schemas.microsoft.com/office/2019/extlst" xmlns:am3d="http://schemas.microsoft.com/office/drawing/2017/model3d" xmlns:aink="http://schemas.microsoft.com/office/drawing/2016/ink" xmlns:cx8="http://schemas.microsoft.com/office/drawing/2016/5/14/chartex" xmlns:cx7="http://schemas.microsoft.com/office/drawing/2016/5/13/chartex" xmlns:cx6="http://schemas.microsoft.com/office/drawing/2016/5/12/chartex" xmlns:cx5="http://schemas.microsoft.com/office/drawing/2016/5/11/chartex" xmlns:cx4="http://schemas.microsoft.com/office/drawing/2016/5/10/chartex" xmlns:cx3="http://schemas.microsoft.com/office/drawing/2016/5/9/chartex" xmlns:cx2="http://schemas.microsoft.com/office/drawing/2015/10/21/chartex">
             <w:pict>
               <v:roundrect w14:anchorId="089548D4" id="_x0000_s1030" style="position:absolute;margin-left:407.15pt;margin-top:27.6pt;width:27pt;height:27pt;z-index:251667456;visibility:visible;mso-wrap-style:square;mso-width-percent:0;mso-height-percent:0;mso-wrap-distance-left:9pt;mso-wrap-distance-top:0;mso-wrap-distance-right:9pt;mso-wrap-distance-bottom:0;mso-position-horizontal:absolute;mso-position-horizontal-relative:text;mso-position-vertical:absolute;mso-position-vertical-relative:text;mso-width-percent:0;mso-height-percent:0;mso-width-relative:margin;mso-height-relative:margin;v-text-anchor:middle" arcsize="10923f" o:gfxdata="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" fillcolor="white [3212]" strokecolor="black [3200]" strokeweight="1pt">
                 <v:stroke joinstyle="miter"/>
@@ -2458,7 +2461,7 @@
       <w:r>
         <w:rPr>
           <w:noProof/>
-          <w:lang w:val="en-US"/>
+          <w:lang w:eastAsia="de-DE"/>
         </w:rPr>
         <mc:AlternateContent>
           <mc:Choice Requires="wps">
@@ -2549,7 +2552,7 @@
               </wp:anchor>
             </w:drawing>
           </mc:Choice>
-          <mc:Fallback>
+          <mc:Fallback xmlns:w16sdtdh="http://schemas.microsoft.com/office/word/2020/wordml/sdtdatahash" xmlns:w16="http://schemas.microsoft.com/office/word/2018/wordml" xmlns:w16cid="http://schemas.microsoft.com/office/word/2016/wordml/cid" xmlns:w16cex="http://schemas.microsoft.com/office/word/2018/wordml/cex" xmlns:oel="http://schemas.microsoft.com/office/2019/extlst" xmlns:am3d="http://schemas.microsoft.com/office/drawing/2017/model3d" xmlns:aink="http://schemas.microsoft.com/office/drawing/2016/ink" xmlns:cx8="http://schemas.microsoft.com/office/drawing/2016/5/14/chartex" xmlns:cx7="http://schemas.microsoft.com/office/drawing/2016/5/13/chartex" xmlns:cx6="http://schemas.microsoft.com/office/drawing/2016/5/12/chartex" xmlns:cx5="http://schemas.microsoft.com/office/drawing/2016/5/11/chartex" xmlns:cx4="http://schemas.microsoft.com/office/drawing/2016/5/10/chartex" xmlns:cx3="http://schemas.microsoft.com/office/drawing/2016/5/9/chartex" xmlns:cx2="http://schemas.microsoft.com/office/drawing/2015/10/21/chartex">
             <w:pict>
               <v:roundrect w14:anchorId="5D6F606A" id="_x0000_s1031" style="position:absolute;margin-left:239.15pt;margin-top:27.6pt;width:27pt;height:27pt;z-index:251665408;visibility:visible;mso-wrap-style:square;mso-width-percent:0;mso-height-percent:0;mso-wrap-distance-left:9pt;mso-wrap-distance-top:0;mso-wrap-distance-right:9pt;mso-wrap-distance-bottom:0;mso-position-horizontal:absolute;mso-position-horizontal-relative:text;mso-position-vertical:absolute;mso-position-vertical-relative:text;mso-width-percent:0;mso-height-percent:0;mso-width-relative:margin;mso-height-relative:margin;v-text-anchor:middle" arcsize="10923f" o:gfxdata="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" fillcolor="white [3212]" strokecolor="black [3200]" strokeweight="1pt">
                 <v:stroke joinstyle="miter"/>
@@ -2585,7 +2588,7 @@
       <w:r>
         <w:rPr>
           <w:noProof/>
-          <w:lang w:val="en-US"/>
+          <w:lang w:eastAsia="de-DE"/>
         </w:rPr>
         <mc:AlternateContent>
           <mc:Choice Requires="wps">
@@ -2687,7 +2690,7 @@
               </wp:anchor>
             </w:drawing>
           </mc:Choice>
-          <mc:Fallback>
+          <mc:Fallback xmlns:w16sdtdh="http://schemas.microsoft.com/office/word/2020/wordml/sdtdatahash" xmlns:w16="http://schemas.microsoft.com/office/word/2018/wordml" xmlns:w16cid="http://schemas.microsoft.com/office/word/2016/wordml/cid" xmlns:w16cex="http://schemas.microsoft.com/office/word/2018/wordml/cex" xmlns:oel="http://schemas.microsoft.com/office/2019/extlst" xmlns:am3d="http://schemas.microsoft.com/office/drawing/2017/model3d" xmlns:aink="http://schemas.microsoft.com/office/drawing/2016/ink" xmlns:cx8="http://schemas.microsoft.com/office/drawing/2016/5/14/chartex" xmlns:cx7="http://schemas.microsoft.com/office/drawing/2016/5/13/chartex" xmlns:cx6="http://schemas.microsoft.com/office/drawing/2016/5/12/chartex" xmlns:cx5="http://schemas.microsoft.com/office/drawing/2016/5/11/chartex" xmlns:cx4="http://schemas.microsoft.com/office/drawing/2016/5/10/chartex" xmlns:cx3="http://schemas.microsoft.com/office/drawing/2016/5/9/chartex" xmlns:cx2="http://schemas.microsoft.com/office/drawing/2015/10/21/chartex">
             <w:pict>
               <v:roundrect w14:anchorId="47C3DBAC" id="_x0000_s1032" style="position:absolute;margin-left:142.5pt;margin-top:27.45pt;width:27pt;height:27pt;z-index:251663360;visibility:visible;mso-wrap-style:square;mso-width-percent:0;mso-height-percent:0;mso-wrap-distance-left:9pt;mso-wrap-distance-top:0;mso-wrap-distance-right:9pt;mso-wrap-distance-bottom:0;mso-position-horizontal:absolute;mso-position-horizontal-relative:text;mso-position-vertical:absolute;mso-position-vertical-relative:text;mso-width-percent:0;mso-height-percent:0;mso-width-relative:margin;mso-height-relative:margin;v-text-anchor:middle" arcsize="10923f" o:gfxdata="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" fillcolor="white [3212]" strokecolor="black [3200]" strokeweight="1pt">
                 <v:stroke joinstyle="miter"/>
@@ -2734,7 +2737,7 @@
       <w:r>
         <w:rPr>
           <w:noProof/>
-          <w:lang w:val="en-US"/>
+          <w:lang w:eastAsia="de-DE"/>
         </w:rPr>
         <mc:AlternateContent>
           <mc:Choice Requires="wps">
@@ -2825,7 +2828,7 @@
               </wp:anchor>
             </w:drawing>
           </mc:Choice>
-          <mc:Fallback>
+          <mc:Fallback xmlns:w16sdtdh="http://schemas.microsoft.com/office/word/2020/wordml/sdtdatahash" xmlns:w16="http://schemas.microsoft.com/office/word/2018/wordml" xmlns:w16cid="http://schemas.microsoft.com/office/word/2016/wordml/cid" xmlns:w16cex="http://schemas.microsoft.com/office/word/2018/wordml/cex" xmlns:oel="http://schemas.microsoft.com/office/2019/extlst" xmlns:am3d="http://schemas.microsoft.com/office/drawing/2017/model3d" xmlns:aink="http://schemas.microsoft.com/office/drawing/2016/ink" xmlns:cx8="http://schemas.microsoft.com/office/drawing/2016/5/14/chartex" xmlns:cx7="http://schemas.microsoft.com/office/drawing/2016/5/13/chartex" xmlns:cx6="http://schemas.microsoft.com/office/drawing/2016/5/12/chartex" xmlns:cx5="http://schemas.microsoft.com/office/drawing/2016/5/11/chartex" xmlns:cx4="http://schemas.microsoft.com/office/drawing/2016/5/10/chartex" xmlns:cx3="http://schemas.microsoft.com/office/drawing/2016/5/9/chartex" xmlns:cx2="http://schemas.microsoft.com/office/drawing/2015/10/21/chartex">
             <w:pict>
               <v:roundrect w14:anchorId="5C0809DF" id="_x0000_s1033" style="position:absolute;margin-left:83.65pt;margin-top:27.6pt;width:27pt;height:27pt;z-index:251661312;visibility:visible;mso-wrap-style:square;mso-width-percent:0;mso-height-percent:0;mso-wrap-distance-left:9pt;mso-wrap-distance-top:0;mso-wrap-distance-right:9pt;mso-wrap-distance-bottom:0;mso-position-horizontal:absolute;mso-position-horizontal-relative:text;mso-position-vertical:absolute;mso-position-vertical-relative:text;mso-width-percent:0;mso-height-percent:0;mso-width-relative:margin;mso-height-relative:margin;v-text-anchor:middle" arcsize="10923f" o:gfxdata="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" fillcolor="white [3212]" strokecolor="black [3200]" strokeweight="1pt">
                 <v:stroke joinstyle="miter"/>
@@ -2861,7 +2864,7 @@
       <w:r>
         <w:rPr>
           <w:noProof/>
-          <w:lang w:val="en-US"/>
+          <w:lang w:eastAsia="de-DE"/>
         </w:rPr>
         <mc:AlternateContent>
           <mc:Choice Requires="wps">
@@ -2952,7 +2955,7 @@
               </wp:anchor>
             </w:drawing>
           </mc:Choice>
-          <mc:Fallback>
+          <mc:Fallback xmlns:w16sdtdh="http://schemas.microsoft.com/office/word/2020/wordml/sdtdatahash" xmlns:w16="http://schemas.microsoft.com/office/word/2018/wordml" xmlns:w16cid="http://schemas.microsoft.com/office/word/2016/wordml/cid" xmlns:w16cex="http://schemas.microsoft.com/office/word/2018/wordml/cex" xmlns:oel="http://schemas.microsoft.com/office/2019/extlst" xmlns:am3d="http://schemas.microsoft.com/office/drawing/2017/model3d" xmlns:aink="http://schemas.microsoft.com/office/drawing/2016/ink" xmlns:cx8="http://schemas.microsoft.com/office/drawing/2016/5/14/chartex" xmlns:cx7="http://schemas.microsoft.com/office/drawing/2016/5/13/chartex" xmlns:cx6="http://schemas.microsoft.com/office/drawing/2016/5/12/chartex" xmlns:cx5="http://schemas.microsoft.com/office/drawing/2016/5/11/chartex" xmlns:cx4="http://schemas.microsoft.com/office/drawing/2016/5/10/chartex" xmlns:cx3="http://schemas.microsoft.com/office/drawing/2016/5/9/chartex" xmlns:cx2="http://schemas.microsoft.com/office/drawing/2015/10/21/chartex">
             <w:pict>
               <v:roundrect w14:anchorId="2814F502" id="_x0000_s1034" style="position:absolute;margin-left:-16.35pt;margin-top:15.1pt;width:27pt;height:27pt;z-index:251659264;visibility:visible;mso-wrap-style:square;mso-width-percent:0;mso-height-percent:0;mso-wrap-distance-left:9pt;mso-wrap-distance-top:0;mso-wrap-distance-right:9pt;mso-wrap-distance-bottom:0;mso-position-horizontal:absolute;mso-position-horizontal-relative:text;mso-position-vertical:absolute;mso-position-vertical-relative:text;mso-width-percent:0;mso-height-percent:0;mso-width-relative:margin;mso-height-relative:margin;v-text-anchor:middle" arcsize="10923f" o:gfxdata="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" fillcolor="white [3212]" strokecolor="black [3200]" strokeweight="1pt">
                 <v:stroke joinstyle="miter"/>
@@ -3062,16 +3065,8 @@
         <w:rPr>
           <w:lang w:val="en-US"/>
         </w:rPr>
-        <w:t xml:space="preserve">Audio-Yaml file Load &amp; Save </w:t>
-      </w:r>
-      <w:proofErr w:type="gramStart"/>
-      <w:r>
-        <w:rPr>
-          <w:lang w:val="en-US"/>
-        </w:rPr>
-        <w:t>section</w:t>
-      </w:r>
-      <w:proofErr w:type="gramEnd"/>
+        <w:t>Audio-Yaml file Load &amp; Save section</w:t>
+      </w:r>
     </w:p>
     <w:p>
       <w:pPr>
@@ -3189,7 +3184,7 @@
         </w:rPr>
         <w:br w:type="page"/>
       </w:r>
-      <w:bookmarkStart w:id="3" w:name="_Toc133605174"/>
+      <w:bookmarkStart w:id="4" w:name="_Toc133605174"/>
       <w:r>
         <w:rPr>
           <w:lang w:val="en-US"/>
@@ -3197,7 +3192,7 @@
         <w:lastRenderedPageBreak/>
         <w:t>Parameters</w:t>
       </w:r>
-      <w:bookmarkEnd w:id="3"/>
+      <w:bookmarkEnd w:id="4"/>
     </w:p>
     <w:p>
       <w:pPr>
@@ -3213,24 +3208,25 @@
           <w:lang w:val="en-US"/>
         </w:rPr>
       </w:pPr>
-      <w:bookmarkStart w:id="4" w:name="_Toc133605175"/>
+      <w:bookmarkStart w:id="5" w:name="_Toc133605175"/>
       <w:r>
         <w:rPr>
           <w:lang w:val="en-US"/>
         </w:rPr>
         <w:t>Playback</w:t>
       </w:r>
-      <w:bookmarkEnd w:id="4"/>
-    </w:p>
-    <w:p>
-      <w:pPr>
-        <w:rPr>
-          <w:lang w:val="en-US"/>
-        </w:rPr>
-      </w:pPr>
-      <w:r>
-        <w:rPr>
-          <w:noProof/>
+      <w:bookmarkEnd w:id="5"/>
+    </w:p>
+    <w:p>
+      <w:pPr>
+        <w:rPr>
+          <w:lang w:val="en-US"/>
+        </w:rPr>
+      </w:pPr>
+      <w:r>
+        <w:rPr>
+          <w:noProof/>
+          <w:lang w:eastAsia="de-DE"/>
         </w:rPr>
         <w:drawing>
           <wp:anchor distT="0" distB="0" distL="114300" distR="114300" simplePos="0" relativeHeight="251682816" behindDoc="0" locked="0" layoutInCell="1" allowOverlap="1" wp14:anchorId="34E1C7DD" wp14:editId="19DCF097">
@@ -3973,24 +3969,25 @@
           <w:lang w:val="en-US"/>
         </w:rPr>
       </w:pPr>
-      <w:bookmarkStart w:id="5" w:name="_Toc133605176"/>
+      <w:bookmarkStart w:id="6" w:name="_Toc133605176"/>
       <w:r>
         <w:rPr>
           <w:lang w:val="en-US"/>
         </w:rPr>
         <w:t>Organize</w:t>
       </w:r>
-      <w:bookmarkEnd w:id="5"/>
-    </w:p>
-    <w:p>
-      <w:pPr>
-        <w:rPr>
-          <w:lang w:val="en-US"/>
-        </w:rPr>
-      </w:pPr>
-      <w:r>
-        <w:rPr>
-          <w:noProof/>
+      <w:bookmarkEnd w:id="6"/>
+    </w:p>
+    <w:p>
+      <w:pPr>
+        <w:rPr>
+          <w:lang w:val="en-US"/>
+        </w:rPr>
+      </w:pPr>
+      <w:r>
+        <w:rPr>
+          <w:noProof/>
+          <w:lang w:eastAsia="de-DE"/>
         </w:rPr>
         <w:drawing>
           <wp:anchor distT="0" distB="0" distL="114300" distR="114300" simplePos="0" relativeHeight="251683840" behindDoc="0" locked="0" layoutInCell="1" allowOverlap="1" wp14:anchorId="6329DE9E" wp14:editId="13E2A89C">
@@ -4249,7 +4246,7 @@
           <w:lang w:val="en-US"/>
         </w:rPr>
       </w:pPr>
-      <w:bookmarkStart w:id="6" w:name="_Toc133605177"/>
+      <w:bookmarkStart w:id="7" w:name="_Toc133605177"/>
       <w:r>
         <w:rPr>
           <w:lang w:val="en-US"/>
@@ -4257,18 +4254,19 @@
         <w:lastRenderedPageBreak/>
         <w:t>Room Creation</w:t>
       </w:r>
-      <w:bookmarkEnd w:id="6"/>
-    </w:p>
-    <w:p>
-      <w:pPr>
-        <w:rPr>
-          <w:noProof/>
-          <w:lang w:val="en-US"/>
-        </w:rPr>
-      </w:pPr>
-      <w:r>
-        <w:rPr>
-          <w:noProof/>
+      <w:bookmarkEnd w:id="7"/>
+    </w:p>
+    <w:p>
+      <w:pPr>
+        <w:rPr>
+          <w:noProof/>
+          <w:lang w:val="en-US"/>
+        </w:rPr>
+      </w:pPr>
+      <w:r>
+        <w:rPr>
+          <w:noProof/>
+          <w:lang w:eastAsia="de-DE"/>
         </w:rPr>
         <w:drawing>
           <wp:anchor distT="0" distB="0" distL="114300" distR="114300" simplePos="0" relativeHeight="251685888" behindDoc="0" locked="0" layoutInCell="1" allowOverlap="1" wp14:anchorId="301AE0A5" wp14:editId="52CC2793">
@@ -5130,7 +5128,7 @@
           <w:lang w:val="en-US"/>
         </w:rPr>
       </w:pPr>
-      <w:bookmarkStart w:id="7" w:name="_Toc133605178"/>
+      <w:bookmarkStart w:id="8" w:name="_Toc133605178"/>
       <w:r>
         <w:rPr>
           <w:noProof/>
@@ -5139,7 +5137,7 @@
         <w:lastRenderedPageBreak/>
         <w:t>Effects</w:t>
       </w:r>
-      <w:bookmarkEnd w:id="7"/>
+      <w:bookmarkEnd w:id="8"/>
     </w:p>
     <w:p>
       <w:pPr>
@@ -5175,6 +5173,7 @@
       <w:r>
         <w:rPr>
           <w:noProof/>
+          <w:lang w:eastAsia="de-DE"/>
         </w:rPr>
         <w:drawing>
           <wp:anchor distT="0" distB="0" distL="114300" distR="114300" simplePos="0" relativeHeight="251686912" behindDoc="0" locked="0" layoutInCell="1" allowOverlap="1" wp14:anchorId="789582D7" wp14:editId="21AFAADA">
@@ -5484,7 +5483,7 @@
           <w:lang w:val="en-US"/>
         </w:rPr>
       </w:pPr>
-      <w:bookmarkStart w:id="8" w:name="_Toc133605179"/>
+      <w:bookmarkStart w:id="9" w:name="_Toc133605179"/>
       <w:r>
         <w:rPr>
           <w:lang w:val="en-US"/>
@@ -5492,19 +5491,19 @@
         <w:lastRenderedPageBreak/>
         <w:t>Destructive Effects Editor</w:t>
       </w:r>
-      <w:bookmarkEnd w:id="8"/>
-    </w:p>
-    <w:p>
-      <w:pPr>
-        <w:rPr>
-          <w:noProof/>
-          <w:lang w:val="en-US"/>
-        </w:rPr>
-      </w:pPr>
-      <w:r>
-        <w:rPr>
-          <w:noProof/>
-          <w:lang w:val="en-US"/>
+      <w:bookmarkEnd w:id="9"/>
+    </w:p>
+    <w:p>
+      <w:pPr>
+        <w:rPr>
+          <w:noProof/>
+          <w:lang w:val="en-US"/>
+        </w:rPr>
+      </w:pPr>
+      <w:r>
+        <w:rPr>
+          <w:noProof/>
+          <w:lang w:eastAsia="de-DE"/>
         </w:rPr>
         <mc:AlternateContent>
           <mc:Choice Requires="wps">
@@ -5595,7 +5594,7 @@
               </wp:anchor>
             </w:drawing>
           </mc:Choice>
-          <mc:Fallback>
+          <mc:Fallback xmlns:w16sdtdh="http://schemas.microsoft.com/office/word/2020/wordml/sdtdatahash" xmlns:w16="http://schemas.microsoft.com/office/word/2018/wordml" xmlns:w16cid="http://schemas.microsoft.com/office/word/2016/wordml/cid" xmlns:w16cex="http://schemas.microsoft.com/office/word/2018/wordml/cex" xmlns:oel="http://schemas.microsoft.com/office/2019/extlst" xmlns:am3d="http://schemas.microsoft.com/office/drawing/2017/model3d" xmlns:aink="http://schemas.microsoft.com/office/drawing/2016/ink" xmlns:cx8="http://schemas.microsoft.com/office/drawing/2016/5/14/chartex" xmlns:cx7="http://schemas.microsoft.com/office/drawing/2016/5/13/chartex" xmlns:cx6="http://schemas.microsoft.com/office/drawing/2016/5/12/chartex" xmlns:cx5="http://schemas.microsoft.com/office/drawing/2016/5/11/chartex" xmlns:cx4="http://schemas.microsoft.com/office/drawing/2016/5/10/chartex" xmlns:cx3="http://schemas.microsoft.com/office/drawing/2016/5/9/chartex" xmlns:cx2="http://schemas.microsoft.com/office/drawing/2015/10/21/chartex">
             <w:pict>
               <v:roundrect w14:anchorId="28F9E3E8" id="_x0000_s1035" style="position:absolute;margin-left:406pt;margin-top:240.05pt;width:27pt;height:27pt;z-index:251681792;visibility:visible;mso-wrap-style:square;mso-width-percent:0;mso-height-percent:0;mso-wrap-distance-left:9pt;mso-wrap-distance-top:0;mso-wrap-distance-right:9pt;mso-wrap-distance-bottom:0;mso-position-horizontal:absolute;mso-position-horizontal-relative:text;mso-position-vertical:absolute;mso-position-vertical-relative:text;mso-width-percent:0;mso-height-percent:0;mso-width-relative:margin;mso-height-relative:margin;v-text-anchor:middle" arcsize="10923f" o:gfxdata="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" fillcolor="white [3212]" strokecolor="black [3200]" strokeweight="1pt">
                 <v:stroke joinstyle="miter"/>
@@ -5631,7 +5630,7 @@
       <w:r>
         <w:rPr>
           <w:noProof/>
-          <w:lang w:val="en-US"/>
+          <w:lang w:eastAsia="de-DE"/>
         </w:rPr>
         <mc:AlternateContent>
           <mc:Choice Requires="wps">
@@ -5733,7 +5732,7 @@
               </wp:anchor>
             </w:drawing>
           </mc:Choice>
-          <mc:Fallback>
+          <mc:Fallback xmlns:w16sdtdh="http://schemas.microsoft.com/office/word/2020/wordml/sdtdatahash" xmlns:w16="http://schemas.microsoft.com/office/word/2018/wordml" xmlns:w16cid="http://schemas.microsoft.com/office/word/2016/wordml/cid" xmlns:w16cex="http://schemas.microsoft.com/office/word/2018/wordml/cex" xmlns:oel="http://schemas.microsoft.com/office/2019/extlst" xmlns:am3d="http://schemas.microsoft.com/office/drawing/2017/model3d" xmlns:aink="http://schemas.microsoft.com/office/drawing/2016/ink" xmlns:cx8="http://schemas.microsoft.com/office/drawing/2016/5/14/chartex" xmlns:cx7="http://schemas.microsoft.com/office/drawing/2016/5/13/chartex" xmlns:cx6="http://schemas.microsoft.com/office/drawing/2016/5/12/chartex" xmlns:cx5="http://schemas.microsoft.com/office/drawing/2016/5/11/chartex" xmlns:cx4="http://schemas.microsoft.com/office/drawing/2016/5/10/chartex" xmlns:cx3="http://schemas.microsoft.com/office/drawing/2016/5/9/chartex" xmlns:cx2="http://schemas.microsoft.com/office/drawing/2015/10/21/chartex">
             <w:pict>
               <v:roundrect w14:anchorId="156AF791" id="_x0000_s1036" style="position:absolute;margin-left:180.85pt;margin-top:239.9pt;width:27pt;height:27pt;z-index:251680768;visibility:visible;mso-wrap-style:square;mso-width-percent:0;mso-height-percent:0;mso-wrap-distance-left:9pt;mso-wrap-distance-top:0;mso-wrap-distance-right:9pt;mso-wrap-distance-bottom:0;mso-position-horizontal:absolute;mso-position-horizontal-relative:text;mso-position-vertical:absolute;mso-position-vertical-relative:text;mso-width-percent:0;mso-height-percent:0;mso-width-relative:margin;mso-height-relative:margin;v-text-anchor:middle" arcsize="10923f" o:gfxdata="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" fillcolor="white [3212]" strokecolor="black [3200]" strokeweight="1pt">
                 <v:stroke joinstyle="miter"/>
@@ -5780,7 +5779,7 @@
       <w:r>
         <w:rPr>
           <w:noProof/>
-          <w:lang w:val="en-US"/>
+          <w:lang w:eastAsia="de-DE"/>
         </w:rPr>
         <mc:AlternateContent>
           <mc:Choice Requires="wps">
@@ -5871,7 +5870,7 @@
               </wp:anchor>
             </w:drawing>
           </mc:Choice>
-          <mc:Fallback>
+          <mc:Fallback xmlns:w16sdtdh="http://schemas.microsoft.com/office/word/2020/wordml/sdtdatahash" xmlns:w16="http://schemas.microsoft.com/office/word/2018/wordml" xmlns:w16cid="http://schemas.microsoft.com/office/word/2016/wordml/cid" xmlns:w16cex="http://schemas.microsoft.com/office/word/2018/wordml/cex" xmlns:oel="http://schemas.microsoft.com/office/2019/extlst" xmlns:am3d="http://schemas.microsoft.com/office/drawing/2017/model3d" xmlns:aink="http://schemas.microsoft.com/office/drawing/2016/ink" xmlns:cx8="http://schemas.microsoft.com/office/drawing/2016/5/14/chartex" xmlns:cx7="http://schemas.microsoft.com/office/drawing/2016/5/13/chartex" xmlns:cx6="http://schemas.microsoft.com/office/drawing/2016/5/12/chartex" xmlns:cx5="http://schemas.microsoft.com/office/drawing/2016/5/11/chartex" xmlns:cx4="http://schemas.microsoft.com/office/drawing/2016/5/10/chartex" xmlns:cx3="http://schemas.microsoft.com/office/drawing/2016/5/9/chartex" xmlns:cx2="http://schemas.microsoft.com/office/drawing/2015/10/21/chartex">
             <w:pict>
               <v:roundrect w14:anchorId="43B4C91D" id="_x0000_s1037" style="position:absolute;margin-left:406.2pt;margin-top:173.65pt;width:27pt;height:27pt;z-index:251679744;visibility:visible;mso-wrap-style:square;mso-width-percent:0;mso-height-percent:0;mso-wrap-distance-left:9pt;mso-wrap-distance-top:0;mso-wrap-distance-right:9pt;mso-wrap-distance-bottom:0;mso-position-horizontal:absolute;mso-position-horizontal-relative:text;mso-position-vertical:absolute;mso-position-vertical-relative:text;mso-width-percent:0;mso-height-percent:0;mso-width-relative:margin;mso-height-relative:margin;v-text-anchor:middle" arcsize="10923f" o:gfxdata="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" fillcolor="white [3212]" strokecolor="black [3200]" strokeweight="1pt">
                 <v:stroke joinstyle="miter"/>
@@ -5907,7 +5906,7 @@
       <w:r>
         <w:rPr>
           <w:noProof/>
-          <w:lang w:val="en-US"/>
+          <w:lang w:eastAsia="de-DE"/>
         </w:rPr>
         <mc:AlternateContent>
           <mc:Choice Requires="wps">
@@ -5998,7 +5997,7 @@
               </wp:anchor>
             </w:drawing>
           </mc:Choice>
-          <mc:Fallback>
+          <mc:Fallback xmlns:w16sdtdh="http://schemas.microsoft.com/office/word/2020/wordml/sdtdatahash" xmlns:w16="http://schemas.microsoft.com/office/word/2018/wordml" xmlns:w16cid="http://schemas.microsoft.com/office/word/2016/wordml/cid" xmlns:w16cex="http://schemas.microsoft.com/office/word/2018/wordml/cex" xmlns:oel="http://schemas.microsoft.com/office/2019/extlst" xmlns:am3d="http://schemas.microsoft.com/office/drawing/2017/model3d" xmlns:aink="http://schemas.microsoft.com/office/drawing/2016/ink" xmlns:cx8="http://schemas.microsoft.com/office/drawing/2016/5/14/chartex" xmlns:cx7="http://schemas.microsoft.com/office/drawing/2016/5/13/chartex" xmlns:cx6="http://schemas.microsoft.com/office/drawing/2016/5/12/chartex" xmlns:cx5="http://schemas.microsoft.com/office/drawing/2016/5/11/chartex" xmlns:cx4="http://schemas.microsoft.com/office/drawing/2016/5/10/chartex" xmlns:cx3="http://schemas.microsoft.com/office/drawing/2016/5/9/chartex" xmlns:cx2="http://schemas.microsoft.com/office/drawing/2015/10/21/chartex">
             <w:pict>
               <v:roundrect w14:anchorId="0BE118CA" id="_x0000_s1038" style="position:absolute;margin-left:180.5pt;margin-top:114.15pt;width:27pt;height:27pt;z-index:251678720;visibility:visible;mso-wrap-style:square;mso-width-percent:0;mso-height-percent:0;mso-wrap-distance-left:9pt;mso-wrap-distance-top:0;mso-wrap-distance-right:9pt;mso-wrap-distance-bottom:0;mso-position-horizontal:absolute;mso-position-horizontal-relative:text;mso-position-vertical:absolute;mso-position-vertical-relative:text;mso-width-percent:0;mso-height-percent:0;mso-width-relative:margin;mso-height-relative:margin;v-text-anchor:middle" arcsize="10923f" o:gfxdata="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" fillcolor="white [3212]" strokecolor="black [3200]" strokeweight="1pt">
                 <v:stroke joinstyle="miter"/>
@@ -6034,6 +6033,7 @@
       <w:r>
         <w:rPr>
           <w:noProof/>
+          <w:lang w:eastAsia="de-DE"/>
         </w:rPr>
         <w:drawing>
           <wp:anchor distT="0" distB="0" distL="114300" distR="114300" simplePos="0" relativeHeight="251677696" behindDoc="0" locked="0" layoutInCell="1" allowOverlap="1" wp14:anchorId="472F444B" wp14:editId="79B75E5F">
@@ -6190,44 +6190,36 @@
         <w:rPr>
           <w:lang w:val="en-US"/>
         </w:rPr>
-        <w:t xml:space="preserve">Save </w:t>
+        <w:t>Save button</w:t>
+      </w:r>
+    </w:p>
+    <w:p>
+      <w:pPr>
+        <w:rPr>
+          <w:lang w:val="en-US"/>
+        </w:rPr>
+      </w:pPr>
+    </w:p>
+    <w:p>
+      <w:pPr>
+        <w:rPr>
+          <w:lang w:val="en-US"/>
+        </w:rPr>
+      </w:pPr>
+      <w:r>
+        <w:rPr>
+          <w:lang w:val="en-US"/>
+        </w:rPr>
+        <w:t xml:space="preserve">Note: To </w:t>
       </w:r>
       <w:proofErr w:type="gramStart"/>
       <w:r>
         <w:rPr>
           <w:lang w:val="en-US"/>
         </w:rPr>
-        <w:t>button</w:t>
+        <w:t>make a selection</w:t>
       </w:r>
       <w:proofErr w:type="gramEnd"/>
-    </w:p>
-    <w:p>
-      <w:pPr>
-        <w:rPr>
-          <w:lang w:val="en-US"/>
-        </w:rPr>
-      </w:pPr>
-    </w:p>
-    <w:p>
-      <w:pPr>
-        <w:rPr>
-          <w:lang w:val="en-US"/>
-        </w:rPr>
-      </w:pPr>
-      <w:r>
-        <w:rPr>
-          <w:lang w:val="en-US"/>
-        </w:rPr>
-        <w:t xml:space="preserve">Note: To </w:t>
-      </w:r>
-      <w:proofErr w:type="gramStart"/>
-      <w:r>
-        <w:rPr>
-          <w:lang w:val="en-US"/>
-        </w:rPr>
-        <w:t>make a selection</w:t>
-      </w:r>
-      <w:proofErr w:type="gramEnd"/>
       <w:r>
         <w:rPr>
           <w:lang w:val="en-US"/>
@@ -6291,14 +6283,14 @@
           <w:lang w:val="en-US"/>
         </w:rPr>
       </w:pPr>
-      <w:bookmarkStart w:id="9" w:name="_Toc133605180"/>
+      <w:bookmarkStart w:id="10" w:name="_Toc133605180"/>
       <w:r>
         <w:rPr>
           <w:lang w:val="en-US"/>
         </w:rPr>
         <w:t>Tools</w:t>
       </w:r>
-      <w:bookmarkEnd w:id="9"/>
+      <w:bookmarkEnd w:id="10"/>
     </w:p>
     <w:p>
       <w:pPr>
@@ -6564,7 +6556,7 @@
           <w:lang w:val="en-US"/>
         </w:rPr>
       </w:pPr>
-      <w:bookmarkStart w:id="10" w:name="_Toc133605181"/>
+      <w:bookmarkStart w:id="11" w:name="_Toc133605181"/>
       <w:r>
         <w:rPr>
           <w:noProof/>
@@ -6579,7 +6571,7 @@
         </w:rPr>
         <w:t xml:space="preserve"> Tools</w:t>
       </w:r>
-      <w:bookmarkEnd w:id="10"/>
+      <w:bookmarkEnd w:id="11"/>
     </w:p>
     <w:p>
       <w:pPr>
@@ -6641,7 +6633,7 @@
           <w:lang w:val="en-US"/>
         </w:rPr>
       </w:pPr>
-      <w:bookmarkStart w:id="11" w:name="_Toc133605182"/>
+      <w:bookmarkStart w:id="12" w:name="_Toc133605182"/>
       <w:r>
         <w:rPr>
           <w:lang w:val="en-US"/>
@@ -6655,7 +6647,7 @@
         </w:rPr>
         <w:t>orkflows</w:t>
       </w:r>
-      <w:bookmarkEnd w:id="11"/>
+      <w:bookmarkEnd w:id="12"/>
       <w:r>
         <w:rPr>
           <w:lang w:val="en-US"/>
@@ -6670,7 +6662,7 @@
           <w:lang w:val="en-US"/>
         </w:rPr>
       </w:pPr>
-      <w:bookmarkStart w:id="12" w:name="_Toc133605183"/>
+      <w:bookmarkStart w:id="13" w:name="_Toc133605183"/>
       <w:r>
         <w:rPr>
           <w:lang w:val="en-US"/>
@@ -6695,7 +6687,7 @@
         </w:rPr>
         <w:t>.</w:t>
       </w:r>
-      <w:bookmarkEnd w:id="12"/>
+      <w:bookmarkEnd w:id="13"/>
     </w:p>
     <w:p>
       <w:pPr>
@@ -6978,7 +6970,7 @@
           <w:lang w:val="en-US"/>
         </w:rPr>
       </w:pPr>
-      <w:bookmarkStart w:id="13" w:name="_Toc133605184"/>
+      <w:bookmarkStart w:id="14" w:name="_Toc133605184"/>
       <w:r>
         <w:rPr>
           <w:lang w:val="en-US"/>
@@ -6991,7 +6983,7 @@
         </w:rPr>
         <w:t>.</w:t>
       </w:r>
-      <w:bookmarkEnd w:id="13"/>
+      <w:bookmarkEnd w:id="14"/>
     </w:p>
     <w:p>
       <w:pPr>
@@ -7160,21 +7152,21 @@
         <w:rPr>
           <w:lang w:val="en-US"/>
         </w:rPr>
-        <w:t xml:space="preserve">Select a tool from the </w:t>
+        <w:t xml:space="preserve">Select a tool from the editors tools section for example the linear fade </w:t>
       </w:r>
       <w:proofErr w:type="gramStart"/>
       <w:r>
         <w:rPr>
           <w:lang w:val="en-US"/>
         </w:rPr>
-        <w:t>editors</w:t>
+        <w:t>in</w:t>
       </w:r>
       <w:proofErr w:type="gramEnd"/>
       <w:r>
         <w:rPr>
           <w:lang w:val="en-US"/>
         </w:rPr>
-        <w:t xml:space="preserve"> tools section for example the linear fade in.</w:t>
+        <w:t>.</w:t>
       </w:r>
     </w:p>
     <w:p>
@@ -7215,23 +7207,15 @@
           <w:lang w:val="en-US"/>
         </w:rPr>
       </w:pPr>
-      <w:bookmarkStart w:id="14" w:name="_Toc133605185"/>
+      <w:bookmarkStart w:id="15" w:name="_Toc133605185"/>
       <w:r>
         <w:rPr>
           <w:lang w:val="en-US"/>
         </w:rPr>
         <w:lastRenderedPageBreak/>
-        <w:t xml:space="preserve">Map a room to an audio </w:t>
-      </w:r>
-      <w:proofErr w:type="gramStart"/>
-      <w:r>
-        <w:rPr>
-          <w:lang w:val="en-US"/>
-        </w:rPr>
-        <w:t>file</w:t>
-      </w:r>
-      <w:bookmarkEnd w:id="14"/>
-      <w:proofErr w:type="gramEnd"/>
+        <w:t>Map a room to an audio file</w:t>
+      </w:r>
+      <w:bookmarkEnd w:id="15"/>
     </w:p>
     <w:p>
       <w:pPr>
@@ -7632,7 +7616,7 @@
 </file>
 
 <file path=word/endnotes.xml><?xml version="1.0" encoding="utf-8"?>
-<w:endnotes xmlns:wpc="http://schemas.microsoft.com/office/word/2010/wordprocessingCanvas" xmlns:cx="http://schemas.microsoft.com/office/drawing/2014/chartex" xmlns:cx1="http://schemas.microsoft.com/office/drawing/2015/9/8/chartex" xmlns:cx2="http://schemas.microsoft.com/office/drawing/2015/10/21/chartex" xmlns:cx3="http://schemas.microsoft.com/office/drawing/2016/5/9/chartex" xmlns:cx4="http://schemas.microsoft.com/office/drawing/2016/5/10/chartex" xmlns:cx5="http://schemas.microsoft.com/office/drawing/2016/5/11/chartex" xmlns:cx6="http://schemas.microsoft.com/office/drawing/2016/5/12/chartex" xmlns:cx7="http://schemas.microsoft.com/office/drawing/2016/5/13/chartex" xmlns:cx8="http://schemas.microsoft.com/office/drawing/2016/5/14/chartex" xmlns:mc="http://schemas.openxmlformats.org/markup-compatibility/2006" xmlns:aink="http://schemas.microsoft.com/office/drawing/2016/ink" xmlns:am3d="http://schemas.microsoft.com/office/drawing/2017/model3d" xmlns:o="urn:schemas-microsoft-com:office:office" xmlns:oel="http://schemas.microsoft.com/office/2019/extlst" xmlns:r="http://schemas.openxmlformats.org/officeDocument/2006/relationships" xmlns:m="http://schemas.openxmlformats.org/officeDocument/2006/math" xmlns:v="urn:schemas-microsoft-com:vml" xmlns:wp14="http://schemas.microsoft.com/office/word/2010/wordprocessingDrawing" xmlns:wp="http://schemas.openxmlformats.org/drawingml/2006/wordprocessingDrawing" xmlns:w10="urn:schemas-microsoft-com:office:word" xmlns:w="http://schemas.openxmlformats.org/wordprocessingml/2006/main" xmlns:w14="http://schemas.microsoft.com/office/word/2010/wordml" xmlns:w15="http://schemas.microsoft.com/office/word/2012/wordml" xmlns:w16cex="http://schemas.microsoft.com/office/word/2018/wordml/cex" xmlns:w16cid="http://schemas.microsoft.com/office/word/2016/wordml/cid" xmlns:w16="http://schemas.microsoft.com/office/word/2018/wordml" xmlns:w16sdtdh="http://schemas.microsoft.com/office/word/2020/wordml/sdtdatahash" xmlns:w16se="http://schemas.microsoft.com/office/word/2015/wordml/symex" xmlns:wpg="http://schemas.microsoft.com/office/word/2010/wordprocessingGroup" xmlns:wpi="http://schemas.microsoft.com/office/word/2010/wordprocessingInk" xmlns:wne="http://schemas.microsoft.com/office/word/2006/wordml" xmlns:wps="http://schemas.microsoft.com/office/word/2010/wordprocessingShape" mc:Ignorable="w14 w15 w16se w16cid w16 w16cex w16sdtdh wp14">
+<w:endnotes xmlns:wpc="http://schemas.microsoft.com/office/word/2010/wordprocessingCanvas" xmlns:cx="http://schemas.microsoft.com/office/drawing/2014/chartex" xmlns:cx1="http://schemas.microsoft.com/office/drawing/2015/9/8/chartex" xmlns:mc="http://schemas.openxmlformats.org/markup-compatibility/2006" xmlns:o="urn:schemas-microsoft-com:office:office" xmlns:r="http://schemas.openxmlformats.org/officeDocument/2006/relationships" xmlns:m="http://schemas.openxmlformats.org/officeDocument/2006/math" xmlns:v="urn:schemas-microsoft-com:vml" xmlns:wp14="http://schemas.microsoft.com/office/word/2010/wordprocessingDrawing" xmlns:wp="http://schemas.openxmlformats.org/drawingml/2006/wordprocessingDrawing" xmlns:w10="urn:schemas-microsoft-com:office:word" xmlns:w="http://schemas.openxmlformats.org/wordprocessingml/2006/main" xmlns:w14="http://schemas.microsoft.com/office/word/2010/wordml" xmlns:w15="http://schemas.microsoft.com/office/word/2012/wordml" xmlns:w16se="http://schemas.microsoft.com/office/word/2015/wordml/symex" xmlns:wpg="http://schemas.microsoft.com/office/word/2010/wordprocessingGroup" xmlns:wpi="http://schemas.microsoft.com/office/word/2010/wordprocessingInk" xmlns:wne="http://schemas.microsoft.com/office/word/2006/wordml" xmlns:wps="http://schemas.microsoft.com/office/word/2010/wordprocessingShape" mc:Ignorable="w14 w15 w16se wp14">
   <w:endnote w:type="separator" w:id="-1">
     <w:p>
       <w:pPr>
@@ -7657,7 +7641,7 @@
 </file>
 
 <file path=word/footer1.xml><?xml version="1.0" encoding="utf-8"?>
-<w:ftr xmlns:wpc="http://schemas.microsoft.com/office/word/2010/wordprocessingCanvas" xmlns:cx="http://schemas.microsoft.com/office/drawing/2014/chartex" xmlns:cx1="http://schemas.microsoft.com/office/drawing/2015/9/8/chartex" xmlns:cx2="http://schemas.microsoft.com/office/drawing/2015/10/21/chartex" xmlns:cx3="http://schemas.microsoft.com/office/drawing/2016/5/9/chartex" xmlns:cx4="http://schemas.microsoft.com/office/drawing/2016/5/10/chartex" xmlns:cx5="http://schemas.microsoft.com/office/drawing/2016/5/11/chartex" xmlns:cx6="http://schemas.microsoft.com/office/drawing/2016/5/12/chartex" xmlns:cx7="http://schemas.microsoft.com/office/drawing/2016/5/13/chartex" xmlns:cx8="http://schemas.microsoft.com/office/drawing/2016/5/14/chartex" xmlns:mc="http://schemas.openxmlformats.org/markup-compatibility/2006" xmlns:aink="http://schemas.microsoft.com/office/drawing/2016/ink" xmlns:am3d="http://schemas.microsoft.com/office/drawing/2017/model3d" xmlns:o="urn:schemas-microsoft-com:office:office" xmlns:oel="http://schemas.microsoft.com/office/2019/extlst" xmlns:r="http://schemas.openxmlformats.org/officeDocument/2006/relationships" xmlns:m="http://schemas.openxmlformats.org/officeDocument/2006/math" xmlns:v="urn:schemas-microsoft-com:vml" xmlns:wp14="http://schemas.microsoft.com/office/word/2010/wordprocessingDrawing" xmlns:wp="http://schemas.openxmlformats.org/drawingml/2006/wordprocessingDrawing" xmlns:w10="urn:schemas-microsoft-com:office:word" xmlns:w="http://schemas.openxmlformats.org/wordprocessingml/2006/main" xmlns:w14="http://schemas.microsoft.com/office/word/2010/wordml" xmlns:w15="http://schemas.microsoft.com/office/word/2012/wordml" xmlns:w16cex="http://schemas.microsoft.com/office/word/2018/wordml/cex" xmlns:w16cid="http://schemas.microsoft.com/office/word/2016/wordml/cid" xmlns:w16="http://schemas.microsoft.com/office/word/2018/wordml" xmlns:w16sdtdh="http://schemas.microsoft.com/office/word/2020/wordml/sdtdatahash" xmlns:w16se="http://schemas.microsoft.com/office/word/2015/wordml/symex" xmlns:wpg="http://schemas.microsoft.com/office/word/2010/wordprocessingGroup" xmlns:wpi="http://schemas.microsoft.com/office/word/2010/wordprocessingInk" xmlns:wne="http://schemas.microsoft.com/office/word/2006/wordml" xmlns:wps="http://schemas.microsoft.com/office/word/2010/wordprocessingShape" mc:Ignorable="w14 w15 w16se w16cid w16 w16cex w16sdtdh wp14">
+<w:ftr xmlns:wpc="http://schemas.microsoft.com/office/word/2010/wordprocessingCanvas" xmlns:cx="http://schemas.microsoft.com/office/drawing/2014/chartex" xmlns:cx1="http://schemas.microsoft.com/office/drawing/2015/9/8/chartex" xmlns:mc="http://schemas.openxmlformats.org/markup-compatibility/2006" xmlns:o="urn:schemas-microsoft-com:office:office" xmlns:r="http://schemas.openxmlformats.org/officeDocument/2006/relationships" xmlns:m="http://schemas.openxmlformats.org/officeDocument/2006/math" xmlns:v="urn:schemas-microsoft-com:vml" xmlns:wp14="http://schemas.microsoft.com/office/word/2010/wordprocessingDrawing" xmlns:wp="http://schemas.openxmlformats.org/drawingml/2006/wordprocessingDrawing" xmlns:w10="urn:schemas-microsoft-com:office:word" xmlns:w="http://schemas.openxmlformats.org/wordprocessingml/2006/main" xmlns:w14="http://schemas.microsoft.com/office/word/2010/wordml" xmlns:w15="http://schemas.microsoft.com/office/word/2012/wordml" xmlns:w16se="http://schemas.microsoft.com/office/word/2015/wordml/symex" xmlns:wpg="http://schemas.microsoft.com/office/word/2010/wordprocessingGroup" xmlns:wpi="http://schemas.microsoft.com/office/word/2010/wordprocessingInk" xmlns:wne="http://schemas.microsoft.com/office/word/2006/wordml" xmlns:wps="http://schemas.microsoft.com/office/word/2010/wordprocessingShape" mc:Ignorable="w14 w15 w16se wp14">
   <w:sdt>
     <w:sdtPr>
       <w:id w:val="-792286328"/>
@@ -7666,6 +7650,7 @@
         <w:docPartUnique/>
       </w:docPartObj>
     </w:sdtPr>
+    <w:sdtEndPr/>
     <w:sdtContent>
       <w:p>
         <w:pPr>
@@ -7682,7 +7667,10 @@
           <w:fldChar w:fldCharType="separate"/>
         </w:r>
         <w:r>
-          <w:t>2</w:t>
+          <w:rPr>
+            <w:noProof/>
+          </w:rPr>
+          <w:t>10</w:t>
         </w:r>
         <w:r>
           <w:fldChar w:fldCharType="end"/>
@@ -7699,7 +7687,7 @@
 </file>
 
 <file path=word/footnotes.xml><?xml version="1.0" encoding="utf-8"?>
-<w:footnotes xmlns:wpc="http://schemas.microsoft.com/office/word/2010/wordprocessingCanvas" xmlns:cx="http://schemas.microsoft.com/office/drawing/2014/chartex" xmlns:cx1="http://schemas.microsoft.com/office/drawing/2015/9/8/chartex" xmlns:cx2="http://schemas.microsoft.com/office/drawing/2015/10/21/chartex" xmlns:cx3="http://schemas.microsoft.com/office/drawing/2016/5/9/chartex" xmlns:cx4="http://schemas.microsoft.com/office/drawing/2016/5/10/chartex" xmlns:cx5="http://schemas.microsoft.com/office/drawing/2016/5/11/chartex" xmlns:cx6="http://schemas.microsoft.com/office/drawing/2016/5/12/chartex" xmlns:cx7="http://schemas.microsoft.com/office/drawing/2016/5/13/chartex" xmlns:cx8="http://schemas.microsoft.com/office/drawing/2016/5/14/chartex" xmlns:mc="http://schemas.openxmlformats.org/markup-compatibility/2006" xmlns:aink="http://schemas.microsoft.com/office/drawing/2016/ink" xmlns:am3d="http://schemas.microsoft.com/office/drawing/2017/model3d" xmlns:o="urn:schemas-microsoft-com:office:office" xmlns:oel="http://schemas.microsoft.com/office/2019/extlst" xmlns:r="http://schemas.openxmlformats.org/officeDocument/2006/relationships" xmlns:m="http://schemas.openxmlformats.org/officeDocument/2006/math" xmlns:v="urn:schemas-microsoft-com:vml" xmlns:wp14="http://schemas.microsoft.com/office/word/2010/wordprocessingDrawing" xmlns:wp="http://schemas.openxmlformats.org/drawingml/2006/wordprocessingDrawing" xmlns:w10="urn:schemas-microsoft-com:office:word" xmlns:w="http://schemas.openxmlformats.org/wordprocessingml/2006/main" xmlns:w14="http://schemas.microsoft.com/office/word/2010/wordml" xmlns:w15="http://schemas.microsoft.com/office/word/2012/wordml" xmlns:w16cex="http://schemas.microsoft.com/office/word/2018/wordml/cex" xmlns:w16cid="http://schemas.microsoft.com/office/word/2016/wordml/cid" xmlns:w16="http://schemas.microsoft.com/office/word/2018/wordml" xmlns:w16sdtdh="http://schemas.microsoft.com/office/word/2020/wordml/sdtdatahash" xmlns:w16se="http://schemas.microsoft.com/office/word/2015/wordml/symex" xmlns:wpg="http://schemas.microsoft.com/office/word/2010/wordprocessingGroup" xmlns:wpi="http://schemas.microsoft.com/office/word/2010/wordprocessingInk" xmlns:wne="http://schemas.microsoft.com/office/word/2006/wordml" xmlns:wps="http://schemas.microsoft.com/office/word/2010/wordprocessingShape" mc:Ignorable="w14 w15 w16se w16cid w16 w16cex w16sdtdh wp14">
+<w:footnotes xmlns:wpc="http://schemas.microsoft.com/office/word/2010/wordprocessingCanvas" xmlns:cx="http://schemas.microsoft.com/office/drawing/2014/chartex" xmlns:cx1="http://schemas.microsoft.com/office/drawing/2015/9/8/chartex" xmlns:mc="http://schemas.openxmlformats.org/markup-compatibility/2006" xmlns:o="urn:schemas-microsoft-com:office:office" xmlns:r="http://schemas.openxmlformats.org/officeDocument/2006/relationships" xmlns:m="http://schemas.openxmlformats.org/officeDocument/2006/math" xmlns:v="urn:schemas-microsoft-com:vml" xmlns:wp14="http://schemas.microsoft.com/office/word/2010/wordprocessingDrawing" xmlns:wp="http://schemas.openxmlformats.org/drawingml/2006/wordprocessingDrawing" xmlns:w10="urn:schemas-microsoft-com:office:word" xmlns:w="http://schemas.openxmlformats.org/wordprocessingml/2006/main" xmlns:w14="http://schemas.microsoft.com/office/word/2010/wordml" xmlns:w15="http://schemas.microsoft.com/office/word/2012/wordml" xmlns:w16se="http://schemas.microsoft.com/office/word/2015/wordml/symex" xmlns:wpg="http://schemas.microsoft.com/office/word/2010/wordprocessingGroup" xmlns:wpi="http://schemas.microsoft.com/office/word/2010/wordprocessingInk" xmlns:wne="http://schemas.microsoft.com/office/word/2006/wordml" xmlns:wps="http://schemas.microsoft.com/office/word/2010/wordprocessingShape" mc:Ignorable="w14 w15 w16se wp14">
   <w:footnote w:type="separator" w:id="-1">
     <w:p>
       <w:pPr>
@@ -7724,7 +7712,7 @@
 </file>
 
 <file path=word/numbering.xml><?xml version="1.0" encoding="utf-8"?>
-<w:numbering xmlns:wpc="http://schemas.microsoft.com/office/word/2010/wordprocessingCanvas" xmlns:cx="http://schemas.microsoft.com/office/drawing/2014/chartex" xmlns:cx1="http://schemas.microsoft.com/office/drawing/2015/9/8/chartex" xmlns:cx2="http://schemas.microsoft.com/office/drawing/2015/10/21/chartex" xmlns:cx3="http://schemas.microsoft.com/office/drawing/2016/5/9/chartex" xmlns:cx4="http://schemas.microsoft.com/office/drawing/2016/5/10/chartex" xmlns:cx5="http://schemas.microsoft.com/office/drawing/2016/5/11/chartex" xmlns:cx6="http://schemas.microsoft.com/office/drawing/2016/5/12/chartex" xmlns:cx7="http://schemas.microsoft.com/office/drawing/2016/5/13/chartex" xmlns:cx8="http://schemas.microsoft.com/office/drawing/2016/5/14/chartex" xmlns:mc="http://schemas.openxmlformats.org/markup-compatibility/2006" xmlns:aink="http://schemas.microsoft.com/office/drawing/2016/ink" xmlns:am3d="http://schemas.microsoft.com/office/drawing/2017/model3d" xmlns:o="urn:schemas-microsoft-com:office:office" xmlns:oel="http://schemas.microsoft.com/office/2019/extlst" xmlns:r="http://schemas.openxmlformats.org/officeDocument/2006/relationships" xmlns:m="http://schemas.openxmlformats.org/officeDocument/2006/math" xmlns:v="urn:schemas-microsoft-com:vml" xmlns:wp14="http://schemas.microsoft.com/office/word/2010/wordprocessingDrawing" xmlns:wp="http://schemas.openxmlformats.org/drawingml/2006/wordprocessingDrawing" xmlns:w10="urn:schemas-microsoft-com:office:word" xmlns:w="http://schemas.openxmlformats.org/wordprocessingml/2006/main" xmlns:w14="http://schemas.microsoft.com/office/word/2010/wordml" xmlns:w15="http://schemas.microsoft.com/office/word/2012/wordml" xmlns:w16cex="http://schemas.microsoft.com/office/word/2018/wordml/cex" xmlns:w16cid="http://schemas.microsoft.com/office/word/2016/wordml/cid" xmlns:w16="http://schemas.microsoft.com/office/word/2018/wordml" xmlns:w16sdtdh="http://schemas.microsoft.com/office/word/2020/wordml/sdtdatahash" xmlns:w16se="http://schemas.microsoft.com/office/word/2015/wordml/symex" xmlns:wpg="http://schemas.microsoft.com/office/word/2010/wordprocessingGroup" xmlns:wpi="http://schemas.microsoft.com/office/word/2010/wordprocessingInk" xmlns:wne="http://schemas.microsoft.com/office/word/2006/wordml" xmlns:wps="http://schemas.microsoft.com/office/word/2010/wordprocessingShape" mc:Ignorable="w14 w15 w16se w16cid w16 w16cex w16sdtdh wp14">
+<w:numbering xmlns:wpc="http://schemas.microsoft.com/office/word/2010/wordprocessingCanvas" xmlns:cx="http://schemas.microsoft.com/office/drawing/2014/chartex" xmlns:cx1="http://schemas.microsoft.com/office/drawing/2015/9/8/chartex" xmlns:mc="http://schemas.openxmlformats.org/markup-compatibility/2006" xmlns:o="urn:schemas-microsoft-com:office:office" xmlns:r="http://schemas.openxmlformats.org/officeDocument/2006/relationships" xmlns:m="http://schemas.openxmlformats.org/officeDocument/2006/math" xmlns:v="urn:schemas-microsoft-com:vml" xmlns:wp14="http://schemas.microsoft.com/office/word/2010/wordprocessingDrawing" xmlns:wp="http://schemas.openxmlformats.org/drawingml/2006/wordprocessingDrawing" xmlns:w10="urn:schemas-microsoft-com:office:word" xmlns:w="http://schemas.openxmlformats.org/wordprocessingml/2006/main" xmlns:w14="http://schemas.microsoft.com/office/word/2010/wordml" xmlns:w15="http://schemas.microsoft.com/office/word/2012/wordml" xmlns:w16se="http://schemas.microsoft.com/office/word/2015/wordml/symex" xmlns:wpg="http://schemas.microsoft.com/office/word/2010/wordprocessingGroup" xmlns:wpi="http://schemas.microsoft.com/office/word/2010/wordprocessingInk" xmlns:wne="http://schemas.microsoft.com/office/word/2006/wordml" xmlns:wps="http://schemas.microsoft.com/office/word/2010/wordprocessingShape" mc:Ignorable="w14 w15 w16se wp14">
   <w:abstractNum w:abstractNumId="0" w15:restartNumberingAfterBreak="0">
     <w:nsid w:val="08845217"/>
     <w:multiLevelType w:val="hybridMultilevel"/>
@@ -8550,38 +8538,38 @@
       </w:pPr>
     </w:lvl>
   </w:abstractNum>
-  <w:num w:numId="1" w16cid:durableId="286472475">
+  <w:num w:numId="1">
     <w:abstractNumId w:val="7"/>
   </w:num>
-  <w:num w:numId="2" w16cid:durableId="373651543">
+  <w:num w:numId="2">
     <w:abstractNumId w:val="1"/>
   </w:num>
-  <w:num w:numId="3" w16cid:durableId="1513449426">
+  <w:num w:numId="3">
     <w:abstractNumId w:val="5"/>
   </w:num>
-  <w:num w:numId="4" w16cid:durableId="171147065">
+  <w:num w:numId="4">
     <w:abstractNumId w:val="8"/>
   </w:num>
-  <w:num w:numId="5" w16cid:durableId="1878078103">
+  <w:num w:numId="5">
     <w:abstractNumId w:val="2"/>
   </w:num>
-  <w:num w:numId="6" w16cid:durableId="945111776">
+  <w:num w:numId="6">
     <w:abstractNumId w:val="3"/>
   </w:num>
-  <w:num w:numId="7" w16cid:durableId="1901206466">
+  <w:num w:numId="7">
     <w:abstractNumId w:val="6"/>
   </w:num>
-  <w:num w:numId="8" w16cid:durableId="304433361">
+  <w:num w:numId="8">
     <w:abstractNumId w:val="4"/>
   </w:num>
-  <w:num w:numId="9" w16cid:durableId="1635059889">
+  <w:num w:numId="9">
     <w:abstractNumId w:val="0"/>
   </w:num>
 </w:numbering>
 </file>
 
 <file path=word/styles.xml><?xml version="1.0" encoding="utf-8"?>
-<w:styles xmlns:mc="http://schemas.openxmlformats.org/markup-compatibility/2006" xmlns:r="http://schemas.openxmlformats.org/officeDocument/2006/relationships" xmlns:w="http://schemas.openxmlformats.org/wordprocessingml/2006/main" xmlns:w14="http://schemas.microsoft.com/office/word/2010/wordml" xmlns:w15="http://schemas.microsoft.com/office/word/2012/wordml" xmlns:w16cex="http://schemas.microsoft.com/office/word/2018/wordml/cex" xmlns:w16cid="http://schemas.microsoft.com/office/word/2016/wordml/cid" xmlns:w16="http://schemas.microsoft.com/office/word/2018/wordml" xmlns:w16sdtdh="http://schemas.microsoft.com/office/word/2020/wordml/sdtdatahash" xmlns:w16se="http://schemas.microsoft.com/office/word/2015/wordml/symex" mc:Ignorable="w14 w15 w16se w16cid w16 w16cex w16sdtdh">
+<w:styles xmlns:mc="http://schemas.openxmlformats.org/markup-compatibility/2006" xmlns:r="http://schemas.openxmlformats.org/officeDocument/2006/relationships" xmlns:w="http://schemas.openxmlformats.org/wordprocessingml/2006/main" xmlns:w14="http://schemas.microsoft.com/office/word/2010/wordml" xmlns:w15="http://schemas.microsoft.com/office/word/2012/wordml" xmlns:w16se="http://schemas.microsoft.com/office/word/2015/wordml/symex" mc:Ignorable="w14 w15 w16se">
   <w:docDefaults>
     <w:rPrDefault>
       <w:rPr>
@@ -8599,7 +8587,7 @@
       </w:pPr>
     </w:pPrDefault>
   </w:docDefaults>
-  <w:latentStyles w:defLockedState="0" w:defUIPriority="99" w:defSemiHidden="0" w:defUnhideWhenUsed="0" w:defQFormat="0" w:count="376">
+  <w:latentStyles w:defLockedState="0" w:defUIPriority="99" w:defSemiHidden="0" w:defUnhideWhenUsed="0" w:defQFormat="0" w:count="371">
     <w:lsdException w:name="Normal" w:uiPriority="0" w:qFormat="1"/>
     <w:lsdException w:name="heading 1" w:uiPriority="9" w:qFormat="1"/>
     <w:lsdException w:name="heading 2" w:semiHidden="1" w:uiPriority="9" w:unhideWhenUsed="1" w:qFormat="1"/>
@@ -8971,11 +8959,6 @@
     <w:lsdException w:name="List Table 5 Dark Accent 6" w:uiPriority="50"/>
     <w:lsdException w:name="List Table 6 Colorful Accent 6" w:uiPriority="51"/>
     <w:lsdException w:name="List Table 7 Colorful Accent 6" w:uiPriority="52"/>
-    <w:lsdException w:name="Mention" w:semiHidden="1" w:unhideWhenUsed="1"/>
-    <w:lsdException w:name="Smart Hyperlink" w:semiHidden="1" w:unhideWhenUsed="1"/>
-    <w:lsdException w:name="Hashtag" w:semiHidden="1" w:unhideWhenUsed="1"/>
-    <w:lsdException w:name="Unresolved Mention" w:semiHidden="1" w:unhideWhenUsed="1"/>
-    <w:lsdException w:name="Smart Link" w:semiHidden="1" w:unhideWhenUsed="1"/>
   </w:latentStyles>
   <w:style w:type="paragraph" w:default="1" w:styleId="Standard">
     <w:name w:val="Normal"/>

</xml_diff>

<commit_message>
Added horizontal scrollbar for waveform plot, zoom reset button & minor bugfix (waveform start point was always 0 even on zoom)
</commit_message>
<xml_diff>
--- a/Yaml AudioTool Rebuilt/Resources/Yaml Audio Tool Rebuilt - Manual.docx
+++ b/Yaml AudioTool Rebuilt/Resources/Yaml Audio Tool Rebuilt - Manual.docx
@@ -1,6 +1,6 @@
 
 <file path=word/document.xml><?xml version="1.0" encoding="utf-8"?>
-<w:document xmlns:wpc="http://schemas.microsoft.com/office/word/2010/wordprocessingCanvas" xmlns:cx="http://schemas.microsoft.com/office/drawing/2014/chartex" xmlns:cx1="http://schemas.microsoft.com/office/drawing/2015/9/8/chartex" xmlns:mc="http://schemas.openxmlformats.org/markup-compatibility/2006" xmlns:o="urn:schemas-microsoft-com:office:office" xmlns:r="http://schemas.openxmlformats.org/officeDocument/2006/relationships" xmlns:m="http://schemas.openxmlformats.org/officeDocument/2006/math" xmlns:v="urn:schemas-microsoft-com:vml" xmlns:wp14="http://schemas.microsoft.com/office/word/2010/wordprocessingDrawing" xmlns:wp="http://schemas.openxmlformats.org/drawingml/2006/wordprocessingDrawing" xmlns:w10="urn:schemas-microsoft-com:office:word" xmlns:w="http://schemas.openxmlformats.org/wordprocessingml/2006/main" xmlns:w14="http://schemas.microsoft.com/office/word/2010/wordml" xmlns:w15="http://schemas.microsoft.com/office/word/2012/wordml" xmlns:w16se="http://schemas.microsoft.com/office/word/2015/wordml/symex" xmlns:wpg="http://schemas.microsoft.com/office/word/2010/wordprocessingGroup" xmlns:wpi="http://schemas.microsoft.com/office/word/2010/wordprocessingInk" xmlns:wne="http://schemas.microsoft.com/office/word/2006/wordml" xmlns:wps="http://schemas.microsoft.com/office/word/2010/wordprocessingShape" mc:Ignorable="w14 w15 w16se wp14">
+<w:document xmlns:wpc="http://schemas.microsoft.com/office/word/2010/wordprocessingCanvas" xmlns:cx="http://schemas.microsoft.com/office/drawing/2014/chartex" xmlns:cx1="http://schemas.microsoft.com/office/drawing/2015/9/8/chartex" xmlns:cx2="http://schemas.microsoft.com/office/drawing/2015/10/21/chartex" xmlns:cx3="http://schemas.microsoft.com/office/drawing/2016/5/9/chartex" xmlns:cx4="http://schemas.microsoft.com/office/drawing/2016/5/10/chartex" xmlns:cx5="http://schemas.microsoft.com/office/drawing/2016/5/11/chartex" xmlns:cx6="http://schemas.microsoft.com/office/drawing/2016/5/12/chartex" xmlns:cx7="http://schemas.microsoft.com/office/drawing/2016/5/13/chartex" xmlns:cx8="http://schemas.microsoft.com/office/drawing/2016/5/14/chartex" xmlns:mc="http://schemas.openxmlformats.org/markup-compatibility/2006" xmlns:aink="http://schemas.microsoft.com/office/drawing/2016/ink" xmlns:am3d="http://schemas.microsoft.com/office/drawing/2017/model3d" xmlns:o="urn:schemas-microsoft-com:office:office" xmlns:oel="http://schemas.microsoft.com/office/2019/extlst" xmlns:r="http://schemas.openxmlformats.org/officeDocument/2006/relationships" xmlns:m="http://schemas.openxmlformats.org/officeDocument/2006/math" xmlns:v="urn:schemas-microsoft-com:vml" xmlns:wp14="http://schemas.microsoft.com/office/word/2010/wordprocessingDrawing" xmlns:wp="http://schemas.openxmlformats.org/drawingml/2006/wordprocessingDrawing" xmlns:w10="urn:schemas-microsoft-com:office:word" xmlns:w="http://schemas.openxmlformats.org/wordprocessingml/2006/main" xmlns:w14="http://schemas.microsoft.com/office/word/2010/wordml" xmlns:w15="http://schemas.microsoft.com/office/word/2012/wordml" xmlns:w16cex="http://schemas.microsoft.com/office/word/2018/wordml/cex" xmlns:w16cid="http://schemas.microsoft.com/office/word/2016/wordml/cid" xmlns:w16="http://schemas.microsoft.com/office/word/2018/wordml" xmlns:w16sdtdh="http://schemas.microsoft.com/office/word/2020/wordml/sdtdatahash" xmlns:w16se="http://schemas.microsoft.com/office/word/2015/wordml/symex" xmlns:wpg="http://schemas.microsoft.com/office/word/2010/wordprocessingGroup" xmlns:wpi="http://schemas.microsoft.com/office/word/2010/wordprocessingInk" xmlns:wne="http://schemas.microsoft.com/office/word/2006/wordml" xmlns:wps="http://schemas.microsoft.com/office/word/2010/wordprocessingShape" mc:Ignorable="w14 w15 w16se w16cid w16 w16cex w16sdtdh wp14">
   <w:body>
     <w:p>
       <w:pPr>
@@ -75,7 +75,7 @@
           <w:szCs w:val="24"/>
           <w:lang w:val="en-US"/>
         </w:rPr>
-        <w:t>1</w:t>
+        <w:t>2</w:t>
       </w:r>
       <w:r>
         <w:rPr>
@@ -95,7 +95,7 @@
           <w:szCs w:val="24"/>
           <w:lang w:val="en-US"/>
         </w:rPr>
-        <w:t>4</w:t>
+        <w:t>0</w:t>
       </w:r>
       <w:r>
         <w:rPr>
@@ -105,7 +105,7 @@
           <w:szCs w:val="24"/>
           <w:lang w:val="en-US"/>
         </w:rPr>
-        <w:t xml:space="preserve"> – 23</w:t>
+        <w:t xml:space="preserve"> – </w:t>
       </w:r>
       <w:r>
         <w:rPr>
@@ -115,10 +115,8 @@
           <w:szCs w:val="24"/>
           <w:lang w:val="en-US"/>
         </w:rPr>
-        <w:t>1231</w:t>
-      </w:r>
-      <w:bookmarkStart w:id="0" w:name="_GoBack"/>
-      <w:bookmarkEnd w:id="0"/>
+        <w:t>240101</w:t>
+      </w:r>
     </w:p>
     <w:p>
       <w:pPr>
@@ -1322,7 +1320,7 @@
           <w:lang w:val="en-US"/>
         </w:rPr>
       </w:pPr>
-      <w:bookmarkStart w:id="1" w:name="_Toc133605171"/>
+      <w:bookmarkStart w:id="0" w:name="_Toc133605171"/>
       <w:r>
         <w:rPr>
           <w:lang w:val="en-US"/>
@@ -1330,7 +1328,7 @@
         <w:lastRenderedPageBreak/>
         <w:t>Introduction</w:t>
       </w:r>
-      <w:bookmarkEnd w:id="1"/>
+      <w:bookmarkEnd w:id="0"/>
     </w:p>
     <w:p>
       <w:pPr>
@@ -1591,6 +1589,24 @@
         <w:rPr>
           <w:lang w:val="en-US"/>
         </w:rPr>
+        <w:t>NET8 Redistributable needed (will ask to install if not already done)</w:t>
+      </w:r>
+    </w:p>
+    <w:p>
+      <w:pPr>
+        <w:pStyle w:val="Listenabsatz"/>
+        <w:numPr>
+          <w:ilvl w:val="0"/>
+          <w:numId w:val="3"/>
+        </w:numPr>
+        <w:rPr>
+          <w:lang w:val="en-US"/>
+        </w:rPr>
+      </w:pPr>
+      <w:r>
+        <w:rPr>
+          <w:lang w:val="en-US"/>
+        </w:rPr>
         <w:t>It’s</w:t>
       </w:r>
       <w:r>
@@ -1706,7 +1722,7 @@
           <w:lang w:val="en-US"/>
         </w:rPr>
       </w:pPr>
-      <w:bookmarkStart w:id="2" w:name="_Toc133605172"/>
+      <w:bookmarkStart w:id="1" w:name="_Toc133605172"/>
       <w:r>
         <w:rPr>
           <w:lang w:val="en-US"/>
@@ -1714,30 +1730,30 @@
         <w:lastRenderedPageBreak/>
         <w:t>Overview</w:t>
       </w:r>
+      <w:bookmarkEnd w:id="1"/>
+    </w:p>
+    <w:p>
+      <w:pPr>
+        <w:rPr>
+          <w:lang w:val="en-US"/>
+        </w:rPr>
+      </w:pPr>
+    </w:p>
+    <w:p>
+      <w:pPr>
+        <w:pStyle w:val="berschrift2"/>
+        <w:rPr>
+          <w:lang w:val="en-US"/>
+        </w:rPr>
+      </w:pPr>
+      <w:bookmarkStart w:id="2" w:name="_Toc133605173"/>
+      <w:r>
+        <w:rPr>
+          <w:lang w:val="en-US"/>
+        </w:rPr>
+        <w:t>Main Program</w:t>
+      </w:r>
       <w:bookmarkEnd w:id="2"/>
-    </w:p>
-    <w:p>
-      <w:pPr>
-        <w:rPr>
-          <w:lang w:val="en-US"/>
-        </w:rPr>
-      </w:pPr>
-    </w:p>
-    <w:p>
-      <w:pPr>
-        <w:pStyle w:val="berschrift2"/>
-        <w:rPr>
-          <w:lang w:val="en-US"/>
-        </w:rPr>
-      </w:pPr>
-      <w:bookmarkStart w:id="3" w:name="_Toc133605173"/>
-      <w:r>
-        <w:rPr>
-          <w:lang w:val="en-US"/>
-        </w:rPr>
-        <w:t>Main Program</w:t>
-      </w:r>
-      <w:bookmarkEnd w:id="3"/>
     </w:p>
     <w:p>
       <w:pPr>
@@ -1917,7 +1933,7 @@
               </wp:anchor>
             </w:drawing>
           </mc:Choice>
-          <mc:Fallback xmlns:w16sdtdh="http://schemas.microsoft.com/office/word/2020/wordml/sdtdatahash" xmlns:w16="http://schemas.microsoft.com/office/word/2018/wordml" xmlns:w16cid="http://schemas.microsoft.com/office/word/2016/wordml/cid" xmlns:w16cex="http://schemas.microsoft.com/office/word/2018/wordml/cex" xmlns:oel="http://schemas.microsoft.com/office/2019/extlst" xmlns:am3d="http://schemas.microsoft.com/office/drawing/2017/model3d" xmlns:aink="http://schemas.microsoft.com/office/drawing/2016/ink" xmlns:cx8="http://schemas.microsoft.com/office/drawing/2016/5/14/chartex" xmlns:cx7="http://schemas.microsoft.com/office/drawing/2016/5/13/chartex" xmlns:cx6="http://schemas.microsoft.com/office/drawing/2016/5/12/chartex" xmlns:cx5="http://schemas.microsoft.com/office/drawing/2016/5/11/chartex" xmlns:cx4="http://schemas.microsoft.com/office/drawing/2016/5/10/chartex" xmlns:cx3="http://schemas.microsoft.com/office/drawing/2016/5/9/chartex" xmlns:cx2="http://schemas.microsoft.com/office/drawing/2015/10/21/chartex">
+          <mc:Fallback>
             <w:pict>
               <v:roundrect w14:anchorId="58EB7373" id="Rechteck: abgerundete Ecken 3" o:spid="_x0000_s1026" style="position:absolute;margin-left:350.15pt;margin-top:278.6pt;width:27pt;height:27pt;z-index:251675648;visibility:visible;mso-wrap-style:square;mso-width-percent:0;mso-height-percent:0;mso-wrap-distance-left:9pt;mso-wrap-distance-top:0;mso-wrap-distance-right:9pt;mso-wrap-distance-bottom:0;mso-position-horizontal:absolute;mso-position-horizontal-relative:text;mso-position-vertical:absolute;mso-position-vertical-relative:text;mso-width-percent:0;mso-height-percent:0;mso-width-relative:margin;mso-height-relative:margin;v-text-anchor:middle" arcsize="10923f" o:gfxdata="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" fillcolor="white [3212]" strokecolor="black [3200]" strokeweight="1pt">
                 <v:stroke joinstyle="miter"/>
@@ -2044,7 +2060,7 @@
               </wp:anchor>
             </w:drawing>
           </mc:Choice>
-          <mc:Fallback xmlns:w16sdtdh="http://schemas.microsoft.com/office/word/2020/wordml/sdtdatahash" xmlns:w16="http://schemas.microsoft.com/office/word/2018/wordml" xmlns:w16cid="http://schemas.microsoft.com/office/word/2016/wordml/cid" xmlns:w16cex="http://schemas.microsoft.com/office/word/2018/wordml/cex" xmlns:oel="http://schemas.microsoft.com/office/2019/extlst" xmlns:am3d="http://schemas.microsoft.com/office/drawing/2017/model3d" xmlns:aink="http://schemas.microsoft.com/office/drawing/2016/ink" xmlns:cx8="http://schemas.microsoft.com/office/drawing/2016/5/14/chartex" xmlns:cx7="http://schemas.microsoft.com/office/drawing/2016/5/13/chartex" xmlns:cx6="http://schemas.microsoft.com/office/drawing/2016/5/12/chartex" xmlns:cx5="http://schemas.microsoft.com/office/drawing/2016/5/11/chartex" xmlns:cx4="http://schemas.microsoft.com/office/drawing/2016/5/10/chartex" xmlns:cx3="http://schemas.microsoft.com/office/drawing/2016/5/9/chartex" xmlns:cx2="http://schemas.microsoft.com/office/drawing/2015/10/21/chartex">
+          <mc:Fallback>
             <w:pict>
               <v:roundrect w14:anchorId="3F554758" id="_x0000_s1027" style="position:absolute;margin-left:441.65pt;margin-top:163.6pt;width:27pt;height:27pt;z-index:251673600;visibility:visible;mso-wrap-style:square;mso-width-percent:0;mso-height-percent:0;mso-wrap-distance-left:9pt;mso-wrap-distance-top:0;mso-wrap-distance-right:9pt;mso-wrap-distance-bottom:0;mso-position-horizontal:absolute;mso-position-horizontal-relative:text;mso-position-vertical:absolute;mso-position-vertical-relative:text;mso-width-percent:0;mso-height-percent:0;mso-width-relative:margin;mso-height-relative:margin;v-text-anchor:middle" arcsize="10923f" o:gfxdata="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" fillcolor="white [3212]" strokecolor="black [3200]" strokeweight="1pt">
                 <v:stroke joinstyle="miter"/>
@@ -2171,7 +2187,7 @@
               </wp:anchor>
             </w:drawing>
           </mc:Choice>
-          <mc:Fallback xmlns:w16sdtdh="http://schemas.microsoft.com/office/word/2020/wordml/sdtdatahash" xmlns:w16="http://schemas.microsoft.com/office/word/2018/wordml" xmlns:w16cid="http://schemas.microsoft.com/office/word/2016/wordml/cid" xmlns:w16cex="http://schemas.microsoft.com/office/word/2018/wordml/cex" xmlns:oel="http://schemas.microsoft.com/office/2019/extlst" xmlns:am3d="http://schemas.microsoft.com/office/drawing/2017/model3d" xmlns:aink="http://schemas.microsoft.com/office/drawing/2016/ink" xmlns:cx8="http://schemas.microsoft.com/office/drawing/2016/5/14/chartex" xmlns:cx7="http://schemas.microsoft.com/office/drawing/2016/5/13/chartex" xmlns:cx6="http://schemas.microsoft.com/office/drawing/2016/5/12/chartex" xmlns:cx5="http://schemas.microsoft.com/office/drawing/2016/5/11/chartex" xmlns:cx4="http://schemas.microsoft.com/office/drawing/2016/5/10/chartex" xmlns:cx3="http://schemas.microsoft.com/office/drawing/2016/5/9/chartex" xmlns:cx2="http://schemas.microsoft.com/office/drawing/2015/10/21/chartex">
+          <mc:Fallback>
             <w:pict>
               <v:roundrect w14:anchorId="6987BD0A" id="_x0000_s1028" style="position:absolute;margin-left:441.65pt;margin-top:77.1pt;width:27pt;height:27pt;z-index:251671552;visibility:visible;mso-wrap-style:square;mso-width-percent:0;mso-height-percent:0;mso-wrap-distance-left:9pt;mso-wrap-distance-top:0;mso-wrap-distance-right:9pt;mso-wrap-distance-bottom:0;mso-position-horizontal:absolute;mso-position-horizontal-relative:text;mso-position-vertical:absolute;mso-position-vertical-relative:text;mso-width-percent:0;mso-height-percent:0;mso-width-relative:margin;mso-height-relative:margin;v-text-anchor:middle" arcsize="10923f" o:gfxdata="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" fillcolor="white [3212]" strokecolor="black [3200]" strokeweight="1pt">
                 <v:stroke joinstyle="miter"/>
@@ -2298,7 +2314,7 @@
               </wp:anchor>
             </w:drawing>
           </mc:Choice>
-          <mc:Fallback xmlns:w16sdtdh="http://schemas.microsoft.com/office/word/2020/wordml/sdtdatahash" xmlns:w16="http://schemas.microsoft.com/office/word/2018/wordml" xmlns:w16cid="http://schemas.microsoft.com/office/word/2016/wordml/cid" xmlns:w16cex="http://schemas.microsoft.com/office/word/2018/wordml/cex" xmlns:oel="http://schemas.microsoft.com/office/2019/extlst" xmlns:am3d="http://schemas.microsoft.com/office/drawing/2017/model3d" xmlns:aink="http://schemas.microsoft.com/office/drawing/2016/ink" xmlns:cx8="http://schemas.microsoft.com/office/drawing/2016/5/14/chartex" xmlns:cx7="http://schemas.microsoft.com/office/drawing/2016/5/13/chartex" xmlns:cx6="http://schemas.microsoft.com/office/drawing/2016/5/12/chartex" xmlns:cx5="http://schemas.microsoft.com/office/drawing/2016/5/11/chartex" xmlns:cx4="http://schemas.microsoft.com/office/drawing/2016/5/10/chartex" xmlns:cx3="http://schemas.microsoft.com/office/drawing/2016/5/9/chartex" xmlns:cx2="http://schemas.microsoft.com/office/drawing/2015/10/21/chartex">
+          <mc:Fallback>
             <w:pict>
               <v:roundrect w14:anchorId="5258EE3E" id="_x0000_s1029" style="position:absolute;margin-left:120.15pt;margin-top:180.6pt;width:27pt;height:27pt;z-index:251669504;visibility:visible;mso-wrap-style:square;mso-width-percent:0;mso-height-percent:0;mso-wrap-distance-left:9pt;mso-wrap-distance-top:0;mso-wrap-distance-right:9pt;mso-wrap-distance-bottom:0;mso-position-horizontal:absolute;mso-position-horizontal-relative:text;mso-position-vertical:absolute;mso-position-vertical-relative:text;mso-width-percent:0;mso-height-percent:0;mso-width-relative:margin;mso-height-relative:margin;v-text-anchor:middle" arcsize="10923f" o:gfxdata="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" fillcolor="white [3212]" strokecolor="black [3200]" strokeweight="1pt">
                 <v:stroke joinstyle="miter"/>
@@ -2425,7 +2441,7 @@
               </wp:anchor>
             </w:drawing>
           </mc:Choice>
-          <mc:Fallback xmlns:w16sdtdh="http://schemas.microsoft.com/office/word/2020/wordml/sdtdatahash" xmlns:w16="http://schemas.microsoft.com/office/word/2018/wordml" xmlns:w16cid="http://schemas.microsoft.com/office/word/2016/wordml/cid" xmlns:w16cex="http://schemas.microsoft.com/office/word/2018/wordml/cex" xmlns:oel="http://schemas.microsoft.com/office/2019/extlst" xmlns:am3d="http://schemas.microsoft.com/office/drawing/2017/model3d" xmlns:aink="http://schemas.microsoft.com/office/drawing/2016/ink" xmlns:cx8="http://schemas.microsoft.com/office/drawing/2016/5/14/chartex" xmlns:cx7="http://schemas.microsoft.com/office/drawing/2016/5/13/chartex" xmlns:cx6="http://schemas.microsoft.com/office/drawing/2016/5/12/chartex" xmlns:cx5="http://schemas.microsoft.com/office/drawing/2016/5/11/chartex" xmlns:cx4="http://schemas.microsoft.com/office/drawing/2016/5/10/chartex" xmlns:cx3="http://schemas.microsoft.com/office/drawing/2016/5/9/chartex" xmlns:cx2="http://schemas.microsoft.com/office/drawing/2015/10/21/chartex">
+          <mc:Fallback>
             <w:pict>
               <v:roundrect w14:anchorId="089548D4" id="_x0000_s1030" style="position:absolute;margin-left:407.15pt;margin-top:27.6pt;width:27pt;height:27pt;z-index:251667456;visibility:visible;mso-wrap-style:square;mso-width-percent:0;mso-height-percent:0;mso-wrap-distance-left:9pt;mso-wrap-distance-top:0;mso-wrap-distance-right:9pt;mso-wrap-distance-bottom:0;mso-position-horizontal:absolute;mso-position-horizontal-relative:text;mso-position-vertical:absolute;mso-position-vertical-relative:text;mso-width-percent:0;mso-height-percent:0;mso-width-relative:margin;mso-height-relative:margin;v-text-anchor:middle" arcsize="10923f" o:gfxdata="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" fillcolor="white [3212]" strokecolor="black [3200]" strokeweight="1pt">
                 <v:stroke joinstyle="miter"/>
@@ -2552,7 +2568,7 @@
               </wp:anchor>
             </w:drawing>
           </mc:Choice>
-          <mc:Fallback xmlns:w16sdtdh="http://schemas.microsoft.com/office/word/2020/wordml/sdtdatahash" xmlns:w16="http://schemas.microsoft.com/office/word/2018/wordml" xmlns:w16cid="http://schemas.microsoft.com/office/word/2016/wordml/cid" xmlns:w16cex="http://schemas.microsoft.com/office/word/2018/wordml/cex" xmlns:oel="http://schemas.microsoft.com/office/2019/extlst" xmlns:am3d="http://schemas.microsoft.com/office/drawing/2017/model3d" xmlns:aink="http://schemas.microsoft.com/office/drawing/2016/ink" xmlns:cx8="http://schemas.microsoft.com/office/drawing/2016/5/14/chartex" xmlns:cx7="http://schemas.microsoft.com/office/drawing/2016/5/13/chartex" xmlns:cx6="http://schemas.microsoft.com/office/drawing/2016/5/12/chartex" xmlns:cx5="http://schemas.microsoft.com/office/drawing/2016/5/11/chartex" xmlns:cx4="http://schemas.microsoft.com/office/drawing/2016/5/10/chartex" xmlns:cx3="http://schemas.microsoft.com/office/drawing/2016/5/9/chartex" xmlns:cx2="http://schemas.microsoft.com/office/drawing/2015/10/21/chartex">
+          <mc:Fallback>
             <w:pict>
               <v:roundrect w14:anchorId="5D6F606A" id="_x0000_s1031" style="position:absolute;margin-left:239.15pt;margin-top:27.6pt;width:27pt;height:27pt;z-index:251665408;visibility:visible;mso-wrap-style:square;mso-width-percent:0;mso-height-percent:0;mso-wrap-distance-left:9pt;mso-wrap-distance-top:0;mso-wrap-distance-right:9pt;mso-wrap-distance-bottom:0;mso-position-horizontal:absolute;mso-position-horizontal-relative:text;mso-position-vertical:absolute;mso-position-vertical-relative:text;mso-width-percent:0;mso-height-percent:0;mso-width-relative:margin;mso-height-relative:margin;v-text-anchor:middle" arcsize="10923f" o:gfxdata="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" fillcolor="white [3212]" strokecolor="black [3200]" strokeweight="1pt">
                 <v:stroke joinstyle="miter"/>
@@ -2690,7 +2706,7 @@
               </wp:anchor>
             </w:drawing>
           </mc:Choice>
-          <mc:Fallback xmlns:w16sdtdh="http://schemas.microsoft.com/office/word/2020/wordml/sdtdatahash" xmlns:w16="http://schemas.microsoft.com/office/word/2018/wordml" xmlns:w16cid="http://schemas.microsoft.com/office/word/2016/wordml/cid" xmlns:w16cex="http://schemas.microsoft.com/office/word/2018/wordml/cex" xmlns:oel="http://schemas.microsoft.com/office/2019/extlst" xmlns:am3d="http://schemas.microsoft.com/office/drawing/2017/model3d" xmlns:aink="http://schemas.microsoft.com/office/drawing/2016/ink" xmlns:cx8="http://schemas.microsoft.com/office/drawing/2016/5/14/chartex" xmlns:cx7="http://schemas.microsoft.com/office/drawing/2016/5/13/chartex" xmlns:cx6="http://schemas.microsoft.com/office/drawing/2016/5/12/chartex" xmlns:cx5="http://schemas.microsoft.com/office/drawing/2016/5/11/chartex" xmlns:cx4="http://schemas.microsoft.com/office/drawing/2016/5/10/chartex" xmlns:cx3="http://schemas.microsoft.com/office/drawing/2016/5/9/chartex" xmlns:cx2="http://schemas.microsoft.com/office/drawing/2015/10/21/chartex">
+          <mc:Fallback>
             <w:pict>
               <v:roundrect w14:anchorId="47C3DBAC" id="_x0000_s1032" style="position:absolute;margin-left:142.5pt;margin-top:27.45pt;width:27pt;height:27pt;z-index:251663360;visibility:visible;mso-wrap-style:square;mso-width-percent:0;mso-height-percent:0;mso-wrap-distance-left:9pt;mso-wrap-distance-top:0;mso-wrap-distance-right:9pt;mso-wrap-distance-bottom:0;mso-position-horizontal:absolute;mso-position-horizontal-relative:text;mso-position-vertical:absolute;mso-position-vertical-relative:text;mso-width-percent:0;mso-height-percent:0;mso-width-relative:margin;mso-height-relative:margin;v-text-anchor:middle" arcsize="10923f" o:gfxdata="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" fillcolor="white [3212]" strokecolor="black [3200]" strokeweight="1pt">
                 <v:stroke joinstyle="miter"/>
@@ -2828,7 +2844,7 @@
               </wp:anchor>
             </w:drawing>
           </mc:Choice>
-          <mc:Fallback xmlns:w16sdtdh="http://schemas.microsoft.com/office/word/2020/wordml/sdtdatahash" xmlns:w16="http://schemas.microsoft.com/office/word/2018/wordml" xmlns:w16cid="http://schemas.microsoft.com/office/word/2016/wordml/cid" xmlns:w16cex="http://schemas.microsoft.com/office/word/2018/wordml/cex" xmlns:oel="http://schemas.microsoft.com/office/2019/extlst" xmlns:am3d="http://schemas.microsoft.com/office/drawing/2017/model3d" xmlns:aink="http://schemas.microsoft.com/office/drawing/2016/ink" xmlns:cx8="http://schemas.microsoft.com/office/drawing/2016/5/14/chartex" xmlns:cx7="http://schemas.microsoft.com/office/drawing/2016/5/13/chartex" xmlns:cx6="http://schemas.microsoft.com/office/drawing/2016/5/12/chartex" xmlns:cx5="http://schemas.microsoft.com/office/drawing/2016/5/11/chartex" xmlns:cx4="http://schemas.microsoft.com/office/drawing/2016/5/10/chartex" xmlns:cx3="http://schemas.microsoft.com/office/drawing/2016/5/9/chartex" xmlns:cx2="http://schemas.microsoft.com/office/drawing/2015/10/21/chartex">
+          <mc:Fallback>
             <w:pict>
               <v:roundrect w14:anchorId="5C0809DF" id="_x0000_s1033" style="position:absolute;margin-left:83.65pt;margin-top:27.6pt;width:27pt;height:27pt;z-index:251661312;visibility:visible;mso-wrap-style:square;mso-width-percent:0;mso-height-percent:0;mso-wrap-distance-left:9pt;mso-wrap-distance-top:0;mso-wrap-distance-right:9pt;mso-wrap-distance-bottom:0;mso-position-horizontal:absolute;mso-position-horizontal-relative:text;mso-position-vertical:absolute;mso-position-vertical-relative:text;mso-width-percent:0;mso-height-percent:0;mso-width-relative:margin;mso-height-relative:margin;v-text-anchor:middle" arcsize="10923f" o:gfxdata="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" fillcolor="white [3212]" strokecolor="black [3200]" strokeweight="1pt">
                 <v:stroke joinstyle="miter"/>
@@ -2955,7 +2971,7 @@
               </wp:anchor>
             </w:drawing>
           </mc:Choice>
-          <mc:Fallback xmlns:w16sdtdh="http://schemas.microsoft.com/office/word/2020/wordml/sdtdatahash" xmlns:w16="http://schemas.microsoft.com/office/word/2018/wordml" xmlns:w16cid="http://schemas.microsoft.com/office/word/2016/wordml/cid" xmlns:w16cex="http://schemas.microsoft.com/office/word/2018/wordml/cex" xmlns:oel="http://schemas.microsoft.com/office/2019/extlst" xmlns:am3d="http://schemas.microsoft.com/office/drawing/2017/model3d" xmlns:aink="http://schemas.microsoft.com/office/drawing/2016/ink" xmlns:cx8="http://schemas.microsoft.com/office/drawing/2016/5/14/chartex" xmlns:cx7="http://schemas.microsoft.com/office/drawing/2016/5/13/chartex" xmlns:cx6="http://schemas.microsoft.com/office/drawing/2016/5/12/chartex" xmlns:cx5="http://schemas.microsoft.com/office/drawing/2016/5/11/chartex" xmlns:cx4="http://schemas.microsoft.com/office/drawing/2016/5/10/chartex" xmlns:cx3="http://schemas.microsoft.com/office/drawing/2016/5/9/chartex" xmlns:cx2="http://schemas.microsoft.com/office/drawing/2015/10/21/chartex">
+          <mc:Fallback>
             <w:pict>
               <v:roundrect w14:anchorId="2814F502" id="_x0000_s1034" style="position:absolute;margin-left:-16.35pt;margin-top:15.1pt;width:27pt;height:27pt;z-index:251659264;visibility:visible;mso-wrap-style:square;mso-width-percent:0;mso-height-percent:0;mso-wrap-distance-left:9pt;mso-wrap-distance-top:0;mso-wrap-distance-right:9pt;mso-wrap-distance-bottom:0;mso-position-horizontal:absolute;mso-position-horizontal-relative:text;mso-position-vertical:absolute;mso-position-vertical-relative:text;mso-width-percent:0;mso-height-percent:0;mso-width-relative:margin;mso-height-relative:margin;v-text-anchor:middle" arcsize="10923f" o:gfxdata="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" fillcolor="white [3212]" strokecolor="black [3200]" strokeweight="1pt">
                 <v:stroke joinstyle="miter"/>
@@ -3184,7 +3200,7 @@
         </w:rPr>
         <w:br w:type="page"/>
       </w:r>
-      <w:bookmarkStart w:id="4" w:name="_Toc133605174"/>
+      <w:bookmarkStart w:id="3" w:name="_Toc133605174"/>
       <w:r>
         <w:rPr>
           <w:lang w:val="en-US"/>
@@ -3192,30 +3208,30 @@
         <w:lastRenderedPageBreak/>
         <w:t>Parameters</w:t>
       </w:r>
+      <w:bookmarkEnd w:id="3"/>
+    </w:p>
+    <w:p>
+      <w:pPr>
+        <w:rPr>
+          <w:lang w:val="en-US"/>
+        </w:rPr>
+      </w:pPr>
+    </w:p>
+    <w:p>
+      <w:pPr>
+        <w:pStyle w:val="berschrift3"/>
+        <w:rPr>
+          <w:lang w:val="en-US"/>
+        </w:rPr>
+      </w:pPr>
+      <w:bookmarkStart w:id="4" w:name="_Toc133605175"/>
+      <w:r>
+        <w:rPr>
+          <w:lang w:val="en-US"/>
+        </w:rPr>
+        <w:t>Playback</w:t>
+      </w:r>
       <w:bookmarkEnd w:id="4"/>
-    </w:p>
-    <w:p>
-      <w:pPr>
-        <w:rPr>
-          <w:lang w:val="en-US"/>
-        </w:rPr>
-      </w:pPr>
-    </w:p>
-    <w:p>
-      <w:pPr>
-        <w:pStyle w:val="berschrift3"/>
-        <w:rPr>
-          <w:lang w:val="en-US"/>
-        </w:rPr>
-      </w:pPr>
-      <w:bookmarkStart w:id="5" w:name="_Toc133605175"/>
-      <w:r>
-        <w:rPr>
-          <w:lang w:val="en-US"/>
-        </w:rPr>
-        <w:t>Playback</w:t>
-      </w:r>
-      <w:bookmarkEnd w:id="5"/>
     </w:p>
     <w:p>
       <w:pPr>
@@ -3969,14 +3985,14 @@
           <w:lang w:val="en-US"/>
         </w:rPr>
       </w:pPr>
-      <w:bookmarkStart w:id="6" w:name="_Toc133605176"/>
+      <w:bookmarkStart w:id="5" w:name="_Toc133605176"/>
       <w:r>
         <w:rPr>
           <w:lang w:val="en-US"/>
         </w:rPr>
         <w:t>Organize</w:t>
       </w:r>
-      <w:bookmarkEnd w:id="6"/>
+      <w:bookmarkEnd w:id="5"/>
     </w:p>
     <w:p>
       <w:pPr>
@@ -4246,7 +4262,7 @@
           <w:lang w:val="en-US"/>
         </w:rPr>
       </w:pPr>
-      <w:bookmarkStart w:id="7" w:name="_Toc133605177"/>
+      <w:bookmarkStart w:id="6" w:name="_Toc133605177"/>
       <w:r>
         <w:rPr>
           <w:lang w:val="en-US"/>
@@ -4254,7 +4270,7 @@
         <w:lastRenderedPageBreak/>
         <w:t>Room Creation</w:t>
       </w:r>
-      <w:bookmarkEnd w:id="7"/>
+      <w:bookmarkEnd w:id="6"/>
     </w:p>
     <w:p>
       <w:pPr>
@@ -5128,7 +5144,7 @@
           <w:lang w:val="en-US"/>
         </w:rPr>
       </w:pPr>
-      <w:bookmarkStart w:id="8" w:name="_Toc133605178"/>
+      <w:bookmarkStart w:id="7" w:name="_Toc133605178"/>
       <w:r>
         <w:rPr>
           <w:noProof/>
@@ -5137,7 +5153,7 @@
         <w:lastRenderedPageBreak/>
         <w:t>Effects</w:t>
       </w:r>
-      <w:bookmarkEnd w:id="8"/>
+      <w:bookmarkEnd w:id="7"/>
     </w:p>
     <w:p>
       <w:pPr>
@@ -5483,7 +5499,7 @@
           <w:lang w:val="en-US"/>
         </w:rPr>
       </w:pPr>
-      <w:bookmarkStart w:id="9" w:name="_Toc133605179"/>
+      <w:bookmarkStart w:id="8" w:name="_Toc133605179"/>
       <w:r>
         <w:rPr>
           <w:lang w:val="en-US"/>
@@ -5491,15 +5507,212 @@
         <w:lastRenderedPageBreak/>
         <w:t>Destructive Effects Editor</w:t>
       </w:r>
-      <w:bookmarkEnd w:id="9"/>
-    </w:p>
-    <w:p>
-      <w:pPr>
-        <w:rPr>
-          <w:noProof/>
-          <w:lang w:val="en-US"/>
-        </w:rPr>
-      </w:pPr>
+      <w:bookmarkEnd w:id="8"/>
+    </w:p>
+    <w:p>
+      <w:pPr>
+        <w:rPr>
+          <w:noProof/>
+          <w:lang w:val="en-US"/>
+        </w:rPr>
+      </w:pPr>
+      <w:r>
+        <w:rPr>
+          <w:noProof/>
+          <w:lang w:eastAsia="de-DE"/>
+        </w:rPr>
+        <mc:AlternateContent>
+          <mc:Choice Requires="wps">
+            <w:drawing>
+              <wp:anchor distT="0" distB="0" distL="114300" distR="114300" simplePos="0" relativeHeight="251679744" behindDoc="0" locked="0" layoutInCell="1" allowOverlap="1" wp14:anchorId="43B4C91D" wp14:editId="44FD783F">
+                <wp:simplePos x="0" y="0"/>
+                <wp:positionH relativeFrom="column">
+                  <wp:posOffset>5158740</wp:posOffset>
+                </wp:positionH>
+                <wp:positionV relativeFrom="paragraph">
+                  <wp:posOffset>2065655</wp:posOffset>
+                </wp:positionV>
+                <wp:extent cx="342900" cy="342900"/>
+                <wp:effectExtent l="0" t="0" r="19050" b="19050"/>
+                <wp:wrapNone/>
+                <wp:docPr id="308678095" name="Rechteck: abgerundete Ecken 3"/>
+                <wp:cNvGraphicFramePr/>
+                <a:graphic xmlns:a="http://schemas.openxmlformats.org/drawingml/2006/main">
+                  <a:graphicData uri="http://schemas.microsoft.com/office/word/2010/wordprocessingShape">
+                    <wps:wsp>
+                      <wps:cNvSpPr/>
+                      <wps:spPr>
+                        <a:xfrm>
+                          <a:off x="0" y="0"/>
+                          <a:ext cx="342900" cy="342900"/>
+                        </a:xfrm>
+                        <a:prstGeom prst="roundRect">
+                          <a:avLst/>
+                        </a:prstGeom>
+                        <a:solidFill>
+                          <a:schemeClr val="bg1"/>
+                        </a:solidFill>
+                        <a:ln/>
+                      </wps:spPr>
+                      <wps:style>
+                        <a:lnRef idx="2">
+                          <a:schemeClr val="dk1"/>
+                        </a:lnRef>
+                        <a:fillRef idx="1">
+                          <a:schemeClr val="lt1"/>
+                        </a:fillRef>
+                        <a:effectRef idx="0">
+                          <a:schemeClr val="dk1"/>
+                        </a:effectRef>
+                        <a:fontRef idx="minor">
+                          <a:schemeClr val="dk1"/>
+                        </a:fontRef>
+                      </wps:style>
+                      <wps:txbx>
+                        <w:txbxContent>
+                          <w:p>
+                            <w:pPr>
+                              <w:jc w:val="center"/>
+                              <w:rPr>
+                                <w:b/>
+                                <w:bCs/>
+                                <w:sz w:val="28"/>
+                                <w:szCs w:val="28"/>
+                              </w:rPr>
+                            </w:pPr>
+                            <w:r>
+                              <w:rPr>
+                                <w:b/>
+                                <w:bCs/>
+                                <w:sz w:val="28"/>
+                                <w:szCs w:val="28"/>
+                              </w:rPr>
+                              <w:t>2</w:t>
+                            </w:r>
+                          </w:p>
+                        </w:txbxContent>
+                      </wps:txbx>
+                      <wps:bodyPr rot="0" spcFirstLastPara="0" vertOverflow="overflow" horzOverflow="overflow" vert="horz" wrap="square" lIns="91440" tIns="45720" rIns="91440" bIns="45720" numCol="1" spcCol="0" rtlCol="0" fromWordArt="0" anchor="ctr" anchorCtr="0" forceAA="0" compatLnSpc="1">
+                        <a:prstTxWarp prst="textNoShape">
+                          <a:avLst/>
+                        </a:prstTxWarp>
+                        <a:noAutofit/>
+                      </wps:bodyPr>
+                    </wps:wsp>
+                  </a:graphicData>
+                </a:graphic>
+                <wp14:sizeRelH relativeFrom="margin">
+                  <wp14:pctWidth>0</wp14:pctWidth>
+                </wp14:sizeRelH>
+                <wp14:sizeRelV relativeFrom="margin">
+                  <wp14:pctHeight>0</wp14:pctHeight>
+                </wp14:sizeRelV>
+              </wp:anchor>
+            </w:drawing>
+          </mc:Choice>
+          <mc:Fallback>
+            <w:pict>
+              <v:roundrect w14:anchorId="43B4C91D" id="_x0000_s1035" style="position:absolute;margin-left:406.2pt;margin-top:162.65pt;width:27pt;height:27pt;z-index:251679744;visibility:visible;mso-wrap-style:square;mso-width-percent:0;mso-height-percent:0;mso-wrap-distance-left:9pt;mso-wrap-distance-top:0;mso-wrap-distance-right:9pt;mso-wrap-distance-bottom:0;mso-position-horizontal:absolute;mso-position-horizontal-relative:text;mso-position-vertical:absolute;mso-position-vertical-relative:text;mso-width-percent:0;mso-height-percent:0;mso-width-relative:margin;mso-height-relative:margin;v-text-anchor:middle" arcsize="10923f" o:gfxdata="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" fillcolor="white [3212]" strokecolor="black [3200]" strokeweight="1pt">
+                <v:stroke joinstyle="miter"/>
+                <v:textbox>
+                  <w:txbxContent>
+                    <w:p>
+                      <w:pPr>
+                        <w:jc w:val="center"/>
+                        <w:rPr>
+                          <w:b/>
+                          <w:bCs/>
+                          <w:sz w:val="28"/>
+                          <w:szCs w:val="28"/>
+                        </w:rPr>
+                      </w:pPr>
+                      <w:r>
+                        <w:rPr>
+                          <w:b/>
+                          <w:bCs/>
+                          <w:sz w:val="28"/>
+                          <w:szCs w:val="28"/>
+                        </w:rPr>
+                        <w:t>2</w:t>
+                      </w:r>
+                    </w:p>
+                  </w:txbxContent>
+                </v:textbox>
+              </v:roundrect>
+            </w:pict>
+          </mc:Fallback>
+        </mc:AlternateContent>
+      </w:r>
+      <w:r>
+        <w:rPr>
+          <w:noProof/>
+          <w:lang w:eastAsia="de-DE"/>
+        </w:rPr>
+        <w:drawing>
+          <wp:anchor distT="0" distB="0" distL="114300" distR="114300" simplePos="0" relativeHeight="251677696" behindDoc="0" locked="0" layoutInCell="1" allowOverlap="1" wp14:anchorId="472F444B" wp14:editId="4AFAEA4B">
+            <wp:simplePos x="0" y="0"/>
+            <wp:positionH relativeFrom="margin">
+              <wp:posOffset>1905</wp:posOffset>
+            </wp:positionH>
+            <wp:positionV relativeFrom="paragraph">
+              <wp:posOffset>444500</wp:posOffset>
+            </wp:positionV>
+            <wp:extent cx="5760720" cy="2540635"/>
+            <wp:effectExtent l="0" t="0" r="0" b="0"/>
+            <wp:wrapSquare wrapText="bothSides"/>
+            <wp:docPr id="446261485" name="Grafik 1"/>
+            <wp:cNvGraphicFramePr>
+              <a:graphicFrameLocks xmlns:a="http://schemas.openxmlformats.org/drawingml/2006/main" noChangeAspect="1"/>
+            </wp:cNvGraphicFramePr>
+            <a:graphic xmlns:a="http://schemas.openxmlformats.org/drawingml/2006/main">
+              <a:graphicData uri="http://schemas.openxmlformats.org/drawingml/2006/picture">
+                <pic:pic xmlns:pic="http://schemas.openxmlformats.org/drawingml/2006/picture">
+                  <pic:nvPicPr>
+                    <pic:cNvPr id="446261485" name="Grafik 1"/>
+                    <pic:cNvPicPr/>
+                  </pic:nvPicPr>
+                  <pic:blipFill>
+                    <a:blip r:embed="rId12" cstate="print">
+                      <a:extLst>
+                        <a:ext uri="{28A0092B-C50C-407E-A947-70E740481C1C}">
+                          <a14:useLocalDpi xmlns:a14="http://schemas.microsoft.com/office/drawing/2010/main" val="0"/>
+                        </a:ext>
+                      </a:extLst>
+                    </a:blip>
+                    <a:srcRect t="482" b="482"/>
+                    <a:stretch>
+                      <a:fillRect/>
+                    </a:stretch>
+                  </pic:blipFill>
+                  <pic:spPr bwMode="auto">
+                    <a:xfrm>
+                      <a:off x="0" y="0"/>
+                      <a:ext cx="5760720" cy="2540635"/>
+                    </a:xfrm>
+                    <a:prstGeom prst="rect">
+                      <a:avLst/>
+                    </a:prstGeom>
+                    <a:ln>
+                      <a:noFill/>
+                    </a:ln>
+                    <a:extLst>
+                      <a:ext uri="{53640926-AAD7-44D8-BBD7-CCE9431645EC}">
+                        <a14:shadowObscured xmlns:a14="http://schemas.microsoft.com/office/drawing/2010/main"/>
+                      </a:ext>
+                    </a:extLst>
+                  </pic:spPr>
+                </pic:pic>
+              </a:graphicData>
+            </a:graphic>
+            <wp14:sizeRelH relativeFrom="margin">
+              <wp14:pctWidth>0</wp14:pctWidth>
+            </wp14:sizeRelH>
+            <wp14:sizeRelV relativeFrom="margin">
+              <wp14:pctHeight>0</wp14:pctHeight>
+            </wp14:sizeRelV>
+          </wp:anchor>
+        </w:drawing>
+      </w:r>
       <w:r>
         <w:rPr>
           <w:noProof/>
@@ -5594,9 +5807,9 @@
               </wp:anchor>
             </w:drawing>
           </mc:Choice>
-          <mc:Fallback xmlns:w16sdtdh="http://schemas.microsoft.com/office/word/2020/wordml/sdtdatahash" xmlns:w16="http://schemas.microsoft.com/office/word/2018/wordml" xmlns:w16cid="http://schemas.microsoft.com/office/word/2016/wordml/cid" xmlns:w16cex="http://schemas.microsoft.com/office/word/2018/wordml/cex" xmlns:oel="http://schemas.microsoft.com/office/2019/extlst" xmlns:am3d="http://schemas.microsoft.com/office/drawing/2017/model3d" xmlns:aink="http://schemas.microsoft.com/office/drawing/2016/ink" xmlns:cx8="http://schemas.microsoft.com/office/drawing/2016/5/14/chartex" xmlns:cx7="http://schemas.microsoft.com/office/drawing/2016/5/13/chartex" xmlns:cx6="http://schemas.microsoft.com/office/drawing/2016/5/12/chartex" xmlns:cx5="http://schemas.microsoft.com/office/drawing/2016/5/11/chartex" xmlns:cx4="http://schemas.microsoft.com/office/drawing/2016/5/10/chartex" xmlns:cx3="http://schemas.microsoft.com/office/drawing/2016/5/9/chartex" xmlns:cx2="http://schemas.microsoft.com/office/drawing/2015/10/21/chartex">
+          <mc:Fallback>
             <w:pict>
-              <v:roundrect w14:anchorId="28F9E3E8" id="_x0000_s1035" style="position:absolute;margin-left:406pt;margin-top:240.05pt;width:27pt;height:27pt;z-index:251681792;visibility:visible;mso-wrap-style:square;mso-width-percent:0;mso-height-percent:0;mso-wrap-distance-left:9pt;mso-wrap-distance-top:0;mso-wrap-distance-right:9pt;mso-wrap-distance-bottom:0;mso-position-horizontal:absolute;mso-position-horizontal-relative:text;mso-position-vertical:absolute;mso-position-vertical-relative:text;mso-width-percent:0;mso-height-percent:0;mso-width-relative:margin;mso-height-relative:margin;v-text-anchor:middle" arcsize="10923f" o:gfxdata="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" fillcolor="white [3212]" strokecolor="black [3200]" strokeweight="1pt">
+              <v:roundrect w14:anchorId="28F9E3E8" id="_x0000_s1036" style="position:absolute;margin-left:406pt;margin-top:240.05pt;width:27pt;height:27pt;z-index:251681792;visibility:visible;mso-wrap-style:square;mso-width-percent:0;mso-height-percent:0;mso-wrap-distance-left:9pt;mso-wrap-distance-top:0;mso-wrap-distance-right:9pt;mso-wrap-distance-bottom:0;mso-position-horizontal:absolute;mso-position-horizontal-relative:text;mso-position-vertical:absolute;mso-position-vertical-relative:text;mso-width-percent:0;mso-height-percent:0;mso-width-relative:margin;mso-height-relative:margin;v-text-anchor:middle" arcsize="10923f" o:gfxdata="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" fillcolor="white [3212]" strokecolor="black [3200]" strokeweight="1pt">
                 <v:stroke joinstyle="miter"/>
                 <v:textbox>
                   <w:txbxContent>
@@ -5635,7 +5848,7 @@
         <mc:AlternateContent>
           <mc:Choice Requires="wps">
             <w:drawing>
-              <wp:anchor distT="0" distB="0" distL="114300" distR="114300" simplePos="0" relativeHeight="251680768" behindDoc="0" locked="0" layoutInCell="1" allowOverlap="1" wp14:anchorId="156AF791" wp14:editId="6E532E5F">
+              <wp:anchor distT="0" distB="0" distL="114300" distR="114300" simplePos="0" relativeHeight="251680768" behindDoc="0" locked="0" layoutInCell="1" allowOverlap="1" wp14:anchorId="156AF791" wp14:editId="066BFCB4">
                 <wp:simplePos x="0" y="0"/>
                 <wp:positionH relativeFrom="column">
                   <wp:posOffset>2296795</wp:posOffset>
@@ -5732,9 +5945,9 @@
               </wp:anchor>
             </w:drawing>
           </mc:Choice>
-          <mc:Fallback xmlns:w16sdtdh="http://schemas.microsoft.com/office/word/2020/wordml/sdtdatahash" xmlns:w16="http://schemas.microsoft.com/office/word/2018/wordml" xmlns:w16cid="http://schemas.microsoft.com/office/word/2016/wordml/cid" xmlns:w16cex="http://schemas.microsoft.com/office/word/2018/wordml/cex" xmlns:oel="http://schemas.microsoft.com/office/2019/extlst" xmlns:am3d="http://schemas.microsoft.com/office/drawing/2017/model3d" xmlns:aink="http://schemas.microsoft.com/office/drawing/2016/ink" xmlns:cx8="http://schemas.microsoft.com/office/drawing/2016/5/14/chartex" xmlns:cx7="http://schemas.microsoft.com/office/drawing/2016/5/13/chartex" xmlns:cx6="http://schemas.microsoft.com/office/drawing/2016/5/12/chartex" xmlns:cx5="http://schemas.microsoft.com/office/drawing/2016/5/11/chartex" xmlns:cx4="http://schemas.microsoft.com/office/drawing/2016/5/10/chartex" xmlns:cx3="http://schemas.microsoft.com/office/drawing/2016/5/9/chartex" xmlns:cx2="http://schemas.microsoft.com/office/drawing/2015/10/21/chartex">
+          <mc:Fallback>
             <w:pict>
-              <v:roundrect w14:anchorId="156AF791" id="_x0000_s1036" style="position:absolute;margin-left:180.85pt;margin-top:239.9pt;width:27pt;height:27pt;z-index:251680768;visibility:visible;mso-wrap-style:square;mso-width-percent:0;mso-height-percent:0;mso-wrap-distance-left:9pt;mso-wrap-distance-top:0;mso-wrap-distance-right:9pt;mso-wrap-distance-bottom:0;mso-position-horizontal:absolute;mso-position-horizontal-relative:text;mso-position-vertical:absolute;mso-position-vertical-relative:text;mso-width-percent:0;mso-height-percent:0;mso-width-relative:margin;mso-height-relative:margin;v-text-anchor:middle" arcsize="10923f" o:gfxdata="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" fillcolor="white [3212]" strokecolor="black [3200]" strokeweight="1pt">
+              <v:roundrect w14:anchorId="156AF791" id="_x0000_s1037" style="position:absolute;margin-left:180.85pt;margin-top:239.9pt;width:27pt;height:27pt;z-index:251680768;visibility:visible;mso-wrap-style:square;mso-width-percent:0;mso-height-percent:0;mso-wrap-distance-left:9pt;mso-wrap-distance-top:0;mso-wrap-distance-right:9pt;mso-wrap-distance-bottom:0;mso-position-horizontal:absolute;mso-position-horizontal-relative:text;mso-position-vertical:absolute;mso-position-vertical-relative:text;mso-width-percent:0;mso-height-percent:0;mso-width-relative:margin;mso-height-relative:margin;v-text-anchor:middle" arcsize="10923f" o:gfxdata="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" fillcolor="white [3212]" strokecolor="black [3200]" strokeweight="1pt">
                 <v:stroke joinstyle="miter"/>
                 <v:textbox>
                   <w:txbxContent>
@@ -5784,134 +5997,7 @@
         <mc:AlternateContent>
           <mc:Choice Requires="wps">
             <w:drawing>
-              <wp:anchor distT="0" distB="0" distL="114300" distR="114300" simplePos="0" relativeHeight="251679744" behindDoc="0" locked="0" layoutInCell="1" allowOverlap="1" wp14:anchorId="43B4C91D" wp14:editId="15941E18">
-                <wp:simplePos x="0" y="0"/>
-                <wp:positionH relativeFrom="column">
-                  <wp:posOffset>5158740</wp:posOffset>
-                </wp:positionH>
-                <wp:positionV relativeFrom="paragraph">
-                  <wp:posOffset>2205355</wp:posOffset>
-                </wp:positionV>
-                <wp:extent cx="342900" cy="342900"/>
-                <wp:effectExtent l="0" t="0" r="19050" b="19050"/>
-                <wp:wrapNone/>
-                <wp:docPr id="308678095" name="Rechteck: abgerundete Ecken 3"/>
-                <wp:cNvGraphicFramePr/>
-                <a:graphic xmlns:a="http://schemas.openxmlformats.org/drawingml/2006/main">
-                  <a:graphicData uri="http://schemas.microsoft.com/office/word/2010/wordprocessingShape">
-                    <wps:wsp>
-                      <wps:cNvSpPr/>
-                      <wps:spPr>
-                        <a:xfrm>
-                          <a:off x="0" y="0"/>
-                          <a:ext cx="342900" cy="342900"/>
-                        </a:xfrm>
-                        <a:prstGeom prst="roundRect">
-                          <a:avLst/>
-                        </a:prstGeom>
-                        <a:solidFill>
-                          <a:schemeClr val="bg1"/>
-                        </a:solidFill>
-                        <a:ln/>
-                      </wps:spPr>
-                      <wps:style>
-                        <a:lnRef idx="2">
-                          <a:schemeClr val="dk1"/>
-                        </a:lnRef>
-                        <a:fillRef idx="1">
-                          <a:schemeClr val="lt1"/>
-                        </a:fillRef>
-                        <a:effectRef idx="0">
-                          <a:schemeClr val="dk1"/>
-                        </a:effectRef>
-                        <a:fontRef idx="minor">
-                          <a:schemeClr val="dk1"/>
-                        </a:fontRef>
-                      </wps:style>
-                      <wps:txbx>
-                        <w:txbxContent>
-                          <w:p>
-                            <w:pPr>
-                              <w:jc w:val="center"/>
-                              <w:rPr>
-                                <w:b/>
-                                <w:bCs/>
-                                <w:sz w:val="28"/>
-                                <w:szCs w:val="28"/>
-                              </w:rPr>
-                            </w:pPr>
-                            <w:r>
-                              <w:rPr>
-                                <w:b/>
-                                <w:bCs/>
-                                <w:sz w:val="28"/>
-                                <w:szCs w:val="28"/>
-                              </w:rPr>
-                              <w:t>2</w:t>
-                            </w:r>
-                          </w:p>
-                        </w:txbxContent>
-                      </wps:txbx>
-                      <wps:bodyPr rot="0" spcFirstLastPara="0" vertOverflow="overflow" horzOverflow="overflow" vert="horz" wrap="square" lIns="91440" tIns="45720" rIns="91440" bIns="45720" numCol="1" spcCol="0" rtlCol="0" fromWordArt="0" anchor="ctr" anchorCtr="0" forceAA="0" compatLnSpc="1">
-                        <a:prstTxWarp prst="textNoShape">
-                          <a:avLst/>
-                        </a:prstTxWarp>
-                        <a:noAutofit/>
-                      </wps:bodyPr>
-                    </wps:wsp>
-                  </a:graphicData>
-                </a:graphic>
-                <wp14:sizeRelH relativeFrom="margin">
-                  <wp14:pctWidth>0</wp14:pctWidth>
-                </wp14:sizeRelH>
-                <wp14:sizeRelV relativeFrom="margin">
-                  <wp14:pctHeight>0</wp14:pctHeight>
-                </wp14:sizeRelV>
-              </wp:anchor>
-            </w:drawing>
-          </mc:Choice>
-          <mc:Fallback xmlns:w16sdtdh="http://schemas.microsoft.com/office/word/2020/wordml/sdtdatahash" xmlns:w16="http://schemas.microsoft.com/office/word/2018/wordml" xmlns:w16cid="http://schemas.microsoft.com/office/word/2016/wordml/cid" xmlns:w16cex="http://schemas.microsoft.com/office/word/2018/wordml/cex" xmlns:oel="http://schemas.microsoft.com/office/2019/extlst" xmlns:am3d="http://schemas.microsoft.com/office/drawing/2017/model3d" xmlns:aink="http://schemas.microsoft.com/office/drawing/2016/ink" xmlns:cx8="http://schemas.microsoft.com/office/drawing/2016/5/14/chartex" xmlns:cx7="http://schemas.microsoft.com/office/drawing/2016/5/13/chartex" xmlns:cx6="http://schemas.microsoft.com/office/drawing/2016/5/12/chartex" xmlns:cx5="http://schemas.microsoft.com/office/drawing/2016/5/11/chartex" xmlns:cx4="http://schemas.microsoft.com/office/drawing/2016/5/10/chartex" xmlns:cx3="http://schemas.microsoft.com/office/drawing/2016/5/9/chartex" xmlns:cx2="http://schemas.microsoft.com/office/drawing/2015/10/21/chartex">
-            <w:pict>
-              <v:roundrect w14:anchorId="43B4C91D" id="_x0000_s1037" style="position:absolute;margin-left:406.2pt;margin-top:173.65pt;width:27pt;height:27pt;z-index:251679744;visibility:visible;mso-wrap-style:square;mso-width-percent:0;mso-height-percent:0;mso-wrap-distance-left:9pt;mso-wrap-distance-top:0;mso-wrap-distance-right:9pt;mso-wrap-distance-bottom:0;mso-position-horizontal:absolute;mso-position-horizontal-relative:text;mso-position-vertical:absolute;mso-position-vertical-relative:text;mso-width-percent:0;mso-height-percent:0;mso-width-relative:margin;mso-height-relative:margin;v-text-anchor:middle" arcsize="10923f" o:gfxdata="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" fillcolor="white [3212]" strokecolor="black [3200]" strokeweight="1pt">
-                <v:stroke joinstyle="miter"/>
-                <v:textbox>
-                  <w:txbxContent>
-                    <w:p>
-                      <w:pPr>
-                        <w:jc w:val="center"/>
-                        <w:rPr>
-                          <w:b/>
-                          <w:bCs/>
-                          <w:sz w:val="28"/>
-                          <w:szCs w:val="28"/>
-                        </w:rPr>
-                      </w:pPr>
-                      <w:r>
-                        <w:rPr>
-                          <w:b/>
-                          <w:bCs/>
-                          <w:sz w:val="28"/>
-                          <w:szCs w:val="28"/>
-                        </w:rPr>
-                        <w:t>2</w:t>
-                      </w:r>
-                    </w:p>
-                  </w:txbxContent>
-                </v:textbox>
-              </v:roundrect>
-            </w:pict>
-          </mc:Fallback>
-        </mc:AlternateContent>
-      </w:r>
-      <w:r>
-        <w:rPr>
-          <w:noProof/>
-          <w:lang w:eastAsia="de-DE"/>
-        </w:rPr>
-        <mc:AlternateContent>
-          <mc:Choice Requires="wps">
-            <w:drawing>
-              <wp:anchor distT="0" distB="0" distL="114300" distR="114300" simplePos="0" relativeHeight="251678720" behindDoc="0" locked="0" layoutInCell="1" allowOverlap="1" wp14:anchorId="0BE118CA" wp14:editId="3F453464">
+              <wp:anchor distT="0" distB="0" distL="114300" distR="114300" simplePos="0" relativeHeight="251678720" behindDoc="0" locked="0" layoutInCell="1" allowOverlap="1" wp14:anchorId="0BE118CA" wp14:editId="3C9FFDE6">
                 <wp:simplePos x="0" y="0"/>
                 <wp:positionH relativeFrom="column">
                   <wp:posOffset>2292350</wp:posOffset>
@@ -5997,7 +6083,7 @@
               </wp:anchor>
             </w:drawing>
           </mc:Choice>
-          <mc:Fallback xmlns:w16sdtdh="http://schemas.microsoft.com/office/word/2020/wordml/sdtdatahash" xmlns:w16="http://schemas.microsoft.com/office/word/2018/wordml" xmlns:w16cid="http://schemas.microsoft.com/office/word/2016/wordml/cid" xmlns:w16cex="http://schemas.microsoft.com/office/word/2018/wordml/cex" xmlns:oel="http://schemas.microsoft.com/office/2019/extlst" xmlns:am3d="http://schemas.microsoft.com/office/drawing/2017/model3d" xmlns:aink="http://schemas.microsoft.com/office/drawing/2016/ink" xmlns:cx8="http://schemas.microsoft.com/office/drawing/2016/5/14/chartex" xmlns:cx7="http://schemas.microsoft.com/office/drawing/2016/5/13/chartex" xmlns:cx6="http://schemas.microsoft.com/office/drawing/2016/5/12/chartex" xmlns:cx5="http://schemas.microsoft.com/office/drawing/2016/5/11/chartex" xmlns:cx4="http://schemas.microsoft.com/office/drawing/2016/5/10/chartex" xmlns:cx3="http://schemas.microsoft.com/office/drawing/2016/5/9/chartex" xmlns:cx2="http://schemas.microsoft.com/office/drawing/2015/10/21/chartex">
+          <mc:Fallback>
             <w:pict>
               <v:roundrect w14:anchorId="0BE118CA" id="_x0000_s1038" style="position:absolute;margin-left:180.5pt;margin-top:114.15pt;width:27pt;height:27pt;z-index:251678720;visibility:visible;mso-wrap-style:square;mso-width-percent:0;mso-height-percent:0;mso-wrap-distance-left:9pt;mso-wrap-distance-top:0;mso-wrap-distance-right:9pt;mso-wrap-distance-bottom:0;mso-position-horizontal:absolute;mso-position-horizontal-relative:text;mso-position-vertical:absolute;mso-position-vertical-relative:text;mso-width-percent:0;mso-height-percent:0;mso-width-relative:margin;mso-height-relative:margin;v-text-anchor:middle" arcsize="10923f" o:gfxdata="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" fillcolor="white [3212]" strokecolor="black [3200]" strokeweight="1pt">
                 <v:stroke joinstyle="miter"/>
@@ -6030,74 +6116,6 @@
           </mc:Fallback>
         </mc:AlternateContent>
       </w:r>
-      <w:r>
-        <w:rPr>
-          <w:noProof/>
-          <w:lang w:eastAsia="de-DE"/>
-        </w:rPr>
-        <w:drawing>
-          <wp:anchor distT="0" distB="0" distL="114300" distR="114300" simplePos="0" relativeHeight="251677696" behindDoc="0" locked="0" layoutInCell="1" allowOverlap="1" wp14:anchorId="472F444B" wp14:editId="79B75E5F">
-            <wp:simplePos x="0" y="0"/>
-            <wp:positionH relativeFrom="margin">
-              <wp:posOffset>0</wp:posOffset>
-            </wp:positionH>
-            <wp:positionV relativeFrom="paragraph">
-              <wp:posOffset>443865</wp:posOffset>
-            </wp:positionV>
-            <wp:extent cx="5760720" cy="2540635"/>
-            <wp:effectExtent l="0" t="0" r="0" b="0"/>
-            <wp:wrapSquare wrapText="bothSides"/>
-            <wp:docPr id="446261485" name="Grafik 1"/>
-            <wp:cNvGraphicFramePr>
-              <a:graphicFrameLocks xmlns:a="http://schemas.openxmlformats.org/drawingml/2006/main" noChangeAspect="1"/>
-            </wp:cNvGraphicFramePr>
-            <a:graphic xmlns:a="http://schemas.openxmlformats.org/drawingml/2006/main">
-              <a:graphicData uri="http://schemas.openxmlformats.org/drawingml/2006/picture">
-                <pic:pic xmlns:pic="http://schemas.openxmlformats.org/drawingml/2006/picture">
-                  <pic:nvPicPr>
-                    <pic:cNvPr id="446261485" name=""/>
-                    <pic:cNvPicPr/>
-                  </pic:nvPicPr>
-                  <pic:blipFill rotWithShape="1">
-                    <a:blip r:embed="rId12" cstate="print">
-                      <a:extLst>
-                        <a:ext uri="{28A0092B-C50C-407E-A947-70E740481C1C}">
-                          <a14:useLocalDpi xmlns:a14="http://schemas.microsoft.com/office/drawing/2010/main" val="0"/>
-                        </a:ext>
-                      </a:extLst>
-                    </a:blip>
-                    <a:srcRect l="11243" t="21164" r="11044" b="27414"/>
-                    <a:stretch/>
-                  </pic:blipFill>
-                  <pic:spPr bwMode="auto">
-                    <a:xfrm>
-                      <a:off x="0" y="0"/>
-                      <a:ext cx="5760720" cy="2540635"/>
-                    </a:xfrm>
-                    <a:prstGeom prst="rect">
-                      <a:avLst/>
-                    </a:prstGeom>
-                    <a:ln>
-                      <a:noFill/>
-                    </a:ln>
-                    <a:extLst>
-                      <a:ext uri="{53640926-AAD7-44D8-BBD7-CCE9431645EC}">
-                        <a14:shadowObscured xmlns:a14="http://schemas.microsoft.com/office/drawing/2010/main"/>
-                      </a:ext>
-                    </a:extLst>
-                  </pic:spPr>
-                </pic:pic>
-              </a:graphicData>
-            </a:graphic>
-            <wp14:sizeRelH relativeFrom="margin">
-              <wp14:pctWidth>0</wp14:pctWidth>
-            </wp14:sizeRelH>
-            <wp14:sizeRelV relativeFrom="margin">
-              <wp14:pctHeight>0</wp14:pctHeight>
-            </wp14:sizeRelV>
-          </wp:anchor>
-        </w:drawing>
-      </w:r>
     </w:p>
     <w:p>
       <w:pPr>
@@ -6196,74 +6214,87 @@
     <w:p>
       <w:pPr>
         <w:rPr>
-          <w:lang w:val="en-US"/>
-        </w:rPr>
-      </w:pPr>
-    </w:p>
-    <w:p>
-      <w:pPr>
-        <w:rPr>
-          <w:lang w:val="en-US"/>
-        </w:rPr>
-      </w:pPr>
-      <w:r>
-        <w:rPr>
+          <w:i/>
+          <w:iCs/>
+          <w:lang w:val="en-US"/>
+        </w:rPr>
+      </w:pPr>
+      <w:r>
+        <w:rPr>
+          <w:i/>
+          <w:iCs/>
           <w:lang w:val="en-US"/>
         </w:rPr>
         <w:t xml:space="preserve">Note: To </w:t>
       </w:r>
-      <w:proofErr w:type="gramStart"/>
-      <w:r>
-        <w:rPr>
+      <w:r>
+        <w:rPr>
+          <w:i/>
+          <w:iCs/>
           <w:lang w:val="en-US"/>
         </w:rPr>
         <w:t>make a selection</w:t>
       </w:r>
-      <w:proofErr w:type="gramEnd"/>
-      <w:r>
-        <w:rPr>
+      <w:r>
+        <w:rPr>
+          <w:i/>
+          <w:iCs/>
           <w:lang w:val="en-US"/>
         </w:rPr>
         <w:t xml:space="preserve"> within an audio file just click the left mouse button once </w:t>
       </w:r>
       <w:r>
         <w:rPr>
+          <w:i/>
+          <w:iCs/>
           <w:lang w:val="en-US"/>
         </w:rPr>
         <w:t>at</w:t>
       </w:r>
       <w:r>
         <w:rPr>
+          <w:i/>
+          <w:iCs/>
           <w:lang w:val="en-US"/>
         </w:rPr>
         <w:t xml:space="preserve"> the </w:t>
       </w:r>
       <w:r>
         <w:rPr>
+          <w:i/>
+          <w:iCs/>
           <w:lang w:val="en-US"/>
         </w:rPr>
         <w:t>s</w:t>
       </w:r>
       <w:r>
         <w:rPr>
+          <w:i/>
+          <w:iCs/>
           <w:lang w:val="en-US"/>
         </w:rPr>
         <w:t>tart position</w:t>
       </w:r>
       <w:r>
         <w:rPr>
+          <w:i/>
+          <w:iCs/>
           <w:lang w:val="en-US"/>
         </w:rPr>
         <w:t xml:space="preserve"> and another time </w:t>
       </w:r>
       <w:r>
         <w:rPr>
+          <w:i/>
+          <w:iCs/>
           <w:lang w:val="en-US"/>
         </w:rPr>
         <w:t>at</w:t>
       </w:r>
       <w:r>
         <w:rPr>
+          <w:i/>
+          <w:iCs/>
           <w:lang w:val="en-US"/>
         </w:rPr>
         <w:t xml:space="preserve"> the end position.</w:t>
@@ -6283,14 +6314,14 @@
           <w:lang w:val="en-US"/>
         </w:rPr>
       </w:pPr>
-      <w:bookmarkStart w:id="10" w:name="_Toc133605180"/>
+      <w:bookmarkStart w:id="9" w:name="_Toc133605180"/>
       <w:r>
         <w:rPr>
           <w:lang w:val="en-US"/>
         </w:rPr>
         <w:t>Tools</w:t>
       </w:r>
-      <w:bookmarkEnd w:id="10"/>
+      <w:bookmarkEnd w:id="9"/>
     </w:p>
     <w:p>
       <w:pPr>
@@ -6547,47 +6578,6 @@
           <w:lang w:val="en-US"/>
         </w:rPr>
       </w:pPr>
-    </w:p>
-    <w:p>
-      <w:pPr>
-        <w:pStyle w:val="berschrift3"/>
-        <w:rPr>
-          <w:noProof/>
-          <w:lang w:val="en-US"/>
-        </w:rPr>
-      </w:pPr>
-      <w:bookmarkStart w:id="11" w:name="_Toc133605181"/>
-      <w:r>
-        <w:rPr>
-          <w:noProof/>
-          <w:lang w:val="en-US"/>
-        </w:rPr>
-        <w:t>Additional</w:t>
-      </w:r>
-      <w:r>
-        <w:rPr>
-          <w:noProof/>
-          <w:lang w:val="en-US"/>
-        </w:rPr>
-        <w:t xml:space="preserve"> Tools</w:t>
-      </w:r>
-      <w:bookmarkEnd w:id="11"/>
-    </w:p>
-    <w:p>
-      <w:pPr>
-        <w:rPr>
-          <w:noProof/>
-          <w:lang w:val="en-US"/>
-        </w:rPr>
-      </w:pPr>
-    </w:p>
-    <w:p>
-      <w:pPr>
-        <w:rPr>
-          <w:noProof/>
-          <w:lang w:val="en-US"/>
-        </w:rPr>
-      </w:pPr>
       <w:r>
         <w:rPr>
           <w:b/>
@@ -6595,6 +6585,94 @@
           <w:noProof/>
           <w:lang w:val="en-US"/>
         </w:rPr>
+        <w:t>Reset Zoom</w:t>
+      </w:r>
+      <w:r>
+        <w:rPr>
+          <w:b/>
+          <w:bCs/>
+          <w:noProof/>
+          <w:lang w:val="en-US"/>
+        </w:rPr>
+        <w:t>:</w:t>
+      </w:r>
+      <w:r>
+        <w:rPr>
+          <w:noProof/>
+          <w:lang w:val="en-US"/>
+        </w:rPr>
+        <w:t xml:space="preserve"> </w:t>
+      </w:r>
+      <w:r>
+        <w:rPr>
+          <w:noProof/>
+          <w:lang w:val="en-US"/>
+        </w:rPr>
+        <w:t>Resets the waveform window to show the file at full length again</w:t>
+      </w:r>
+      <w:r>
+        <w:rPr>
+          <w:noProof/>
+          <w:lang w:val="en-US"/>
+        </w:rPr>
+        <w:t>.</w:t>
+      </w:r>
+    </w:p>
+    <w:p>
+      <w:pPr>
+        <w:rPr>
+          <w:noProof/>
+          <w:lang w:val="en-US"/>
+        </w:rPr>
+      </w:pPr>
+    </w:p>
+    <w:p>
+      <w:pPr>
+        <w:pStyle w:val="berschrift3"/>
+        <w:rPr>
+          <w:noProof/>
+          <w:lang w:val="en-US"/>
+        </w:rPr>
+      </w:pPr>
+      <w:bookmarkStart w:id="10" w:name="_Toc133605181"/>
+      <w:r>
+        <w:rPr>
+          <w:noProof/>
+          <w:lang w:val="en-US"/>
+        </w:rPr>
+        <w:t>Additional</w:t>
+      </w:r>
+      <w:r>
+        <w:rPr>
+          <w:noProof/>
+          <w:lang w:val="en-US"/>
+        </w:rPr>
+        <w:t xml:space="preserve"> Tools</w:t>
+      </w:r>
+      <w:bookmarkEnd w:id="10"/>
+    </w:p>
+    <w:p>
+      <w:pPr>
+        <w:rPr>
+          <w:noProof/>
+          <w:lang w:val="en-US"/>
+        </w:rPr>
+      </w:pPr>
+    </w:p>
+    <w:p>
+      <w:pPr>
+        <w:rPr>
+          <w:noProof/>
+          <w:lang w:val="en-US"/>
+        </w:rPr>
+      </w:pPr>
+      <w:r>
+        <w:rPr>
+          <w:b/>
+          <w:bCs/>
+          <w:noProof/>
+          <w:lang w:val="en-US"/>
+        </w:rPr>
         <w:t>Set Marker:</w:t>
       </w:r>
       <w:r>
@@ -6633,7 +6711,7 @@
           <w:lang w:val="en-US"/>
         </w:rPr>
       </w:pPr>
-      <w:bookmarkStart w:id="12" w:name="_Toc133605182"/>
+      <w:bookmarkStart w:id="11" w:name="_Toc133605182"/>
       <w:r>
         <w:rPr>
           <w:lang w:val="en-US"/>
@@ -6647,47 +6725,47 @@
         </w:rPr>
         <w:t>orkflows</w:t>
       </w:r>
+      <w:bookmarkEnd w:id="11"/>
+      <w:r>
+        <w:rPr>
+          <w:lang w:val="en-US"/>
+        </w:rPr>
+        <w:t xml:space="preserve"> </w:t>
+      </w:r>
+    </w:p>
+    <w:p>
+      <w:pPr>
+        <w:pStyle w:val="berschrift2"/>
+        <w:rPr>
+          <w:lang w:val="en-US"/>
+        </w:rPr>
+      </w:pPr>
+      <w:bookmarkStart w:id="12" w:name="_Toc133605183"/>
+      <w:r>
+        <w:rPr>
+          <w:lang w:val="en-US"/>
+        </w:rPr>
+        <w:t xml:space="preserve">Create a </w:t>
+      </w:r>
+      <w:r>
+        <w:rPr>
+          <w:lang w:val="en-US"/>
+        </w:rPr>
+        <w:t>Yaml</w:t>
+      </w:r>
+      <w:r>
+        <w:rPr>
+          <w:lang w:val="en-US"/>
+        </w:rPr>
+        <w:t xml:space="preserve"> file with audio content</w:t>
+      </w:r>
+      <w:r>
+        <w:rPr>
+          <w:lang w:val="en-US"/>
+        </w:rPr>
+        <w:t>.</w:t>
+      </w:r>
       <w:bookmarkEnd w:id="12"/>
-      <w:r>
-        <w:rPr>
-          <w:lang w:val="en-US"/>
-        </w:rPr>
-        <w:t xml:space="preserve"> </w:t>
-      </w:r>
-    </w:p>
-    <w:p>
-      <w:pPr>
-        <w:pStyle w:val="berschrift2"/>
-        <w:rPr>
-          <w:lang w:val="en-US"/>
-        </w:rPr>
-      </w:pPr>
-      <w:bookmarkStart w:id="13" w:name="_Toc133605183"/>
-      <w:r>
-        <w:rPr>
-          <w:lang w:val="en-US"/>
-        </w:rPr>
-        <w:t xml:space="preserve">Create a </w:t>
-      </w:r>
-      <w:r>
-        <w:rPr>
-          <w:lang w:val="en-US"/>
-        </w:rPr>
-        <w:t>Yaml</w:t>
-      </w:r>
-      <w:r>
-        <w:rPr>
-          <w:lang w:val="en-US"/>
-        </w:rPr>
-        <w:t xml:space="preserve"> file with audio content</w:t>
-      </w:r>
-      <w:r>
-        <w:rPr>
-          <w:lang w:val="en-US"/>
-        </w:rPr>
-        <w:t>.</w:t>
-      </w:r>
-      <w:bookmarkEnd w:id="13"/>
     </w:p>
     <w:p>
       <w:pPr>
@@ -6970,7 +7048,7 @@
           <w:lang w:val="en-US"/>
         </w:rPr>
       </w:pPr>
-      <w:bookmarkStart w:id="14" w:name="_Toc133605184"/>
+      <w:bookmarkStart w:id="13" w:name="_Toc133605184"/>
       <w:r>
         <w:rPr>
           <w:lang w:val="en-US"/>
@@ -6983,7 +7061,7 @@
         </w:rPr>
         <w:t>.</w:t>
       </w:r>
-      <w:bookmarkEnd w:id="14"/>
+      <w:bookmarkEnd w:id="13"/>
     </w:p>
     <w:p>
       <w:pPr>
@@ -7152,21 +7230,7 @@
         <w:rPr>
           <w:lang w:val="en-US"/>
         </w:rPr>
-        <w:t xml:space="preserve">Select a tool from the editors tools section for example the linear fade </w:t>
-      </w:r>
-      <w:proofErr w:type="gramStart"/>
-      <w:r>
-        <w:rPr>
-          <w:lang w:val="en-US"/>
-        </w:rPr>
-        <w:t>in</w:t>
-      </w:r>
-      <w:proofErr w:type="gramEnd"/>
-      <w:r>
-        <w:rPr>
-          <w:lang w:val="en-US"/>
-        </w:rPr>
-        <w:t>.</w:t>
+        <w:t>Select a tool from the editors tools section for example the linear fade in.</w:t>
       </w:r>
     </w:p>
     <w:p>
@@ -7207,7 +7271,7 @@
           <w:lang w:val="en-US"/>
         </w:rPr>
       </w:pPr>
-      <w:bookmarkStart w:id="15" w:name="_Toc133605185"/>
+      <w:bookmarkStart w:id="14" w:name="_Toc133605185"/>
       <w:r>
         <w:rPr>
           <w:lang w:val="en-US"/>
@@ -7215,7 +7279,7 @@
         <w:lastRenderedPageBreak/>
         <w:t>Map a room to an audio file</w:t>
       </w:r>
-      <w:bookmarkEnd w:id="15"/>
+      <w:bookmarkEnd w:id="14"/>
     </w:p>
     <w:p>
       <w:pPr>
@@ -7616,7 +7680,7 @@
 </file>
 
 <file path=word/endnotes.xml><?xml version="1.0" encoding="utf-8"?>
-<w:endnotes xmlns:wpc="http://schemas.microsoft.com/office/word/2010/wordprocessingCanvas" xmlns:cx="http://schemas.microsoft.com/office/drawing/2014/chartex" xmlns:cx1="http://schemas.microsoft.com/office/drawing/2015/9/8/chartex" xmlns:mc="http://schemas.openxmlformats.org/markup-compatibility/2006" xmlns:o="urn:schemas-microsoft-com:office:office" xmlns:r="http://schemas.openxmlformats.org/officeDocument/2006/relationships" xmlns:m="http://schemas.openxmlformats.org/officeDocument/2006/math" xmlns:v="urn:schemas-microsoft-com:vml" xmlns:wp14="http://schemas.microsoft.com/office/word/2010/wordprocessingDrawing" xmlns:wp="http://schemas.openxmlformats.org/drawingml/2006/wordprocessingDrawing" xmlns:w10="urn:schemas-microsoft-com:office:word" xmlns:w="http://schemas.openxmlformats.org/wordprocessingml/2006/main" xmlns:w14="http://schemas.microsoft.com/office/word/2010/wordml" xmlns:w15="http://schemas.microsoft.com/office/word/2012/wordml" xmlns:w16se="http://schemas.microsoft.com/office/word/2015/wordml/symex" xmlns:wpg="http://schemas.microsoft.com/office/word/2010/wordprocessingGroup" xmlns:wpi="http://schemas.microsoft.com/office/word/2010/wordprocessingInk" xmlns:wne="http://schemas.microsoft.com/office/word/2006/wordml" xmlns:wps="http://schemas.microsoft.com/office/word/2010/wordprocessingShape" mc:Ignorable="w14 w15 w16se wp14">
+<w:endnotes xmlns:wpc="http://schemas.microsoft.com/office/word/2010/wordprocessingCanvas" xmlns:cx="http://schemas.microsoft.com/office/drawing/2014/chartex" xmlns:cx1="http://schemas.microsoft.com/office/drawing/2015/9/8/chartex" xmlns:cx2="http://schemas.microsoft.com/office/drawing/2015/10/21/chartex" xmlns:cx3="http://schemas.microsoft.com/office/drawing/2016/5/9/chartex" xmlns:cx4="http://schemas.microsoft.com/office/drawing/2016/5/10/chartex" xmlns:cx5="http://schemas.microsoft.com/office/drawing/2016/5/11/chartex" xmlns:cx6="http://schemas.microsoft.com/office/drawing/2016/5/12/chartex" xmlns:cx7="http://schemas.microsoft.com/office/drawing/2016/5/13/chartex" xmlns:cx8="http://schemas.microsoft.com/office/drawing/2016/5/14/chartex" xmlns:mc="http://schemas.openxmlformats.org/markup-compatibility/2006" xmlns:aink="http://schemas.microsoft.com/office/drawing/2016/ink" xmlns:am3d="http://schemas.microsoft.com/office/drawing/2017/model3d" xmlns:o="urn:schemas-microsoft-com:office:office" xmlns:oel="http://schemas.microsoft.com/office/2019/extlst" xmlns:r="http://schemas.openxmlformats.org/officeDocument/2006/relationships" xmlns:m="http://schemas.openxmlformats.org/officeDocument/2006/math" xmlns:v="urn:schemas-microsoft-com:vml" xmlns:wp14="http://schemas.microsoft.com/office/word/2010/wordprocessingDrawing" xmlns:wp="http://schemas.openxmlformats.org/drawingml/2006/wordprocessingDrawing" xmlns:w10="urn:schemas-microsoft-com:office:word" xmlns:w="http://schemas.openxmlformats.org/wordprocessingml/2006/main" xmlns:w14="http://schemas.microsoft.com/office/word/2010/wordml" xmlns:w15="http://schemas.microsoft.com/office/word/2012/wordml" xmlns:w16cex="http://schemas.microsoft.com/office/word/2018/wordml/cex" xmlns:w16cid="http://schemas.microsoft.com/office/word/2016/wordml/cid" xmlns:w16="http://schemas.microsoft.com/office/word/2018/wordml" xmlns:w16sdtdh="http://schemas.microsoft.com/office/word/2020/wordml/sdtdatahash" xmlns:w16se="http://schemas.microsoft.com/office/word/2015/wordml/symex" xmlns:wpg="http://schemas.microsoft.com/office/word/2010/wordprocessingGroup" xmlns:wpi="http://schemas.microsoft.com/office/word/2010/wordprocessingInk" xmlns:wne="http://schemas.microsoft.com/office/word/2006/wordml" xmlns:wps="http://schemas.microsoft.com/office/word/2010/wordprocessingShape" mc:Ignorable="w14 w15 w16se w16cid w16 w16cex w16sdtdh wp14">
   <w:endnote w:type="separator" w:id="-1">
     <w:p>
       <w:pPr>
@@ -7641,7 +7705,7 @@
 </file>
 
 <file path=word/footer1.xml><?xml version="1.0" encoding="utf-8"?>
-<w:ftr xmlns:wpc="http://schemas.microsoft.com/office/word/2010/wordprocessingCanvas" xmlns:cx="http://schemas.microsoft.com/office/drawing/2014/chartex" xmlns:cx1="http://schemas.microsoft.com/office/drawing/2015/9/8/chartex" xmlns:mc="http://schemas.openxmlformats.org/markup-compatibility/2006" xmlns:o="urn:schemas-microsoft-com:office:office" xmlns:r="http://schemas.openxmlformats.org/officeDocument/2006/relationships" xmlns:m="http://schemas.openxmlformats.org/officeDocument/2006/math" xmlns:v="urn:schemas-microsoft-com:vml" xmlns:wp14="http://schemas.microsoft.com/office/word/2010/wordprocessingDrawing" xmlns:wp="http://schemas.openxmlformats.org/drawingml/2006/wordprocessingDrawing" xmlns:w10="urn:schemas-microsoft-com:office:word" xmlns:w="http://schemas.openxmlformats.org/wordprocessingml/2006/main" xmlns:w14="http://schemas.microsoft.com/office/word/2010/wordml" xmlns:w15="http://schemas.microsoft.com/office/word/2012/wordml" xmlns:w16se="http://schemas.microsoft.com/office/word/2015/wordml/symex" xmlns:wpg="http://schemas.microsoft.com/office/word/2010/wordprocessingGroup" xmlns:wpi="http://schemas.microsoft.com/office/word/2010/wordprocessingInk" xmlns:wne="http://schemas.microsoft.com/office/word/2006/wordml" xmlns:wps="http://schemas.microsoft.com/office/word/2010/wordprocessingShape" mc:Ignorable="w14 w15 w16se wp14">
+<w:ftr xmlns:wpc="http://schemas.microsoft.com/office/word/2010/wordprocessingCanvas" xmlns:cx="http://schemas.microsoft.com/office/drawing/2014/chartex" xmlns:cx1="http://schemas.microsoft.com/office/drawing/2015/9/8/chartex" xmlns:cx2="http://schemas.microsoft.com/office/drawing/2015/10/21/chartex" xmlns:cx3="http://schemas.microsoft.com/office/drawing/2016/5/9/chartex" xmlns:cx4="http://schemas.microsoft.com/office/drawing/2016/5/10/chartex" xmlns:cx5="http://schemas.microsoft.com/office/drawing/2016/5/11/chartex" xmlns:cx6="http://schemas.microsoft.com/office/drawing/2016/5/12/chartex" xmlns:cx7="http://schemas.microsoft.com/office/drawing/2016/5/13/chartex" xmlns:cx8="http://schemas.microsoft.com/office/drawing/2016/5/14/chartex" xmlns:mc="http://schemas.openxmlformats.org/markup-compatibility/2006" xmlns:aink="http://schemas.microsoft.com/office/drawing/2016/ink" xmlns:am3d="http://schemas.microsoft.com/office/drawing/2017/model3d" xmlns:o="urn:schemas-microsoft-com:office:office" xmlns:oel="http://schemas.microsoft.com/office/2019/extlst" xmlns:r="http://schemas.openxmlformats.org/officeDocument/2006/relationships" xmlns:m="http://schemas.openxmlformats.org/officeDocument/2006/math" xmlns:v="urn:schemas-microsoft-com:vml" xmlns:wp14="http://schemas.microsoft.com/office/word/2010/wordprocessingDrawing" xmlns:wp="http://schemas.openxmlformats.org/drawingml/2006/wordprocessingDrawing" xmlns:w10="urn:schemas-microsoft-com:office:word" xmlns:w="http://schemas.openxmlformats.org/wordprocessingml/2006/main" xmlns:w14="http://schemas.microsoft.com/office/word/2010/wordml" xmlns:w15="http://schemas.microsoft.com/office/word/2012/wordml" xmlns:w16cex="http://schemas.microsoft.com/office/word/2018/wordml/cex" xmlns:w16cid="http://schemas.microsoft.com/office/word/2016/wordml/cid" xmlns:w16="http://schemas.microsoft.com/office/word/2018/wordml" xmlns:w16sdtdh="http://schemas.microsoft.com/office/word/2020/wordml/sdtdatahash" xmlns:w16se="http://schemas.microsoft.com/office/word/2015/wordml/symex" xmlns:wpg="http://schemas.microsoft.com/office/word/2010/wordprocessingGroup" xmlns:wpi="http://schemas.microsoft.com/office/word/2010/wordprocessingInk" xmlns:wne="http://schemas.microsoft.com/office/word/2006/wordml" xmlns:wps="http://schemas.microsoft.com/office/word/2010/wordprocessingShape" mc:Ignorable="w14 w15 w16se w16cid w16 w16cex w16sdtdh wp14">
   <w:sdt>
     <w:sdtPr>
       <w:id w:val="-792286328"/>
@@ -7687,7 +7751,7 @@
 </file>
 
 <file path=word/footnotes.xml><?xml version="1.0" encoding="utf-8"?>
-<w:footnotes xmlns:wpc="http://schemas.microsoft.com/office/word/2010/wordprocessingCanvas" xmlns:cx="http://schemas.microsoft.com/office/drawing/2014/chartex" xmlns:cx1="http://schemas.microsoft.com/office/drawing/2015/9/8/chartex" xmlns:mc="http://schemas.openxmlformats.org/markup-compatibility/2006" xmlns:o="urn:schemas-microsoft-com:office:office" xmlns:r="http://schemas.openxmlformats.org/officeDocument/2006/relationships" xmlns:m="http://schemas.openxmlformats.org/officeDocument/2006/math" xmlns:v="urn:schemas-microsoft-com:vml" xmlns:wp14="http://schemas.microsoft.com/office/word/2010/wordprocessingDrawing" xmlns:wp="http://schemas.openxmlformats.org/drawingml/2006/wordprocessingDrawing" xmlns:w10="urn:schemas-microsoft-com:office:word" xmlns:w="http://schemas.openxmlformats.org/wordprocessingml/2006/main" xmlns:w14="http://schemas.microsoft.com/office/word/2010/wordml" xmlns:w15="http://schemas.microsoft.com/office/word/2012/wordml" xmlns:w16se="http://schemas.microsoft.com/office/word/2015/wordml/symex" xmlns:wpg="http://schemas.microsoft.com/office/word/2010/wordprocessingGroup" xmlns:wpi="http://schemas.microsoft.com/office/word/2010/wordprocessingInk" xmlns:wne="http://schemas.microsoft.com/office/word/2006/wordml" xmlns:wps="http://schemas.microsoft.com/office/word/2010/wordprocessingShape" mc:Ignorable="w14 w15 w16se wp14">
+<w:footnotes xmlns:wpc="http://schemas.microsoft.com/office/word/2010/wordprocessingCanvas" xmlns:cx="http://schemas.microsoft.com/office/drawing/2014/chartex" xmlns:cx1="http://schemas.microsoft.com/office/drawing/2015/9/8/chartex" xmlns:cx2="http://schemas.microsoft.com/office/drawing/2015/10/21/chartex" xmlns:cx3="http://schemas.microsoft.com/office/drawing/2016/5/9/chartex" xmlns:cx4="http://schemas.microsoft.com/office/drawing/2016/5/10/chartex" xmlns:cx5="http://schemas.microsoft.com/office/drawing/2016/5/11/chartex" xmlns:cx6="http://schemas.microsoft.com/office/drawing/2016/5/12/chartex" xmlns:cx7="http://schemas.microsoft.com/office/drawing/2016/5/13/chartex" xmlns:cx8="http://schemas.microsoft.com/office/drawing/2016/5/14/chartex" xmlns:mc="http://schemas.openxmlformats.org/markup-compatibility/2006" xmlns:aink="http://schemas.microsoft.com/office/drawing/2016/ink" xmlns:am3d="http://schemas.microsoft.com/office/drawing/2017/model3d" xmlns:o="urn:schemas-microsoft-com:office:office" xmlns:oel="http://schemas.microsoft.com/office/2019/extlst" xmlns:r="http://schemas.openxmlformats.org/officeDocument/2006/relationships" xmlns:m="http://schemas.openxmlformats.org/officeDocument/2006/math" xmlns:v="urn:schemas-microsoft-com:vml" xmlns:wp14="http://schemas.microsoft.com/office/word/2010/wordprocessingDrawing" xmlns:wp="http://schemas.openxmlformats.org/drawingml/2006/wordprocessingDrawing" xmlns:w10="urn:schemas-microsoft-com:office:word" xmlns:w="http://schemas.openxmlformats.org/wordprocessingml/2006/main" xmlns:w14="http://schemas.microsoft.com/office/word/2010/wordml" xmlns:w15="http://schemas.microsoft.com/office/word/2012/wordml" xmlns:w16cex="http://schemas.microsoft.com/office/word/2018/wordml/cex" xmlns:w16cid="http://schemas.microsoft.com/office/word/2016/wordml/cid" xmlns:w16="http://schemas.microsoft.com/office/word/2018/wordml" xmlns:w16sdtdh="http://schemas.microsoft.com/office/word/2020/wordml/sdtdatahash" xmlns:w16se="http://schemas.microsoft.com/office/word/2015/wordml/symex" xmlns:wpg="http://schemas.microsoft.com/office/word/2010/wordprocessingGroup" xmlns:wpi="http://schemas.microsoft.com/office/word/2010/wordprocessingInk" xmlns:wne="http://schemas.microsoft.com/office/word/2006/wordml" xmlns:wps="http://schemas.microsoft.com/office/word/2010/wordprocessingShape" mc:Ignorable="w14 w15 w16se w16cid w16 w16cex w16sdtdh wp14">
   <w:footnote w:type="separator" w:id="-1">
     <w:p>
       <w:pPr>
@@ -7712,7 +7776,7 @@
 </file>
 
 <file path=word/numbering.xml><?xml version="1.0" encoding="utf-8"?>
-<w:numbering xmlns:wpc="http://schemas.microsoft.com/office/word/2010/wordprocessingCanvas" xmlns:cx="http://schemas.microsoft.com/office/drawing/2014/chartex" xmlns:cx1="http://schemas.microsoft.com/office/drawing/2015/9/8/chartex" xmlns:mc="http://schemas.openxmlformats.org/markup-compatibility/2006" xmlns:o="urn:schemas-microsoft-com:office:office" xmlns:r="http://schemas.openxmlformats.org/officeDocument/2006/relationships" xmlns:m="http://schemas.openxmlformats.org/officeDocument/2006/math" xmlns:v="urn:schemas-microsoft-com:vml" xmlns:wp14="http://schemas.microsoft.com/office/word/2010/wordprocessingDrawing" xmlns:wp="http://schemas.openxmlformats.org/drawingml/2006/wordprocessingDrawing" xmlns:w10="urn:schemas-microsoft-com:office:word" xmlns:w="http://schemas.openxmlformats.org/wordprocessingml/2006/main" xmlns:w14="http://schemas.microsoft.com/office/word/2010/wordml" xmlns:w15="http://schemas.microsoft.com/office/word/2012/wordml" xmlns:w16se="http://schemas.microsoft.com/office/word/2015/wordml/symex" xmlns:wpg="http://schemas.microsoft.com/office/word/2010/wordprocessingGroup" xmlns:wpi="http://schemas.microsoft.com/office/word/2010/wordprocessingInk" xmlns:wne="http://schemas.microsoft.com/office/word/2006/wordml" xmlns:wps="http://schemas.microsoft.com/office/word/2010/wordprocessingShape" mc:Ignorable="w14 w15 w16se wp14">
+<w:numbering xmlns:wpc="http://schemas.microsoft.com/office/word/2010/wordprocessingCanvas" xmlns:cx="http://schemas.microsoft.com/office/drawing/2014/chartex" xmlns:cx1="http://schemas.microsoft.com/office/drawing/2015/9/8/chartex" xmlns:cx2="http://schemas.microsoft.com/office/drawing/2015/10/21/chartex" xmlns:cx3="http://schemas.microsoft.com/office/drawing/2016/5/9/chartex" xmlns:cx4="http://schemas.microsoft.com/office/drawing/2016/5/10/chartex" xmlns:cx5="http://schemas.microsoft.com/office/drawing/2016/5/11/chartex" xmlns:cx6="http://schemas.microsoft.com/office/drawing/2016/5/12/chartex" xmlns:cx7="http://schemas.microsoft.com/office/drawing/2016/5/13/chartex" xmlns:cx8="http://schemas.microsoft.com/office/drawing/2016/5/14/chartex" xmlns:mc="http://schemas.openxmlformats.org/markup-compatibility/2006" xmlns:aink="http://schemas.microsoft.com/office/drawing/2016/ink" xmlns:am3d="http://schemas.microsoft.com/office/drawing/2017/model3d" xmlns:o="urn:schemas-microsoft-com:office:office" xmlns:oel="http://schemas.microsoft.com/office/2019/extlst" xmlns:r="http://schemas.openxmlformats.org/officeDocument/2006/relationships" xmlns:m="http://schemas.openxmlformats.org/officeDocument/2006/math" xmlns:v="urn:schemas-microsoft-com:vml" xmlns:wp14="http://schemas.microsoft.com/office/word/2010/wordprocessingDrawing" xmlns:wp="http://schemas.openxmlformats.org/drawingml/2006/wordprocessingDrawing" xmlns:w10="urn:schemas-microsoft-com:office:word" xmlns:w="http://schemas.openxmlformats.org/wordprocessingml/2006/main" xmlns:w14="http://schemas.microsoft.com/office/word/2010/wordml" xmlns:w15="http://schemas.microsoft.com/office/word/2012/wordml" xmlns:w16cex="http://schemas.microsoft.com/office/word/2018/wordml/cex" xmlns:w16cid="http://schemas.microsoft.com/office/word/2016/wordml/cid" xmlns:w16="http://schemas.microsoft.com/office/word/2018/wordml" xmlns:w16sdtdh="http://schemas.microsoft.com/office/word/2020/wordml/sdtdatahash" xmlns:w16se="http://schemas.microsoft.com/office/word/2015/wordml/symex" xmlns:wpg="http://schemas.microsoft.com/office/word/2010/wordprocessingGroup" xmlns:wpi="http://schemas.microsoft.com/office/word/2010/wordprocessingInk" xmlns:wne="http://schemas.microsoft.com/office/word/2006/wordml" xmlns:wps="http://schemas.microsoft.com/office/word/2010/wordprocessingShape" mc:Ignorable="w14 w15 w16se w16cid w16 w16cex w16sdtdh wp14">
   <w:abstractNum w:abstractNumId="0" w15:restartNumberingAfterBreak="0">
     <w:nsid w:val="08845217"/>
     <w:multiLevelType w:val="hybridMultilevel"/>
@@ -8538,38 +8602,38 @@
       </w:pPr>
     </w:lvl>
   </w:abstractNum>
-  <w:num w:numId="1">
+  <w:num w:numId="1" w16cid:durableId="425463587">
     <w:abstractNumId w:val="7"/>
   </w:num>
-  <w:num w:numId="2">
+  <w:num w:numId="2" w16cid:durableId="1680232244">
     <w:abstractNumId w:val="1"/>
   </w:num>
-  <w:num w:numId="3">
+  <w:num w:numId="3" w16cid:durableId="2056352114">
     <w:abstractNumId w:val="5"/>
   </w:num>
-  <w:num w:numId="4">
+  <w:num w:numId="4" w16cid:durableId="476000068">
     <w:abstractNumId w:val="8"/>
   </w:num>
-  <w:num w:numId="5">
+  <w:num w:numId="5" w16cid:durableId="1102917494">
     <w:abstractNumId w:val="2"/>
   </w:num>
-  <w:num w:numId="6">
+  <w:num w:numId="6" w16cid:durableId="1565605080">
     <w:abstractNumId w:val="3"/>
   </w:num>
-  <w:num w:numId="7">
+  <w:num w:numId="7" w16cid:durableId="2138790735">
     <w:abstractNumId w:val="6"/>
   </w:num>
-  <w:num w:numId="8">
+  <w:num w:numId="8" w16cid:durableId="1322541289">
     <w:abstractNumId w:val="4"/>
   </w:num>
-  <w:num w:numId="9">
+  <w:num w:numId="9" w16cid:durableId="649407072">
     <w:abstractNumId w:val="0"/>
   </w:num>
 </w:numbering>
 </file>
 
 <file path=word/styles.xml><?xml version="1.0" encoding="utf-8"?>
-<w:styles xmlns:mc="http://schemas.openxmlformats.org/markup-compatibility/2006" xmlns:r="http://schemas.openxmlformats.org/officeDocument/2006/relationships" xmlns:w="http://schemas.openxmlformats.org/wordprocessingml/2006/main" xmlns:w14="http://schemas.microsoft.com/office/word/2010/wordml" xmlns:w15="http://schemas.microsoft.com/office/word/2012/wordml" xmlns:w16se="http://schemas.microsoft.com/office/word/2015/wordml/symex" mc:Ignorable="w14 w15 w16se">
+<w:styles xmlns:mc="http://schemas.openxmlformats.org/markup-compatibility/2006" xmlns:r="http://schemas.openxmlformats.org/officeDocument/2006/relationships" xmlns:w="http://schemas.openxmlformats.org/wordprocessingml/2006/main" xmlns:w14="http://schemas.microsoft.com/office/word/2010/wordml" xmlns:w15="http://schemas.microsoft.com/office/word/2012/wordml" xmlns:w16cex="http://schemas.microsoft.com/office/word/2018/wordml/cex" xmlns:w16cid="http://schemas.microsoft.com/office/word/2016/wordml/cid" xmlns:w16="http://schemas.microsoft.com/office/word/2018/wordml" xmlns:w16sdtdh="http://schemas.microsoft.com/office/word/2020/wordml/sdtdatahash" xmlns:w16se="http://schemas.microsoft.com/office/word/2015/wordml/symex" mc:Ignorable="w14 w15 w16se w16cid w16 w16cex w16sdtdh">
   <w:docDefaults>
     <w:rPrDefault>
       <w:rPr>
@@ -8587,7 +8651,7 @@
       </w:pPr>
     </w:pPrDefault>
   </w:docDefaults>
-  <w:latentStyles w:defLockedState="0" w:defUIPriority="99" w:defSemiHidden="0" w:defUnhideWhenUsed="0" w:defQFormat="0" w:count="371">
+  <w:latentStyles w:defLockedState="0" w:defUIPriority="99" w:defSemiHidden="0" w:defUnhideWhenUsed="0" w:defQFormat="0" w:count="376">
     <w:lsdException w:name="Normal" w:uiPriority="0" w:qFormat="1"/>
     <w:lsdException w:name="heading 1" w:uiPriority="9" w:qFormat="1"/>
     <w:lsdException w:name="heading 2" w:semiHidden="1" w:uiPriority="9" w:unhideWhenUsed="1" w:qFormat="1"/>
@@ -8959,6 +9023,11 @@
     <w:lsdException w:name="List Table 5 Dark Accent 6" w:uiPriority="50"/>
     <w:lsdException w:name="List Table 6 Colorful Accent 6" w:uiPriority="51"/>
     <w:lsdException w:name="List Table 7 Colorful Accent 6" w:uiPriority="52"/>
+    <w:lsdException w:name="Mention" w:semiHidden="1" w:unhideWhenUsed="1"/>
+    <w:lsdException w:name="Smart Hyperlink" w:semiHidden="1" w:unhideWhenUsed="1"/>
+    <w:lsdException w:name="Hashtag" w:semiHidden="1" w:unhideWhenUsed="1"/>
+    <w:lsdException w:name="Unresolved Mention" w:semiHidden="1" w:unhideWhenUsed="1"/>
+    <w:lsdException w:name="Smart Link" w:semiHidden="1" w:unhideWhenUsed="1"/>
   </w:latentStyles>
   <w:style w:type="paragraph" w:default="1" w:styleId="Standard">
     <w:name w:val="Normal"/>

</xml_diff>

<commit_message>
Bugfix that waveform zoom in can cause app crash (added zoom limit), waveform mouse wheel support, DEE minor gui fixes and smaller app fixes
</commit_message>
<xml_diff>
--- a/Yaml AudioTool Rebuilt/Resources/Yaml Audio Tool Rebuilt - Manual.docx
+++ b/Yaml AudioTool Rebuilt/Resources/Yaml Audio Tool Rebuilt - Manual.docx
@@ -1,6 +1,6 @@
 
 <file path=word/document.xml><?xml version="1.0" encoding="utf-8"?>
-<w:document xmlns:wpc="http://schemas.microsoft.com/office/word/2010/wordprocessingCanvas" xmlns:cx="http://schemas.microsoft.com/office/drawing/2014/chartex" xmlns:cx1="http://schemas.microsoft.com/office/drawing/2015/9/8/chartex" xmlns:cx2="http://schemas.microsoft.com/office/drawing/2015/10/21/chartex" xmlns:cx3="http://schemas.microsoft.com/office/drawing/2016/5/9/chartex" xmlns:cx4="http://schemas.microsoft.com/office/drawing/2016/5/10/chartex" xmlns:cx5="http://schemas.microsoft.com/office/drawing/2016/5/11/chartex" xmlns:cx6="http://schemas.microsoft.com/office/drawing/2016/5/12/chartex" xmlns:cx7="http://schemas.microsoft.com/office/drawing/2016/5/13/chartex" xmlns:cx8="http://schemas.microsoft.com/office/drawing/2016/5/14/chartex" xmlns:mc="http://schemas.openxmlformats.org/markup-compatibility/2006" xmlns:aink="http://schemas.microsoft.com/office/drawing/2016/ink" xmlns:am3d="http://schemas.microsoft.com/office/drawing/2017/model3d" xmlns:o="urn:schemas-microsoft-com:office:office" xmlns:oel="http://schemas.microsoft.com/office/2019/extlst" xmlns:r="http://schemas.openxmlformats.org/officeDocument/2006/relationships" xmlns:m="http://schemas.openxmlformats.org/officeDocument/2006/math" xmlns:v="urn:schemas-microsoft-com:vml" xmlns:wp14="http://schemas.microsoft.com/office/word/2010/wordprocessingDrawing" xmlns:wp="http://schemas.openxmlformats.org/drawingml/2006/wordprocessingDrawing" xmlns:w10="urn:schemas-microsoft-com:office:word" xmlns:w="http://schemas.openxmlformats.org/wordprocessingml/2006/main" xmlns:w14="http://schemas.microsoft.com/office/word/2010/wordml" xmlns:w15="http://schemas.microsoft.com/office/word/2012/wordml" xmlns:w16cex="http://schemas.microsoft.com/office/word/2018/wordml/cex" xmlns:w16cid="http://schemas.microsoft.com/office/word/2016/wordml/cid" xmlns:w16="http://schemas.microsoft.com/office/word/2018/wordml" xmlns:w16sdtdh="http://schemas.microsoft.com/office/word/2020/wordml/sdtdatahash" xmlns:w16se="http://schemas.microsoft.com/office/word/2015/wordml/symex" xmlns:wpg="http://schemas.microsoft.com/office/word/2010/wordprocessingGroup" xmlns:wpi="http://schemas.microsoft.com/office/word/2010/wordprocessingInk" xmlns:wne="http://schemas.microsoft.com/office/word/2006/wordml" xmlns:wps="http://schemas.microsoft.com/office/word/2010/wordprocessingShape" mc:Ignorable="w14 w15 w16se w16cid w16 w16cex w16sdtdh wp14">
+<w:document xmlns:wpc="http://schemas.microsoft.com/office/word/2010/wordprocessingCanvas" xmlns:cx="http://schemas.microsoft.com/office/drawing/2014/chartex" xmlns:cx1="http://schemas.microsoft.com/office/drawing/2015/9/8/chartex" xmlns:mc="http://schemas.openxmlformats.org/markup-compatibility/2006" xmlns:o="urn:schemas-microsoft-com:office:office" xmlns:r="http://schemas.openxmlformats.org/officeDocument/2006/relationships" xmlns:m="http://schemas.openxmlformats.org/officeDocument/2006/math" xmlns:v="urn:schemas-microsoft-com:vml" xmlns:wp14="http://schemas.microsoft.com/office/word/2010/wordprocessingDrawing" xmlns:wp="http://schemas.openxmlformats.org/drawingml/2006/wordprocessingDrawing" xmlns:w10="urn:schemas-microsoft-com:office:word" xmlns:w="http://schemas.openxmlformats.org/wordprocessingml/2006/main" xmlns:w14="http://schemas.microsoft.com/office/word/2010/wordml" xmlns:w15="http://schemas.microsoft.com/office/word/2012/wordml" xmlns:w16se="http://schemas.microsoft.com/office/word/2015/wordml/symex" xmlns:wpg="http://schemas.microsoft.com/office/word/2010/wordprocessingGroup" xmlns:wpi="http://schemas.microsoft.com/office/word/2010/wordprocessingInk" xmlns:wne="http://schemas.microsoft.com/office/word/2006/wordml" xmlns:wps="http://schemas.microsoft.com/office/word/2010/wordprocessingShape" mc:Ignorable="w14 w15 w16se wp14">
   <w:body>
     <w:p>
       <w:pPr>
@@ -95,8 +95,10 @@
           <w:szCs w:val="24"/>
           <w:lang w:val="en-US"/>
         </w:rPr>
-        <w:t>0</w:t>
-      </w:r>
+        <w:t>1</w:t>
+      </w:r>
+      <w:bookmarkStart w:id="0" w:name="_GoBack"/>
+      <w:bookmarkEnd w:id="0"/>
       <w:r>
         <w:rPr>
           <w:b/>
@@ -115,7 +117,7 @@
           <w:szCs w:val="24"/>
           <w:lang w:val="en-US"/>
         </w:rPr>
-        <w:t>240101</w:t>
+        <w:t>240104</w:t>
       </w:r>
     </w:p>
     <w:p>
@@ -1320,7 +1322,7 @@
           <w:lang w:val="en-US"/>
         </w:rPr>
       </w:pPr>
-      <w:bookmarkStart w:id="0" w:name="_Toc133605171"/>
+      <w:bookmarkStart w:id="1" w:name="_Toc133605171"/>
       <w:r>
         <w:rPr>
           <w:lang w:val="en-US"/>
@@ -1328,7 +1330,7 @@
         <w:lastRenderedPageBreak/>
         <w:t>Introduction</w:t>
       </w:r>
-      <w:bookmarkEnd w:id="0"/>
+      <w:bookmarkEnd w:id="1"/>
     </w:p>
     <w:p>
       <w:pPr>
@@ -1722,7 +1724,7 @@
           <w:lang w:val="en-US"/>
         </w:rPr>
       </w:pPr>
-      <w:bookmarkStart w:id="1" w:name="_Toc133605172"/>
+      <w:bookmarkStart w:id="2" w:name="_Toc133605172"/>
       <w:r>
         <w:rPr>
           <w:lang w:val="en-US"/>
@@ -1730,7 +1732,7 @@
         <w:lastRenderedPageBreak/>
         <w:t>Overview</w:t>
       </w:r>
-      <w:bookmarkEnd w:id="1"/>
+      <w:bookmarkEnd w:id="2"/>
     </w:p>
     <w:p>
       <w:pPr>
@@ -1746,14 +1748,14 @@
           <w:lang w:val="en-US"/>
         </w:rPr>
       </w:pPr>
-      <w:bookmarkStart w:id="2" w:name="_Toc133605173"/>
+      <w:bookmarkStart w:id="3" w:name="_Toc133605173"/>
       <w:r>
         <w:rPr>
           <w:lang w:val="en-US"/>
         </w:rPr>
         <w:t>Main Program</w:t>
       </w:r>
-      <w:bookmarkEnd w:id="2"/>
+      <w:bookmarkEnd w:id="3"/>
     </w:p>
     <w:p>
       <w:pPr>
@@ -1933,7 +1935,7 @@
               </wp:anchor>
             </w:drawing>
           </mc:Choice>
-          <mc:Fallback>
+          <mc:Fallback xmlns:w16sdtdh="http://schemas.microsoft.com/office/word/2020/wordml/sdtdatahash" xmlns:w16="http://schemas.microsoft.com/office/word/2018/wordml" xmlns:w16cid="http://schemas.microsoft.com/office/word/2016/wordml/cid" xmlns:w16cex="http://schemas.microsoft.com/office/word/2018/wordml/cex" xmlns:oel="http://schemas.microsoft.com/office/2019/extlst" xmlns:am3d="http://schemas.microsoft.com/office/drawing/2017/model3d" xmlns:aink="http://schemas.microsoft.com/office/drawing/2016/ink" xmlns:cx8="http://schemas.microsoft.com/office/drawing/2016/5/14/chartex" xmlns:cx7="http://schemas.microsoft.com/office/drawing/2016/5/13/chartex" xmlns:cx6="http://schemas.microsoft.com/office/drawing/2016/5/12/chartex" xmlns:cx5="http://schemas.microsoft.com/office/drawing/2016/5/11/chartex" xmlns:cx4="http://schemas.microsoft.com/office/drawing/2016/5/10/chartex" xmlns:cx3="http://schemas.microsoft.com/office/drawing/2016/5/9/chartex" xmlns:cx2="http://schemas.microsoft.com/office/drawing/2015/10/21/chartex">
             <w:pict>
               <v:roundrect w14:anchorId="58EB7373" id="Rechteck: abgerundete Ecken 3" o:spid="_x0000_s1026" style="position:absolute;margin-left:350.15pt;margin-top:278.6pt;width:27pt;height:27pt;z-index:251675648;visibility:visible;mso-wrap-style:square;mso-width-percent:0;mso-height-percent:0;mso-wrap-distance-left:9pt;mso-wrap-distance-top:0;mso-wrap-distance-right:9pt;mso-wrap-distance-bottom:0;mso-position-horizontal:absolute;mso-position-horizontal-relative:text;mso-position-vertical:absolute;mso-position-vertical-relative:text;mso-width-percent:0;mso-height-percent:0;mso-width-relative:margin;mso-height-relative:margin;v-text-anchor:middle" arcsize="10923f" o:gfxdata="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" fillcolor="white [3212]" strokecolor="black [3200]" strokeweight="1pt">
                 <v:stroke joinstyle="miter"/>
@@ -2060,7 +2062,7 @@
               </wp:anchor>
             </w:drawing>
           </mc:Choice>
-          <mc:Fallback>
+          <mc:Fallback xmlns:w16sdtdh="http://schemas.microsoft.com/office/word/2020/wordml/sdtdatahash" xmlns:w16="http://schemas.microsoft.com/office/word/2018/wordml" xmlns:w16cid="http://schemas.microsoft.com/office/word/2016/wordml/cid" xmlns:w16cex="http://schemas.microsoft.com/office/word/2018/wordml/cex" xmlns:oel="http://schemas.microsoft.com/office/2019/extlst" xmlns:am3d="http://schemas.microsoft.com/office/drawing/2017/model3d" xmlns:aink="http://schemas.microsoft.com/office/drawing/2016/ink" xmlns:cx8="http://schemas.microsoft.com/office/drawing/2016/5/14/chartex" xmlns:cx7="http://schemas.microsoft.com/office/drawing/2016/5/13/chartex" xmlns:cx6="http://schemas.microsoft.com/office/drawing/2016/5/12/chartex" xmlns:cx5="http://schemas.microsoft.com/office/drawing/2016/5/11/chartex" xmlns:cx4="http://schemas.microsoft.com/office/drawing/2016/5/10/chartex" xmlns:cx3="http://schemas.microsoft.com/office/drawing/2016/5/9/chartex" xmlns:cx2="http://schemas.microsoft.com/office/drawing/2015/10/21/chartex">
             <w:pict>
               <v:roundrect w14:anchorId="3F554758" id="_x0000_s1027" style="position:absolute;margin-left:441.65pt;margin-top:163.6pt;width:27pt;height:27pt;z-index:251673600;visibility:visible;mso-wrap-style:square;mso-width-percent:0;mso-height-percent:0;mso-wrap-distance-left:9pt;mso-wrap-distance-top:0;mso-wrap-distance-right:9pt;mso-wrap-distance-bottom:0;mso-position-horizontal:absolute;mso-position-horizontal-relative:text;mso-position-vertical:absolute;mso-position-vertical-relative:text;mso-width-percent:0;mso-height-percent:0;mso-width-relative:margin;mso-height-relative:margin;v-text-anchor:middle" arcsize="10923f" o:gfxdata="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" fillcolor="white [3212]" strokecolor="black [3200]" strokeweight="1pt">
                 <v:stroke joinstyle="miter"/>
@@ -2187,7 +2189,7 @@
               </wp:anchor>
             </w:drawing>
           </mc:Choice>
-          <mc:Fallback>
+          <mc:Fallback xmlns:w16sdtdh="http://schemas.microsoft.com/office/word/2020/wordml/sdtdatahash" xmlns:w16="http://schemas.microsoft.com/office/word/2018/wordml" xmlns:w16cid="http://schemas.microsoft.com/office/word/2016/wordml/cid" xmlns:w16cex="http://schemas.microsoft.com/office/word/2018/wordml/cex" xmlns:oel="http://schemas.microsoft.com/office/2019/extlst" xmlns:am3d="http://schemas.microsoft.com/office/drawing/2017/model3d" xmlns:aink="http://schemas.microsoft.com/office/drawing/2016/ink" xmlns:cx8="http://schemas.microsoft.com/office/drawing/2016/5/14/chartex" xmlns:cx7="http://schemas.microsoft.com/office/drawing/2016/5/13/chartex" xmlns:cx6="http://schemas.microsoft.com/office/drawing/2016/5/12/chartex" xmlns:cx5="http://schemas.microsoft.com/office/drawing/2016/5/11/chartex" xmlns:cx4="http://schemas.microsoft.com/office/drawing/2016/5/10/chartex" xmlns:cx3="http://schemas.microsoft.com/office/drawing/2016/5/9/chartex" xmlns:cx2="http://schemas.microsoft.com/office/drawing/2015/10/21/chartex">
             <w:pict>
               <v:roundrect w14:anchorId="6987BD0A" id="_x0000_s1028" style="position:absolute;margin-left:441.65pt;margin-top:77.1pt;width:27pt;height:27pt;z-index:251671552;visibility:visible;mso-wrap-style:square;mso-width-percent:0;mso-height-percent:0;mso-wrap-distance-left:9pt;mso-wrap-distance-top:0;mso-wrap-distance-right:9pt;mso-wrap-distance-bottom:0;mso-position-horizontal:absolute;mso-position-horizontal-relative:text;mso-position-vertical:absolute;mso-position-vertical-relative:text;mso-width-percent:0;mso-height-percent:0;mso-width-relative:margin;mso-height-relative:margin;v-text-anchor:middle" arcsize="10923f" o:gfxdata="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" fillcolor="white [3212]" strokecolor="black [3200]" strokeweight="1pt">
                 <v:stroke joinstyle="miter"/>
@@ -2314,7 +2316,7 @@
               </wp:anchor>
             </w:drawing>
           </mc:Choice>
-          <mc:Fallback>
+          <mc:Fallback xmlns:w16sdtdh="http://schemas.microsoft.com/office/word/2020/wordml/sdtdatahash" xmlns:w16="http://schemas.microsoft.com/office/word/2018/wordml" xmlns:w16cid="http://schemas.microsoft.com/office/word/2016/wordml/cid" xmlns:w16cex="http://schemas.microsoft.com/office/word/2018/wordml/cex" xmlns:oel="http://schemas.microsoft.com/office/2019/extlst" xmlns:am3d="http://schemas.microsoft.com/office/drawing/2017/model3d" xmlns:aink="http://schemas.microsoft.com/office/drawing/2016/ink" xmlns:cx8="http://schemas.microsoft.com/office/drawing/2016/5/14/chartex" xmlns:cx7="http://schemas.microsoft.com/office/drawing/2016/5/13/chartex" xmlns:cx6="http://schemas.microsoft.com/office/drawing/2016/5/12/chartex" xmlns:cx5="http://schemas.microsoft.com/office/drawing/2016/5/11/chartex" xmlns:cx4="http://schemas.microsoft.com/office/drawing/2016/5/10/chartex" xmlns:cx3="http://schemas.microsoft.com/office/drawing/2016/5/9/chartex" xmlns:cx2="http://schemas.microsoft.com/office/drawing/2015/10/21/chartex">
             <w:pict>
               <v:roundrect w14:anchorId="5258EE3E" id="_x0000_s1029" style="position:absolute;margin-left:120.15pt;margin-top:180.6pt;width:27pt;height:27pt;z-index:251669504;visibility:visible;mso-wrap-style:square;mso-width-percent:0;mso-height-percent:0;mso-wrap-distance-left:9pt;mso-wrap-distance-top:0;mso-wrap-distance-right:9pt;mso-wrap-distance-bottom:0;mso-position-horizontal:absolute;mso-position-horizontal-relative:text;mso-position-vertical:absolute;mso-position-vertical-relative:text;mso-width-percent:0;mso-height-percent:0;mso-width-relative:margin;mso-height-relative:margin;v-text-anchor:middle" arcsize="10923f" o:gfxdata="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" fillcolor="white [3212]" strokecolor="black [3200]" strokeweight="1pt">
                 <v:stroke joinstyle="miter"/>
@@ -2441,7 +2443,7 @@
               </wp:anchor>
             </w:drawing>
           </mc:Choice>
-          <mc:Fallback>
+          <mc:Fallback xmlns:w16sdtdh="http://schemas.microsoft.com/office/word/2020/wordml/sdtdatahash" xmlns:w16="http://schemas.microsoft.com/office/word/2018/wordml" xmlns:w16cid="http://schemas.microsoft.com/office/word/2016/wordml/cid" xmlns:w16cex="http://schemas.microsoft.com/office/word/2018/wordml/cex" xmlns:oel="http://schemas.microsoft.com/office/2019/extlst" xmlns:am3d="http://schemas.microsoft.com/office/drawing/2017/model3d" xmlns:aink="http://schemas.microsoft.com/office/drawing/2016/ink" xmlns:cx8="http://schemas.microsoft.com/office/drawing/2016/5/14/chartex" xmlns:cx7="http://schemas.microsoft.com/office/drawing/2016/5/13/chartex" xmlns:cx6="http://schemas.microsoft.com/office/drawing/2016/5/12/chartex" xmlns:cx5="http://schemas.microsoft.com/office/drawing/2016/5/11/chartex" xmlns:cx4="http://schemas.microsoft.com/office/drawing/2016/5/10/chartex" xmlns:cx3="http://schemas.microsoft.com/office/drawing/2016/5/9/chartex" xmlns:cx2="http://schemas.microsoft.com/office/drawing/2015/10/21/chartex">
             <w:pict>
               <v:roundrect w14:anchorId="089548D4" id="_x0000_s1030" style="position:absolute;margin-left:407.15pt;margin-top:27.6pt;width:27pt;height:27pt;z-index:251667456;visibility:visible;mso-wrap-style:square;mso-width-percent:0;mso-height-percent:0;mso-wrap-distance-left:9pt;mso-wrap-distance-top:0;mso-wrap-distance-right:9pt;mso-wrap-distance-bottom:0;mso-position-horizontal:absolute;mso-position-horizontal-relative:text;mso-position-vertical:absolute;mso-position-vertical-relative:text;mso-width-percent:0;mso-height-percent:0;mso-width-relative:margin;mso-height-relative:margin;v-text-anchor:middle" arcsize="10923f" o:gfxdata="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" fillcolor="white [3212]" strokecolor="black [3200]" strokeweight="1pt">
                 <v:stroke joinstyle="miter"/>
@@ -2568,7 +2570,7 @@
               </wp:anchor>
             </w:drawing>
           </mc:Choice>
-          <mc:Fallback>
+          <mc:Fallback xmlns:w16sdtdh="http://schemas.microsoft.com/office/word/2020/wordml/sdtdatahash" xmlns:w16="http://schemas.microsoft.com/office/word/2018/wordml" xmlns:w16cid="http://schemas.microsoft.com/office/word/2016/wordml/cid" xmlns:w16cex="http://schemas.microsoft.com/office/word/2018/wordml/cex" xmlns:oel="http://schemas.microsoft.com/office/2019/extlst" xmlns:am3d="http://schemas.microsoft.com/office/drawing/2017/model3d" xmlns:aink="http://schemas.microsoft.com/office/drawing/2016/ink" xmlns:cx8="http://schemas.microsoft.com/office/drawing/2016/5/14/chartex" xmlns:cx7="http://schemas.microsoft.com/office/drawing/2016/5/13/chartex" xmlns:cx6="http://schemas.microsoft.com/office/drawing/2016/5/12/chartex" xmlns:cx5="http://schemas.microsoft.com/office/drawing/2016/5/11/chartex" xmlns:cx4="http://schemas.microsoft.com/office/drawing/2016/5/10/chartex" xmlns:cx3="http://schemas.microsoft.com/office/drawing/2016/5/9/chartex" xmlns:cx2="http://schemas.microsoft.com/office/drawing/2015/10/21/chartex">
             <w:pict>
               <v:roundrect w14:anchorId="5D6F606A" id="_x0000_s1031" style="position:absolute;margin-left:239.15pt;margin-top:27.6pt;width:27pt;height:27pt;z-index:251665408;visibility:visible;mso-wrap-style:square;mso-width-percent:0;mso-height-percent:0;mso-wrap-distance-left:9pt;mso-wrap-distance-top:0;mso-wrap-distance-right:9pt;mso-wrap-distance-bottom:0;mso-position-horizontal:absolute;mso-position-horizontal-relative:text;mso-position-vertical:absolute;mso-position-vertical-relative:text;mso-width-percent:0;mso-height-percent:0;mso-width-relative:margin;mso-height-relative:margin;v-text-anchor:middle" arcsize="10923f" o:gfxdata="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" fillcolor="white [3212]" strokecolor="black [3200]" strokeweight="1pt">
                 <v:stroke joinstyle="miter"/>
@@ -2706,7 +2708,7 @@
               </wp:anchor>
             </w:drawing>
           </mc:Choice>
-          <mc:Fallback>
+          <mc:Fallback xmlns:w16sdtdh="http://schemas.microsoft.com/office/word/2020/wordml/sdtdatahash" xmlns:w16="http://schemas.microsoft.com/office/word/2018/wordml" xmlns:w16cid="http://schemas.microsoft.com/office/word/2016/wordml/cid" xmlns:w16cex="http://schemas.microsoft.com/office/word/2018/wordml/cex" xmlns:oel="http://schemas.microsoft.com/office/2019/extlst" xmlns:am3d="http://schemas.microsoft.com/office/drawing/2017/model3d" xmlns:aink="http://schemas.microsoft.com/office/drawing/2016/ink" xmlns:cx8="http://schemas.microsoft.com/office/drawing/2016/5/14/chartex" xmlns:cx7="http://schemas.microsoft.com/office/drawing/2016/5/13/chartex" xmlns:cx6="http://schemas.microsoft.com/office/drawing/2016/5/12/chartex" xmlns:cx5="http://schemas.microsoft.com/office/drawing/2016/5/11/chartex" xmlns:cx4="http://schemas.microsoft.com/office/drawing/2016/5/10/chartex" xmlns:cx3="http://schemas.microsoft.com/office/drawing/2016/5/9/chartex" xmlns:cx2="http://schemas.microsoft.com/office/drawing/2015/10/21/chartex">
             <w:pict>
               <v:roundrect w14:anchorId="47C3DBAC" id="_x0000_s1032" style="position:absolute;margin-left:142.5pt;margin-top:27.45pt;width:27pt;height:27pt;z-index:251663360;visibility:visible;mso-wrap-style:square;mso-width-percent:0;mso-height-percent:0;mso-wrap-distance-left:9pt;mso-wrap-distance-top:0;mso-wrap-distance-right:9pt;mso-wrap-distance-bottom:0;mso-position-horizontal:absolute;mso-position-horizontal-relative:text;mso-position-vertical:absolute;mso-position-vertical-relative:text;mso-width-percent:0;mso-height-percent:0;mso-width-relative:margin;mso-height-relative:margin;v-text-anchor:middle" arcsize="10923f" o:gfxdata="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" fillcolor="white [3212]" strokecolor="black [3200]" strokeweight="1pt">
                 <v:stroke joinstyle="miter"/>
@@ -2844,7 +2846,7 @@
               </wp:anchor>
             </w:drawing>
           </mc:Choice>
-          <mc:Fallback>
+          <mc:Fallback xmlns:w16sdtdh="http://schemas.microsoft.com/office/word/2020/wordml/sdtdatahash" xmlns:w16="http://schemas.microsoft.com/office/word/2018/wordml" xmlns:w16cid="http://schemas.microsoft.com/office/word/2016/wordml/cid" xmlns:w16cex="http://schemas.microsoft.com/office/word/2018/wordml/cex" xmlns:oel="http://schemas.microsoft.com/office/2019/extlst" xmlns:am3d="http://schemas.microsoft.com/office/drawing/2017/model3d" xmlns:aink="http://schemas.microsoft.com/office/drawing/2016/ink" xmlns:cx8="http://schemas.microsoft.com/office/drawing/2016/5/14/chartex" xmlns:cx7="http://schemas.microsoft.com/office/drawing/2016/5/13/chartex" xmlns:cx6="http://schemas.microsoft.com/office/drawing/2016/5/12/chartex" xmlns:cx5="http://schemas.microsoft.com/office/drawing/2016/5/11/chartex" xmlns:cx4="http://schemas.microsoft.com/office/drawing/2016/5/10/chartex" xmlns:cx3="http://schemas.microsoft.com/office/drawing/2016/5/9/chartex" xmlns:cx2="http://schemas.microsoft.com/office/drawing/2015/10/21/chartex">
             <w:pict>
               <v:roundrect w14:anchorId="5C0809DF" id="_x0000_s1033" style="position:absolute;margin-left:83.65pt;margin-top:27.6pt;width:27pt;height:27pt;z-index:251661312;visibility:visible;mso-wrap-style:square;mso-width-percent:0;mso-height-percent:0;mso-wrap-distance-left:9pt;mso-wrap-distance-top:0;mso-wrap-distance-right:9pt;mso-wrap-distance-bottom:0;mso-position-horizontal:absolute;mso-position-horizontal-relative:text;mso-position-vertical:absolute;mso-position-vertical-relative:text;mso-width-percent:0;mso-height-percent:0;mso-width-relative:margin;mso-height-relative:margin;v-text-anchor:middle" arcsize="10923f" o:gfxdata="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" fillcolor="white [3212]" strokecolor="black [3200]" strokeweight="1pt">
                 <v:stroke joinstyle="miter"/>
@@ -2971,7 +2973,7 @@
               </wp:anchor>
             </w:drawing>
           </mc:Choice>
-          <mc:Fallback>
+          <mc:Fallback xmlns:w16sdtdh="http://schemas.microsoft.com/office/word/2020/wordml/sdtdatahash" xmlns:w16="http://schemas.microsoft.com/office/word/2018/wordml" xmlns:w16cid="http://schemas.microsoft.com/office/word/2016/wordml/cid" xmlns:w16cex="http://schemas.microsoft.com/office/word/2018/wordml/cex" xmlns:oel="http://schemas.microsoft.com/office/2019/extlst" xmlns:am3d="http://schemas.microsoft.com/office/drawing/2017/model3d" xmlns:aink="http://schemas.microsoft.com/office/drawing/2016/ink" xmlns:cx8="http://schemas.microsoft.com/office/drawing/2016/5/14/chartex" xmlns:cx7="http://schemas.microsoft.com/office/drawing/2016/5/13/chartex" xmlns:cx6="http://schemas.microsoft.com/office/drawing/2016/5/12/chartex" xmlns:cx5="http://schemas.microsoft.com/office/drawing/2016/5/11/chartex" xmlns:cx4="http://schemas.microsoft.com/office/drawing/2016/5/10/chartex" xmlns:cx3="http://schemas.microsoft.com/office/drawing/2016/5/9/chartex" xmlns:cx2="http://schemas.microsoft.com/office/drawing/2015/10/21/chartex">
             <w:pict>
               <v:roundrect w14:anchorId="2814F502" id="_x0000_s1034" style="position:absolute;margin-left:-16.35pt;margin-top:15.1pt;width:27pt;height:27pt;z-index:251659264;visibility:visible;mso-wrap-style:square;mso-width-percent:0;mso-height-percent:0;mso-wrap-distance-left:9pt;mso-wrap-distance-top:0;mso-wrap-distance-right:9pt;mso-wrap-distance-bottom:0;mso-position-horizontal:absolute;mso-position-horizontal-relative:text;mso-position-vertical:absolute;mso-position-vertical-relative:text;mso-width-percent:0;mso-height-percent:0;mso-width-relative:margin;mso-height-relative:margin;v-text-anchor:middle" arcsize="10923f" o:gfxdata="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" fillcolor="white [3212]" strokecolor="black [3200]" strokeweight="1pt">
                 <v:stroke joinstyle="miter"/>
@@ -3200,7 +3202,7 @@
         </w:rPr>
         <w:br w:type="page"/>
       </w:r>
-      <w:bookmarkStart w:id="3" w:name="_Toc133605174"/>
+      <w:bookmarkStart w:id="4" w:name="_Toc133605174"/>
       <w:r>
         <w:rPr>
           <w:lang w:val="en-US"/>
@@ -3208,7 +3210,7 @@
         <w:lastRenderedPageBreak/>
         <w:t>Parameters</w:t>
       </w:r>
-      <w:bookmarkEnd w:id="3"/>
+      <w:bookmarkEnd w:id="4"/>
     </w:p>
     <w:p>
       <w:pPr>
@@ -3224,14 +3226,14 @@
           <w:lang w:val="en-US"/>
         </w:rPr>
       </w:pPr>
-      <w:bookmarkStart w:id="4" w:name="_Toc133605175"/>
+      <w:bookmarkStart w:id="5" w:name="_Toc133605175"/>
       <w:r>
         <w:rPr>
           <w:lang w:val="en-US"/>
         </w:rPr>
         <w:t>Playback</w:t>
       </w:r>
-      <w:bookmarkEnd w:id="4"/>
+      <w:bookmarkEnd w:id="5"/>
     </w:p>
     <w:p>
       <w:pPr>
@@ -3985,14 +3987,14 @@
           <w:lang w:val="en-US"/>
         </w:rPr>
       </w:pPr>
-      <w:bookmarkStart w:id="5" w:name="_Toc133605176"/>
+      <w:bookmarkStart w:id="6" w:name="_Toc133605176"/>
       <w:r>
         <w:rPr>
           <w:lang w:val="en-US"/>
         </w:rPr>
         <w:t>Organize</w:t>
       </w:r>
-      <w:bookmarkEnd w:id="5"/>
+      <w:bookmarkEnd w:id="6"/>
     </w:p>
     <w:p>
       <w:pPr>
@@ -4262,7 +4264,7 @@
           <w:lang w:val="en-US"/>
         </w:rPr>
       </w:pPr>
-      <w:bookmarkStart w:id="6" w:name="_Toc133605177"/>
+      <w:bookmarkStart w:id="7" w:name="_Toc133605177"/>
       <w:r>
         <w:rPr>
           <w:lang w:val="en-US"/>
@@ -4270,7 +4272,7 @@
         <w:lastRenderedPageBreak/>
         <w:t>Room Creation</w:t>
       </w:r>
-      <w:bookmarkEnd w:id="6"/>
+      <w:bookmarkEnd w:id="7"/>
     </w:p>
     <w:p>
       <w:pPr>
@@ -5144,7 +5146,7 @@
           <w:lang w:val="en-US"/>
         </w:rPr>
       </w:pPr>
-      <w:bookmarkStart w:id="7" w:name="_Toc133605178"/>
+      <w:bookmarkStart w:id="8" w:name="_Toc133605178"/>
       <w:r>
         <w:rPr>
           <w:noProof/>
@@ -5153,7 +5155,7 @@
         <w:lastRenderedPageBreak/>
         <w:t>Effects</w:t>
       </w:r>
-      <w:bookmarkEnd w:id="7"/>
+      <w:bookmarkEnd w:id="8"/>
     </w:p>
     <w:p>
       <w:pPr>
@@ -5499,7 +5501,7 @@
           <w:lang w:val="en-US"/>
         </w:rPr>
       </w:pPr>
-      <w:bookmarkStart w:id="8" w:name="_Toc133605179"/>
+      <w:bookmarkStart w:id="9" w:name="_Toc133605179"/>
       <w:r>
         <w:rPr>
           <w:lang w:val="en-US"/>
@@ -5507,7 +5509,7 @@
         <w:lastRenderedPageBreak/>
         <w:t>Destructive Effects Editor</w:t>
       </w:r>
-      <w:bookmarkEnd w:id="8"/>
+      <w:bookmarkEnd w:id="9"/>
     </w:p>
     <w:p>
       <w:pPr>
@@ -5610,7 +5612,7 @@
               </wp:anchor>
             </w:drawing>
           </mc:Choice>
-          <mc:Fallback>
+          <mc:Fallback xmlns:w16sdtdh="http://schemas.microsoft.com/office/word/2020/wordml/sdtdatahash" xmlns:w16="http://schemas.microsoft.com/office/word/2018/wordml" xmlns:w16cid="http://schemas.microsoft.com/office/word/2016/wordml/cid" xmlns:w16cex="http://schemas.microsoft.com/office/word/2018/wordml/cex" xmlns:oel="http://schemas.microsoft.com/office/2019/extlst" xmlns:am3d="http://schemas.microsoft.com/office/drawing/2017/model3d" xmlns:aink="http://schemas.microsoft.com/office/drawing/2016/ink" xmlns:cx8="http://schemas.microsoft.com/office/drawing/2016/5/14/chartex" xmlns:cx7="http://schemas.microsoft.com/office/drawing/2016/5/13/chartex" xmlns:cx6="http://schemas.microsoft.com/office/drawing/2016/5/12/chartex" xmlns:cx5="http://schemas.microsoft.com/office/drawing/2016/5/11/chartex" xmlns:cx4="http://schemas.microsoft.com/office/drawing/2016/5/10/chartex" xmlns:cx3="http://schemas.microsoft.com/office/drawing/2016/5/9/chartex" xmlns:cx2="http://schemas.microsoft.com/office/drawing/2015/10/21/chartex">
             <w:pict>
               <v:roundrect w14:anchorId="43B4C91D" id="_x0000_s1035" style="position:absolute;margin-left:406.2pt;margin-top:162.65pt;width:27pt;height:27pt;z-index:251679744;visibility:visible;mso-wrap-style:square;mso-width-percent:0;mso-height-percent:0;mso-wrap-distance-left:9pt;mso-wrap-distance-top:0;mso-wrap-distance-right:9pt;mso-wrap-distance-bottom:0;mso-position-horizontal:absolute;mso-position-horizontal-relative:text;mso-position-vertical:absolute;mso-position-vertical-relative:text;mso-width-percent:0;mso-height-percent:0;mso-width-relative:margin;mso-height-relative:margin;v-text-anchor:middle" arcsize="10923f" o:gfxdata="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" fillcolor="white [3212]" strokecolor="black [3200]" strokeweight="1pt">
                 <v:stroke joinstyle="miter"/>
@@ -5807,7 +5809,7 @@
               </wp:anchor>
             </w:drawing>
           </mc:Choice>
-          <mc:Fallback>
+          <mc:Fallback xmlns:w16sdtdh="http://schemas.microsoft.com/office/word/2020/wordml/sdtdatahash" xmlns:w16="http://schemas.microsoft.com/office/word/2018/wordml" xmlns:w16cid="http://schemas.microsoft.com/office/word/2016/wordml/cid" xmlns:w16cex="http://schemas.microsoft.com/office/word/2018/wordml/cex" xmlns:oel="http://schemas.microsoft.com/office/2019/extlst" xmlns:am3d="http://schemas.microsoft.com/office/drawing/2017/model3d" xmlns:aink="http://schemas.microsoft.com/office/drawing/2016/ink" xmlns:cx8="http://schemas.microsoft.com/office/drawing/2016/5/14/chartex" xmlns:cx7="http://schemas.microsoft.com/office/drawing/2016/5/13/chartex" xmlns:cx6="http://schemas.microsoft.com/office/drawing/2016/5/12/chartex" xmlns:cx5="http://schemas.microsoft.com/office/drawing/2016/5/11/chartex" xmlns:cx4="http://schemas.microsoft.com/office/drawing/2016/5/10/chartex" xmlns:cx3="http://schemas.microsoft.com/office/drawing/2016/5/9/chartex" xmlns:cx2="http://schemas.microsoft.com/office/drawing/2015/10/21/chartex">
             <w:pict>
               <v:roundrect w14:anchorId="28F9E3E8" id="_x0000_s1036" style="position:absolute;margin-left:406pt;margin-top:240.05pt;width:27pt;height:27pt;z-index:251681792;visibility:visible;mso-wrap-style:square;mso-width-percent:0;mso-height-percent:0;mso-wrap-distance-left:9pt;mso-wrap-distance-top:0;mso-wrap-distance-right:9pt;mso-wrap-distance-bottom:0;mso-position-horizontal:absolute;mso-position-horizontal-relative:text;mso-position-vertical:absolute;mso-position-vertical-relative:text;mso-width-percent:0;mso-height-percent:0;mso-width-relative:margin;mso-height-relative:margin;v-text-anchor:middle" arcsize="10923f" o:gfxdata="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" fillcolor="white [3212]" strokecolor="black [3200]" strokeweight="1pt">
                 <v:stroke joinstyle="miter"/>
@@ -5945,7 +5947,7 @@
               </wp:anchor>
             </w:drawing>
           </mc:Choice>
-          <mc:Fallback>
+          <mc:Fallback xmlns:w16sdtdh="http://schemas.microsoft.com/office/word/2020/wordml/sdtdatahash" xmlns:w16="http://schemas.microsoft.com/office/word/2018/wordml" xmlns:w16cid="http://schemas.microsoft.com/office/word/2016/wordml/cid" xmlns:w16cex="http://schemas.microsoft.com/office/word/2018/wordml/cex" xmlns:oel="http://schemas.microsoft.com/office/2019/extlst" xmlns:am3d="http://schemas.microsoft.com/office/drawing/2017/model3d" xmlns:aink="http://schemas.microsoft.com/office/drawing/2016/ink" xmlns:cx8="http://schemas.microsoft.com/office/drawing/2016/5/14/chartex" xmlns:cx7="http://schemas.microsoft.com/office/drawing/2016/5/13/chartex" xmlns:cx6="http://schemas.microsoft.com/office/drawing/2016/5/12/chartex" xmlns:cx5="http://schemas.microsoft.com/office/drawing/2016/5/11/chartex" xmlns:cx4="http://schemas.microsoft.com/office/drawing/2016/5/10/chartex" xmlns:cx3="http://schemas.microsoft.com/office/drawing/2016/5/9/chartex" xmlns:cx2="http://schemas.microsoft.com/office/drawing/2015/10/21/chartex">
             <w:pict>
               <v:roundrect w14:anchorId="156AF791" id="_x0000_s1037" style="position:absolute;margin-left:180.85pt;margin-top:239.9pt;width:27pt;height:27pt;z-index:251680768;visibility:visible;mso-wrap-style:square;mso-width-percent:0;mso-height-percent:0;mso-wrap-distance-left:9pt;mso-wrap-distance-top:0;mso-wrap-distance-right:9pt;mso-wrap-distance-bottom:0;mso-position-horizontal:absolute;mso-position-horizontal-relative:text;mso-position-vertical:absolute;mso-position-vertical-relative:text;mso-width-percent:0;mso-height-percent:0;mso-width-relative:margin;mso-height-relative:margin;v-text-anchor:middle" arcsize="10923f" o:gfxdata="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" fillcolor="white [3212]" strokecolor="black [3200]" strokeweight="1pt">
                 <v:stroke joinstyle="miter"/>
@@ -6083,7 +6085,7 @@
               </wp:anchor>
             </w:drawing>
           </mc:Choice>
-          <mc:Fallback>
+          <mc:Fallback xmlns:w16sdtdh="http://schemas.microsoft.com/office/word/2020/wordml/sdtdatahash" xmlns:w16="http://schemas.microsoft.com/office/word/2018/wordml" xmlns:w16cid="http://schemas.microsoft.com/office/word/2016/wordml/cid" xmlns:w16cex="http://schemas.microsoft.com/office/word/2018/wordml/cex" xmlns:oel="http://schemas.microsoft.com/office/2019/extlst" xmlns:am3d="http://schemas.microsoft.com/office/drawing/2017/model3d" xmlns:aink="http://schemas.microsoft.com/office/drawing/2016/ink" xmlns:cx8="http://schemas.microsoft.com/office/drawing/2016/5/14/chartex" xmlns:cx7="http://schemas.microsoft.com/office/drawing/2016/5/13/chartex" xmlns:cx6="http://schemas.microsoft.com/office/drawing/2016/5/12/chartex" xmlns:cx5="http://schemas.microsoft.com/office/drawing/2016/5/11/chartex" xmlns:cx4="http://schemas.microsoft.com/office/drawing/2016/5/10/chartex" xmlns:cx3="http://schemas.microsoft.com/office/drawing/2016/5/9/chartex" xmlns:cx2="http://schemas.microsoft.com/office/drawing/2015/10/21/chartex">
             <w:pict>
               <v:roundrect w14:anchorId="0BE118CA" id="_x0000_s1038" style="position:absolute;margin-left:180.5pt;margin-top:114.15pt;width:27pt;height:27pt;z-index:251678720;visibility:visible;mso-wrap-style:square;mso-width-percent:0;mso-height-percent:0;mso-wrap-distance-left:9pt;mso-wrap-distance-top:0;mso-wrap-distance-right:9pt;mso-wrap-distance-bottom:0;mso-position-horizontal:absolute;mso-position-horizontal-relative:text;mso-position-vertical:absolute;mso-position-vertical-relative:text;mso-width-percent:0;mso-height-percent:0;mso-width-relative:margin;mso-height-relative:margin;v-text-anchor:middle" arcsize="10923f" o:gfxdata="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" fillcolor="white [3212]" strokecolor="black [3200]" strokeweight="1pt">
                 <v:stroke joinstyle="miter"/>
@@ -6314,14 +6316,14 @@
           <w:lang w:val="en-US"/>
         </w:rPr>
       </w:pPr>
-      <w:bookmarkStart w:id="9" w:name="_Toc133605180"/>
+      <w:bookmarkStart w:id="10" w:name="_Toc133605180"/>
       <w:r>
         <w:rPr>
           <w:lang w:val="en-US"/>
         </w:rPr>
         <w:t>Tools</w:t>
       </w:r>
-      <w:bookmarkEnd w:id="9"/>
+      <w:bookmarkEnd w:id="10"/>
     </w:p>
     <w:p>
       <w:pPr>
@@ -6601,21 +6603,7 @@
           <w:noProof/>
           <w:lang w:val="en-US"/>
         </w:rPr>
-        <w:t xml:space="preserve"> </w:t>
-      </w:r>
-      <w:r>
-        <w:rPr>
-          <w:noProof/>
-          <w:lang w:val="en-US"/>
-        </w:rPr>
-        <w:t>Resets the waveform window to show the file at full length again</w:t>
-      </w:r>
-      <w:r>
-        <w:rPr>
-          <w:noProof/>
-          <w:lang w:val="en-US"/>
-        </w:rPr>
-        <w:t>.</w:t>
+        <w:t xml:space="preserve"> Resets the waveform window to show the file at full length again.</w:t>
       </w:r>
     </w:p>
     <w:p>
@@ -6634,7 +6622,7 @@
           <w:lang w:val="en-US"/>
         </w:rPr>
       </w:pPr>
-      <w:bookmarkStart w:id="10" w:name="_Toc133605181"/>
+      <w:bookmarkStart w:id="11" w:name="_Toc133605181"/>
       <w:r>
         <w:rPr>
           <w:noProof/>
@@ -6649,7 +6637,7 @@
         </w:rPr>
         <w:t xml:space="preserve"> Tools</w:t>
       </w:r>
-      <w:bookmarkEnd w:id="10"/>
+      <w:bookmarkEnd w:id="11"/>
     </w:p>
     <w:p>
       <w:pPr>
@@ -6711,7 +6699,7 @@
           <w:lang w:val="en-US"/>
         </w:rPr>
       </w:pPr>
-      <w:bookmarkStart w:id="11" w:name="_Toc133605182"/>
+      <w:bookmarkStart w:id="12" w:name="_Toc133605182"/>
       <w:r>
         <w:rPr>
           <w:lang w:val="en-US"/>
@@ -6725,7 +6713,7 @@
         </w:rPr>
         <w:t>orkflows</w:t>
       </w:r>
-      <w:bookmarkEnd w:id="11"/>
+      <w:bookmarkEnd w:id="12"/>
       <w:r>
         <w:rPr>
           <w:lang w:val="en-US"/>
@@ -6740,7 +6728,7 @@
           <w:lang w:val="en-US"/>
         </w:rPr>
       </w:pPr>
-      <w:bookmarkStart w:id="12" w:name="_Toc133605183"/>
+      <w:bookmarkStart w:id="13" w:name="_Toc133605183"/>
       <w:r>
         <w:rPr>
           <w:lang w:val="en-US"/>
@@ -6765,7 +6753,7 @@
         </w:rPr>
         <w:t>.</w:t>
       </w:r>
-      <w:bookmarkEnd w:id="12"/>
+      <w:bookmarkEnd w:id="13"/>
     </w:p>
     <w:p>
       <w:pPr>
@@ -7048,7 +7036,7 @@
           <w:lang w:val="en-US"/>
         </w:rPr>
       </w:pPr>
-      <w:bookmarkStart w:id="13" w:name="_Toc133605184"/>
+      <w:bookmarkStart w:id="14" w:name="_Toc133605184"/>
       <w:r>
         <w:rPr>
           <w:lang w:val="en-US"/>
@@ -7061,7 +7049,7 @@
         </w:rPr>
         <w:t>.</w:t>
       </w:r>
-      <w:bookmarkEnd w:id="13"/>
+      <w:bookmarkEnd w:id="14"/>
     </w:p>
     <w:p>
       <w:pPr>
@@ -7271,7 +7259,7 @@
           <w:lang w:val="en-US"/>
         </w:rPr>
       </w:pPr>
-      <w:bookmarkStart w:id="14" w:name="_Toc133605185"/>
+      <w:bookmarkStart w:id="15" w:name="_Toc133605185"/>
       <w:r>
         <w:rPr>
           <w:lang w:val="en-US"/>
@@ -7279,7 +7267,7 @@
         <w:lastRenderedPageBreak/>
         <w:t>Map a room to an audio file</w:t>
       </w:r>
-      <w:bookmarkEnd w:id="14"/>
+      <w:bookmarkEnd w:id="15"/>
     </w:p>
     <w:p>
       <w:pPr>
@@ -7680,7 +7668,7 @@
 </file>
 
 <file path=word/endnotes.xml><?xml version="1.0" encoding="utf-8"?>
-<w:endnotes xmlns:wpc="http://schemas.microsoft.com/office/word/2010/wordprocessingCanvas" xmlns:cx="http://schemas.microsoft.com/office/drawing/2014/chartex" xmlns:cx1="http://schemas.microsoft.com/office/drawing/2015/9/8/chartex" xmlns:cx2="http://schemas.microsoft.com/office/drawing/2015/10/21/chartex" xmlns:cx3="http://schemas.microsoft.com/office/drawing/2016/5/9/chartex" xmlns:cx4="http://schemas.microsoft.com/office/drawing/2016/5/10/chartex" xmlns:cx5="http://schemas.microsoft.com/office/drawing/2016/5/11/chartex" xmlns:cx6="http://schemas.microsoft.com/office/drawing/2016/5/12/chartex" xmlns:cx7="http://schemas.microsoft.com/office/drawing/2016/5/13/chartex" xmlns:cx8="http://schemas.microsoft.com/office/drawing/2016/5/14/chartex" xmlns:mc="http://schemas.openxmlformats.org/markup-compatibility/2006" xmlns:aink="http://schemas.microsoft.com/office/drawing/2016/ink" xmlns:am3d="http://schemas.microsoft.com/office/drawing/2017/model3d" xmlns:o="urn:schemas-microsoft-com:office:office" xmlns:oel="http://schemas.microsoft.com/office/2019/extlst" xmlns:r="http://schemas.openxmlformats.org/officeDocument/2006/relationships" xmlns:m="http://schemas.openxmlformats.org/officeDocument/2006/math" xmlns:v="urn:schemas-microsoft-com:vml" xmlns:wp14="http://schemas.microsoft.com/office/word/2010/wordprocessingDrawing" xmlns:wp="http://schemas.openxmlformats.org/drawingml/2006/wordprocessingDrawing" xmlns:w10="urn:schemas-microsoft-com:office:word" xmlns:w="http://schemas.openxmlformats.org/wordprocessingml/2006/main" xmlns:w14="http://schemas.microsoft.com/office/word/2010/wordml" xmlns:w15="http://schemas.microsoft.com/office/word/2012/wordml" xmlns:w16cex="http://schemas.microsoft.com/office/word/2018/wordml/cex" xmlns:w16cid="http://schemas.microsoft.com/office/word/2016/wordml/cid" xmlns:w16="http://schemas.microsoft.com/office/word/2018/wordml" xmlns:w16sdtdh="http://schemas.microsoft.com/office/word/2020/wordml/sdtdatahash" xmlns:w16se="http://schemas.microsoft.com/office/word/2015/wordml/symex" xmlns:wpg="http://schemas.microsoft.com/office/word/2010/wordprocessingGroup" xmlns:wpi="http://schemas.microsoft.com/office/word/2010/wordprocessingInk" xmlns:wne="http://schemas.microsoft.com/office/word/2006/wordml" xmlns:wps="http://schemas.microsoft.com/office/word/2010/wordprocessingShape" mc:Ignorable="w14 w15 w16se w16cid w16 w16cex w16sdtdh wp14">
+<w:endnotes xmlns:wpc="http://schemas.microsoft.com/office/word/2010/wordprocessingCanvas" xmlns:cx="http://schemas.microsoft.com/office/drawing/2014/chartex" xmlns:cx1="http://schemas.microsoft.com/office/drawing/2015/9/8/chartex" xmlns:mc="http://schemas.openxmlformats.org/markup-compatibility/2006" xmlns:o="urn:schemas-microsoft-com:office:office" xmlns:r="http://schemas.openxmlformats.org/officeDocument/2006/relationships" xmlns:m="http://schemas.openxmlformats.org/officeDocument/2006/math" xmlns:v="urn:schemas-microsoft-com:vml" xmlns:wp14="http://schemas.microsoft.com/office/word/2010/wordprocessingDrawing" xmlns:wp="http://schemas.openxmlformats.org/drawingml/2006/wordprocessingDrawing" xmlns:w10="urn:schemas-microsoft-com:office:word" xmlns:w="http://schemas.openxmlformats.org/wordprocessingml/2006/main" xmlns:w14="http://schemas.microsoft.com/office/word/2010/wordml" xmlns:w15="http://schemas.microsoft.com/office/word/2012/wordml" xmlns:w16se="http://schemas.microsoft.com/office/word/2015/wordml/symex" xmlns:wpg="http://schemas.microsoft.com/office/word/2010/wordprocessingGroup" xmlns:wpi="http://schemas.microsoft.com/office/word/2010/wordprocessingInk" xmlns:wne="http://schemas.microsoft.com/office/word/2006/wordml" xmlns:wps="http://schemas.microsoft.com/office/word/2010/wordprocessingShape" mc:Ignorable="w14 w15 w16se wp14">
   <w:endnote w:type="separator" w:id="-1">
     <w:p>
       <w:pPr>
@@ -7705,7 +7693,7 @@
 </file>
 
 <file path=word/footer1.xml><?xml version="1.0" encoding="utf-8"?>
-<w:ftr xmlns:wpc="http://schemas.microsoft.com/office/word/2010/wordprocessingCanvas" xmlns:cx="http://schemas.microsoft.com/office/drawing/2014/chartex" xmlns:cx1="http://schemas.microsoft.com/office/drawing/2015/9/8/chartex" xmlns:cx2="http://schemas.microsoft.com/office/drawing/2015/10/21/chartex" xmlns:cx3="http://schemas.microsoft.com/office/drawing/2016/5/9/chartex" xmlns:cx4="http://schemas.microsoft.com/office/drawing/2016/5/10/chartex" xmlns:cx5="http://schemas.microsoft.com/office/drawing/2016/5/11/chartex" xmlns:cx6="http://schemas.microsoft.com/office/drawing/2016/5/12/chartex" xmlns:cx7="http://schemas.microsoft.com/office/drawing/2016/5/13/chartex" xmlns:cx8="http://schemas.microsoft.com/office/drawing/2016/5/14/chartex" xmlns:mc="http://schemas.openxmlformats.org/markup-compatibility/2006" xmlns:aink="http://schemas.microsoft.com/office/drawing/2016/ink" xmlns:am3d="http://schemas.microsoft.com/office/drawing/2017/model3d" xmlns:o="urn:schemas-microsoft-com:office:office" xmlns:oel="http://schemas.microsoft.com/office/2019/extlst" xmlns:r="http://schemas.openxmlformats.org/officeDocument/2006/relationships" xmlns:m="http://schemas.openxmlformats.org/officeDocument/2006/math" xmlns:v="urn:schemas-microsoft-com:vml" xmlns:wp14="http://schemas.microsoft.com/office/word/2010/wordprocessingDrawing" xmlns:wp="http://schemas.openxmlformats.org/drawingml/2006/wordprocessingDrawing" xmlns:w10="urn:schemas-microsoft-com:office:word" xmlns:w="http://schemas.openxmlformats.org/wordprocessingml/2006/main" xmlns:w14="http://schemas.microsoft.com/office/word/2010/wordml" xmlns:w15="http://schemas.microsoft.com/office/word/2012/wordml" xmlns:w16cex="http://schemas.microsoft.com/office/word/2018/wordml/cex" xmlns:w16cid="http://schemas.microsoft.com/office/word/2016/wordml/cid" xmlns:w16="http://schemas.microsoft.com/office/word/2018/wordml" xmlns:w16sdtdh="http://schemas.microsoft.com/office/word/2020/wordml/sdtdatahash" xmlns:w16se="http://schemas.microsoft.com/office/word/2015/wordml/symex" xmlns:wpg="http://schemas.microsoft.com/office/word/2010/wordprocessingGroup" xmlns:wpi="http://schemas.microsoft.com/office/word/2010/wordprocessingInk" xmlns:wne="http://schemas.microsoft.com/office/word/2006/wordml" xmlns:wps="http://schemas.microsoft.com/office/word/2010/wordprocessingShape" mc:Ignorable="w14 w15 w16se w16cid w16 w16cex w16sdtdh wp14">
+<w:ftr xmlns:wpc="http://schemas.microsoft.com/office/word/2010/wordprocessingCanvas" xmlns:cx="http://schemas.microsoft.com/office/drawing/2014/chartex" xmlns:cx1="http://schemas.microsoft.com/office/drawing/2015/9/8/chartex" xmlns:mc="http://schemas.openxmlformats.org/markup-compatibility/2006" xmlns:o="urn:schemas-microsoft-com:office:office" xmlns:r="http://schemas.openxmlformats.org/officeDocument/2006/relationships" xmlns:m="http://schemas.openxmlformats.org/officeDocument/2006/math" xmlns:v="urn:schemas-microsoft-com:vml" xmlns:wp14="http://schemas.microsoft.com/office/word/2010/wordprocessingDrawing" xmlns:wp="http://schemas.openxmlformats.org/drawingml/2006/wordprocessingDrawing" xmlns:w10="urn:schemas-microsoft-com:office:word" xmlns:w="http://schemas.openxmlformats.org/wordprocessingml/2006/main" xmlns:w14="http://schemas.microsoft.com/office/word/2010/wordml" xmlns:w15="http://schemas.microsoft.com/office/word/2012/wordml" xmlns:w16se="http://schemas.microsoft.com/office/word/2015/wordml/symex" xmlns:wpg="http://schemas.microsoft.com/office/word/2010/wordprocessingGroup" xmlns:wpi="http://schemas.microsoft.com/office/word/2010/wordprocessingInk" xmlns:wne="http://schemas.microsoft.com/office/word/2006/wordml" xmlns:wps="http://schemas.microsoft.com/office/word/2010/wordprocessingShape" mc:Ignorable="w14 w15 w16se wp14">
   <w:sdt>
     <w:sdtPr>
       <w:id w:val="-792286328"/>
@@ -7751,7 +7739,7 @@
 </file>
 
 <file path=word/footnotes.xml><?xml version="1.0" encoding="utf-8"?>
-<w:footnotes xmlns:wpc="http://schemas.microsoft.com/office/word/2010/wordprocessingCanvas" xmlns:cx="http://schemas.microsoft.com/office/drawing/2014/chartex" xmlns:cx1="http://schemas.microsoft.com/office/drawing/2015/9/8/chartex" xmlns:cx2="http://schemas.microsoft.com/office/drawing/2015/10/21/chartex" xmlns:cx3="http://schemas.microsoft.com/office/drawing/2016/5/9/chartex" xmlns:cx4="http://schemas.microsoft.com/office/drawing/2016/5/10/chartex" xmlns:cx5="http://schemas.microsoft.com/office/drawing/2016/5/11/chartex" xmlns:cx6="http://schemas.microsoft.com/office/drawing/2016/5/12/chartex" xmlns:cx7="http://schemas.microsoft.com/office/drawing/2016/5/13/chartex" xmlns:cx8="http://schemas.microsoft.com/office/drawing/2016/5/14/chartex" xmlns:mc="http://schemas.openxmlformats.org/markup-compatibility/2006" xmlns:aink="http://schemas.microsoft.com/office/drawing/2016/ink" xmlns:am3d="http://schemas.microsoft.com/office/drawing/2017/model3d" xmlns:o="urn:schemas-microsoft-com:office:office" xmlns:oel="http://schemas.microsoft.com/office/2019/extlst" xmlns:r="http://schemas.openxmlformats.org/officeDocument/2006/relationships" xmlns:m="http://schemas.openxmlformats.org/officeDocument/2006/math" xmlns:v="urn:schemas-microsoft-com:vml" xmlns:wp14="http://schemas.microsoft.com/office/word/2010/wordprocessingDrawing" xmlns:wp="http://schemas.openxmlformats.org/drawingml/2006/wordprocessingDrawing" xmlns:w10="urn:schemas-microsoft-com:office:word" xmlns:w="http://schemas.openxmlformats.org/wordprocessingml/2006/main" xmlns:w14="http://schemas.microsoft.com/office/word/2010/wordml" xmlns:w15="http://schemas.microsoft.com/office/word/2012/wordml" xmlns:w16cex="http://schemas.microsoft.com/office/word/2018/wordml/cex" xmlns:w16cid="http://schemas.microsoft.com/office/word/2016/wordml/cid" xmlns:w16="http://schemas.microsoft.com/office/word/2018/wordml" xmlns:w16sdtdh="http://schemas.microsoft.com/office/word/2020/wordml/sdtdatahash" xmlns:w16se="http://schemas.microsoft.com/office/word/2015/wordml/symex" xmlns:wpg="http://schemas.microsoft.com/office/word/2010/wordprocessingGroup" xmlns:wpi="http://schemas.microsoft.com/office/word/2010/wordprocessingInk" xmlns:wne="http://schemas.microsoft.com/office/word/2006/wordml" xmlns:wps="http://schemas.microsoft.com/office/word/2010/wordprocessingShape" mc:Ignorable="w14 w15 w16se w16cid w16 w16cex w16sdtdh wp14">
+<w:footnotes xmlns:wpc="http://schemas.microsoft.com/office/word/2010/wordprocessingCanvas" xmlns:cx="http://schemas.microsoft.com/office/drawing/2014/chartex" xmlns:cx1="http://schemas.microsoft.com/office/drawing/2015/9/8/chartex" xmlns:mc="http://schemas.openxmlformats.org/markup-compatibility/2006" xmlns:o="urn:schemas-microsoft-com:office:office" xmlns:r="http://schemas.openxmlformats.org/officeDocument/2006/relationships" xmlns:m="http://schemas.openxmlformats.org/officeDocument/2006/math" xmlns:v="urn:schemas-microsoft-com:vml" xmlns:wp14="http://schemas.microsoft.com/office/word/2010/wordprocessingDrawing" xmlns:wp="http://schemas.openxmlformats.org/drawingml/2006/wordprocessingDrawing" xmlns:w10="urn:schemas-microsoft-com:office:word" xmlns:w="http://schemas.openxmlformats.org/wordprocessingml/2006/main" xmlns:w14="http://schemas.microsoft.com/office/word/2010/wordml" xmlns:w15="http://schemas.microsoft.com/office/word/2012/wordml" xmlns:w16se="http://schemas.microsoft.com/office/word/2015/wordml/symex" xmlns:wpg="http://schemas.microsoft.com/office/word/2010/wordprocessingGroup" xmlns:wpi="http://schemas.microsoft.com/office/word/2010/wordprocessingInk" xmlns:wne="http://schemas.microsoft.com/office/word/2006/wordml" xmlns:wps="http://schemas.microsoft.com/office/word/2010/wordprocessingShape" mc:Ignorable="w14 w15 w16se wp14">
   <w:footnote w:type="separator" w:id="-1">
     <w:p>
       <w:pPr>
@@ -7776,7 +7764,7 @@
 </file>
 
 <file path=word/numbering.xml><?xml version="1.0" encoding="utf-8"?>
-<w:numbering xmlns:wpc="http://schemas.microsoft.com/office/word/2010/wordprocessingCanvas" xmlns:cx="http://schemas.microsoft.com/office/drawing/2014/chartex" xmlns:cx1="http://schemas.microsoft.com/office/drawing/2015/9/8/chartex" xmlns:cx2="http://schemas.microsoft.com/office/drawing/2015/10/21/chartex" xmlns:cx3="http://schemas.microsoft.com/office/drawing/2016/5/9/chartex" xmlns:cx4="http://schemas.microsoft.com/office/drawing/2016/5/10/chartex" xmlns:cx5="http://schemas.microsoft.com/office/drawing/2016/5/11/chartex" xmlns:cx6="http://schemas.microsoft.com/office/drawing/2016/5/12/chartex" xmlns:cx7="http://schemas.microsoft.com/office/drawing/2016/5/13/chartex" xmlns:cx8="http://schemas.microsoft.com/office/drawing/2016/5/14/chartex" xmlns:mc="http://schemas.openxmlformats.org/markup-compatibility/2006" xmlns:aink="http://schemas.microsoft.com/office/drawing/2016/ink" xmlns:am3d="http://schemas.microsoft.com/office/drawing/2017/model3d" xmlns:o="urn:schemas-microsoft-com:office:office" xmlns:oel="http://schemas.microsoft.com/office/2019/extlst" xmlns:r="http://schemas.openxmlformats.org/officeDocument/2006/relationships" xmlns:m="http://schemas.openxmlformats.org/officeDocument/2006/math" xmlns:v="urn:schemas-microsoft-com:vml" xmlns:wp14="http://schemas.microsoft.com/office/word/2010/wordprocessingDrawing" xmlns:wp="http://schemas.openxmlformats.org/drawingml/2006/wordprocessingDrawing" xmlns:w10="urn:schemas-microsoft-com:office:word" xmlns:w="http://schemas.openxmlformats.org/wordprocessingml/2006/main" xmlns:w14="http://schemas.microsoft.com/office/word/2010/wordml" xmlns:w15="http://schemas.microsoft.com/office/word/2012/wordml" xmlns:w16cex="http://schemas.microsoft.com/office/word/2018/wordml/cex" xmlns:w16cid="http://schemas.microsoft.com/office/word/2016/wordml/cid" xmlns:w16="http://schemas.microsoft.com/office/word/2018/wordml" xmlns:w16sdtdh="http://schemas.microsoft.com/office/word/2020/wordml/sdtdatahash" xmlns:w16se="http://schemas.microsoft.com/office/word/2015/wordml/symex" xmlns:wpg="http://schemas.microsoft.com/office/word/2010/wordprocessingGroup" xmlns:wpi="http://schemas.microsoft.com/office/word/2010/wordprocessingInk" xmlns:wne="http://schemas.microsoft.com/office/word/2006/wordml" xmlns:wps="http://schemas.microsoft.com/office/word/2010/wordprocessingShape" mc:Ignorable="w14 w15 w16se w16cid w16 w16cex w16sdtdh wp14">
+<w:numbering xmlns:wpc="http://schemas.microsoft.com/office/word/2010/wordprocessingCanvas" xmlns:cx="http://schemas.microsoft.com/office/drawing/2014/chartex" xmlns:cx1="http://schemas.microsoft.com/office/drawing/2015/9/8/chartex" xmlns:mc="http://schemas.openxmlformats.org/markup-compatibility/2006" xmlns:o="urn:schemas-microsoft-com:office:office" xmlns:r="http://schemas.openxmlformats.org/officeDocument/2006/relationships" xmlns:m="http://schemas.openxmlformats.org/officeDocument/2006/math" xmlns:v="urn:schemas-microsoft-com:vml" xmlns:wp14="http://schemas.microsoft.com/office/word/2010/wordprocessingDrawing" xmlns:wp="http://schemas.openxmlformats.org/drawingml/2006/wordprocessingDrawing" xmlns:w10="urn:schemas-microsoft-com:office:word" xmlns:w="http://schemas.openxmlformats.org/wordprocessingml/2006/main" xmlns:w14="http://schemas.microsoft.com/office/word/2010/wordml" xmlns:w15="http://schemas.microsoft.com/office/word/2012/wordml" xmlns:w16se="http://schemas.microsoft.com/office/word/2015/wordml/symex" xmlns:wpg="http://schemas.microsoft.com/office/word/2010/wordprocessingGroup" xmlns:wpi="http://schemas.microsoft.com/office/word/2010/wordprocessingInk" xmlns:wne="http://schemas.microsoft.com/office/word/2006/wordml" xmlns:wps="http://schemas.microsoft.com/office/word/2010/wordprocessingShape" mc:Ignorable="w14 w15 w16se wp14">
   <w:abstractNum w:abstractNumId="0" w15:restartNumberingAfterBreak="0">
     <w:nsid w:val="08845217"/>
     <w:multiLevelType w:val="hybridMultilevel"/>
@@ -8602,38 +8590,38 @@
       </w:pPr>
     </w:lvl>
   </w:abstractNum>
-  <w:num w:numId="1" w16cid:durableId="425463587">
+  <w:num w:numId="1">
     <w:abstractNumId w:val="7"/>
   </w:num>
-  <w:num w:numId="2" w16cid:durableId="1680232244">
+  <w:num w:numId="2">
     <w:abstractNumId w:val="1"/>
   </w:num>
-  <w:num w:numId="3" w16cid:durableId="2056352114">
+  <w:num w:numId="3">
     <w:abstractNumId w:val="5"/>
   </w:num>
-  <w:num w:numId="4" w16cid:durableId="476000068">
+  <w:num w:numId="4">
     <w:abstractNumId w:val="8"/>
   </w:num>
-  <w:num w:numId="5" w16cid:durableId="1102917494">
+  <w:num w:numId="5">
     <w:abstractNumId w:val="2"/>
   </w:num>
-  <w:num w:numId="6" w16cid:durableId="1565605080">
+  <w:num w:numId="6">
     <w:abstractNumId w:val="3"/>
   </w:num>
-  <w:num w:numId="7" w16cid:durableId="2138790735">
+  <w:num w:numId="7">
     <w:abstractNumId w:val="6"/>
   </w:num>
-  <w:num w:numId="8" w16cid:durableId="1322541289">
+  <w:num w:numId="8">
     <w:abstractNumId w:val="4"/>
   </w:num>
-  <w:num w:numId="9" w16cid:durableId="649407072">
+  <w:num w:numId="9">
     <w:abstractNumId w:val="0"/>
   </w:num>
 </w:numbering>
 </file>
 
 <file path=word/styles.xml><?xml version="1.0" encoding="utf-8"?>
-<w:styles xmlns:mc="http://schemas.openxmlformats.org/markup-compatibility/2006" xmlns:r="http://schemas.openxmlformats.org/officeDocument/2006/relationships" xmlns:w="http://schemas.openxmlformats.org/wordprocessingml/2006/main" xmlns:w14="http://schemas.microsoft.com/office/word/2010/wordml" xmlns:w15="http://schemas.microsoft.com/office/word/2012/wordml" xmlns:w16cex="http://schemas.microsoft.com/office/word/2018/wordml/cex" xmlns:w16cid="http://schemas.microsoft.com/office/word/2016/wordml/cid" xmlns:w16="http://schemas.microsoft.com/office/word/2018/wordml" xmlns:w16sdtdh="http://schemas.microsoft.com/office/word/2020/wordml/sdtdatahash" xmlns:w16se="http://schemas.microsoft.com/office/word/2015/wordml/symex" mc:Ignorable="w14 w15 w16se w16cid w16 w16cex w16sdtdh">
+<w:styles xmlns:mc="http://schemas.openxmlformats.org/markup-compatibility/2006" xmlns:r="http://schemas.openxmlformats.org/officeDocument/2006/relationships" xmlns:w="http://schemas.openxmlformats.org/wordprocessingml/2006/main" xmlns:w14="http://schemas.microsoft.com/office/word/2010/wordml" xmlns:w15="http://schemas.microsoft.com/office/word/2012/wordml" xmlns:w16se="http://schemas.microsoft.com/office/word/2015/wordml/symex" mc:Ignorable="w14 w15 w16se">
   <w:docDefaults>
     <w:rPrDefault>
       <w:rPr>
@@ -8651,7 +8639,7 @@
       </w:pPr>
     </w:pPrDefault>
   </w:docDefaults>
-  <w:latentStyles w:defLockedState="0" w:defUIPriority="99" w:defSemiHidden="0" w:defUnhideWhenUsed="0" w:defQFormat="0" w:count="376">
+  <w:latentStyles w:defLockedState="0" w:defUIPriority="99" w:defSemiHidden="0" w:defUnhideWhenUsed="0" w:defQFormat="0" w:count="371">
     <w:lsdException w:name="Normal" w:uiPriority="0" w:qFormat="1"/>
     <w:lsdException w:name="heading 1" w:uiPriority="9" w:qFormat="1"/>
     <w:lsdException w:name="heading 2" w:semiHidden="1" w:uiPriority="9" w:unhideWhenUsed="1" w:qFormat="1"/>
@@ -9023,11 +9011,6 @@
     <w:lsdException w:name="List Table 5 Dark Accent 6" w:uiPriority="50"/>
     <w:lsdException w:name="List Table 6 Colorful Accent 6" w:uiPriority="51"/>
     <w:lsdException w:name="List Table 7 Colorful Accent 6" w:uiPriority="52"/>
-    <w:lsdException w:name="Mention" w:semiHidden="1" w:unhideWhenUsed="1"/>
-    <w:lsdException w:name="Smart Hyperlink" w:semiHidden="1" w:unhideWhenUsed="1"/>
-    <w:lsdException w:name="Hashtag" w:semiHidden="1" w:unhideWhenUsed="1"/>
-    <w:lsdException w:name="Unresolved Mention" w:semiHidden="1" w:unhideWhenUsed="1"/>
-    <w:lsdException w:name="Smart Link" w:semiHidden="1" w:unhideWhenUsed="1"/>
   </w:latentStyles>
   <w:style w:type="paragraph" w:default="1" w:styleId="Standard">
     <w:name w:val="Normal"/>

</xml_diff>

<commit_message>
Minor code changes, small audio revert icon & updated manual
</commit_message>
<xml_diff>
--- a/Yaml AudioTool Rebuilt/Resources/Yaml Audio Tool Rebuilt - Manual.docx
+++ b/Yaml AudioTool Rebuilt/Resources/Yaml Audio Tool Rebuilt - Manual.docx
@@ -75,8 +75,10 @@
           <w:szCs w:val="24"/>
           <w:lang w:val="en-US"/>
         </w:rPr>
-        <w:t>2</w:t>
-      </w:r>
+        <w:t>3.0</w:t>
+      </w:r>
+      <w:bookmarkStart w:id="0" w:name="_GoBack"/>
+      <w:bookmarkEnd w:id="0"/>
       <w:r>
         <w:rPr>
           <w:b/>
@@ -85,7 +87,7 @@
           <w:szCs w:val="24"/>
           <w:lang w:val="en-US"/>
         </w:rPr>
-        <w:t>.</w:t>
+        <w:t xml:space="preserve"> – </w:t>
       </w:r>
       <w:r>
         <w:rPr>
@@ -95,29 +97,7 @@
           <w:szCs w:val="24"/>
           <w:lang w:val="en-US"/>
         </w:rPr>
-        <w:t>1</w:t>
-      </w:r>
-      <w:bookmarkStart w:id="0" w:name="_GoBack"/>
-      <w:bookmarkEnd w:id="0"/>
-      <w:r>
-        <w:rPr>
-          <w:b/>
-          <w:bCs/>
-          <w:sz w:val="24"/>
-          <w:szCs w:val="24"/>
-          <w:lang w:val="en-US"/>
-        </w:rPr>
-        <w:t xml:space="preserve"> – </w:t>
-      </w:r>
-      <w:r>
-        <w:rPr>
-          <w:b/>
-          <w:bCs/>
-          <w:sz w:val="24"/>
-          <w:szCs w:val="24"/>
-          <w:lang w:val="en-US"/>
-        </w:rPr>
-        <w:t>240104</w:t>
+        <w:t>240124</w:t>
       </w:r>
     </w:p>
     <w:p>
@@ -1935,7 +1915,7 @@
               </wp:anchor>
             </w:drawing>
           </mc:Choice>
-          <mc:Fallback xmlns:w16sdtdh="http://schemas.microsoft.com/office/word/2020/wordml/sdtdatahash" xmlns:w16="http://schemas.microsoft.com/office/word/2018/wordml" xmlns:w16cid="http://schemas.microsoft.com/office/word/2016/wordml/cid" xmlns:w16cex="http://schemas.microsoft.com/office/word/2018/wordml/cex" xmlns:oel="http://schemas.microsoft.com/office/2019/extlst" xmlns:am3d="http://schemas.microsoft.com/office/drawing/2017/model3d" xmlns:aink="http://schemas.microsoft.com/office/drawing/2016/ink" xmlns:cx8="http://schemas.microsoft.com/office/drawing/2016/5/14/chartex" xmlns:cx7="http://schemas.microsoft.com/office/drawing/2016/5/13/chartex" xmlns:cx6="http://schemas.microsoft.com/office/drawing/2016/5/12/chartex" xmlns:cx5="http://schemas.microsoft.com/office/drawing/2016/5/11/chartex" xmlns:cx4="http://schemas.microsoft.com/office/drawing/2016/5/10/chartex" xmlns:cx3="http://schemas.microsoft.com/office/drawing/2016/5/9/chartex" xmlns:cx2="http://schemas.microsoft.com/office/drawing/2015/10/21/chartex">
+          <mc:Fallback xmlns:cx2="http://schemas.microsoft.com/office/drawing/2015/10/21/chartex" xmlns:cx3="http://schemas.microsoft.com/office/drawing/2016/5/9/chartex" xmlns:cx4="http://schemas.microsoft.com/office/drawing/2016/5/10/chartex" xmlns:cx5="http://schemas.microsoft.com/office/drawing/2016/5/11/chartex" xmlns:cx6="http://schemas.microsoft.com/office/drawing/2016/5/12/chartex" xmlns:cx7="http://schemas.microsoft.com/office/drawing/2016/5/13/chartex" xmlns:cx8="http://schemas.microsoft.com/office/drawing/2016/5/14/chartex" xmlns:aink="http://schemas.microsoft.com/office/drawing/2016/ink" xmlns:am3d="http://schemas.microsoft.com/office/drawing/2017/model3d" xmlns:oel="http://schemas.microsoft.com/office/2019/extlst" xmlns:w16cex="http://schemas.microsoft.com/office/word/2018/wordml/cex" xmlns:w16cid="http://schemas.microsoft.com/office/word/2016/wordml/cid" xmlns:w16="http://schemas.microsoft.com/office/word/2018/wordml" xmlns:w16sdtdh="http://schemas.microsoft.com/office/word/2020/wordml/sdtdatahash">
             <w:pict>
               <v:roundrect w14:anchorId="58EB7373" id="Rechteck: abgerundete Ecken 3" o:spid="_x0000_s1026" style="position:absolute;margin-left:350.15pt;margin-top:278.6pt;width:27pt;height:27pt;z-index:251675648;visibility:visible;mso-wrap-style:square;mso-width-percent:0;mso-height-percent:0;mso-wrap-distance-left:9pt;mso-wrap-distance-top:0;mso-wrap-distance-right:9pt;mso-wrap-distance-bottom:0;mso-position-horizontal:absolute;mso-position-horizontal-relative:text;mso-position-vertical:absolute;mso-position-vertical-relative:text;mso-width-percent:0;mso-height-percent:0;mso-width-relative:margin;mso-height-relative:margin;v-text-anchor:middle" arcsize="10923f" o:gfxdata="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" fillcolor="white [3212]" strokecolor="black [3200]" strokeweight="1pt">
                 <v:stroke joinstyle="miter"/>
@@ -2062,7 +2042,7 @@
               </wp:anchor>
             </w:drawing>
           </mc:Choice>
-          <mc:Fallback xmlns:w16sdtdh="http://schemas.microsoft.com/office/word/2020/wordml/sdtdatahash" xmlns:w16="http://schemas.microsoft.com/office/word/2018/wordml" xmlns:w16cid="http://schemas.microsoft.com/office/word/2016/wordml/cid" xmlns:w16cex="http://schemas.microsoft.com/office/word/2018/wordml/cex" xmlns:oel="http://schemas.microsoft.com/office/2019/extlst" xmlns:am3d="http://schemas.microsoft.com/office/drawing/2017/model3d" xmlns:aink="http://schemas.microsoft.com/office/drawing/2016/ink" xmlns:cx8="http://schemas.microsoft.com/office/drawing/2016/5/14/chartex" xmlns:cx7="http://schemas.microsoft.com/office/drawing/2016/5/13/chartex" xmlns:cx6="http://schemas.microsoft.com/office/drawing/2016/5/12/chartex" xmlns:cx5="http://schemas.microsoft.com/office/drawing/2016/5/11/chartex" xmlns:cx4="http://schemas.microsoft.com/office/drawing/2016/5/10/chartex" xmlns:cx3="http://schemas.microsoft.com/office/drawing/2016/5/9/chartex" xmlns:cx2="http://schemas.microsoft.com/office/drawing/2015/10/21/chartex">
+          <mc:Fallback xmlns:cx2="http://schemas.microsoft.com/office/drawing/2015/10/21/chartex" xmlns:cx3="http://schemas.microsoft.com/office/drawing/2016/5/9/chartex" xmlns:cx4="http://schemas.microsoft.com/office/drawing/2016/5/10/chartex" xmlns:cx5="http://schemas.microsoft.com/office/drawing/2016/5/11/chartex" xmlns:cx6="http://schemas.microsoft.com/office/drawing/2016/5/12/chartex" xmlns:cx7="http://schemas.microsoft.com/office/drawing/2016/5/13/chartex" xmlns:cx8="http://schemas.microsoft.com/office/drawing/2016/5/14/chartex" xmlns:aink="http://schemas.microsoft.com/office/drawing/2016/ink" xmlns:am3d="http://schemas.microsoft.com/office/drawing/2017/model3d" xmlns:oel="http://schemas.microsoft.com/office/2019/extlst" xmlns:w16cex="http://schemas.microsoft.com/office/word/2018/wordml/cex" xmlns:w16cid="http://schemas.microsoft.com/office/word/2016/wordml/cid" xmlns:w16="http://schemas.microsoft.com/office/word/2018/wordml" xmlns:w16sdtdh="http://schemas.microsoft.com/office/word/2020/wordml/sdtdatahash">
             <w:pict>
               <v:roundrect w14:anchorId="3F554758" id="_x0000_s1027" style="position:absolute;margin-left:441.65pt;margin-top:163.6pt;width:27pt;height:27pt;z-index:251673600;visibility:visible;mso-wrap-style:square;mso-width-percent:0;mso-height-percent:0;mso-wrap-distance-left:9pt;mso-wrap-distance-top:0;mso-wrap-distance-right:9pt;mso-wrap-distance-bottom:0;mso-position-horizontal:absolute;mso-position-horizontal-relative:text;mso-position-vertical:absolute;mso-position-vertical-relative:text;mso-width-percent:0;mso-height-percent:0;mso-width-relative:margin;mso-height-relative:margin;v-text-anchor:middle" arcsize="10923f" o:gfxdata="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" fillcolor="white [3212]" strokecolor="black [3200]" strokeweight="1pt">
                 <v:stroke joinstyle="miter"/>
@@ -2189,7 +2169,7 @@
               </wp:anchor>
             </w:drawing>
           </mc:Choice>
-          <mc:Fallback xmlns:w16sdtdh="http://schemas.microsoft.com/office/word/2020/wordml/sdtdatahash" xmlns:w16="http://schemas.microsoft.com/office/word/2018/wordml" xmlns:w16cid="http://schemas.microsoft.com/office/word/2016/wordml/cid" xmlns:w16cex="http://schemas.microsoft.com/office/word/2018/wordml/cex" xmlns:oel="http://schemas.microsoft.com/office/2019/extlst" xmlns:am3d="http://schemas.microsoft.com/office/drawing/2017/model3d" xmlns:aink="http://schemas.microsoft.com/office/drawing/2016/ink" xmlns:cx8="http://schemas.microsoft.com/office/drawing/2016/5/14/chartex" xmlns:cx7="http://schemas.microsoft.com/office/drawing/2016/5/13/chartex" xmlns:cx6="http://schemas.microsoft.com/office/drawing/2016/5/12/chartex" xmlns:cx5="http://schemas.microsoft.com/office/drawing/2016/5/11/chartex" xmlns:cx4="http://schemas.microsoft.com/office/drawing/2016/5/10/chartex" xmlns:cx3="http://schemas.microsoft.com/office/drawing/2016/5/9/chartex" xmlns:cx2="http://schemas.microsoft.com/office/drawing/2015/10/21/chartex">
+          <mc:Fallback xmlns:cx2="http://schemas.microsoft.com/office/drawing/2015/10/21/chartex" xmlns:cx3="http://schemas.microsoft.com/office/drawing/2016/5/9/chartex" xmlns:cx4="http://schemas.microsoft.com/office/drawing/2016/5/10/chartex" xmlns:cx5="http://schemas.microsoft.com/office/drawing/2016/5/11/chartex" xmlns:cx6="http://schemas.microsoft.com/office/drawing/2016/5/12/chartex" xmlns:cx7="http://schemas.microsoft.com/office/drawing/2016/5/13/chartex" xmlns:cx8="http://schemas.microsoft.com/office/drawing/2016/5/14/chartex" xmlns:aink="http://schemas.microsoft.com/office/drawing/2016/ink" xmlns:am3d="http://schemas.microsoft.com/office/drawing/2017/model3d" xmlns:oel="http://schemas.microsoft.com/office/2019/extlst" xmlns:w16cex="http://schemas.microsoft.com/office/word/2018/wordml/cex" xmlns:w16cid="http://schemas.microsoft.com/office/word/2016/wordml/cid" xmlns:w16="http://schemas.microsoft.com/office/word/2018/wordml" xmlns:w16sdtdh="http://schemas.microsoft.com/office/word/2020/wordml/sdtdatahash">
             <w:pict>
               <v:roundrect w14:anchorId="6987BD0A" id="_x0000_s1028" style="position:absolute;margin-left:441.65pt;margin-top:77.1pt;width:27pt;height:27pt;z-index:251671552;visibility:visible;mso-wrap-style:square;mso-width-percent:0;mso-height-percent:0;mso-wrap-distance-left:9pt;mso-wrap-distance-top:0;mso-wrap-distance-right:9pt;mso-wrap-distance-bottom:0;mso-position-horizontal:absolute;mso-position-horizontal-relative:text;mso-position-vertical:absolute;mso-position-vertical-relative:text;mso-width-percent:0;mso-height-percent:0;mso-width-relative:margin;mso-height-relative:margin;v-text-anchor:middle" arcsize="10923f" o:gfxdata="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" fillcolor="white [3212]" strokecolor="black [3200]" strokeweight="1pt">
                 <v:stroke joinstyle="miter"/>
@@ -2316,7 +2296,7 @@
               </wp:anchor>
             </w:drawing>
           </mc:Choice>
-          <mc:Fallback xmlns:w16sdtdh="http://schemas.microsoft.com/office/word/2020/wordml/sdtdatahash" xmlns:w16="http://schemas.microsoft.com/office/word/2018/wordml" xmlns:w16cid="http://schemas.microsoft.com/office/word/2016/wordml/cid" xmlns:w16cex="http://schemas.microsoft.com/office/word/2018/wordml/cex" xmlns:oel="http://schemas.microsoft.com/office/2019/extlst" xmlns:am3d="http://schemas.microsoft.com/office/drawing/2017/model3d" xmlns:aink="http://schemas.microsoft.com/office/drawing/2016/ink" xmlns:cx8="http://schemas.microsoft.com/office/drawing/2016/5/14/chartex" xmlns:cx7="http://schemas.microsoft.com/office/drawing/2016/5/13/chartex" xmlns:cx6="http://schemas.microsoft.com/office/drawing/2016/5/12/chartex" xmlns:cx5="http://schemas.microsoft.com/office/drawing/2016/5/11/chartex" xmlns:cx4="http://schemas.microsoft.com/office/drawing/2016/5/10/chartex" xmlns:cx3="http://schemas.microsoft.com/office/drawing/2016/5/9/chartex" xmlns:cx2="http://schemas.microsoft.com/office/drawing/2015/10/21/chartex">
+          <mc:Fallback xmlns:cx2="http://schemas.microsoft.com/office/drawing/2015/10/21/chartex" xmlns:cx3="http://schemas.microsoft.com/office/drawing/2016/5/9/chartex" xmlns:cx4="http://schemas.microsoft.com/office/drawing/2016/5/10/chartex" xmlns:cx5="http://schemas.microsoft.com/office/drawing/2016/5/11/chartex" xmlns:cx6="http://schemas.microsoft.com/office/drawing/2016/5/12/chartex" xmlns:cx7="http://schemas.microsoft.com/office/drawing/2016/5/13/chartex" xmlns:cx8="http://schemas.microsoft.com/office/drawing/2016/5/14/chartex" xmlns:aink="http://schemas.microsoft.com/office/drawing/2016/ink" xmlns:am3d="http://schemas.microsoft.com/office/drawing/2017/model3d" xmlns:oel="http://schemas.microsoft.com/office/2019/extlst" xmlns:w16cex="http://schemas.microsoft.com/office/word/2018/wordml/cex" xmlns:w16cid="http://schemas.microsoft.com/office/word/2016/wordml/cid" xmlns:w16="http://schemas.microsoft.com/office/word/2018/wordml" xmlns:w16sdtdh="http://schemas.microsoft.com/office/word/2020/wordml/sdtdatahash">
             <w:pict>
               <v:roundrect w14:anchorId="5258EE3E" id="_x0000_s1029" style="position:absolute;margin-left:120.15pt;margin-top:180.6pt;width:27pt;height:27pt;z-index:251669504;visibility:visible;mso-wrap-style:square;mso-width-percent:0;mso-height-percent:0;mso-wrap-distance-left:9pt;mso-wrap-distance-top:0;mso-wrap-distance-right:9pt;mso-wrap-distance-bottom:0;mso-position-horizontal:absolute;mso-position-horizontal-relative:text;mso-position-vertical:absolute;mso-position-vertical-relative:text;mso-width-percent:0;mso-height-percent:0;mso-width-relative:margin;mso-height-relative:margin;v-text-anchor:middle" arcsize="10923f" o:gfxdata="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" fillcolor="white [3212]" strokecolor="black [3200]" strokeweight="1pt">
                 <v:stroke joinstyle="miter"/>
@@ -2443,7 +2423,7 @@
               </wp:anchor>
             </w:drawing>
           </mc:Choice>
-          <mc:Fallback xmlns:w16sdtdh="http://schemas.microsoft.com/office/word/2020/wordml/sdtdatahash" xmlns:w16="http://schemas.microsoft.com/office/word/2018/wordml" xmlns:w16cid="http://schemas.microsoft.com/office/word/2016/wordml/cid" xmlns:w16cex="http://schemas.microsoft.com/office/word/2018/wordml/cex" xmlns:oel="http://schemas.microsoft.com/office/2019/extlst" xmlns:am3d="http://schemas.microsoft.com/office/drawing/2017/model3d" xmlns:aink="http://schemas.microsoft.com/office/drawing/2016/ink" xmlns:cx8="http://schemas.microsoft.com/office/drawing/2016/5/14/chartex" xmlns:cx7="http://schemas.microsoft.com/office/drawing/2016/5/13/chartex" xmlns:cx6="http://schemas.microsoft.com/office/drawing/2016/5/12/chartex" xmlns:cx5="http://schemas.microsoft.com/office/drawing/2016/5/11/chartex" xmlns:cx4="http://schemas.microsoft.com/office/drawing/2016/5/10/chartex" xmlns:cx3="http://schemas.microsoft.com/office/drawing/2016/5/9/chartex" xmlns:cx2="http://schemas.microsoft.com/office/drawing/2015/10/21/chartex">
+          <mc:Fallback xmlns:cx2="http://schemas.microsoft.com/office/drawing/2015/10/21/chartex" xmlns:cx3="http://schemas.microsoft.com/office/drawing/2016/5/9/chartex" xmlns:cx4="http://schemas.microsoft.com/office/drawing/2016/5/10/chartex" xmlns:cx5="http://schemas.microsoft.com/office/drawing/2016/5/11/chartex" xmlns:cx6="http://schemas.microsoft.com/office/drawing/2016/5/12/chartex" xmlns:cx7="http://schemas.microsoft.com/office/drawing/2016/5/13/chartex" xmlns:cx8="http://schemas.microsoft.com/office/drawing/2016/5/14/chartex" xmlns:aink="http://schemas.microsoft.com/office/drawing/2016/ink" xmlns:am3d="http://schemas.microsoft.com/office/drawing/2017/model3d" xmlns:oel="http://schemas.microsoft.com/office/2019/extlst" xmlns:w16cex="http://schemas.microsoft.com/office/word/2018/wordml/cex" xmlns:w16cid="http://schemas.microsoft.com/office/word/2016/wordml/cid" xmlns:w16="http://schemas.microsoft.com/office/word/2018/wordml" xmlns:w16sdtdh="http://schemas.microsoft.com/office/word/2020/wordml/sdtdatahash">
             <w:pict>
               <v:roundrect w14:anchorId="089548D4" id="_x0000_s1030" style="position:absolute;margin-left:407.15pt;margin-top:27.6pt;width:27pt;height:27pt;z-index:251667456;visibility:visible;mso-wrap-style:square;mso-width-percent:0;mso-height-percent:0;mso-wrap-distance-left:9pt;mso-wrap-distance-top:0;mso-wrap-distance-right:9pt;mso-wrap-distance-bottom:0;mso-position-horizontal:absolute;mso-position-horizontal-relative:text;mso-position-vertical:absolute;mso-position-vertical-relative:text;mso-width-percent:0;mso-height-percent:0;mso-width-relative:margin;mso-height-relative:margin;v-text-anchor:middle" arcsize="10923f" o:gfxdata="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" fillcolor="white [3212]" strokecolor="black [3200]" strokeweight="1pt">
                 <v:stroke joinstyle="miter"/>
@@ -2570,7 +2550,7 @@
               </wp:anchor>
             </w:drawing>
           </mc:Choice>
-          <mc:Fallback xmlns:w16sdtdh="http://schemas.microsoft.com/office/word/2020/wordml/sdtdatahash" xmlns:w16="http://schemas.microsoft.com/office/word/2018/wordml" xmlns:w16cid="http://schemas.microsoft.com/office/word/2016/wordml/cid" xmlns:w16cex="http://schemas.microsoft.com/office/word/2018/wordml/cex" xmlns:oel="http://schemas.microsoft.com/office/2019/extlst" xmlns:am3d="http://schemas.microsoft.com/office/drawing/2017/model3d" xmlns:aink="http://schemas.microsoft.com/office/drawing/2016/ink" xmlns:cx8="http://schemas.microsoft.com/office/drawing/2016/5/14/chartex" xmlns:cx7="http://schemas.microsoft.com/office/drawing/2016/5/13/chartex" xmlns:cx6="http://schemas.microsoft.com/office/drawing/2016/5/12/chartex" xmlns:cx5="http://schemas.microsoft.com/office/drawing/2016/5/11/chartex" xmlns:cx4="http://schemas.microsoft.com/office/drawing/2016/5/10/chartex" xmlns:cx3="http://schemas.microsoft.com/office/drawing/2016/5/9/chartex" xmlns:cx2="http://schemas.microsoft.com/office/drawing/2015/10/21/chartex">
+          <mc:Fallback xmlns:cx2="http://schemas.microsoft.com/office/drawing/2015/10/21/chartex" xmlns:cx3="http://schemas.microsoft.com/office/drawing/2016/5/9/chartex" xmlns:cx4="http://schemas.microsoft.com/office/drawing/2016/5/10/chartex" xmlns:cx5="http://schemas.microsoft.com/office/drawing/2016/5/11/chartex" xmlns:cx6="http://schemas.microsoft.com/office/drawing/2016/5/12/chartex" xmlns:cx7="http://schemas.microsoft.com/office/drawing/2016/5/13/chartex" xmlns:cx8="http://schemas.microsoft.com/office/drawing/2016/5/14/chartex" xmlns:aink="http://schemas.microsoft.com/office/drawing/2016/ink" xmlns:am3d="http://schemas.microsoft.com/office/drawing/2017/model3d" xmlns:oel="http://schemas.microsoft.com/office/2019/extlst" xmlns:w16cex="http://schemas.microsoft.com/office/word/2018/wordml/cex" xmlns:w16cid="http://schemas.microsoft.com/office/word/2016/wordml/cid" xmlns:w16="http://schemas.microsoft.com/office/word/2018/wordml" xmlns:w16sdtdh="http://schemas.microsoft.com/office/word/2020/wordml/sdtdatahash">
             <w:pict>
               <v:roundrect w14:anchorId="5D6F606A" id="_x0000_s1031" style="position:absolute;margin-left:239.15pt;margin-top:27.6pt;width:27pt;height:27pt;z-index:251665408;visibility:visible;mso-wrap-style:square;mso-width-percent:0;mso-height-percent:0;mso-wrap-distance-left:9pt;mso-wrap-distance-top:0;mso-wrap-distance-right:9pt;mso-wrap-distance-bottom:0;mso-position-horizontal:absolute;mso-position-horizontal-relative:text;mso-position-vertical:absolute;mso-position-vertical-relative:text;mso-width-percent:0;mso-height-percent:0;mso-width-relative:margin;mso-height-relative:margin;v-text-anchor:middle" arcsize="10923f" o:gfxdata="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" fillcolor="white [3212]" strokecolor="black [3200]" strokeweight="1pt">
                 <v:stroke joinstyle="miter"/>
@@ -2708,7 +2688,7 @@
               </wp:anchor>
             </w:drawing>
           </mc:Choice>
-          <mc:Fallback xmlns:w16sdtdh="http://schemas.microsoft.com/office/word/2020/wordml/sdtdatahash" xmlns:w16="http://schemas.microsoft.com/office/word/2018/wordml" xmlns:w16cid="http://schemas.microsoft.com/office/word/2016/wordml/cid" xmlns:w16cex="http://schemas.microsoft.com/office/word/2018/wordml/cex" xmlns:oel="http://schemas.microsoft.com/office/2019/extlst" xmlns:am3d="http://schemas.microsoft.com/office/drawing/2017/model3d" xmlns:aink="http://schemas.microsoft.com/office/drawing/2016/ink" xmlns:cx8="http://schemas.microsoft.com/office/drawing/2016/5/14/chartex" xmlns:cx7="http://schemas.microsoft.com/office/drawing/2016/5/13/chartex" xmlns:cx6="http://schemas.microsoft.com/office/drawing/2016/5/12/chartex" xmlns:cx5="http://schemas.microsoft.com/office/drawing/2016/5/11/chartex" xmlns:cx4="http://schemas.microsoft.com/office/drawing/2016/5/10/chartex" xmlns:cx3="http://schemas.microsoft.com/office/drawing/2016/5/9/chartex" xmlns:cx2="http://schemas.microsoft.com/office/drawing/2015/10/21/chartex">
+          <mc:Fallback xmlns:cx2="http://schemas.microsoft.com/office/drawing/2015/10/21/chartex" xmlns:cx3="http://schemas.microsoft.com/office/drawing/2016/5/9/chartex" xmlns:cx4="http://schemas.microsoft.com/office/drawing/2016/5/10/chartex" xmlns:cx5="http://schemas.microsoft.com/office/drawing/2016/5/11/chartex" xmlns:cx6="http://schemas.microsoft.com/office/drawing/2016/5/12/chartex" xmlns:cx7="http://schemas.microsoft.com/office/drawing/2016/5/13/chartex" xmlns:cx8="http://schemas.microsoft.com/office/drawing/2016/5/14/chartex" xmlns:aink="http://schemas.microsoft.com/office/drawing/2016/ink" xmlns:am3d="http://schemas.microsoft.com/office/drawing/2017/model3d" xmlns:oel="http://schemas.microsoft.com/office/2019/extlst" xmlns:w16cex="http://schemas.microsoft.com/office/word/2018/wordml/cex" xmlns:w16cid="http://schemas.microsoft.com/office/word/2016/wordml/cid" xmlns:w16="http://schemas.microsoft.com/office/word/2018/wordml" xmlns:w16sdtdh="http://schemas.microsoft.com/office/word/2020/wordml/sdtdatahash">
             <w:pict>
               <v:roundrect w14:anchorId="47C3DBAC" id="_x0000_s1032" style="position:absolute;margin-left:142.5pt;margin-top:27.45pt;width:27pt;height:27pt;z-index:251663360;visibility:visible;mso-wrap-style:square;mso-width-percent:0;mso-height-percent:0;mso-wrap-distance-left:9pt;mso-wrap-distance-top:0;mso-wrap-distance-right:9pt;mso-wrap-distance-bottom:0;mso-position-horizontal:absolute;mso-position-horizontal-relative:text;mso-position-vertical:absolute;mso-position-vertical-relative:text;mso-width-percent:0;mso-height-percent:0;mso-width-relative:margin;mso-height-relative:margin;v-text-anchor:middle" arcsize="10923f" o:gfxdata="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" fillcolor="white [3212]" strokecolor="black [3200]" strokeweight="1pt">
                 <v:stroke joinstyle="miter"/>
@@ -2846,7 +2826,7 @@
               </wp:anchor>
             </w:drawing>
           </mc:Choice>
-          <mc:Fallback xmlns:w16sdtdh="http://schemas.microsoft.com/office/word/2020/wordml/sdtdatahash" xmlns:w16="http://schemas.microsoft.com/office/word/2018/wordml" xmlns:w16cid="http://schemas.microsoft.com/office/word/2016/wordml/cid" xmlns:w16cex="http://schemas.microsoft.com/office/word/2018/wordml/cex" xmlns:oel="http://schemas.microsoft.com/office/2019/extlst" xmlns:am3d="http://schemas.microsoft.com/office/drawing/2017/model3d" xmlns:aink="http://schemas.microsoft.com/office/drawing/2016/ink" xmlns:cx8="http://schemas.microsoft.com/office/drawing/2016/5/14/chartex" xmlns:cx7="http://schemas.microsoft.com/office/drawing/2016/5/13/chartex" xmlns:cx6="http://schemas.microsoft.com/office/drawing/2016/5/12/chartex" xmlns:cx5="http://schemas.microsoft.com/office/drawing/2016/5/11/chartex" xmlns:cx4="http://schemas.microsoft.com/office/drawing/2016/5/10/chartex" xmlns:cx3="http://schemas.microsoft.com/office/drawing/2016/5/9/chartex" xmlns:cx2="http://schemas.microsoft.com/office/drawing/2015/10/21/chartex">
+          <mc:Fallback xmlns:cx2="http://schemas.microsoft.com/office/drawing/2015/10/21/chartex" xmlns:cx3="http://schemas.microsoft.com/office/drawing/2016/5/9/chartex" xmlns:cx4="http://schemas.microsoft.com/office/drawing/2016/5/10/chartex" xmlns:cx5="http://schemas.microsoft.com/office/drawing/2016/5/11/chartex" xmlns:cx6="http://schemas.microsoft.com/office/drawing/2016/5/12/chartex" xmlns:cx7="http://schemas.microsoft.com/office/drawing/2016/5/13/chartex" xmlns:cx8="http://schemas.microsoft.com/office/drawing/2016/5/14/chartex" xmlns:aink="http://schemas.microsoft.com/office/drawing/2016/ink" xmlns:am3d="http://schemas.microsoft.com/office/drawing/2017/model3d" xmlns:oel="http://schemas.microsoft.com/office/2019/extlst" xmlns:w16cex="http://schemas.microsoft.com/office/word/2018/wordml/cex" xmlns:w16cid="http://schemas.microsoft.com/office/word/2016/wordml/cid" xmlns:w16="http://schemas.microsoft.com/office/word/2018/wordml" xmlns:w16sdtdh="http://schemas.microsoft.com/office/word/2020/wordml/sdtdatahash">
             <w:pict>
               <v:roundrect w14:anchorId="5C0809DF" id="_x0000_s1033" style="position:absolute;margin-left:83.65pt;margin-top:27.6pt;width:27pt;height:27pt;z-index:251661312;visibility:visible;mso-wrap-style:square;mso-width-percent:0;mso-height-percent:0;mso-wrap-distance-left:9pt;mso-wrap-distance-top:0;mso-wrap-distance-right:9pt;mso-wrap-distance-bottom:0;mso-position-horizontal:absolute;mso-position-horizontal-relative:text;mso-position-vertical:absolute;mso-position-vertical-relative:text;mso-width-percent:0;mso-height-percent:0;mso-width-relative:margin;mso-height-relative:margin;v-text-anchor:middle" arcsize="10923f" o:gfxdata="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" fillcolor="white [3212]" strokecolor="black [3200]" strokeweight="1pt">
                 <v:stroke joinstyle="miter"/>
@@ -2973,7 +2953,7 @@
               </wp:anchor>
             </w:drawing>
           </mc:Choice>
-          <mc:Fallback xmlns:w16sdtdh="http://schemas.microsoft.com/office/word/2020/wordml/sdtdatahash" xmlns:w16="http://schemas.microsoft.com/office/word/2018/wordml" xmlns:w16cid="http://schemas.microsoft.com/office/word/2016/wordml/cid" xmlns:w16cex="http://schemas.microsoft.com/office/word/2018/wordml/cex" xmlns:oel="http://schemas.microsoft.com/office/2019/extlst" xmlns:am3d="http://schemas.microsoft.com/office/drawing/2017/model3d" xmlns:aink="http://schemas.microsoft.com/office/drawing/2016/ink" xmlns:cx8="http://schemas.microsoft.com/office/drawing/2016/5/14/chartex" xmlns:cx7="http://schemas.microsoft.com/office/drawing/2016/5/13/chartex" xmlns:cx6="http://schemas.microsoft.com/office/drawing/2016/5/12/chartex" xmlns:cx5="http://schemas.microsoft.com/office/drawing/2016/5/11/chartex" xmlns:cx4="http://schemas.microsoft.com/office/drawing/2016/5/10/chartex" xmlns:cx3="http://schemas.microsoft.com/office/drawing/2016/5/9/chartex" xmlns:cx2="http://schemas.microsoft.com/office/drawing/2015/10/21/chartex">
+          <mc:Fallback xmlns:cx2="http://schemas.microsoft.com/office/drawing/2015/10/21/chartex" xmlns:cx3="http://schemas.microsoft.com/office/drawing/2016/5/9/chartex" xmlns:cx4="http://schemas.microsoft.com/office/drawing/2016/5/10/chartex" xmlns:cx5="http://schemas.microsoft.com/office/drawing/2016/5/11/chartex" xmlns:cx6="http://schemas.microsoft.com/office/drawing/2016/5/12/chartex" xmlns:cx7="http://schemas.microsoft.com/office/drawing/2016/5/13/chartex" xmlns:cx8="http://schemas.microsoft.com/office/drawing/2016/5/14/chartex" xmlns:aink="http://schemas.microsoft.com/office/drawing/2016/ink" xmlns:am3d="http://schemas.microsoft.com/office/drawing/2017/model3d" xmlns:oel="http://schemas.microsoft.com/office/2019/extlst" xmlns:w16cex="http://schemas.microsoft.com/office/word/2018/wordml/cex" xmlns:w16cid="http://schemas.microsoft.com/office/word/2016/wordml/cid" xmlns:w16="http://schemas.microsoft.com/office/word/2018/wordml" xmlns:w16sdtdh="http://schemas.microsoft.com/office/word/2020/wordml/sdtdatahash">
             <w:pict>
               <v:roundrect w14:anchorId="2814F502" id="_x0000_s1034" style="position:absolute;margin-left:-16.35pt;margin-top:15.1pt;width:27pt;height:27pt;z-index:251659264;visibility:visible;mso-wrap-style:square;mso-width-percent:0;mso-height-percent:0;mso-wrap-distance-left:9pt;mso-wrap-distance-top:0;mso-wrap-distance-right:9pt;mso-wrap-distance-bottom:0;mso-position-horizontal:absolute;mso-position-horizontal-relative:text;mso-position-vertical:absolute;mso-position-vertical-relative:text;mso-width-percent:0;mso-height-percent:0;mso-width-relative:margin;mso-height-relative:margin;v-text-anchor:middle" arcsize="10923f" o:gfxdata="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" fillcolor="white [3212]" strokecolor="black [3200]" strokeweight="1pt">
                 <v:stroke joinstyle="miter"/>
@@ -5612,7 +5592,7 @@
               </wp:anchor>
             </w:drawing>
           </mc:Choice>
-          <mc:Fallback xmlns:w16sdtdh="http://schemas.microsoft.com/office/word/2020/wordml/sdtdatahash" xmlns:w16="http://schemas.microsoft.com/office/word/2018/wordml" xmlns:w16cid="http://schemas.microsoft.com/office/word/2016/wordml/cid" xmlns:w16cex="http://schemas.microsoft.com/office/word/2018/wordml/cex" xmlns:oel="http://schemas.microsoft.com/office/2019/extlst" xmlns:am3d="http://schemas.microsoft.com/office/drawing/2017/model3d" xmlns:aink="http://schemas.microsoft.com/office/drawing/2016/ink" xmlns:cx8="http://schemas.microsoft.com/office/drawing/2016/5/14/chartex" xmlns:cx7="http://schemas.microsoft.com/office/drawing/2016/5/13/chartex" xmlns:cx6="http://schemas.microsoft.com/office/drawing/2016/5/12/chartex" xmlns:cx5="http://schemas.microsoft.com/office/drawing/2016/5/11/chartex" xmlns:cx4="http://schemas.microsoft.com/office/drawing/2016/5/10/chartex" xmlns:cx3="http://schemas.microsoft.com/office/drawing/2016/5/9/chartex" xmlns:cx2="http://schemas.microsoft.com/office/drawing/2015/10/21/chartex">
+          <mc:Fallback xmlns:cx2="http://schemas.microsoft.com/office/drawing/2015/10/21/chartex" xmlns:cx3="http://schemas.microsoft.com/office/drawing/2016/5/9/chartex" xmlns:cx4="http://schemas.microsoft.com/office/drawing/2016/5/10/chartex" xmlns:cx5="http://schemas.microsoft.com/office/drawing/2016/5/11/chartex" xmlns:cx6="http://schemas.microsoft.com/office/drawing/2016/5/12/chartex" xmlns:cx7="http://schemas.microsoft.com/office/drawing/2016/5/13/chartex" xmlns:cx8="http://schemas.microsoft.com/office/drawing/2016/5/14/chartex" xmlns:aink="http://schemas.microsoft.com/office/drawing/2016/ink" xmlns:am3d="http://schemas.microsoft.com/office/drawing/2017/model3d" xmlns:oel="http://schemas.microsoft.com/office/2019/extlst" xmlns:w16cex="http://schemas.microsoft.com/office/word/2018/wordml/cex" xmlns:w16cid="http://schemas.microsoft.com/office/word/2016/wordml/cid" xmlns:w16="http://schemas.microsoft.com/office/word/2018/wordml" xmlns:w16sdtdh="http://schemas.microsoft.com/office/word/2020/wordml/sdtdatahash">
             <w:pict>
               <v:roundrect w14:anchorId="43B4C91D" id="_x0000_s1035" style="position:absolute;margin-left:406.2pt;margin-top:162.65pt;width:27pt;height:27pt;z-index:251679744;visibility:visible;mso-wrap-style:square;mso-width-percent:0;mso-height-percent:0;mso-wrap-distance-left:9pt;mso-wrap-distance-top:0;mso-wrap-distance-right:9pt;mso-wrap-distance-bottom:0;mso-position-horizontal:absolute;mso-position-horizontal-relative:text;mso-position-vertical:absolute;mso-position-vertical-relative:text;mso-width-percent:0;mso-height-percent:0;mso-width-relative:margin;mso-height-relative:margin;v-text-anchor:middle" arcsize="10923f" o:gfxdata="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" fillcolor="white [3212]" strokecolor="black [3200]" strokeweight="1pt">
                 <v:stroke joinstyle="miter"/>
@@ -5809,7 +5789,7 @@
               </wp:anchor>
             </w:drawing>
           </mc:Choice>
-          <mc:Fallback xmlns:w16sdtdh="http://schemas.microsoft.com/office/word/2020/wordml/sdtdatahash" xmlns:w16="http://schemas.microsoft.com/office/word/2018/wordml" xmlns:w16cid="http://schemas.microsoft.com/office/word/2016/wordml/cid" xmlns:w16cex="http://schemas.microsoft.com/office/word/2018/wordml/cex" xmlns:oel="http://schemas.microsoft.com/office/2019/extlst" xmlns:am3d="http://schemas.microsoft.com/office/drawing/2017/model3d" xmlns:aink="http://schemas.microsoft.com/office/drawing/2016/ink" xmlns:cx8="http://schemas.microsoft.com/office/drawing/2016/5/14/chartex" xmlns:cx7="http://schemas.microsoft.com/office/drawing/2016/5/13/chartex" xmlns:cx6="http://schemas.microsoft.com/office/drawing/2016/5/12/chartex" xmlns:cx5="http://schemas.microsoft.com/office/drawing/2016/5/11/chartex" xmlns:cx4="http://schemas.microsoft.com/office/drawing/2016/5/10/chartex" xmlns:cx3="http://schemas.microsoft.com/office/drawing/2016/5/9/chartex" xmlns:cx2="http://schemas.microsoft.com/office/drawing/2015/10/21/chartex">
+          <mc:Fallback xmlns:cx2="http://schemas.microsoft.com/office/drawing/2015/10/21/chartex" xmlns:cx3="http://schemas.microsoft.com/office/drawing/2016/5/9/chartex" xmlns:cx4="http://schemas.microsoft.com/office/drawing/2016/5/10/chartex" xmlns:cx5="http://schemas.microsoft.com/office/drawing/2016/5/11/chartex" xmlns:cx6="http://schemas.microsoft.com/office/drawing/2016/5/12/chartex" xmlns:cx7="http://schemas.microsoft.com/office/drawing/2016/5/13/chartex" xmlns:cx8="http://schemas.microsoft.com/office/drawing/2016/5/14/chartex" xmlns:aink="http://schemas.microsoft.com/office/drawing/2016/ink" xmlns:am3d="http://schemas.microsoft.com/office/drawing/2017/model3d" xmlns:oel="http://schemas.microsoft.com/office/2019/extlst" xmlns:w16cex="http://schemas.microsoft.com/office/word/2018/wordml/cex" xmlns:w16cid="http://schemas.microsoft.com/office/word/2016/wordml/cid" xmlns:w16="http://schemas.microsoft.com/office/word/2018/wordml" xmlns:w16sdtdh="http://schemas.microsoft.com/office/word/2020/wordml/sdtdatahash">
             <w:pict>
               <v:roundrect w14:anchorId="28F9E3E8" id="_x0000_s1036" style="position:absolute;margin-left:406pt;margin-top:240.05pt;width:27pt;height:27pt;z-index:251681792;visibility:visible;mso-wrap-style:square;mso-width-percent:0;mso-height-percent:0;mso-wrap-distance-left:9pt;mso-wrap-distance-top:0;mso-wrap-distance-right:9pt;mso-wrap-distance-bottom:0;mso-position-horizontal:absolute;mso-position-horizontal-relative:text;mso-position-vertical:absolute;mso-position-vertical-relative:text;mso-width-percent:0;mso-height-percent:0;mso-width-relative:margin;mso-height-relative:margin;v-text-anchor:middle" arcsize="10923f" o:gfxdata="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" fillcolor="white [3212]" strokecolor="black [3200]" strokeweight="1pt">
                 <v:stroke joinstyle="miter"/>
@@ -5947,7 +5927,7 @@
               </wp:anchor>
             </w:drawing>
           </mc:Choice>
-          <mc:Fallback xmlns:w16sdtdh="http://schemas.microsoft.com/office/word/2020/wordml/sdtdatahash" xmlns:w16="http://schemas.microsoft.com/office/word/2018/wordml" xmlns:w16cid="http://schemas.microsoft.com/office/word/2016/wordml/cid" xmlns:w16cex="http://schemas.microsoft.com/office/word/2018/wordml/cex" xmlns:oel="http://schemas.microsoft.com/office/2019/extlst" xmlns:am3d="http://schemas.microsoft.com/office/drawing/2017/model3d" xmlns:aink="http://schemas.microsoft.com/office/drawing/2016/ink" xmlns:cx8="http://schemas.microsoft.com/office/drawing/2016/5/14/chartex" xmlns:cx7="http://schemas.microsoft.com/office/drawing/2016/5/13/chartex" xmlns:cx6="http://schemas.microsoft.com/office/drawing/2016/5/12/chartex" xmlns:cx5="http://schemas.microsoft.com/office/drawing/2016/5/11/chartex" xmlns:cx4="http://schemas.microsoft.com/office/drawing/2016/5/10/chartex" xmlns:cx3="http://schemas.microsoft.com/office/drawing/2016/5/9/chartex" xmlns:cx2="http://schemas.microsoft.com/office/drawing/2015/10/21/chartex">
+          <mc:Fallback xmlns:cx2="http://schemas.microsoft.com/office/drawing/2015/10/21/chartex" xmlns:cx3="http://schemas.microsoft.com/office/drawing/2016/5/9/chartex" xmlns:cx4="http://schemas.microsoft.com/office/drawing/2016/5/10/chartex" xmlns:cx5="http://schemas.microsoft.com/office/drawing/2016/5/11/chartex" xmlns:cx6="http://schemas.microsoft.com/office/drawing/2016/5/12/chartex" xmlns:cx7="http://schemas.microsoft.com/office/drawing/2016/5/13/chartex" xmlns:cx8="http://schemas.microsoft.com/office/drawing/2016/5/14/chartex" xmlns:aink="http://schemas.microsoft.com/office/drawing/2016/ink" xmlns:am3d="http://schemas.microsoft.com/office/drawing/2017/model3d" xmlns:oel="http://schemas.microsoft.com/office/2019/extlst" xmlns:w16cex="http://schemas.microsoft.com/office/word/2018/wordml/cex" xmlns:w16cid="http://schemas.microsoft.com/office/word/2016/wordml/cid" xmlns:w16="http://schemas.microsoft.com/office/word/2018/wordml" xmlns:w16sdtdh="http://schemas.microsoft.com/office/word/2020/wordml/sdtdatahash">
             <w:pict>
               <v:roundrect w14:anchorId="156AF791" id="_x0000_s1037" style="position:absolute;margin-left:180.85pt;margin-top:239.9pt;width:27pt;height:27pt;z-index:251680768;visibility:visible;mso-wrap-style:square;mso-width-percent:0;mso-height-percent:0;mso-wrap-distance-left:9pt;mso-wrap-distance-top:0;mso-wrap-distance-right:9pt;mso-wrap-distance-bottom:0;mso-position-horizontal:absolute;mso-position-horizontal-relative:text;mso-position-vertical:absolute;mso-position-vertical-relative:text;mso-width-percent:0;mso-height-percent:0;mso-width-relative:margin;mso-height-relative:margin;v-text-anchor:middle" arcsize="10923f" o:gfxdata="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" fillcolor="white [3212]" strokecolor="black [3200]" strokeweight="1pt">
                 <v:stroke joinstyle="miter"/>
@@ -6085,7 +6065,7 @@
               </wp:anchor>
             </w:drawing>
           </mc:Choice>
-          <mc:Fallback xmlns:w16sdtdh="http://schemas.microsoft.com/office/word/2020/wordml/sdtdatahash" xmlns:w16="http://schemas.microsoft.com/office/word/2018/wordml" xmlns:w16cid="http://schemas.microsoft.com/office/word/2016/wordml/cid" xmlns:w16cex="http://schemas.microsoft.com/office/word/2018/wordml/cex" xmlns:oel="http://schemas.microsoft.com/office/2019/extlst" xmlns:am3d="http://schemas.microsoft.com/office/drawing/2017/model3d" xmlns:aink="http://schemas.microsoft.com/office/drawing/2016/ink" xmlns:cx8="http://schemas.microsoft.com/office/drawing/2016/5/14/chartex" xmlns:cx7="http://schemas.microsoft.com/office/drawing/2016/5/13/chartex" xmlns:cx6="http://schemas.microsoft.com/office/drawing/2016/5/12/chartex" xmlns:cx5="http://schemas.microsoft.com/office/drawing/2016/5/11/chartex" xmlns:cx4="http://schemas.microsoft.com/office/drawing/2016/5/10/chartex" xmlns:cx3="http://schemas.microsoft.com/office/drawing/2016/5/9/chartex" xmlns:cx2="http://schemas.microsoft.com/office/drawing/2015/10/21/chartex">
+          <mc:Fallback xmlns:cx2="http://schemas.microsoft.com/office/drawing/2015/10/21/chartex" xmlns:cx3="http://schemas.microsoft.com/office/drawing/2016/5/9/chartex" xmlns:cx4="http://schemas.microsoft.com/office/drawing/2016/5/10/chartex" xmlns:cx5="http://schemas.microsoft.com/office/drawing/2016/5/11/chartex" xmlns:cx6="http://schemas.microsoft.com/office/drawing/2016/5/12/chartex" xmlns:cx7="http://schemas.microsoft.com/office/drawing/2016/5/13/chartex" xmlns:cx8="http://schemas.microsoft.com/office/drawing/2016/5/14/chartex" xmlns:aink="http://schemas.microsoft.com/office/drawing/2016/ink" xmlns:am3d="http://schemas.microsoft.com/office/drawing/2017/model3d" xmlns:oel="http://schemas.microsoft.com/office/2019/extlst" xmlns:w16cex="http://schemas.microsoft.com/office/word/2018/wordml/cex" xmlns:w16cid="http://schemas.microsoft.com/office/word/2016/wordml/cid" xmlns:w16="http://schemas.microsoft.com/office/word/2018/wordml" xmlns:w16sdtdh="http://schemas.microsoft.com/office/word/2020/wordml/sdtdatahash">
             <w:pict>
               <v:roundrect w14:anchorId="0BE118CA" id="_x0000_s1038" style="position:absolute;margin-left:180.5pt;margin-top:114.15pt;width:27pt;height:27pt;z-index:251678720;visibility:visible;mso-wrap-style:square;mso-width-percent:0;mso-height-percent:0;mso-wrap-distance-left:9pt;mso-wrap-distance-top:0;mso-wrap-distance-right:9pt;mso-wrap-distance-bottom:0;mso-position-horizontal:absolute;mso-position-horizontal-relative:text;mso-position-vertical:absolute;mso-position-vertical-relative:text;mso-width-percent:0;mso-height-percent:0;mso-width-relative:margin;mso-height-relative:margin;v-text-anchor:middle" arcsize="10923f" o:gfxdata="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" fillcolor="white [3212]" strokecolor="black [3200]" strokeweight="1pt">
                 <v:stroke joinstyle="miter"/>

</xml_diff>

<commit_message>
MInor code changes & updated manual
</commit_message>
<xml_diff>
--- a/Yaml AudioTool Rebuilt/Resources/Yaml Audio Tool Rebuilt - Manual.docx
+++ b/Yaml AudioTool Rebuilt/Resources/Yaml Audio Tool Rebuilt - Manual.docx
@@ -1,6 +1,6 @@
 
 <file path=word/document.xml><?xml version="1.0" encoding="utf-8"?>
-<w:document xmlns:wpc="http://schemas.microsoft.com/office/word/2010/wordprocessingCanvas" xmlns:cx="http://schemas.microsoft.com/office/drawing/2014/chartex" xmlns:cx1="http://schemas.microsoft.com/office/drawing/2015/9/8/chartex" xmlns:mc="http://schemas.openxmlformats.org/markup-compatibility/2006" xmlns:o="urn:schemas-microsoft-com:office:office" xmlns:r="http://schemas.openxmlformats.org/officeDocument/2006/relationships" xmlns:m="http://schemas.openxmlformats.org/officeDocument/2006/math" xmlns:v="urn:schemas-microsoft-com:vml" xmlns:wp14="http://schemas.microsoft.com/office/word/2010/wordprocessingDrawing" xmlns:wp="http://schemas.openxmlformats.org/drawingml/2006/wordprocessingDrawing" xmlns:w10="urn:schemas-microsoft-com:office:word" xmlns:w="http://schemas.openxmlformats.org/wordprocessingml/2006/main" xmlns:w14="http://schemas.microsoft.com/office/word/2010/wordml" xmlns:w15="http://schemas.microsoft.com/office/word/2012/wordml" xmlns:w16se="http://schemas.microsoft.com/office/word/2015/wordml/symex" xmlns:wpg="http://schemas.microsoft.com/office/word/2010/wordprocessingGroup" xmlns:wpi="http://schemas.microsoft.com/office/word/2010/wordprocessingInk" xmlns:wne="http://schemas.microsoft.com/office/word/2006/wordml" xmlns:wps="http://schemas.microsoft.com/office/word/2010/wordprocessingShape" mc:Ignorable="w14 w15 w16se wp14">
+<w:document xmlns:wpc="http://schemas.microsoft.com/office/word/2010/wordprocessingCanvas" xmlns:cx="http://schemas.microsoft.com/office/drawing/2014/chartex" xmlns:cx1="http://schemas.microsoft.com/office/drawing/2015/9/8/chartex" xmlns:cx2="http://schemas.microsoft.com/office/drawing/2015/10/21/chartex" xmlns:cx3="http://schemas.microsoft.com/office/drawing/2016/5/9/chartex" xmlns:cx4="http://schemas.microsoft.com/office/drawing/2016/5/10/chartex" xmlns:cx5="http://schemas.microsoft.com/office/drawing/2016/5/11/chartex" xmlns:cx6="http://schemas.microsoft.com/office/drawing/2016/5/12/chartex" xmlns:cx7="http://schemas.microsoft.com/office/drawing/2016/5/13/chartex" xmlns:cx8="http://schemas.microsoft.com/office/drawing/2016/5/14/chartex" xmlns:mc="http://schemas.openxmlformats.org/markup-compatibility/2006" xmlns:aink="http://schemas.microsoft.com/office/drawing/2016/ink" xmlns:am3d="http://schemas.microsoft.com/office/drawing/2017/model3d" xmlns:o="urn:schemas-microsoft-com:office:office" xmlns:oel="http://schemas.microsoft.com/office/2019/extlst" xmlns:r="http://schemas.openxmlformats.org/officeDocument/2006/relationships" xmlns:m="http://schemas.openxmlformats.org/officeDocument/2006/math" xmlns:v="urn:schemas-microsoft-com:vml" xmlns:wp14="http://schemas.microsoft.com/office/word/2010/wordprocessingDrawing" xmlns:wp="http://schemas.openxmlformats.org/drawingml/2006/wordprocessingDrawing" xmlns:w10="urn:schemas-microsoft-com:office:word" xmlns:w="http://schemas.openxmlformats.org/wordprocessingml/2006/main" xmlns:w14="http://schemas.microsoft.com/office/word/2010/wordml" xmlns:w15="http://schemas.microsoft.com/office/word/2012/wordml" xmlns:w16cex="http://schemas.microsoft.com/office/word/2018/wordml/cex" xmlns:w16cid="http://schemas.microsoft.com/office/word/2016/wordml/cid" xmlns:w16="http://schemas.microsoft.com/office/word/2018/wordml" xmlns:w16sdtdh="http://schemas.microsoft.com/office/word/2020/wordml/sdtdatahash" xmlns:w16se="http://schemas.microsoft.com/office/word/2015/wordml/symex" xmlns:wpg="http://schemas.microsoft.com/office/word/2010/wordprocessingGroup" xmlns:wpi="http://schemas.microsoft.com/office/word/2010/wordprocessingInk" xmlns:wne="http://schemas.microsoft.com/office/word/2006/wordml" xmlns:wps="http://schemas.microsoft.com/office/word/2010/wordprocessingShape" mc:Ignorable="w14 w15 w16se w16cid w16 w16cex w16sdtdh wp14">
   <w:body>
     <w:p>
       <w:pPr>
@@ -77,8 +77,6 @@
         </w:rPr>
         <w:t>3.0</w:t>
       </w:r>
-      <w:bookmarkStart w:id="0" w:name="_GoBack"/>
-      <w:bookmarkEnd w:id="0"/>
       <w:r>
         <w:rPr>
           <w:b/>
@@ -97,7 +95,17 @@
           <w:szCs w:val="24"/>
           <w:lang w:val="en-US"/>
         </w:rPr>
-        <w:t>240124</w:t>
+        <w:t>2401</w:t>
+      </w:r>
+      <w:r>
+        <w:rPr>
+          <w:b/>
+          <w:bCs/>
+          <w:sz w:val="24"/>
+          <w:szCs w:val="24"/>
+          <w:lang w:val="en-US"/>
+        </w:rPr>
+        <w:t>25</w:t>
       </w:r>
     </w:p>
     <w:p>
@@ -1302,7 +1310,7 @@
           <w:lang w:val="en-US"/>
         </w:rPr>
       </w:pPr>
-      <w:bookmarkStart w:id="1" w:name="_Toc133605171"/>
+      <w:bookmarkStart w:id="0" w:name="_Toc133605171"/>
       <w:r>
         <w:rPr>
           <w:lang w:val="en-US"/>
@@ -1310,7 +1318,7 @@
         <w:lastRenderedPageBreak/>
         <w:t>Introduction</w:t>
       </w:r>
-      <w:bookmarkEnd w:id="1"/>
+      <w:bookmarkEnd w:id="0"/>
     </w:p>
     <w:p>
       <w:pPr>
@@ -1704,7 +1712,7 @@
           <w:lang w:val="en-US"/>
         </w:rPr>
       </w:pPr>
-      <w:bookmarkStart w:id="2" w:name="_Toc133605172"/>
+      <w:bookmarkStart w:id="1" w:name="_Toc133605172"/>
       <w:r>
         <w:rPr>
           <w:lang w:val="en-US"/>
@@ -1712,6 +1720,29 @@
         <w:lastRenderedPageBreak/>
         <w:t>Overview</w:t>
       </w:r>
+      <w:bookmarkEnd w:id="1"/>
+    </w:p>
+    <w:p>
+      <w:pPr>
+        <w:rPr>
+          <w:lang w:val="en-US"/>
+        </w:rPr>
+      </w:pPr>
+    </w:p>
+    <w:p>
+      <w:pPr>
+        <w:pStyle w:val="berschrift2"/>
+        <w:rPr>
+          <w:lang w:val="en-US"/>
+        </w:rPr>
+      </w:pPr>
+      <w:bookmarkStart w:id="2" w:name="_Toc133605173"/>
+      <w:r>
+        <w:rPr>
+          <w:lang w:val="en-US"/>
+        </w:rPr>
+        <w:t>Main Program</w:t>
+      </w:r>
       <w:bookmarkEnd w:id="2"/>
     </w:p>
     <w:p>
@@ -1723,29 +1754,6 @@
     </w:p>
     <w:p>
       <w:pPr>
-        <w:pStyle w:val="berschrift2"/>
-        <w:rPr>
-          <w:lang w:val="en-US"/>
-        </w:rPr>
-      </w:pPr>
-      <w:bookmarkStart w:id="3" w:name="_Toc133605173"/>
-      <w:r>
-        <w:rPr>
-          <w:lang w:val="en-US"/>
-        </w:rPr>
-        <w:t>Main Program</w:t>
-      </w:r>
-      <w:bookmarkEnd w:id="3"/>
-    </w:p>
-    <w:p>
-      <w:pPr>
-        <w:rPr>
-          <w:lang w:val="en-US"/>
-        </w:rPr>
-      </w:pPr>
-    </w:p>
-    <w:p>
-      <w:pPr>
         <w:rPr>
           <w:noProof/>
           <w:lang w:val="en-US"/>
@@ -1757,7 +1765,7 @@
           <w:lang w:eastAsia="de-DE"/>
         </w:rPr>
         <w:drawing>
-          <wp:anchor distT="0" distB="0" distL="114300" distR="114300" simplePos="0" relativeHeight="251658240" behindDoc="0" locked="0" layoutInCell="1" allowOverlap="1" wp14:anchorId="09B06EAB" wp14:editId="77854B33">
+          <wp:anchor distT="0" distB="0" distL="114300" distR="114300" simplePos="0" relativeHeight="251658240" behindDoc="0" locked="0" layoutInCell="1" allowOverlap="1" wp14:anchorId="09B06EAB" wp14:editId="4B620DCD">
             <wp:simplePos x="0" y="0"/>
             <wp:positionH relativeFrom="margin">
               <wp:align>center</wp:align>
@@ -1780,14 +1788,14 @@
                     <pic:cNvPicPr/>
                   </pic:nvPicPr>
                   <pic:blipFill>
-                    <a:blip r:embed="rId7">
+                    <a:blip r:embed="rId7" cstate="print">
                       <a:extLst>
                         <a:ext uri="{28A0092B-C50C-407E-A947-70E740481C1C}">
                           <a14:useLocalDpi xmlns:a14="http://schemas.microsoft.com/office/drawing/2010/main" val="0"/>
                         </a:ext>
                       </a:extLst>
                     </a:blip>
-                    <a:srcRect l="29" r="29"/>
+                    <a:srcRect t="10" b="10"/>
                     <a:stretch>
                       <a:fillRect/>
                     </a:stretch>
@@ -1829,518 +1837,10 @@
         <mc:AlternateContent>
           <mc:Choice Requires="wps">
             <w:drawing>
-              <wp:anchor distT="0" distB="0" distL="114300" distR="114300" simplePos="0" relativeHeight="251675648" behindDoc="0" locked="0" layoutInCell="1" allowOverlap="1" wp14:anchorId="58EB7373" wp14:editId="121428F8">
+              <wp:anchor distT="0" distB="0" distL="114300" distR="114300" simplePos="0" relativeHeight="251667456" behindDoc="0" locked="0" layoutInCell="1" allowOverlap="1" wp14:anchorId="089548D4" wp14:editId="273A227F">
                 <wp:simplePos x="0" y="0"/>
                 <wp:positionH relativeFrom="column">
-                  <wp:posOffset>4446905</wp:posOffset>
-                </wp:positionH>
-                <wp:positionV relativeFrom="paragraph">
-                  <wp:posOffset>3538220</wp:posOffset>
-                </wp:positionV>
-                <wp:extent cx="342900" cy="342900"/>
-                <wp:effectExtent l="0" t="0" r="19050" b="19050"/>
-                <wp:wrapNone/>
-                <wp:docPr id="1125882356" name="Rechteck: abgerundete Ecken 3"/>
-                <wp:cNvGraphicFramePr/>
-                <a:graphic xmlns:a="http://schemas.openxmlformats.org/drawingml/2006/main">
-                  <a:graphicData uri="http://schemas.microsoft.com/office/word/2010/wordprocessingShape">
-                    <wps:wsp>
-                      <wps:cNvSpPr/>
-                      <wps:spPr>
-                        <a:xfrm>
-                          <a:off x="0" y="0"/>
-                          <a:ext cx="342900" cy="342900"/>
-                        </a:xfrm>
-                        <a:prstGeom prst="roundRect">
-                          <a:avLst/>
-                        </a:prstGeom>
-                        <a:solidFill>
-                          <a:schemeClr val="bg1"/>
-                        </a:solidFill>
-                        <a:ln/>
-                      </wps:spPr>
-                      <wps:style>
-                        <a:lnRef idx="2">
-                          <a:schemeClr val="dk1"/>
-                        </a:lnRef>
-                        <a:fillRef idx="1">
-                          <a:schemeClr val="lt1"/>
-                        </a:fillRef>
-                        <a:effectRef idx="0">
-                          <a:schemeClr val="dk1"/>
-                        </a:effectRef>
-                        <a:fontRef idx="minor">
-                          <a:schemeClr val="dk1"/>
-                        </a:fontRef>
-                      </wps:style>
-                      <wps:txbx>
-                        <w:txbxContent>
-                          <w:p>
-                            <w:pPr>
-                              <w:jc w:val="center"/>
-                              <w:rPr>
-                                <w:b/>
-                                <w:bCs/>
-                                <w:sz w:val="28"/>
-                                <w:szCs w:val="28"/>
-                              </w:rPr>
-                            </w:pPr>
-                            <w:r>
-                              <w:rPr>
-                                <w:b/>
-                                <w:bCs/>
-                                <w:sz w:val="28"/>
-                                <w:szCs w:val="28"/>
-                              </w:rPr>
-                              <w:t>9</w:t>
-                            </w:r>
-                          </w:p>
-                        </w:txbxContent>
-                      </wps:txbx>
-                      <wps:bodyPr rot="0" spcFirstLastPara="0" vertOverflow="overflow" horzOverflow="overflow" vert="horz" wrap="square" lIns="91440" tIns="45720" rIns="91440" bIns="45720" numCol="1" spcCol="0" rtlCol="0" fromWordArt="0" anchor="ctr" anchorCtr="0" forceAA="0" compatLnSpc="1">
-                        <a:prstTxWarp prst="textNoShape">
-                          <a:avLst/>
-                        </a:prstTxWarp>
-                        <a:noAutofit/>
-                      </wps:bodyPr>
-                    </wps:wsp>
-                  </a:graphicData>
-                </a:graphic>
-                <wp14:sizeRelH relativeFrom="margin">
-                  <wp14:pctWidth>0</wp14:pctWidth>
-                </wp14:sizeRelH>
-                <wp14:sizeRelV relativeFrom="margin">
-                  <wp14:pctHeight>0</wp14:pctHeight>
-                </wp14:sizeRelV>
-              </wp:anchor>
-            </w:drawing>
-          </mc:Choice>
-          <mc:Fallback xmlns:cx2="http://schemas.microsoft.com/office/drawing/2015/10/21/chartex" xmlns:cx3="http://schemas.microsoft.com/office/drawing/2016/5/9/chartex" xmlns:cx4="http://schemas.microsoft.com/office/drawing/2016/5/10/chartex" xmlns:cx5="http://schemas.microsoft.com/office/drawing/2016/5/11/chartex" xmlns:cx6="http://schemas.microsoft.com/office/drawing/2016/5/12/chartex" xmlns:cx7="http://schemas.microsoft.com/office/drawing/2016/5/13/chartex" xmlns:cx8="http://schemas.microsoft.com/office/drawing/2016/5/14/chartex" xmlns:aink="http://schemas.microsoft.com/office/drawing/2016/ink" xmlns:am3d="http://schemas.microsoft.com/office/drawing/2017/model3d" xmlns:oel="http://schemas.microsoft.com/office/2019/extlst" xmlns:w16cex="http://schemas.microsoft.com/office/word/2018/wordml/cex" xmlns:w16cid="http://schemas.microsoft.com/office/word/2016/wordml/cid" xmlns:w16="http://schemas.microsoft.com/office/word/2018/wordml" xmlns:w16sdtdh="http://schemas.microsoft.com/office/word/2020/wordml/sdtdatahash">
-            <w:pict>
-              <v:roundrect w14:anchorId="58EB7373" id="Rechteck: abgerundete Ecken 3" o:spid="_x0000_s1026" style="position:absolute;margin-left:350.15pt;margin-top:278.6pt;width:27pt;height:27pt;z-index:251675648;visibility:visible;mso-wrap-style:square;mso-width-percent:0;mso-height-percent:0;mso-wrap-distance-left:9pt;mso-wrap-distance-top:0;mso-wrap-distance-right:9pt;mso-wrap-distance-bottom:0;mso-position-horizontal:absolute;mso-position-horizontal-relative:text;mso-position-vertical:absolute;mso-position-vertical-relative:text;mso-width-percent:0;mso-height-percent:0;mso-width-relative:margin;mso-height-relative:margin;v-text-anchor:middle" arcsize="10923f" o:gfxdata="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" fillcolor="white [3212]" strokecolor="black [3200]" strokeweight="1pt">
-                <v:stroke joinstyle="miter"/>
-                <v:textbox>
-                  <w:txbxContent>
-                    <w:p>
-                      <w:pPr>
-                        <w:jc w:val="center"/>
-                        <w:rPr>
-                          <w:b/>
-                          <w:bCs/>
-                          <w:sz w:val="28"/>
-                          <w:szCs w:val="28"/>
-                        </w:rPr>
-                      </w:pPr>
-                      <w:r>
-                        <w:rPr>
-                          <w:b/>
-                          <w:bCs/>
-                          <w:sz w:val="28"/>
-                          <w:szCs w:val="28"/>
-                        </w:rPr>
-                        <w:t>9</w:t>
-                      </w:r>
-                    </w:p>
-                  </w:txbxContent>
-                </v:textbox>
-              </v:roundrect>
-            </w:pict>
-          </mc:Fallback>
-        </mc:AlternateContent>
-      </w:r>
-      <w:r>
-        <w:rPr>
-          <w:noProof/>
-          <w:lang w:eastAsia="de-DE"/>
-        </w:rPr>
-        <mc:AlternateContent>
-          <mc:Choice Requires="wps">
-            <w:drawing>
-              <wp:anchor distT="0" distB="0" distL="114300" distR="114300" simplePos="0" relativeHeight="251673600" behindDoc="0" locked="0" layoutInCell="1" allowOverlap="1" wp14:anchorId="3F554758" wp14:editId="540518CC">
-                <wp:simplePos x="0" y="0"/>
-                <wp:positionH relativeFrom="column">
-                  <wp:posOffset>5608955</wp:posOffset>
-                </wp:positionH>
-                <wp:positionV relativeFrom="paragraph">
-                  <wp:posOffset>2077720</wp:posOffset>
-                </wp:positionV>
-                <wp:extent cx="342900" cy="342900"/>
-                <wp:effectExtent l="0" t="0" r="19050" b="19050"/>
-                <wp:wrapNone/>
-                <wp:docPr id="569522011" name="Rechteck: abgerundete Ecken 3"/>
-                <wp:cNvGraphicFramePr/>
-                <a:graphic xmlns:a="http://schemas.openxmlformats.org/drawingml/2006/main">
-                  <a:graphicData uri="http://schemas.microsoft.com/office/word/2010/wordprocessingShape">
-                    <wps:wsp>
-                      <wps:cNvSpPr/>
-                      <wps:spPr>
-                        <a:xfrm>
-                          <a:off x="0" y="0"/>
-                          <a:ext cx="342900" cy="342900"/>
-                        </a:xfrm>
-                        <a:prstGeom prst="roundRect">
-                          <a:avLst/>
-                        </a:prstGeom>
-                        <a:solidFill>
-                          <a:schemeClr val="bg1"/>
-                        </a:solidFill>
-                        <a:ln/>
-                      </wps:spPr>
-                      <wps:style>
-                        <a:lnRef idx="2">
-                          <a:schemeClr val="dk1"/>
-                        </a:lnRef>
-                        <a:fillRef idx="1">
-                          <a:schemeClr val="lt1"/>
-                        </a:fillRef>
-                        <a:effectRef idx="0">
-                          <a:schemeClr val="dk1"/>
-                        </a:effectRef>
-                        <a:fontRef idx="minor">
-                          <a:schemeClr val="dk1"/>
-                        </a:fontRef>
-                      </wps:style>
-                      <wps:txbx>
-                        <w:txbxContent>
-                          <w:p>
-                            <w:pPr>
-                              <w:jc w:val="center"/>
-                              <w:rPr>
-                                <w:b/>
-                                <w:bCs/>
-                                <w:sz w:val="28"/>
-                                <w:szCs w:val="28"/>
-                              </w:rPr>
-                            </w:pPr>
-                            <w:r>
-                              <w:rPr>
-                                <w:b/>
-                                <w:bCs/>
-                                <w:sz w:val="28"/>
-                                <w:szCs w:val="28"/>
-                              </w:rPr>
-                              <w:t>8</w:t>
-                            </w:r>
-                          </w:p>
-                        </w:txbxContent>
-                      </wps:txbx>
-                      <wps:bodyPr rot="0" spcFirstLastPara="0" vertOverflow="overflow" horzOverflow="overflow" vert="horz" wrap="square" lIns="91440" tIns="45720" rIns="91440" bIns="45720" numCol="1" spcCol="0" rtlCol="0" fromWordArt="0" anchor="ctr" anchorCtr="0" forceAA="0" compatLnSpc="1">
-                        <a:prstTxWarp prst="textNoShape">
-                          <a:avLst/>
-                        </a:prstTxWarp>
-                        <a:noAutofit/>
-                      </wps:bodyPr>
-                    </wps:wsp>
-                  </a:graphicData>
-                </a:graphic>
-                <wp14:sizeRelH relativeFrom="margin">
-                  <wp14:pctWidth>0</wp14:pctWidth>
-                </wp14:sizeRelH>
-                <wp14:sizeRelV relativeFrom="margin">
-                  <wp14:pctHeight>0</wp14:pctHeight>
-                </wp14:sizeRelV>
-              </wp:anchor>
-            </w:drawing>
-          </mc:Choice>
-          <mc:Fallback xmlns:cx2="http://schemas.microsoft.com/office/drawing/2015/10/21/chartex" xmlns:cx3="http://schemas.microsoft.com/office/drawing/2016/5/9/chartex" xmlns:cx4="http://schemas.microsoft.com/office/drawing/2016/5/10/chartex" xmlns:cx5="http://schemas.microsoft.com/office/drawing/2016/5/11/chartex" xmlns:cx6="http://schemas.microsoft.com/office/drawing/2016/5/12/chartex" xmlns:cx7="http://schemas.microsoft.com/office/drawing/2016/5/13/chartex" xmlns:cx8="http://schemas.microsoft.com/office/drawing/2016/5/14/chartex" xmlns:aink="http://schemas.microsoft.com/office/drawing/2016/ink" xmlns:am3d="http://schemas.microsoft.com/office/drawing/2017/model3d" xmlns:oel="http://schemas.microsoft.com/office/2019/extlst" xmlns:w16cex="http://schemas.microsoft.com/office/word/2018/wordml/cex" xmlns:w16cid="http://schemas.microsoft.com/office/word/2016/wordml/cid" xmlns:w16="http://schemas.microsoft.com/office/word/2018/wordml" xmlns:w16sdtdh="http://schemas.microsoft.com/office/word/2020/wordml/sdtdatahash">
-            <w:pict>
-              <v:roundrect w14:anchorId="3F554758" id="_x0000_s1027" style="position:absolute;margin-left:441.65pt;margin-top:163.6pt;width:27pt;height:27pt;z-index:251673600;visibility:visible;mso-wrap-style:square;mso-width-percent:0;mso-height-percent:0;mso-wrap-distance-left:9pt;mso-wrap-distance-top:0;mso-wrap-distance-right:9pt;mso-wrap-distance-bottom:0;mso-position-horizontal:absolute;mso-position-horizontal-relative:text;mso-position-vertical:absolute;mso-position-vertical-relative:text;mso-width-percent:0;mso-height-percent:0;mso-width-relative:margin;mso-height-relative:margin;v-text-anchor:middle" arcsize="10923f" o:gfxdata="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" fillcolor="white [3212]" strokecolor="black [3200]" strokeweight="1pt">
-                <v:stroke joinstyle="miter"/>
-                <v:textbox>
-                  <w:txbxContent>
-                    <w:p>
-                      <w:pPr>
-                        <w:jc w:val="center"/>
-                        <w:rPr>
-                          <w:b/>
-                          <w:bCs/>
-                          <w:sz w:val="28"/>
-                          <w:szCs w:val="28"/>
-                        </w:rPr>
-                      </w:pPr>
-                      <w:r>
-                        <w:rPr>
-                          <w:b/>
-                          <w:bCs/>
-                          <w:sz w:val="28"/>
-                          <w:szCs w:val="28"/>
-                        </w:rPr>
-                        <w:t>8</w:t>
-                      </w:r>
-                    </w:p>
-                  </w:txbxContent>
-                </v:textbox>
-              </v:roundrect>
-            </w:pict>
-          </mc:Fallback>
-        </mc:AlternateContent>
-      </w:r>
-      <w:r>
-        <w:rPr>
-          <w:noProof/>
-          <w:lang w:eastAsia="de-DE"/>
-        </w:rPr>
-        <mc:AlternateContent>
-          <mc:Choice Requires="wps">
-            <w:drawing>
-              <wp:anchor distT="0" distB="0" distL="114300" distR="114300" simplePos="0" relativeHeight="251671552" behindDoc="0" locked="0" layoutInCell="1" allowOverlap="1" wp14:anchorId="6987BD0A" wp14:editId="28F82896">
-                <wp:simplePos x="0" y="0"/>
-                <wp:positionH relativeFrom="column">
-                  <wp:posOffset>5608955</wp:posOffset>
-                </wp:positionH>
-                <wp:positionV relativeFrom="paragraph">
-                  <wp:posOffset>979170</wp:posOffset>
-                </wp:positionV>
-                <wp:extent cx="342900" cy="342900"/>
-                <wp:effectExtent l="0" t="0" r="19050" b="19050"/>
-                <wp:wrapNone/>
-                <wp:docPr id="1956030594" name="Rechteck: abgerundete Ecken 3"/>
-                <wp:cNvGraphicFramePr/>
-                <a:graphic xmlns:a="http://schemas.openxmlformats.org/drawingml/2006/main">
-                  <a:graphicData uri="http://schemas.microsoft.com/office/word/2010/wordprocessingShape">
-                    <wps:wsp>
-                      <wps:cNvSpPr/>
-                      <wps:spPr>
-                        <a:xfrm>
-                          <a:off x="0" y="0"/>
-                          <a:ext cx="342900" cy="342900"/>
-                        </a:xfrm>
-                        <a:prstGeom prst="roundRect">
-                          <a:avLst/>
-                        </a:prstGeom>
-                        <a:solidFill>
-                          <a:schemeClr val="bg1"/>
-                        </a:solidFill>
-                        <a:ln/>
-                      </wps:spPr>
-                      <wps:style>
-                        <a:lnRef idx="2">
-                          <a:schemeClr val="dk1"/>
-                        </a:lnRef>
-                        <a:fillRef idx="1">
-                          <a:schemeClr val="lt1"/>
-                        </a:fillRef>
-                        <a:effectRef idx="0">
-                          <a:schemeClr val="dk1"/>
-                        </a:effectRef>
-                        <a:fontRef idx="minor">
-                          <a:schemeClr val="dk1"/>
-                        </a:fontRef>
-                      </wps:style>
-                      <wps:txbx>
-                        <w:txbxContent>
-                          <w:p>
-                            <w:pPr>
-                              <w:jc w:val="center"/>
-                              <w:rPr>
-                                <w:b/>
-                                <w:bCs/>
-                                <w:sz w:val="28"/>
-                                <w:szCs w:val="28"/>
-                              </w:rPr>
-                            </w:pPr>
-                            <w:r>
-                              <w:rPr>
-                                <w:b/>
-                                <w:bCs/>
-                                <w:sz w:val="28"/>
-                                <w:szCs w:val="28"/>
-                              </w:rPr>
-                              <w:t>7</w:t>
-                            </w:r>
-                          </w:p>
-                        </w:txbxContent>
-                      </wps:txbx>
-                      <wps:bodyPr rot="0" spcFirstLastPara="0" vertOverflow="overflow" horzOverflow="overflow" vert="horz" wrap="square" lIns="91440" tIns="45720" rIns="91440" bIns="45720" numCol="1" spcCol="0" rtlCol="0" fromWordArt="0" anchor="ctr" anchorCtr="0" forceAA="0" compatLnSpc="1">
-                        <a:prstTxWarp prst="textNoShape">
-                          <a:avLst/>
-                        </a:prstTxWarp>
-                        <a:noAutofit/>
-                      </wps:bodyPr>
-                    </wps:wsp>
-                  </a:graphicData>
-                </a:graphic>
-                <wp14:sizeRelH relativeFrom="margin">
-                  <wp14:pctWidth>0</wp14:pctWidth>
-                </wp14:sizeRelH>
-                <wp14:sizeRelV relativeFrom="margin">
-                  <wp14:pctHeight>0</wp14:pctHeight>
-                </wp14:sizeRelV>
-              </wp:anchor>
-            </w:drawing>
-          </mc:Choice>
-          <mc:Fallback xmlns:cx2="http://schemas.microsoft.com/office/drawing/2015/10/21/chartex" xmlns:cx3="http://schemas.microsoft.com/office/drawing/2016/5/9/chartex" xmlns:cx4="http://schemas.microsoft.com/office/drawing/2016/5/10/chartex" xmlns:cx5="http://schemas.microsoft.com/office/drawing/2016/5/11/chartex" xmlns:cx6="http://schemas.microsoft.com/office/drawing/2016/5/12/chartex" xmlns:cx7="http://schemas.microsoft.com/office/drawing/2016/5/13/chartex" xmlns:cx8="http://schemas.microsoft.com/office/drawing/2016/5/14/chartex" xmlns:aink="http://schemas.microsoft.com/office/drawing/2016/ink" xmlns:am3d="http://schemas.microsoft.com/office/drawing/2017/model3d" xmlns:oel="http://schemas.microsoft.com/office/2019/extlst" xmlns:w16cex="http://schemas.microsoft.com/office/word/2018/wordml/cex" xmlns:w16cid="http://schemas.microsoft.com/office/word/2016/wordml/cid" xmlns:w16="http://schemas.microsoft.com/office/word/2018/wordml" xmlns:w16sdtdh="http://schemas.microsoft.com/office/word/2020/wordml/sdtdatahash">
-            <w:pict>
-              <v:roundrect w14:anchorId="6987BD0A" id="_x0000_s1028" style="position:absolute;margin-left:441.65pt;margin-top:77.1pt;width:27pt;height:27pt;z-index:251671552;visibility:visible;mso-wrap-style:square;mso-width-percent:0;mso-height-percent:0;mso-wrap-distance-left:9pt;mso-wrap-distance-top:0;mso-wrap-distance-right:9pt;mso-wrap-distance-bottom:0;mso-position-horizontal:absolute;mso-position-horizontal-relative:text;mso-position-vertical:absolute;mso-position-vertical-relative:text;mso-width-percent:0;mso-height-percent:0;mso-width-relative:margin;mso-height-relative:margin;v-text-anchor:middle" arcsize="10923f" o:gfxdata="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" fillcolor="white [3212]" strokecolor="black [3200]" strokeweight="1pt">
-                <v:stroke joinstyle="miter"/>
-                <v:textbox>
-                  <w:txbxContent>
-                    <w:p>
-                      <w:pPr>
-                        <w:jc w:val="center"/>
-                        <w:rPr>
-                          <w:b/>
-                          <w:bCs/>
-                          <w:sz w:val="28"/>
-                          <w:szCs w:val="28"/>
-                        </w:rPr>
-                      </w:pPr>
-                      <w:r>
-                        <w:rPr>
-                          <w:b/>
-                          <w:bCs/>
-                          <w:sz w:val="28"/>
-                          <w:szCs w:val="28"/>
-                        </w:rPr>
-                        <w:t>7</w:t>
-                      </w:r>
-                    </w:p>
-                  </w:txbxContent>
-                </v:textbox>
-              </v:roundrect>
-            </w:pict>
-          </mc:Fallback>
-        </mc:AlternateContent>
-      </w:r>
-      <w:r>
-        <w:rPr>
-          <w:noProof/>
-          <w:lang w:eastAsia="de-DE"/>
-        </w:rPr>
-        <mc:AlternateContent>
-          <mc:Choice Requires="wps">
-            <w:drawing>
-              <wp:anchor distT="0" distB="0" distL="114300" distR="114300" simplePos="0" relativeHeight="251669504" behindDoc="0" locked="0" layoutInCell="1" allowOverlap="1" wp14:anchorId="5258EE3E" wp14:editId="6AA700ED">
-                <wp:simplePos x="0" y="0"/>
-                <wp:positionH relativeFrom="column">
-                  <wp:posOffset>1525905</wp:posOffset>
-                </wp:positionH>
-                <wp:positionV relativeFrom="paragraph">
-                  <wp:posOffset>2293620</wp:posOffset>
-                </wp:positionV>
-                <wp:extent cx="342900" cy="342900"/>
-                <wp:effectExtent l="0" t="0" r="19050" b="19050"/>
-                <wp:wrapNone/>
-                <wp:docPr id="315441775" name="Rechteck: abgerundete Ecken 3"/>
-                <wp:cNvGraphicFramePr/>
-                <a:graphic xmlns:a="http://schemas.openxmlformats.org/drawingml/2006/main">
-                  <a:graphicData uri="http://schemas.microsoft.com/office/word/2010/wordprocessingShape">
-                    <wps:wsp>
-                      <wps:cNvSpPr/>
-                      <wps:spPr>
-                        <a:xfrm>
-                          <a:off x="0" y="0"/>
-                          <a:ext cx="342900" cy="342900"/>
-                        </a:xfrm>
-                        <a:prstGeom prst="roundRect">
-                          <a:avLst/>
-                        </a:prstGeom>
-                        <a:solidFill>
-                          <a:schemeClr val="bg1"/>
-                        </a:solidFill>
-                        <a:ln/>
-                      </wps:spPr>
-                      <wps:style>
-                        <a:lnRef idx="2">
-                          <a:schemeClr val="dk1"/>
-                        </a:lnRef>
-                        <a:fillRef idx="1">
-                          <a:schemeClr val="lt1"/>
-                        </a:fillRef>
-                        <a:effectRef idx="0">
-                          <a:schemeClr val="dk1"/>
-                        </a:effectRef>
-                        <a:fontRef idx="minor">
-                          <a:schemeClr val="dk1"/>
-                        </a:fontRef>
-                      </wps:style>
-                      <wps:txbx>
-                        <w:txbxContent>
-                          <w:p>
-                            <w:pPr>
-                              <w:jc w:val="center"/>
-                              <w:rPr>
-                                <w:b/>
-                                <w:bCs/>
-                                <w:sz w:val="28"/>
-                                <w:szCs w:val="28"/>
-                              </w:rPr>
-                            </w:pPr>
-                            <w:r>
-                              <w:rPr>
-                                <w:b/>
-                                <w:bCs/>
-                                <w:sz w:val="28"/>
-                                <w:szCs w:val="28"/>
-                              </w:rPr>
-                              <w:t>6</w:t>
-                            </w:r>
-                          </w:p>
-                        </w:txbxContent>
-                      </wps:txbx>
-                      <wps:bodyPr rot="0" spcFirstLastPara="0" vertOverflow="overflow" horzOverflow="overflow" vert="horz" wrap="square" lIns="91440" tIns="45720" rIns="91440" bIns="45720" numCol="1" spcCol="0" rtlCol="0" fromWordArt="0" anchor="ctr" anchorCtr="0" forceAA="0" compatLnSpc="1">
-                        <a:prstTxWarp prst="textNoShape">
-                          <a:avLst/>
-                        </a:prstTxWarp>
-                        <a:noAutofit/>
-                      </wps:bodyPr>
-                    </wps:wsp>
-                  </a:graphicData>
-                </a:graphic>
-                <wp14:sizeRelH relativeFrom="margin">
-                  <wp14:pctWidth>0</wp14:pctWidth>
-                </wp14:sizeRelH>
-                <wp14:sizeRelV relativeFrom="margin">
-                  <wp14:pctHeight>0</wp14:pctHeight>
-                </wp14:sizeRelV>
-              </wp:anchor>
-            </w:drawing>
-          </mc:Choice>
-          <mc:Fallback xmlns:cx2="http://schemas.microsoft.com/office/drawing/2015/10/21/chartex" xmlns:cx3="http://schemas.microsoft.com/office/drawing/2016/5/9/chartex" xmlns:cx4="http://schemas.microsoft.com/office/drawing/2016/5/10/chartex" xmlns:cx5="http://schemas.microsoft.com/office/drawing/2016/5/11/chartex" xmlns:cx6="http://schemas.microsoft.com/office/drawing/2016/5/12/chartex" xmlns:cx7="http://schemas.microsoft.com/office/drawing/2016/5/13/chartex" xmlns:cx8="http://schemas.microsoft.com/office/drawing/2016/5/14/chartex" xmlns:aink="http://schemas.microsoft.com/office/drawing/2016/ink" xmlns:am3d="http://schemas.microsoft.com/office/drawing/2017/model3d" xmlns:oel="http://schemas.microsoft.com/office/2019/extlst" xmlns:w16cex="http://schemas.microsoft.com/office/word/2018/wordml/cex" xmlns:w16cid="http://schemas.microsoft.com/office/word/2016/wordml/cid" xmlns:w16="http://schemas.microsoft.com/office/word/2018/wordml" xmlns:w16sdtdh="http://schemas.microsoft.com/office/word/2020/wordml/sdtdatahash">
-            <w:pict>
-              <v:roundrect w14:anchorId="5258EE3E" id="_x0000_s1029" style="position:absolute;margin-left:120.15pt;margin-top:180.6pt;width:27pt;height:27pt;z-index:251669504;visibility:visible;mso-wrap-style:square;mso-width-percent:0;mso-height-percent:0;mso-wrap-distance-left:9pt;mso-wrap-distance-top:0;mso-wrap-distance-right:9pt;mso-wrap-distance-bottom:0;mso-position-horizontal:absolute;mso-position-horizontal-relative:text;mso-position-vertical:absolute;mso-position-vertical-relative:text;mso-width-percent:0;mso-height-percent:0;mso-width-relative:margin;mso-height-relative:margin;v-text-anchor:middle" arcsize="10923f" o:gfxdata="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" fillcolor="white [3212]" strokecolor="black [3200]" strokeweight="1pt">
-                <v:stroke joinstyle="miter"/>
-                <v:textbox>
-                  <w:txbxContent>
-                    <w:p>
-                      <w:pPr>
-                        <w:jc w:val="center"/>
-                        <w:rPr>
-                          <w:b/>
-                          <w:bCs/>
-                          <w:sz w:val="28"/>
-                          <w:szCs w:val="28"/>
-                        </w:rPr>
-                      </w:pPr>
-                      <w:r>
-                        <w:rPr>
-                          <w:b/>
-                          <w:bCs/>
-                          <w:sz w:val="28"/>
-                          <w:szCs w:val="28"/>
-                        </w:rPr>
-                        <w:t>6</w:t>
-                      </w:r>
-                    </w:p>
-                  </w:txbxContent>
-                </v:textbox>
-              </v:roundrect>
-            </w:pict>
-          </mc:Fallback>
-        </mc:AlternateContent>
-      </w:r>
-      <w:r>
-        <w:rPr>
-          <w:noProof/>
-          <w:lang w:eastAsia="de-DE"/>
-        </w:rPr>
-        <mc:AlternateContent>
-          <mc:Choice Requires="wps">
-            <w:drawing>
-              <wp:anchor distT="0" distB="0" distL="114300" distR="114300" simplePos="0" relativeHeight="251667456" behindDoc="0" locked="0" layoutInCell="1" allowOverlap="1" wp14:anchorId="089548D4" wp14:editId="609EF597">
-                <wp:simplePos x="0" y="0"/>
-                <wp:positionH relativeFrom="column">
-                  <wp:posOffset>5170805</wp:posOffset>
+                  <wp:posOffset>5316855</wp:posOffset>
                 </wp:positionH>
                 <wp:positionV relativeFrom="paragraph">
                   <wp:posOffset>350520</wp:posOffset>
@@ -2423,9 +1923,9 @@
               </wp:anchor>
             </w:drawing>
           </mc:Choice>
-          <mc:Fallback xmlns:cx2="http://schemas.microsoft.com/office/drawing/2015/10/21/chartex" xmlns:cx3="http://schemas.microsoft.com/office/drawing/2016/5/9/chartex" xmlns:cx4="http://schemas.microsoft.com/office/drawing/2016/5/10/chartex" xmlns:cx5="http://schemas.microsoft.com/office/drawing/2016/5/11/chartex" xmlns:cx6="http://schemas.microsoft.com/office/drawing/2016/5/12/chartex" xmlns:cx7="http://schemas.microsoft.com/office/drawing/2016/5/13/chartex" xmlns:cx8="http://schemas.microsoft.com/office/drawing/2016/5/14/chartex" xmlns:aink="http://schemas.microsoft.com/office/drawing/2016/ink" xmlns:am3d="http://schemas.microsoft.com/office/drawing/2017/model3d" xmlns:oel="http://schemas.microsoft.com/office/2019/extlst" xmlns:w16cex="http://schemas.microsoft.com/office/word/2018/wordml/cex" xmlns:w16cid="http://schemas.microsoft.com/office/word/2016/wordml/cid" xmlns:w16="http://schemas.microsoft.com/office/word/2018/wordml" xmlns:w16sdtdh="http://schemas.microsoft.com/office/word/2020/wordml/sdtdatahash">
+          <mc:Fallback>
             <w:pict>
-              <v:roundrect w14:anchorId="089548D4" id="_x0000_s1030" style="position:absolute;margin-left:407.15pt;margin-top:27.6pt;width:27pt;height:27pt;z-index:251667456;visibility:visible;mso-wrap-style:square;mso-width-percent:0;mso-height-percent:0;mso-wrap-distance-left:9pt;mso-wrap-distance-top:0;mso-wrap-distance-right:9pt;mso-wrap-distance-bottom:0;mso-position-horizontal:absolute;mso-position-horizontal-relative:text;mso-position-vertical:absolute;mso-position-vertical-relative:text;mso-width-percent:0;mso-height-percent:0;mso-width-relative:margin;mso-height-relative:margin;v-text-anchor:middle" arcsize="10923f" o:gfxdata="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" fillcolor="white [3212]" strokecolor="black [3200]" strokeweight="1pt">
+              <v:roundrect w14:anchorId="089548D4" id="Rechteck: abgerundete Ecken 3" o:spid="_x0000_s1026" style="position:absolute;margin-left:418.65pt;margin-top:27.6pt;width:27pt;height:27pt;z-index:251667456;visibility:visible;mso-wrap-style:square;mso-width-percent:0;mso-height-percent:0;mso-wrap-distance-left:9pt;mso-wrap-distance-top:0;mso-wrap-distance-right:9pt;mso-wrap-distance-bottom:0;mso-position-horizontal:absolute;mso-position-horizontal-relative:text;mso-position-vertical:absolute;mso-position-vertical-relative:text;mso-width-percent:0;mso-height-percent:0;mso-width-relative:margin;mso-height-relative:margin;v-text-anchor:middle" arcsize="10923f" o:gfxdata="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" fillcolor="white [3212]" strokecolor="black [3200]" strokeweight="1pt">
                 <v:stroke joinstyle="miter"/>
                 <v:textbox>
                   <w:txbxContent>
@@ -2464,10 +1964,10 @@
         <mc:AlternateContent>
           <mc:Choice Requires="wps">
             <w:drawing>
-              <wp:anchor distT="0" distB="0" distL="114300" distR="114300" simplePos="0" relativeHeight="251665408" behindDoc="0" locked="0" layoutInCell="1" allowOverlap="1" wp14:anchorId="5D6F606A" wp14:editId="236479BC">
+              <wp:anchor distT="0" distB="0" distL="114300" distR="114300" simplePos="0" relativeHeight="251661312" behindDoc="0" locked="0" layoutInCell="1" allowOverlap="1" wp14:anchorId="5C0809DF" wp14:editId="6EA8BA90">
                 <wp:simplePos x="0" y="0"/>
                 <wp:positionH relativeFrom="column">
-                  <wp:posOffset>3037205</wp:posOffset>
+                  <wp:posOffset>1100455</wp:posOffset>
                 </wp:positionH>
                 <wp:positionV relativeFrom="paragraph">
                   <wp:posOffset>350520</wp:posOffset>
@@ -2475,7 +1975,7 @@
                 <wp:extent cx="342900" cy="342900"/>
                 <wp:effectExtent l="0" t="0" r="19050" b="19050"/>
                 <wp:wrapNone/>
-                <wp:docPr id="311180504" name="Rechteck: abgerundete Ecken 3"/>
+                <wp:docPr id="1485120712" name="Rechteck: abgerundete Ecken 3"/>
                 <wp:cNvGraphicFramePr/>
                 <a:graphic xmlns:a="http://schemas.openxmlformats.org/drawingml/2006/main">
                   <a:graphicData uri="http://schemas.microsoft.com/office/word/2010/wordprocessingShape">
@@ -2527,7 +2027,7 @@
                                 <w:sz w:val="28"/>
                                 <w:szCs w:val="28"/>
                               </w:rPr>
-                              <w:t>4</w:t>
+                              <w:t>2</w:t>
                             </w:r>
                           </w:p>
                         </w:txbxContent>
@@ -2550,9 +2050,9 @@
               </wp:anchor>
             </w:drawing>
           </mc:Choice>
-          <mc:Fallback xmlns:cx2="http://schemas.microsoft.com/office/drawing/2015/10/21/chartex" xmlns:cx3="http://schemas.microsoft.com/office/drawing/2016/5/9/chartex" xmlns:cx4="http://schemas.microsoft.com/office/drawing/2016/5/10/chartex" xmlns:cx5="http://schemas.microsoft.com/office/drawing/2016/5/11/chartex" xmlns:cx6="http://schemas.microsoft.com/office/drawing/2016/5/12/chartex" xmlns:cx7="http://schemas.microsoft.com/office/drawing/2016/5/13/chartex" xmlns:cx8="http://schemas.microsoft.com/office/drawing/2016/5/14/chartex" xmlns:aink="http://schemas.microsoft.com/office/drawing/2016/ink" xmlns:am3d="http://schemas.microsoft.com/office/drawing/2017/model3d" xmlns:oel="http://schemas.microsoft.com/office/2019/extlst" xmlns:w16cex="http://schemas.microsoft.com/office/word/2018/wordml/cex" xmlns:w16cid="http://schemas.microsoft.com/office/word/2016/wordml/cid" xmlns:w16="http://schemas.microsoft.com/office/word/2018/wordml" xmlns:w16sdtdh="http://schemas.microsoft.com/office/word/2020/wordml/sdtdatahash">
+          <mc:Fallback>
             <w:pict>
-              <v:roundrect w14:anchorId="5D6F606A" id="_x0000_s1031" style="position:absolute;margin-left:239.15pt;margin-top:27.6pt;width:27pt;height:27pt;z-index:251665408;visibility:visible;mso-wrap-style:square;mso-width-percent:0;mso-height-percent:0;mso-wrap-distance-left:9pt;mso-wrap-distance-top:0;mso-wrap-distance-right:9pt;mso-wrap-distance-bottom:0;mso-position-horizontal:absolute;mso-position-horizontal-relative:text;mso-position-vertical:absolute;mso-position-vertical-relative:text;mso-width-percent:0;mso-height-percent:0;mso-width-relative:margin;mso-height-relative:margin;v-text-anchor:middle" arcsize="10923f" o:gfxdata="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" fillcolor="white [3212]" strokecolor="black [3200]" strokeweight="1pt">
+              <v:roundrect w14:anchorId="5C0809DF" id="_x0000_s1027" style="position:absolute;margin-left:86.65pt;margin-top:27.6pt;width:27pt;height:27pt;z-index:251661312;visibility:visible;mso-wrap-style:square;mso-width-percent:0;mso-height-percent:0;mso-wrap-distance-left:9pt;mso-wrap-distance-top:0;mso-wrap-distance-right:9pt;mso-wrap-distance-bottom:0;mso-position-horizontal:absolute;mso-position-horizontal-relative:text;mso-position-vertical:absolute;mso-position-vertical-relative:text;mso-width-percent:0;mso-height-percent:0;mso-width-relative:margin;mso-height-relative:margin;v-text-anchor:middle" arcsize="10923f" o:gfxdata="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" fillcolor="white [3212]" strokecolor="black [3200]" strokeweight="1pt">
                 <v:stroke joinstyle="miter"/>
                 <v:textbox>
                   <w:txbxContent>
@@ -2573,7 +2073,7 @@
                           <w:sz w:val="28"/>
                           <w:szCs w:val="28"/>
                         </w:rPr>
-                        <w:t>4</w:t>
+                        <w:t>2</w:t>
                       </w:r>
                     </w:p>
                   </w:txbxContent>
@@ -2591,10 +2091,10 @@
         <mc:AlternateContent>
           <mc:Choice Requires="wps">
             <w:drawing>
-              <wp:anchor distT="0" distB="0" distL="114300" distR="114300" simplePos="0" relativeHeight="251663360" behindDoc="0" locked="0" layoutInCell="1" allowOverlap="1" wp14:anchorId="47C3DBAC" wp14:editId="36E5A7D5">
+              <wp:anchor distT="0" distB="0" distL="114300" distR="114300" simplePos="0" relativeHeight="251663360" behindDoc="0" locked="0" layoutInCell="1" allowOverlap="1" wp14:anchorId="47C3DBAC" wp14:editId="1431709E">
                 <wp:simplePos x="0" y="0"/>
                 <wp:positionH relativeFrom="column">
-                  <wp:posOffset>1809750</wp:posOffset>
+                  <wp:posOffset>1778000</wp:posOffset>
                 </wp:positionH>
                 <wp:positionV relativeFrom="paragraph">
                   <wp:posOffset>348615</wp:posOffset>
@@ -2688,9 +2188,9 @@
               </wp:anchor>
             </w:drawing>
           </mc:Choice>
-          <mc:Fallback xmlns:cx2="http://schemas.microsoft.com/office/drawing/2015/10/21/chartex" xmlns:cx3="http://schemas.microsoft.com/office/drawing/2016/5/9/chartex" xmlns:cx4="http://schemas.microsoft.com/office/drawing/2016/5/10/chartex" xmlns:cx5="http://schemas.microsoft.com/office/drawing/2016/5/11/chartex" xmlns:cx6="http://schemas.microsoft.com/office/drawing/2016/5/12/chartex" xmlns:cx7="http://schemas.microsoft.com/office/drawing/2016/5/13/chartex" xmlns:cx8="http://schemas.microsoft.com/office/drawing/2016/5/14/chartex" xmlns:aink="http://schemas.microsoft.com/office/drawing/2016/ink" xmlns:am3d="http://schemas.microsoft.com/office/drawing/2017/model3d" xmlns:oel="http://schemas.microsoft.com/office/2019/extlst" xmlns:w16cex="http://schemas.microsoft.com/office/word/2018/wordml/cex" xmlns:w16cid="http://schemas.microsoft.com/office/word/2016/wordml/cid" xmlns:w16="http://schemas.microsoft.com/office/word/2018/wordml" xmlns:w16sdtdh="http://schemas.microsoft.com/office/word/2020/wordml/sdtdatahash">
+          <mc:Fallback>
             <w:pict>
-              <v:roundrect w14:anchorId="47C3DBAC" id="_x0000_s1032" style="position:absolute;margin-left:142.5pt;margin-top:27.45pt;width:27pt;height:27pt;z-index:251663360;visibility:visible;mso-wrap-style:square;mso-width-percent:0;mso-height-percent:0;mso-wrap-distance-left:9pt;mso-wrap-distance-top:0;mso-wrap-distance-right:9pt;mso-wrap-distance-bottom:0;mso-position-horizontal:absolute;mso-position-horizontal-relative:text;mso-position-vertical:absolute;mso-position-vertical-relative:text;mso-width-percent:0;mso-height-percent:0;mso-width-relative:margin;mso-height-relative:margin;v-text-anchor:middle" arcsize="10923f" o:gfxdata="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" fillcolor="white [3212]" strokecolor="black [3200]" strokeweight="1pt">
+              <v:roundrect w14:anchorId="47C3DBAC" id="_x0000_s1028" style="position:absolute;margin-left:140pt;margin-top:27.45pt;width:27pt;height:27pt;z-index:251663360;visibility:visible;mso-wrap-style:square;mso-width-percent:0;mso-height-percent:0;mso-wrap-distance-left:9pt;mso-wrap-distance-top:0;mso-wrap-distance-right:9pt;mso-wrap-distance-bottom:0;mso-position-horizontal:absolute;mso-position-horizontal-relative:text;mso-position-vertical:absolute;mso-position-vertical-relative:text;mso-width-percent:0;mso-height-percent:0;mso-width-relative:margin;mso-height-relative:margin;v-text-anchor:middle" arcsize="10923f" o:gfxdata="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" fillcolor="white [3212]" strokecolor="black [3200]" strokeweight="1pt">
                 <v:stroke joinstyle="miter"/>
                 <v:textbox>
                   <w:txbxContent>
@@ -2740,18 +2240,18 @@
         <mc:AlternateContent>
           <mc:Choice Requires="wps">
             <w:drawing>
-              <wp:anchor distT="0" distB="0" distL="114300" distR="114300" simplePos="0" relativeHeight="251661312" behindDoc="0" locked="0" layoutInCell="1" allowOverlap="1" wp14:anchorId="5C0809DF" wp14:editId="3909D6FC">
+              <wp:anchor distT="0" distB="0" distL="114300" distR="114300" simplePos="0" relativeHeight="251675648" behindDoc="0" locked="0" layoutInCell="1" allowOverlap="1" wp14:anchorId="58EB7373" wp14:editId="121428F8">
                 <wp:simplePos x="0" y="0"/>
                 <wp:positionH relativeFrom="column">
-                  <wp:posOffset>1062355</wp:posOffset>
+                  <wp:posOffset>4446905</wp:posOffset>
                 </wp:positionH>
                 <wp:positionV relativeFrom="paragraph">
-                  <wp:posOffset>350520</wp:posOffset>
+                  <wp:posOffset>3538220</wp:posOffset>
                 </wp:positionV>
                 <wp:extent cx="342900" cy="342900"/>
                 <wp:effectExtent l="0" t="0" r="19050" b="19050"/>
                 <wp:wrapNone/>
-                <wp:docPr id="1485120712" name="Rechteck: abgerundete Ecken 3"/>
+                <wp:docPr id="1125882356" name="Rechteck: abgerundete Ecken 3"/>
                 <wp:cNvGraphicFramePr/>
                 <a:graphic xmlns:a="http://schemas.openxmlformats.org/drawingml/2006/main">
                   <a:graphicData uri="http://schemas.microsoft.com/office/word/2010/wordprocessingShape">
@@ -2803,7 +2303,7 @@
                                 <w:sz w:val="28"/>
                                 <w:szCs w:val="28"/>
                               </w:rPr>
-                              <w:t>2</w:t>
+                              <w:t>9</w:t>
                             </w:r>
                           </w:p>
                         </w:txbxContent>
@@ -2826,9 +2326,9 @@
               </wp:anchor>
             </w:drawing>
           </mc:Choice>
-          <mc:Fallback xmlns:cx2="http://schemas.microsoft.com/office/drawing/2015/10/21/chartex" xmlns:cx3="http://schemas.microsoft.com/office/drawing/2016/5/9/chartex" xmlns:cx4="http://schemas.microsoft.com/office/drawing/2016/5/10/chartex" xmlns:cx5="http://schemas.microsoft.com/office/drawing/2016/5/11/chartex" xmlns:cx6="http://schemas.microsoft.com/office/drawing/2016/5/12/chartex" xmlns:cx7="http://schemas.microsoft.com/office/drawing/2016/5/13/chartex" xmlns:cx8="http://schemas.microsoft.com/office/drawing/2016/5/14/chartex" xmlns:aink="http://schemas.microsoft.com/office/drawing/2016/ink" xmlns:am3d="http://schemas.microsoft.com/office/drawing/2017/model3d" xmlns:oel="http://schemas.microsoft.com/office/2019/extlst" xmlns:w16cex="http://schemas.microsoft.com/office/word/2018/wordml/cex" xmlns:w16cid="http://schemas.microsoft.com/office/word/2016/wordml/cid" xmlns:w16="http://schemas.microsoft.com/office/word/2018/wordml" xmlns:w16sdtdh="http://schemas.microsoft.com/office/word/2020/wordml/sdtdatahash">
+          <mc:Fallback>
             <w:pict>
-              <v:roundrect w14:anchorId="5C0809DF" id="_x0000_s1033" style="position:absolute;margin-left:83.65pt;margin-top:27.6pt;width:27pt;height:27pt;z-index:251661312;visibility:visible;mso-wrap-style:square;mso-width-percent:0;mso-height-percent:0;mso-wrap-distance-left:9pt;mso-wrap-distance-top:0;mso-wrap-distance-right:9pt;mso-wrap-distance-bottom:0;mso-position-horizontal:absolute;mso-position-horizontal-relative:text;mso-position-vertical:absolute;mso-position-vertical-relative:text;mso-width-percent:0;mso-height-percent:0;mso-width-relative:margin;mso-height-relative:margin;v-text-anchor:middle" arcsize="10923f" o:gfxdata="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" fillcolor="white [3212]" strokecolor="black [3200]" strokeweight="1pt">
+              <v:roundrect w14:anchorId="58EB7373" id="_x0000_s1029" style="position:absolute;margin-left:350.15pt;margin-top:278.6pt;width:27pt;height:27pt;z-index:251675648;visibility:visible;mso-wrap-style:square;mso-width-percent:0;mso-height-percent:0;mso-wrap-distance-left:9pt;mso-wrap-distance-top:0;mso-wrap-distance-right:9pt;mso-wrap-distance-bottom:0;mso-position-horizontal:absolute;mso-position-horizontal-relative:text;mso-position-vertical:absolute;mso-position-vertical-relative:text;mso-width-percent:0;mso-height-percent:0;mso-width-relative:margin;mso-height-relative:margin;v-text-anchor:middle" arcsize="10923f" o:gfxdata="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" fillcolor="white [3212]" strokecolor="black [3200]" strokeweight="1pt">
                 <v:stroke joinstyle="miter"/>
                 <v:textbox>
                   <w:txbxContent>
@@ -2849,7 +2349,515 @@
                           <w:sz w:val="28"/>
                           <w:szCs w:val="28"/>
                         </w:rPr>
-                        <w:t>2</w:t>
+                        <w:t>9</w:t>
+                      </w:r>
+                    </w:p>
+                  </w:txbxContent>
+                </v:textbox>
+              </v:roundrect>
+            </w:pict>
+          </mc:Fallback>
+        </mc:AlternateContent>
+      </w:r>
+      <w:r>
+        <w:rPr>
+          <w:noProof/>
+          <w:lang w:eastAsia="de-DE"/>
+        </w:rPr>
+        <mc:AlternateContent>
+          <mc:Choice Requires="wps">
+            <w:drawing>
+              <wp:anchor distT="0" distB="0" distL="114300" distR="114300" simplePos="0" relativeHeight="251673600" behindDoc="0" locked="0" layoutInCell="1" allowOverlap="1" wp14:anchorId="3F554758" wp14:editId="540518CC">
+                <wp:simplePos x="0" y="0"/>
+                <wp:positionH relativeFrom="column">
+                  <wp:posOffset>5608955</wp:posOffset>
+                </wp:positionH>
+                <wp:positionV relativeFrom="paragraph">
+                  <wp:posOffset>2077720</wp:posOffset>
+                </wp:positionV>
+                <wp:extent cx="342900" cy="342900"/>
+                <wp:effectExtent l="0" t="0" r="19050" b="19050"/>
+                <wp:wrapNone/>
+                <wp:docPr id="569522011" name="Rechteck: abgerundete Ecken 3"/>
+                <wp:cNvGraphicFramePr/>
+                <a:graphic xmlns:a="http://schemas.openxmlformats.org/drawingml/2006/main">
+                  <a:graphicData uri="http://schemas.microsoft.com/office/word/2010/wordprocessingShape">
+                    <wps:wsp>
+                      <wps:cNvSpPr/>
+                      <wps:spPr>
+                        <a:xfrm>
+                          <a:off x="0" y="0"/>
+                          <a:ext cx="342900" cy="342900"/>
+                        </a:xfrm>
+                        <a:prstGeom prst="roundRect">
+                          <a:avLst/>
+                        </a:prstGeom>
+                        <a:solidFill>
+                          <a:schemeClr val="bg1"/>
+                        </a:solidFill>
+                        <a:ln/>
+                      </wps:spPr>
+                      <wps:style>
+                        <a:lnRef idx="2">
+                          <a:schemeClr val="dk1"/>
+                        </a:lnRef>
+                        <a:fillRef idx="1">
+                          <a:schemeClr val="lt1"/>
+                        </a:fillRef>
+                        <a:effectRef idx="0">
+                          <a:schemeClr val="dk1"/>
+                        </a:effectRef>
+                        <a:fontRef idx="minor">
+                          <a:schemeClr val="dk1"/>
+                        </a:fontRef>
+                      </wps:style>
+                      <wps:txbx>
+                        <w:txbxContent>
+                          <w:p>
+                            <w:pPr>
+                              <w:jc w:val="center"/>
+                              <w:rPr>
+                                <w:b/>
+                                <w:bCs/>
+                                <w:sz w:val="28"/>
+                                <w:szCs w:val="28"/>
+                              </w:rPr>
+                            </w:pPr>
+                            <w:r>
+                              <w:rPr>
+                                <w:b/>
+                                <w:bCs/>
+                                <w:sz w:val="28"/>
+                                <w:szCs w:val="28"/>
+                              </w:rPr>
+                              <w:t>8</w:t>
+                            </w:r>
+                          </w:p>
+                        </w:txbxContent>
+                      </wps:txbx>
+                      <wps:bodyPr rot="0" spcFirstLastPara="0" vertOverflow="overflow" horzOverflow="overflow" vert="horz" wrap="square" lIns="91440" tIns="45720" rIns="91440" bIns="45720" numCol="1" spcCol="0" rtlCol="0" fromWordArt="0" anchor="ctr" anchorCtr="0" forceAA="0" compatLnSpc="1">
+                        <a:prstTxWarp prst="textNoShape">
+                          <a:avLst/>
+                        </a:prstTxWarp>
+                        <a:noAutofit/>
+                      </wps:bodyPr>
+                    </wps:wsp>
+                  </a:graphicData>
+                </a:graphic>
+                <wp14:sizeRelH relativeFrom="margin">
+                  <wp14:pctWidth>0</wp14:pctWidth>
+                </wp14:sizeRelH>
+                <wp14:sizeRelV relativeFrom="margin">
+                  <wp14:pctHeight>0</wp14:pctHeight>
+                </wp14:sizeRelV>
+              </wp:anchor>
+            </w:drawing>
+          </mc:Choice>
+          <mc:Fallback>
+            <w:pict>
+              <v:roundrect w14:anchorId="3F554758" id="_x0000_s1030" style="position:absolute;margin-left:441.65pt;margin-top:163.6pt;width:27pt;height:27pt;z-index:251673600;visibility:visible;mso-wrap-style:square;mso-width-percent:0;mso-height-percent:0;mso-wrap-distance-left:9pt;mso-wrap-distance-top:0;mso-wrap-distance-right:9pt;mso-wrap-distance-bottom:0;mso-position-horizontal:absolute;mso-position-horizontal-relative:text;mso-position-vertical:absolute;mso-position-vertical-relative:text;mso-width-percent:0;mso-height-percent:0;mso-width-relative:margin;mso-height-relative:margin;v-text-anchor:middle" arcsize="10923f" o:gfxdata="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" fillcolor="white [3212]" strokecolor="black [3200]" strokeweight="1pt">
+                <v:stroke joinstyle="miter"/>
+                <v:textbox>
+                  <w:txbxContent>
+                    <w:p>
+                      <w:pPr>
+                        <w:jc w:val="center"/>
+                        <w:rPr>
+                          <w:b/>
+                          <w:bCs/>
+                          <w:sz w:val="28"/>
+                          <w:szCs w:val="28"/>
+                        </w:rPr>
+                      </w:pPr>
+                      <w:r>
+                        <w:rPr>
+                          <w:b/>
+                          <w:bCs/>
+                          <w:sz w:val="28"/>
+                          <w:szCs w:val="28"/>
+                        </w:rPr>
+                        <w:t>8</w:t>
+                      </w:r>
+                    </w:p>
+                  </w:txbxContent>
+                </v:textbox>
+              </v:roundrect>
+            </w:pict>
+          </mc:Fallback>
+        </mc:AlternateContent>
+      </w:r>
+      <w:r>
+        <w:rPr>
+          <w:noProof/>
+          <w:lang w:eastAsia="de-DE"/>
+        </w:rPr>
+        <mc:AlternateContent>
+          <mc:Choice Requires="wps">
+            <w:drawing>
+              <wp:anchor distT="0" distB="0" distL="114300" distR="114300" simplePos="0" relativeHeight="251671552" behindDoc="0" locked="0" layoutInCell="1" allowOverlap="1" wp14:anchorId="6987BD0A" wp14:editId="28F82896">
+                <wp:simplePos x="0" y="0"/>
+                <wp:positionH relativeFrom="column">
+                  <wp:posOffset>5608955</wp:posOffset>
+                </wp:positionH>
+                <wp:positionV relativeFrom="paragraph">
+                  <wp:posOffset>979170</wp:posOffset>
+                </wp:positionV>
+                <wp:extent cx="342900" cy="342900"/>
+                <wp:effectExtent l="0" t="0" r="19050" b="19050"/>
+                <wp:wrapNone/>
+                <wp:docPr id="1956030594" name="Rechteck: abgerundete Ecken 3"/>
+                <wp:cNvGraphicFramePr/>
+                <a:graphic xmlns:a="http://schemas.openxmlformats.org/drawingml/2006/main">
+                  <a:graphicData uri="http://schemas.microsoft.com/office/word/2010/wordprocessingShape">
+                    <wps:wsp>
+                      <wps:cNvSpPr/>
+                      <wps:spPr>
+                        <a:xfrm>
+                          <a:off x="0" y="0"/>
+                          <a:ext cx="342900" cy="342900"/>
+                        </a:xfrm>
+                        <a:prstGeom prst="roundRect">
+                          <a:avLst/>
+                        </a:prstGeom>
+                        <a:solidFill>
+                          <a:schemeClr val="bg1"/>
+                        </a:solidFill>
+                        <a:ln/>
+                      </wps:spPr>
+                      <wps:style>
+                        <a:lnRef idx="2">
+                          <a:schemeClr val="dk1"/>
+                        </a:lnRef>
+                        <a:fillRef idx="1">
+                          <a:schemeClr val="lt1"/>
+                        </a:fillRef>
+                        <a:effectRef idx="0">
+                          <a:schemeClr val="dk1"/>
+                        </a:effectRef>
+                        <a:fontRef idx="minor">
+                          <a:schemeClr val="dk1"/>
+                        </a:fontRef>
+                      </wps:style>
+                      <wps:txbx>
+                        <w:txbxContent>
+                          <w:p>
+                            <w:pPr>
+                              <w:jc w:val="center"/>
+                              <w:rPr>
+                                <w:b/>
+                                <w:bCs/>
+                                <w:sz w:val="28"/>
+                                <w:szCs w:val="28"/>
+                              </w:rPr>
+                            </w:pPr>
+                            <w:r>
+                              <w:rPr>
+                                <w:b/>
+                                <w:bCs/>
+                                <w:sz w:val="28"/>
+                                <w:szCs w:val="28"/>
+                              </w:rPr>
+                              <w:t>7</w:t>
+                            </w:r>
+                          </w:p>
+                        </w:txbxContent>
+                      </wps:txbx>
+                      <wps:bodyPr rot="0" spcFirstLastPara="0" vertOverflow="overflow" horzOverflow="overflow" vert="horz" wrap="square" lIns="91440" tIns="45720" rIns="91440" bIns="45720" numCol="1" spcCol="0" rtlCol="0" fromWordArt="0" anchor="ctr" anchorCtr="0" forceAA="0" compatLnSpc="1">
+                        <a:prstTxWarp prst="textNoShape">
+                          <a:avLst/>
+                        </a:prstTxWarp>
+                        <a:noAutofit/>
+                      </wps:bodyPr>
+                    </wps:wsp>
+                  </a:graphicData>
+                </a:graphic>
+                <wp14:sizeRelH relativeFrom="margin">
+                  <wp14:pctWidth>0</wp14:pctWidth>
+                </wp14:sizeRelH>
+                <wp14:sizeRelV relativeFrom="margin">
+                  <wp14:pctHeight>0</wp14:pctHeight>
+                </wp14:sizeRelV>
+              </wp:anchor>
+            </w:drawing>
+          </mc:Choice>
+          <mc:Fallback>
+            <w:pict>
+              <v:roundrect w14:anchorId="6987BD0A" id="_x0000_s1031" style="position:absolute;margin-left:441.65pt;margin-top:77.1pt;width:27pt;height:27pt;z-index:251671552;visibility:visible;mso-wrap-style:square;mso-width-percent:0;mso-height-percent:0;mso-wrap-distance-left:9pt;mso-wrap-distance-top:0;mso-wrap-distance-right:9pt;mso-wrap-distance-bottom:0;mso-position-horizontal:absolute;mso-position-horizontal-relative:text;mso-position-vertical:absolute;mso-position-vertical-relative:text;mso-width-percent:0;mso-height-percent:0;mso-width-relative:margin;mso-height-relative:margin;v-text-anchor:middle" arcsize="10923f" o:gfxdata="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" fillcolor="white [3212]" strokecolor="black [3200]" strokeweight="1pt">
+                <v:stroke joinstyle="miter"/>
+                <v:textbox>
+                  <w:txbxContent>
+                    <w:p>
+                      <w:pPr>
+                        <w:jc w:val="center"/>
+                        <w:rPr>
+                          <w:b/>
+                          <w:bCs/>
+                          <w:sz w:val="28"/>
+                          <w:szCs w:val="28"/>
+                        </w:rPr>
+                      </w:pPr>
+                      <w:r>
+                        <w:rPr>
+                          <w:b/>
+                          <w:bCs/>
+                          <w:sz w:val="28"/>
+                          <w:szCs w:val="28"/>
+                        </w:rPr>
+                        <w:t>7</w:t>
+                      </w:r>
+                    </w:p>
+                  </w:txbxContent>
+                </v:textbox>
+              </v:roundrect>
+            </w:pict>
+          </mc:Fallback>
+        </mc:AlternateContent>
+      </w:r>
+      <w:r>
+        <w:rPr>
+          <w:noProof/>
+          <w:lang w:eastAsia="de-DE"/>
+        </w:rPr>
+        <mc:AlternateContent>
+          <mc:Choice Requires="wps">
+            <w:drawing>
+              <wp:anchor distT="0" distB="0" distL="114300" distR="114300" simplePos="0" relativeHeight="251669504" behindDoc="0" locked="0" layoutInCell="1" allowOverlap="1" wp14:anchorId="5258EE3E" wp14:editId="28408CD0">
+                <wp:simplePos x="0" y="0"/>
+                <wp:positionH relativeFrom="column">
+                  <wp:posOffset>1525905</wp:posOffset>
+                </wp:positionH>
+                <wp:positionV relativeFrom="paragraph">
+                  <wp:posOffset>2293620</wp:posOffset>
+                </wp:positionV>
+                <wp:extent cx="342900" cy="342900"/>
+                <wp:effectExtent l="0" t="0" r="19050" b="19050"/>
+                <wp:wrapNone/>
+                <wp:docPr id="315441775" name="Rechteck: abgerundete Ecken 3"/>
+                <wp:cNvGraphicFramePr/>
+                <a:graphic xmlns:a="http://schemas.openxmlformats.org/drawingml/2006/main">
+                  <a:graphicData uri="http://schemas.microsoft.com/office/word/2010/wordprocessingShape">
+                    <wps:wsp>
+                      <wps:cNvSpPr/>
+                      <wps:spPr>
+                        <a:xfrm>
+                          <a:off x="0" y="0"/>
+                          <a:ext cx="342900" cy="342900"/>
+                        </a:xfrm>
+                        <a:prstGeom prst="roundRect">
+                          <a:avLst/>
+                        </a:prstGeom>
+                        <a:solidFill>
+                          <a:schemeClr val="bg1"/>
+                        </a:solidFill>
+                        <a:ln/>
+                      </wps:spPr>
+                      <wps:style>
+                        <a:lnRef idx="2">
+                          <a:schemeClr val="dk1"/>
+                        </a:lnRef>
+                        <a:fillRef idx="1">
+                          <a:schemeClr val="lt1"/>
+                        </a:fillRef>
+                        <a:effectRef idx="0">
+                          <a:schemeClr val="dk1"/>
+                        </a:effectRef>
+                        <a:fontRef idx="minor">
+                          <a:schemeClr val="dk1"/>
+                        </a:fontRef>
+                      </wps:style>
+                      <wps:txbx>
+                        <w:txbxContent>
+                          <w:p>
+                            <w:pPr>
+                              <w:jc w:val="center"/>
+                              <w:rPr>
+                                <w:b/>
+                                <w:bCs/>
+                                <w:sz w:val="28"/>
+                                <w:szCs w:val="28"/>
+                              </w:rPr>
+                            </w:pPr>
+                            <w:r>
+                              <w:rPr>
+                                <w:b/>
+                                <w:bCs/>
+                                <w:sz w:val="28"/>
+                                <w:szCs w:val="28"/>
+                              </w:rPr>
+                              <w:t>6</w:t>
+                            </w:r>
+                          </w:p>
+                        </w:txbxContent>
+                      </wps:txbx>
+                      <wps:bodyPr rot="0" spcFirstLastPara="0" vertOverflow="overflow" horzOverflow="overflow" vert="horz" wrap="square" lIns="91440" tIns="45720" rIns="91440" bIns="45720" numCol="1" spcCol="0" rtlCol="0" fromWordArt="0" anchor="ctr" anchorCtr="0" forceAA="0" compatLnSpc="1">
+                        <a:prstTxWarp prst="textNoShape">
+                          <a:avLst/>
+                        </a:prstTxWarp>
+                        <a:noAutofit/>
+                      </wps:bodyPr>
+                    </wps:wsp>
+                  </a:graphicData>
+                </a:graphic>
+                <wp14:sizeRelH relativeFrom="margin">
+                  <wp14:pctWidth>0</wp14:pctWidth>
+                </wp14:sizeRelH>
+                <wp14:sizeRelV relativeFrom="margin">
+                  <wp14:pctHeight>0</wp14:pctHeight>
+                </wp14:sizeRelV>
+              </wp:anchor>
+            </w:drawing>
+          </mc:Choice>
+          <mc:Fallback>
+            <w:pict>
+              <v:roundrect w14:anchorId="5258EE3E" id="_x0000_s1032" style="position:absolute;margin-left:120.15pt;margin-top:180.6pt;width:27pt;height:27pt;z-index:251669504;visibility:visible;mso-wrap-style:square;mso-width-percent:0;mso-height-percent:0;mso-wrap-distance-left:9pt;mso-wrap-distance-top:0;mso-wrap-distance-right:9pt;mso-wrap-distance-bottom:0;mso-position-horizontal:absolute;mso-position-horizontal-relative:text;mso-position-vertical:absolute;mso-position-vertical-relative:text;mso-width-percent:0;mso-height-percent:0;mso-width-relative:margin;mso-height-relative:margin;v-text-anchor:middle" arcsize="10923f" o:gfxdata="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" fillcolor="white [3212]" strokecolor="black [3200]" strokeweight="1pt">
+                <v:stroke joinstyle="miter"/>
+                <v:textbox>
+                  <w:txbxContent>
+                    <w:p>
+                      <w:pPr>
+                        <w:jc w:val="center"/>
+                        <w:rPr>
+                          <w:b/>
+                          <w:bCs/>
+                          <w:sz w:val="28"/>
+                          <w:szCs w:val="28"/>
+                        </w:rPr>
+                      </w:pPr>
+                      <w:r>
+                        <w:rPr>
+                          <w:b/>
+                          <w:bCs/>
+                          <w:sz w:val="28"/>
+                          <w:szCs w:val="28"/>
+                        </w:rPr>
+                        <w:t>6</w:t>
+                      </w:r>
+                    </w:p>
+                  </w:txbxContent>
+                </v:textbox>
+              </v:roundrect>
+            </w:pict>
+          </mc:Fallback>
+        </mc:AlternateContent>
+      </w:r>
+      <w:r>
+        <w:rPr>
+          <w:noProof/>
+          <w:lang w:eastAsia="de-DE"/>
+        </w:rPr>
+        <mc:AlternateContent>
+          <mc:Choice Requires="wps">
+            <w:drawing>
+              <wp:anchor distT="0" distB="0" distL="114300" distR="114300" simplePos="0" relativeHeight="251665408" behindDoc="0" locked="0" layoutInCell="1" allowOverlap="1" wp14:anchorId="5D6F606A" wp14:editId="61CC67F6">
+                <wp:simplePos x="0" y="0"/>
+                <wp:positionH relativeFrom="column">
+                  <wp:posOffset>3037205</wp:posOffset>
+                </wp:positionH>
+                <wp:positionV relativeFrom="paragraph">
+                  <wp:posOffset>350520</wp:posOffset>
+                </wp:positionV>
+                <wp:extent cx="342900" cy="342900"/>
+                <wp:effectExtent l="0" t="0" r="19050" b="19050"/>
+                <wp:wrapNone/>
+                <wp:docPr id="311180504" name="Rechteck: abgerundete Ecken 3"/>
+                <wp:cNvGraphicFramePr/>
+                <a:graphic xmlns:a="http://schemas.openxmlformats.org/drawingml/2006/main">
+                  <a:graphicData uri="http://schemas.microsoft.com/office/word/2010/wordprocessingShape">
+                    <wps:wsp>
+                      <wps:cNvSpPr/>
+                      <wps:spPr>
+                        <a:xfrm>
+                          <a:off x="0" y="0"/>
+                          <a:ext cx="342900" cy="342900"/>
+                        </a:xfrm>
+                        <a:prstGeom prst="roundRect">
+                          <a:avLst/>
+                        </a:prstGeom>
+                        <a:solidFill>
+                          <a:schemeClr val="bg1"/>
+                        </a:solidFill>
+                        <a:ln/>
+                      </wps:spPr>
+                      <wps:style>
+                        <a:lnRef idx="2">
+                          <a:schemeClr val="dk1"/>
+                        </a:lnRef>
+                        <a:fillRef idx="1">
+                          <a:schemeClr val="lt1"/>
+                        </a:fillRef>
+                        <a:effectRef idx="0">
+                          <a:schemeClr val="dk1"/>
+                        </a:effectRef>
+                        <a:fontRef idx="minor">
+                          <a:schemeClr val="dk1"/>
+                        </a:fontRef>
+                      </wps:style>
+                      <wps:txbx>
+                        <w:txbxContent>
+                          <w:p>
+                            <w:pPr>
+                              <w:jc w:val="center"/>
+                              <w:rPr>
+                                <w:b/>
+                                <w:bCs/>
+                                <w:sz w:val="28"/>
+                                <w:szCs w:val="28"/>
+                              </w:rPr>
+                            </w:pPr>
+                            <w:r>
+                              <w:rPr>
+                                <w:b/>
+                                <w:bCs/>
+                                <w:sz w:val="28"/>
+                                <w:szCs w:val="28"/>
+                              </w:rPr>
+                              <w:t>4</w:t>
+                            </w:r>
+                          </w:p>
+                        </w:txbxContent>
+                      </wps:txbx>
+                      <wps:bodyPr rot="0" spcFirstLastPara="0" vertOverflow="overflow" horzOverflow="overflow" vert="horz" wrap="square" lIns="91440" tIns="45720" rIns="91440" bIns="45720" numCol="1" spcCol="0" rtlCol="0" fromWordArt="0" anchor="ctr" anchorCtr="0" forceAA="0" compatLnSpc="1">
+                        <a:prstTxWarp prst="textNoShape">
+                          <a:avLst/>
+                        </a:prstTxWarp>
+                        <a:noAutofit/>
+                      </wps:bodyPr>
+                    </wps:wsp>
+                  </a:graphicData>
+                </a:graphic>
+                <wp14:sizeRelH relativeFrom="margin">
+                  <wp14:pctWidth>0</wp14:pctWidth>
+                </wp14:sizeRelH>
+                <wp14:sizeRelV relativeFrom="margin">
+                  <wp14:pctHeight>0</wp14:pctHeight>
+                </wp14:sizeRelV>
+              </wp:anchor>
+            </w:drawing>
+          </mc:Choice>
+          <mc:Fallback>
+            <w:pict>
+              <v:roundrect w14:anchorId="5D6F606A" id="_x0000_s1033" style="position:absolute;margin-left:239.15pt;margin-top:27.6pt;width:27pt;height:27pt;z-index:251665408;visibility:visible;mso-wrap-style:square;mso-width-percent:0;mso-height-percent:0;mso-wrap-distance-left:9pt;mso-wrap-distance-top:0;mso-wrap-distance-right:9pt;mso-wrap-distance-bottom:0;mso-position-horizontal:absolute;mso-position-horizontal-relative:text;mso-position-vertical:absolute;mso-position-vertical-relative:text;mso-width-percent:0;mso-height-percent:0;mso-width-relative:margin;mso-height-relative:margin;v-text-anchor:middle" arcsize="10923f" o:gfxdata="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" fillcolor="white [3212]" strokecolor="black [3200]" strokeweight="1pt">
+                <v:stroke joinstyle="miter"/>
+                <v:textbox>
+                  <w:txbxContent>
+                    <w:p>
+                      <w:pPr>
+                        <w:jc w:val="center"/>
+                        <w:rPr>
+                          <w:b/>
+                          <w:bCs/>
+                          <w:sz w:val="28"/>
+                          <w:szCs w:val="28"/>
+                        </w:rPr>
+                      </w:pPr>
+                      <w:r>
+                        <w:rPr>
+                          <w:b/>
+                          <w:bCs/>
+                          <w:sz w:val="28"/>
+                          <w:szCs w:val="28"/>
+                        </w:rPr>
+                        <w:t>4</w:t>
                       </w:r>
                     </w:p>
                   </w:txbxContent>
@@ -2953,7 +2961,7 @@
               </wp:anchor>
             </w:drawing>
           </mc:Choice>
-          <mc:Fallback xmlns:cx2="http://schemas.microsoft.com/office/drawing/2015/10/21/chartex" xmlns:cx3="http://schemas.microsoft.com/office/drawing/2016/5/9/chartex" xmlns:cx4="http://schemas.microsoft.com/office/drawing/2016/5/10/chartex" xmlns:cx5="http://schemas.microsoft.com/office/drawing/2016/5/11/chartex" xmlns:cx6="http://schemas.microsoft.com/office/drawing/2016/5/12/chartex" xmlns:cx7="http://schemas.microsoft.com/office/drawing/2016/5/13/chartex" xmlns:cx8="http://schemas.microsoft.com/office/drawing/2016/5/14/chartex" xmlns:aink="http://schemas.microsoft.com/office/drawing/2016/ink" xmlns:am3d="http://schemas.microsoft.com/office/drawing/2017/model3d" xmlns:oel="http://schemas.microsoft.com/office/2019/extlst" xmlns:w16cex="http://schemas.microsoft.com/office/word/2018/wordml/cex" xmlns:w16cid="http://schemas.microsoft.com/office/word/2016/wordml/cid" xmlns:w16="http://schemas.microsoft.com/office/word/2018/wordml" xmlns:w16sdtdh="http://schemas.microsoft.com/office/word/2020/wordml/sdtdatahash">
+          <mc:Fallback>
             <w:pict>
               <v:roundrect w14:anchorId="2814F502" id="_x0000_s1034" style="position:absolute;margin-left:-16.35pt;margin-top:15.1pt;width:27pt;height:27pt;z-index:251659264;visibility:visible;mso-wrap-style:square;mso-width-percent:0;mso-height-percent:0;mso-wrap-distance-left:9pt;mso-wrap-distance-top:0;mso-wrap-distance-right:9pt;mso-wrap-distance-bottom:0;mso-position-horizontal:absolute;mso-position-horizontal-relative:text;mso-position-vertical:absolute;mso-position-vertical-relative:text;mso-width-percent:0;mso-height-percent:0;mso-width-relative:margin;mso-height-relative:margin;v-text-anchor:middle" arcsize="10923f" o:gfxdata="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" fillcolor="white [3212]" strokecolor="black [3200]" strokeweight="1pt">
                 <v:stroke joinstyle="miter"/>
@@ -3182,7 +3190,7 @@
         </w:rPr>
         <w:br w:type="page"/>
       </w:r>
-      <w:bookmarkStart w:id="4" w:name="_Toc133605174"/>
+      <w:bookmarkStart w:id="3" w:name="_Toc133605174"/>
       <w:r>
         <w:rPr>
           <w:lang w:val="en-US"/>
@@ -3190,6 +3198,29 @@
         <w:lastRenderedPageBreak/>
         <w:t>Parameters</w:t>
       </w:r>
+      <w:bookmarkEnd w:id="3"/>
+    </w:p>
+    <w:p>
+      <w:pPr>
+        <w:rPr>
+          <w:lang w:val="en-US"/>
+        </w:rPr>
+      </w:pPr>
+    </w:p>
+    <w:p>
+      <w:pPr>
+        <w:pStyle w:val="berschrift3"/>
+        <w:rPr>
+          <w:lang w:val="en-US"/>
+        </w:rPr>
+      </w:pPr>
+      <w:bookmarkStart w:id="4" w:name="_Toc133605175"/>
+      <w:r>
+        <w:rPr>
+          <w:lang w:val="en-US"/>
+        </w:rPr>
+        <w:t>Playback</w:t>
+      </w:r>
       <w:bookmarkEnd w:id="4"/>
     </w:p>
     <w:p>
@@ -3198,36 +3229,13 @@
           <w:lang w:val="en-US"/>
         </w:rPr>
       </w:pPr>
-    </w:p>
-    <w:p>
-      <w:pPr>
-        <w:pStyle w:val="berschrift3"/>
-        <w:rPr>
-          <w:lang w:val="en-US"/>
-        </w:rPr>
-      </w:pPr>
-      <w:bookmarkStart w:id="5" w:name="_Toc133605175"/>
-      <w:r>
-        <w:rPr>
-          <w:lang w:val="en-US"/>
-        </w:rPr>
-        <w:t>Playback</w:t>
-      </w:r>
-      <w:bookmarkEnd w:id="5"/>
-    </w:p>
-    <w:p>
-      <w:pPr>
-        <w:rPr>
-          <w:lang w:val="en-US"/>
-        </w:rPr>
-      </w:pPr>
       <w:r>
         <w:rPr>
           <w:noProof/>
           <w:lang w:eastAsia="de-DE"/>
         </w:rPr>
         <w:drawing>
-          <wp:anchor distT="0" distB="0" distL="114300" distR="114300" simplePos="0" relativeHeight="251682816" behindDoc="0" locked="0" layoutInCell="1" allowOverlap="1" wp14:anchorId="34E1C7DD" wp14:editId="19DCF097">
+          <wp:anchor distT="0" distB="0" distL="114300" distR="114300" simplePos="0" relativeHeight="251682816" behindDoc="0" locked="0" layoutInCell="1" allowOverlap="1" wp14:anchorId="34E1C7DD" wp14:editId="1D0BA3BC">
             <wp:simplePos x="0" y="0"/>
             <wp:positionH relativeFrom="margin">
               <wp:align>left</wp:align>
@@ -3257,7 +3265,7 @@
                         </a:ext>
                       </a:extLst>
                     </a:blip>
-                    <a:srcRect t="847" b="847"/>
+                    <a:srcRect t="1075" b="1075"/>
                     <a:stretch>
                       <a:fillRect/>
                     </a:stretch>
@@ -3967,14 +3975,14 @@
           <w:lang w:val="en-US"/>
         </w:rPr>
       </w:pPr>
-      <w:bookmarkStart w:id="6" w:name="_Toc133605176"/>
+      <w:bookmarkStart w:id="5" w:name="_Toc133605176"/>
       <w:r>
         <w:rPr>
           <w:lang w:val="en-US"/>
         </w:rPr>
         <w:t>Organize</w:t>
       </w:r>
-      <w:bookmarkEnd w:id="6"/>
+      <w:bookmarkEnd w:id="5"/>
     </w:p>
     <w:p>
       <w:pPr>
@@ -4244,7 +4252,7 @@
           <w:lang w:val="en-US"/>
         </w:rPr>
       </w:pPr>
-      <w:bookmarkStart w:id="7" w:name="_Toc133605177"/>
+      <w:bookmarkStart w:id="6" w:name="_Toc133605177"/>
       <w:r>
         <w:rPr>
           <w:lang w:val="en-US"/>
@@ -4252,7 +4260,7 @@
         <w:lastRenderedPageBreak/>
         <w:t>Room Creation</w:t>
       </w:r>
-      <w:bookmarkEnd w:id="7"/>
+      <w:bookmarkEnd w:id="6"/>
     </w:p>
     <w:p>
       <w:pPr>
@@ -5126,7 +5134,7 @@
           <w:lang w:val="en-US"/>
         </w:rPr>
       </w:pPr>
-      <w:bookmarkStart w:id="8" w:name="_Toc133605178"/>
+      <w:bookmarkStart w:id="7" w:name="_Toc133605178"/>
       <w:r>
         <w:rPr>
           <w:noProof/>
@@ -5135,7 +5143,7 @@
         <w:lastRenderedPageBreak/>
         <w:t>Effects</w:t>
       </w:r>
-      <w:bookmarkEnd w:id="8"/>
+      <w:bookmarkEnd w:id="7"/>
     </w:p>
     <w:p>
       <w:pPr>
@@ -5481,7 +5489,7 @@
           <w:lang w:val="en-US"/>
         </w:rPr>
       </w:pPr>
-      <w:bookmarkStart w:id="9" w:name="_Toc133605179"/>
+      <w:bookmarkStart w:id="8" w:name="_Toc133605179"/>
       <w:r>
         <w:rPr>
           <w:lang w:val="en-US"/>
@@ -5489,7 +5497,7 @@
         <w:lastRenderedPageBreak/>
         <w:t>Destructive Effects Editor</w:t>
       </w:r>
-      <w:bookmarkEnd w:id="9"/>
+      <w:bookmarkEnd w:id="8"/>
     </w:p>
     <w:p>
       <w:pPr>
@@ -5506,13 +5514,13 @@
         <mc:AlternateContent>
           <mc:Choice Requires="wps">
             <w:drawing>
-              <wp:anchor distT="0" distB="0" distL="114300" distR="114300" simplePos="0" relativeHeight="251679744" behindDoc="0" locked="0" layoutInCell="1" allowOverlap="1" wp14:anchorId="43B4C91D" wp14:editId="44FD783F">
+              <wp:anchor distT="0" distB="0" distL="114300" distR="114300" simplePos="0" relativeHeight="251679744" behindDoc="0" locked="0" layoutInCell="1" allowOverlap="1" wp14:anchorId="43B4C91D" wp14:editId="0E93067F">
                 <wp:simplePos x="0" y="0"/>
                 <wp:positionH relativeFrom="column">
-                  <wp:posOffset>5158740</wp:posOffset>
+                  <wp:posOffset>5742940</wp:posOffset>
                 </wp:positionH>
                 <wp:positionV relativeFrom="paragraph">
-                  <wp:posOffset>2065655</wp:posOffset>
+                  <wp:posOffset>1462405</wp:posOffset>
                 </wp:positionV>
                 <wp:extent cx="342900" cy="342900"/>
                 <wp:effectExtent l="0" t="0" r="19050" b="19050"/>
@@ -5592,9 +5600,9 @@
               </wp:anchor>
             </w:drawing>
           </mc:Choice>
-          <mc:Fallback xmlns:cx2="http://schemas.microsoft.com/office/drawing/2015/10/21/chartex" xmlns:cx3="http://schemas.microsoft.com/office/drawing/2016/5/9/chartex" xmlns:cx4="http://schemas.microsoft.com/office/drawing/2016/5/10/chartex" xmlns:cx5="http://schemas.microsoft.com/office/drawing/2016/5/11/chartex" xmlns:cx6="http://schemas.microsoft.com/office/drawing/2016/5/12/chartex" xmlns:cx7="http://schemas.microsoft.com/office/drawing/2016/5/13/chartex" xmlns:cx8="http://schemas.microsoft.com/office/drawing/2016/5/14/chartex" xmlns:aink="http://schemas.microsoft.com/office/drawing/2016/ink" xmlns:am3d="http://schemas.microsoft.com/office/drawing/2017/model3d" xmlns:oel="http://schemas.microsoft.com/office/2019/extlst" xmlns:w16cex="http://schemas.microsoft.com/office/word/2018/wordml/cex" xmlns:w16cid="http://schemas.microsoft.com/office/word/2016/wordml/cid" xmlns:w16="http://schemas.microsoft.com/office/word/2018/wordml" xmlns:w16sdtdh="http://schemas.microsoft.com/office/word/2020/wordml/sdtdatahash">
+          <mc:Fallback>
             <w:pict>
-              <v:roundrect w14:anchorId="43B4C91D" id="_x0000_s1035" style="position:absolute;margin-left:406.2pt;margin-top:162.65pt;width:27pt;height:27pt;z-index:251679744;visibility:visible;mso-wrap-style:square;mso-width-percent:0;mso-height-percent:0;mso-wrap-distance-left:9pt;mso-wrap-distance-top:0;mso-wrap-distance-right:9pt;mso-wrap-distance-bottom:0;mso-position-horizontal:absolute;mso-position-horizontal-relative:text;mso-position-vertical:absolute;mso-position-vertical-relative:text;mso-width-percent:0;mso-height-percent:0;mso-width-relative:margin;mso-height-relative:margin;v-text-anchor:middle" arcsize="10923f" o:gfxdata="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" fillcolor="white [3212]" strokecolor="black [3200]" strokeweight="1pt">
+              <v:roundrect w14:anchorId="43B4C91D" id="_x0000_s1035" style="position:absolute;margin-left:452.2pt;margin-top:115.15pt;width:27pt;height:27pt;z-index:251679744;visibility:visible;mso-wrap-style:square;mso-width-percent:0;mso-height-percent:0;mso-wrap-distance-left:9pt;mso-wrap-distance-top:0;mso-wrap-distance-right:9pt;mso-wrap-distance-bottom:0;mso-position-horizontal:absolute;mso-position-horizontal-relative:text;mso-position-vertical:absolute;mso-position-vertical-relative:text;mso-width-percent:0;mso-height-percent:0;mso-width-relative:margin;mso-height-relative:margin;v-text-anchor:middle" arcsize="10923f" o:gfxdata="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" fillcolor="white [3212]" strokecolor="black [3200]" strokeweight="1pt">
                 <v:stroke joinstyle="miter"/>
                 <v:textbox>
                   <w:txbxContent>
@@ -5631,7 +5639,7 @@
           <w:lang w:eastAsia="de-DE"/>
         </w:rPr>
         <w:drawing>
-          <wp:anchor distT="0" distB="0" distL="114300" distR="114300" simplePos="0" relativeHeight="251677696" behindDoc="0" locked="0" layoutInCell="1" allowOverlap="1" wp14:anchorId="472F444B" wp14:editId="4AFAEA4B">
+          <wp:anchor distT="0" distB="0" distL="114300" distR="114300" simplePos="0" relativeHeight="251677696" behindDoc="0" locked="0" layoutInCell="1" allowOverlap="1" wp14:anchorId="472F444B" wp14:editId="25B4ED66">
             <wp:simplePos x="0" y="0"/>
             <wp:positionH relativeFrom="margin">
               <wp:posOffset>1905</wp:posOffset>
@@ -5661,7 +5669,7 @@
                         </a:ext>
                       </a:extLst>
                     </a:blip>
-                    <a:srcRect t="482" b="482"/>
+                    <a:srcRect t="402" b="402"/>
                     <a:stretch>
                       <a:fillRect/>
                     </a:stretch>
@@ -5703,7 +5711,7 @@
         <mc:AlternateContent>
           <mc:Choice Requires="wps">
             <w:drawing>
-              <wp:anchor distT="0" distB="0" distL="114300" distR="114300" simplePos="0" relativeHeight="251681792" behindDoc="0" locked="0" layoutInCell="1" allowOverlap="1" wp14:anchorId="28F9E3E8" wp14:editId="0826E06F">
+              <wp:anchor distT="0" distB="0" distL="114300" distR="114300" simplePos="0" relativeHeight="251681792" behindDoc="0" locked="0" layoutInCell="1" allowOverlap="1" wp14:anchorId="28F9E3E8" wp14:editId="6F3B4AC1">
                 <wp:simplePos x="0" y="0"/>
                 <wp:positionH relativeFrom="column">
                   <wp:posOffset>5156200</wp:posOffset>
@@ -5789,9 +5797,9 @@
               </wp:anchor>
             </w:drawing>
           </mc:Choice>
-          <mc:Fallback xmlns:cx2="http://schemas.microsoft.com/office/drawing/2015/10/21/chartex" xmlns:cx3="http://schemas.microsoft.com/office/drawing/2016/5/9/chartex" xmlns:cx4="http://schemas.microsoft.com/office/drawing/2016/5/10/chartex" xmlns:cx5="http://schemas.microsoft.com/office/drawing/2016/5/11/chartex" xmlns:cx6="http://schemas.microsoft.com/office/drawing/2016/5/12/chartex" xmlns:cx7="http://schemas.microsoft.com/office/drawing/2016/5/13/chartex" xmlns:cx8="http://schemas.microsoft.com/office/drawing/2016/5/14/chartex" xmlns:aink="http://schemas.microsoft.com/office/drawing/2016/ink" xmlns:am3d="http://schemas.microsoft.com/office/drawing/2017/model3d" xmlns:oel="http://schemas.microsoft.com/office/2019/extlst" xmlns:w16cex="http://schemas.microsoft.com/office/word/2018/wordml/cex" xmlns:w16cid="http://schemas.microsoft.com/office/word/2016/wordml/cid" xmlns:w16="http://schemas.microsoft.com/office/word/2018/wordml" xmlns:w16sdtdh="http://schemas.microsoft.com/office/word/2020/wordml/sdtdatahash">
+          <mc:Fallback>
             <w:pict>
-              <v:roundrect w14:anchorId="28F9E3E8" id="_x0000_s1036" style="position:absolute;margin-left:406pt;margin-top:240.05pt;width:27pt;height:27pt;z-index:251681792;visibility:visible;mso-wrap-style:square;mso-width-percent:0;mso-height-percent:0;mso-wrap-distance-left:9pt;mso-wrap-distance-top:0;mso-wrap-distance-right:9pt;mso-wrap-distance-bottom:0;mso-position-horizontal:absolute;mso-position-horizontal-relative:text;mso-position-vertical:absolute;mso-position-vertical-relative:text;mso-width-percent:0;mso-height-percent:0;mso-width-relative:margin;mso-height-relative:margin;v-text-anchor:middle" arcsize="10923f" o:gfxdata="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" fillcolor="white [3212]" strokecolor="black [3200]" strokeweight="1pt">
+              <v:roundrect w14:anchorId="28F9E3E8" id="_x0000_s1036" style="position:absolute;margin-left:406pt;margin-top:240.05pt;width:27pt;height:27pt;z-index:251681792;visibility:visible;mso-wrap-style:square;mso-width-percent:0;mso-height-percent:0;mso-wrap-distance-left:9pt;mso-wrap-distance-top:0;mso-wrap-distance-right:9pt;mso-wrap-distance-bottom:0;mso-position-horizontal:absolute;mso-position-horizontal-relative:text;mso-position-vertical:absolute;mso-position-vertical-relative:text;mso-width-percent:0;mso-height-percent:0;mso-width-relative:margin;mso-height-relative:margin;v-text-anchor:middle" arcsize="10923f" o:gfxdata="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" fillcolor="white [3212]" strokecolor="black [3200]" strokeweight="1pt">
                 <v:stroke joinstyle="miter"/>
                 <v:textbox>
                   <w:txbxContent>
@@ -5830,7 +5838,7 @@
         <mc:AlternateContent>
           <mc:Choice Requires="wps">
             <w:drawing>
-              <wp:anchor distT="0" distB="0" distL="114300" distR="114300" simplePos="0" relativeHeight="251680768" behindDoc="0" locked="0" layoutInCell="1" allowOverlap="1" wp14:anchorId="156AF791" wp14:editId="066BFCB4">
+              <wp:anchor distT="0" distB="0" distL="114300" distR="114300" simplePos="0" relativeHeight="251680768" behindDoc="0" locked="0" layoutInCell="1" allowOverlap="1" wp14:anchorId="156AF791" wp14:editId="50AFC6AC">
                 <wp:simplePos x="0" y="0"/>
                 <wp:positionH relativeFrom="column">
                   <wp:posOffset>2296795</wp:posOffset>
@@ -5927,9 +5935,9 @@
               </wp:anchor>
             </w:drawing>
           </mc:Choice>
-          <mc:Fallback xmlns:cx2="http://schemas.microsoft.com/office/drawing/2015/10/21/chartex" xmlns:cx3="http://schemas.microsoft.com/office/drawing/2016/5/9/chartex" xmlns:cx4="http://schemas.microsoft.com/office/drawing/2016/5/10/chartex" xmlns:cx5="http://schemas.microsoft.com/office/drawing/2016/5/11/chartex" xmlns:cx6="http://schemas.microsoft.com/office/drawing/2016/5/12/chartex" xmlns:cx7="http://schemas.microsoft.com/office/drawing/2016/5/13/chartex" xmlns:cx8="http://schemas.microsoft.com/office/drawing/2016/5/14/chartex" xmlns:aink="http://schemas.microsoft.com/office/drawing/2016/ink" xmlns:am3d="http://schemas.microsoft.com/office/drawing/2017/model3d" xmlns:oel="http://schemas.microsoft.com/office/2019/extlst" xmlns:w16cex="http://schemas.microsoft.com/office/word/2018/wordml/cex" xmlns:w16cid="http://schemas.microsoft.com/office/word/2016/wordml/cid" xmlns:w16="http://schemas.microsoft.com/office/word/2018/wordml" xmlns:w16sdtdh="http://schemas.microsoft.com/office/word/2020/wordml/sdtdatahash">
+          <mc:Fallback>
             <w:pict>
-              <v:roundrect w14:anchorId="156AF791" id="_x0000_s1037" style="position:absolute;margin-left:180.85pt;margin-top:239.9pt;width:27pt;height:27pt;z-index:251680768;visibility:visible;mso-wrap-style:square;mso-width-percent:0;mso-height-percent:0;mso-wrap-distance-left:9pt;mso-wrap-distance-top:0;mso-wrap-distance-right:9pt;mso-wrap-distance-bottom:0;mso-position-horizontal:absolute;mso-position-horizontal-relative:text;mso-position-vertical:absolute;mso-position-vertical-relative:text;mso-width-percent:0;mso-height-percent:0;mso-width-relative:margin;mso-height-relative:margin;v-text-anchor:middle" arcsize="10923f" o:gfxdata="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" fillcolor="white [3212]" strokecolor="black [3200]" strokeweight="1pt">
+              <v:roundrect w14:anchorId="156AF791" id="_x0000_s1037" style="position:absolute;margin-left:180.85pt;margin-top:239.9pt;width:27pt;height:27pt;z-index:251680768;visibility:visible;mso-wrap-style:square;mso-width-percent:0;mso-height-percent:0;mso-wrap-distance-left:9pt;mso-wrap-distance-top:0;mso-wrap-distance-right:9pt;mso-wrap-distance-bottom:0;mso-position-horizontal:absolute;mso-position-horizontal-relative:text;mso-position-vertical:absolute;mso-position-vertical-relative:text;mso-width-percent:0;mso-height-percent:0;mso-width-relative:margin;mso-height-relative:margin;v-text-anchor:middle" arcsize="10923f" o:gfxdata="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" fillcolor="white [3212]" strokecolor="black [3200]" strokeweight="1pt">
                 <v:stroke joinstyle="miter"/>
                 <v:textbox>
                   <w:txbxContent>
@@ -5979,13 +5987,13 @@
         <mc:AlternateContent>
           <mc:Choice Requires="wps">
             <w:drawing>
-              <wp:anchor distT="0" distB="0" distL="114300" distR="114300" simplePos="0" relativeHeight="251678720" behindDoc="0" locked="0" layoutInCell="1" allowOverlap="1" wp14:anchorId="0BE118CA" wp14:editId="3C9FFDE6">
+              <wp:anchor distT="0" distB="0" distL="114300" distR="114300" simplePos="0" relativeHeight="251678720" behindDoc="0" locked="0" layoutInCell="1" allowOverlap="1" wp14:anchorId="0BE118CA" wp14:editId="396D0065">
                 <wp:simplePos x="0" y="0"/>
                 <wp:positionH relativeFrom="column">
                   <wp:posOffset>2292350</wp:posOffset>
                 </wp:positionH>
                 <wp:positionV relativeFrom="paragraph">
-                  <wp:posOffset>1449705</wp:posOffset>
+                  <wp:posOffset>1462405</wp:posOffset>
                 </wp:positionV>
                 <wp:extent cx="342900" cy="342900"/>
                 <wp:effectExtent l="0" t="0" r="19050" b="19050"/>
@@ -6065,9 +6073,9 @@
               </wp:anchor>
             </w:drawing>
           </mc:Choice>
-          <mc:Fallback xmlns:cx2="http://schemas.microsoft.com/office/drawing/2015/10/21/chartex" xmlns:cx3="http://schemas.microsoft.com/office/drawing/2016/5/9/chartex" xmlns:cx4="http://schemas.microsoft.com/office/drawing/2016/5/10/chartex" xmlns:cx5="http://schemas.microsoft.com/office/drawing/2016/5/11/chartex" xmlns:cx6="http://schemas.microsoft.com/office/drawing/2016/5/12/chartex" xmlns:cx7="http://schemas.microsoft.com/office/drawing/2016/5/13/chartex" xmlns:cx8="http://schemas.microsoft.com/office/drawing/2016/5/14/chartex" xmlns:aink="http://schemas.microsoft.com/office/drawing/2016/ink" xmlns:am3d="http://schemas.microsoft.com/office/drawing/2017/model3d" xmlns:oel="http://schemas.microsoft.com/office/2019/extlst" xmlns:w16cex="http://schemas.microsoft.com/office/word/2018/wordml/cex" xmlns:w16cid="http://schemas.microsoft.com/office/word/2016/wordml/cid" xmlns:w16="http://schemas.microsoft.com/office/word/2018/wordml" xmlns:w16sdtdh="http://schemas.microsoft.com/office/word/2020/wordml/sdtdatahash">
+          <mc:Fallback>
             <w:pict>
-              <v:roundrect w14:anchorId="0BE118CA" id="_x0000_s1038" style="position:absolute;margin-left:180.5pt;margin-top:114.15pt;width:27pt;height:27pt;z-index:251678720;visibility:visible;mso-wrap-style:square;mso-width-percent:0;mso-height-percent:0;mso-wrap-distance-left:9pt;mso-wrap-distance-top:0;mso-wrap-distance-right:9pt;mso-wrap-distance-bottom:0;mso-position-horizontal:absolute;mso-position-horizontal-relative:text;mso-position-vertical:absolute;mso-position-vertical-relative:text;mso-width-percent:0;mso-height-percent:0;mso-width-relative:margin;mso-height-relative:margin;v-text-anchor:middle" arcsize="10923f" o:gfxdata="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" fillcolor="white [3212]" strokecolor="black [3200]" strokeweight="1pt">
+              <v:roundrect w14:anchorId="0BE118CA" id="_x0000_s1038" style="position:absolute;margin-left:180.5pt;margin-top:115.15pt;width:27pt;height:27pt;z-index:251678720;visibility:visible;mso-wrap-style:square;mso-width-percent:0;mso-height-percent:0;mso-wrap-distance-left:9pt;mso-wrap-distance-top:0;mso-wrap-distance-right:9pt;mso-wrap-distance-bottom:0;mso-position-horizontal:absolute;mso-position-horizontal-relative:text;mso-position-vertical:absolute;mso-position-vertical-relative:text;mso-width-percent:0;mso-height-percent:0;mso-width-relative:margin;mso-height-relative:margin;v-text-anchor:middle" arcsize="10923f" o:gfxdata="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" fillcolor="white [3212]" strokecolor="black [3200]" strokeweight="1pt">
                 <v:stroke joinstyle="miter"/>
                 <v:textbox>
                   <w:txbxContent>
@@ -6296,14 +6304,14 @@
           <w:lang w:val="en-US"/>
         </w:rPr>
       </w:pPr>
-      <w:bookmarkStart w:id="10" w:name="_Toc133605180"/>
+      <w:bookmarkStart w:id="9" w:name="_Toc133605180"/>
       <w:r>
         <w:rPr>
           <w:lang w:val="en-US"/>
         </w:rPr>
         <w:t>Tools</w:t>
       </w:r>
-      <w:bookmarkEnd w:id="10"/>
+      <w:bookmarkEnd w:id="9"/>
     </w:p>
     <w:p>
       <w:pPr>
@@ -6602,7 +6610,7 @@
           <w:lang w:val="en-US"/>
         </w:rPr>
       </w:pPr>
-      <w:bookmarkStart w:id="11" w:name="_Toc133605181"/>
+      <w:bookmarkStart w:id="10" w:name="_Toc133605181"/>
       <w:r>
         <w:rPr>
           <w:noProof/>
@@ -6617,7 +6625,7 @@
         </w:rPr>
         <w:t xml:space="preserve"> Tools</w:t>
       </w:r>
-      <w:bookmarkEnd w:id="11"/>
+      <w:bookmarkEnd w:id="10"/>
     </w:p>
     <w:p>
       <w:pPr>
@@ -6679,7 +6687,7 @@
           <w:lang w:val="en-US"/>
         </w:rPr>
       </w:pPr>
-      <w:bookmarkStart w:id="12" w:name="_Toc133605182"/>
+      <w:bookmarkStart w:id="11" w:name="_Toc133605182"/>
       <w:r>
         <w:rPr>
           <w:lang w:val="en-US"/>
@@ -6693,47 +6701,47 @@
         </w:rPr>
         <w:t>orkflows</w:t>
       </w:r>
+      <w:bookmarkEnd w:id="11"/>
+      <w:r>
+        <w:rPr>
+          <w:lang w:val="en-US"/>
+        </w:rPr>
+        <w:t xml:space="preserve"> </w:t>
+      </w:r>
+    </w:p>
+    <w:p>
+      <w:pPr>
+        <w:pStyle w:val="berschrift2"/>
+        <w:rPr>
+          <w:lang w:val="en-US"/>
+        </w:rPr>
+      </w:pPr>
+      <w:bookmarkStart w:id="12" w:name="_Toc133605183"/>
+      <w:r>
+        <w:rPr>
+          <w:lang w:val="en-US"/>
+        </w:rPr>
+        <w:t xml:space="preserve">Create a </w:t>
+      </w:r>
+      <w:r>
+        <w:rPr>
+          <w:lang w:val="en-US"/>
+        </w:rPr>
+        <w:t>Yaml</w:t>
+      </w:r>
+      <w:r>
+        <w:rPr>
+          <w:lang w:val="en-US"/>
+        </w:rPr>
+        <w:t xml:space="preserve"> file with audio content</w:t>
+      </w:r>
+      <w:r>
+        <w:rPr>
+          <w:lang w:val="en-US"/>
+        </w:rPr>
+        <w:t>.</w:t>
+      </w:r>
       <w:bookmarkEnd w:id="12"/>
-      <w:r>
-        <w:rPr>
-          <w:lang w:val="en-US"/>
-        </w:rPr>
-        <w:t xml:space="preserve"> </w:t>
-      </w:r>
-    </w:p>
-    <w:p>
-      <w:pPr>
-        <w:pStyle w:val="berschrift2"/>
-        <w:rPr>
-          <w:lang w:val="en-US"/>
-        </w:rPr>
-      </w:pPr>
-      <w:bookmarkStart w:id="13" w:name="_Toc133605183"/>
-      <w:r>
-        <w:rPr>
-          <w:lang w:val="en-US"/>
-        </w:rPr>
-        <w:t xml:space="preserve">Create a </w:t>
-      </w:r>
-      <w:r>
-        <w:rPr>
-          <w:lang w:val="en-US"/>
-        </w:rPr>
-        <w:t>Yaml</w:t>
-      </w:r>
-      <w:r>
-        <w:rPr>
-          <w:lang w:val="en-US"/>
-        </w:rPr>
-        <w:t xml:space="preserve"> file with audio content</w:t>
-      </w:r>
-      <w:r>
-        <w:rPr>
-          <w:lang w:val="en-US"/>
-        </w:rPr>
-        <w:t>.</w:t>
-      </w:r>
-      <w:bookmarkEnd w:id="13"/>
     </w:p>
     <w:p>
       <w:pPr>
@@ -7016,7 +7024,7 @@
           <w:lang w:val="en-US"/>
         </w:rPr>
       </w:pPr>
-      <w:bookmarkStart w:id="14" w:name="_Toc133605184"/>
+      <w:bookmarkStart w:id="13" w:name="_Toc133605184"/>
       <w:r>
         <w:rPr>
           <w:lang w:val="en-US"/>
@@ -7029,7 +7037,7 @@
         </w:rPr>
         <w:t>.</w:t>
       </w:r>
-      <w:bookmarkEnd w:id="14"/>
+      <w:bookmarkEnd w:id="13"/>
     </w:p>
     <w:p>
       <w:pPr>
@@ -7239,7 +7247,7 @@
           <w:lang w:val="en-US"/>
         </w:rPr>
       </w:pPr>
-      <w:bookmarkStart w:id="15" w:name="_Toc133605185"/>
+      <w:bookmarkStart w:id="14" w:name="_Toc133605185"/>
       <w:r>
         <w:rPr>
           <w:lang w:val="en-US"/>
@@ -7247,7 +7255,7 @@
         <w:lastRenderedPageBreak/>
         <w:t>Map a room to an audio file</w:t>
       </w:r>
-      <w:bookmarkEnd w:id="15"/>
+      <w:bookmarkEnd w:id="14"/>
     </w:p>
     <w:p>
       <w:pPr>
@@ -7648,7 +7656,7 @@
 </file>
 
 <file path=word/endnotes.xml><?xml version="1.0" encoding="utf-8"?>
-<w:endnotes xmlns:wpc="http://schemas.microsoft.com/office/word/2010/wordprocessingCanvas" xmlns:cx="http://schemas.microsoft.com/office/drawing/2014/chartex" xmlns:cx1="http://schemas.microsoft.com/office/drawing/2015/9/8/chartex" xmlns:mc="http://schemas.openxmlformats.org/markup-compatibility/2006" xmlns:o="urn:schemas-microsoft-com:office:office" xmlns:r="http://schemas.openxmlformats.org/officeDocument/2006/relationships" xmlns:m="http://schemas.openxmlformats.org/officeDocument/2006/math" xmlns:v="urn:schemas-microsoft-com:vml" xmlns:wp14="http://schemas.microsoft.com/office/word/2010/wordprocessingDrawing" xmlns:wp="http://schemas.openxmlformats.org/drawingml/2006/wordprocessingDrawing" xmlns:w10="urn:schemas-microsoft-com:office:word" xmlns:w="http://schemas.openxmlformats.org/wordprocessingml/2006/main" xmlns:w14="http://schemas.microsoft.com/office/word/2010/wordml" xmlns:w15="http://schemas.microsoft.com/office/word/2012/wordml" xmlns:w16se="http://schemas.microsoft.com/office/word/2015/wordml/symex" xmlns:wpg="http://schemas.microsoft.com/office/word/2010/wordprocessingGroup" xmlns:wpi="http://schemas.microsoft.com/office/word/2010/wordprocessingInk" xmlns:wne="http://schemas.microsoft.com/office/word/2006/wordml" xmlns:wps="http://schemas.microsoft.com/office/word/2010/wordprocessingShape" mc:Ignorable="w14 w15 w16se wp14">
+<w:endnotes xmlns:wpc="http://schemas.microsoft.com/office/word/2010/wordprocessingCanvas" xmlns:cx="http://schemas.microsoft.com/office/drawing/2014/chartex" xmlns:cx1="http://schemas.microsoft.com/office/drawing/2015/9/8/chartex" xmlns:cx2="http://schemas.microsoft.com/office/drawing/2015/10/21/chartex" xmlns:cx3="http://schemas.microsoft.com/office/drawing/2016/5/9/chartex" xmlns:cx4="http://schemas.microsoft.com/office/drawing/2016/5/10/chartex" xmlns:cx5="http://schemas.microsoft.com/office/drawing/2016/5/11/chartex" xmlns:cx6="http://schemas.microsoft.com/office/drawing/2016/5/12/chartex" xmlns:cx7="http://schemas.microsoft.com/office/drawing/2016/5/13/chartex" xmlns:cx8="http://schemas.microsoft.com/office/drawing/2016/5/14/chartex" xmlns:mc="http://schemas.openxmlformats.org/markup-compatibility/2006" xmlns:aink="http://schemas.microsoft.com/office/drawing/2016/ink" xmlns:am3d="http://schemas.microsoft.com/office/drawing/2017/model3d" xmlns:o="urn:schemas-microsoft-com:office:office" xmlns:oel="http://schemas.microsoft.com/office/2019/extlst" xmlns:r="http://schemas.openxmlformats.org/officeDocument/2006/relationships" xmlns:m="http://schemas.openxmlformats.org/officeDocument/2006/math" xmlns:v="urn:schemas-microsoft-com:vml" xmlns:wp14="http://schemas.microsoft.com/office/word/2010/wordprocessingDrawing" xmlns:wp="http://schemas.openxmlformats.org/drawingml/2006/wordprocessingDrawing" xmlns:w10="urn:schemas-microsoft-com:office:word" xmlns:w="http://schemas.openxmlformats.org/wordprocessingml/2006/main" xmlns:w14="http://schemas.microsoft.com/office/word/2010/wordml" xmlns:w15="http://schemas.microsoft.com/office/word/2012/wordml" xmlns:w16cex="http://schemas.microsoft.com/office/word/2018/wordml/cex" xmlns:w16cid="http://schemas.microsoft.com/office/word/2016/wordml/cid" xmlns:w16="http://schemas.microsoft.com/office/word/2018/wordml" xmlns:w16sdtdh="http://schemas.microsoft.com/office/word/2020/wordml/sdtdatahash" xmlns:w16se="http://schemas.microsoft.com/office/word/2015/wordml/symex" xmlns:wpg="http://schemas.microsoft.com/office/word/2010/wordprocessingGroup" xmlns:wpi="http://schemas.microsoft.com/office/word/2010/wordprocessingInk" xmlns:wne="http://schemas.microsoft.com/office/word/2006/wordml" xmlns:wps="http://schemas.microsoft.com/office/word/2010/wordprocessingShape" mc:Ignorable="w14 w15 w16se w16cid w16 w16cex w16sdtdh wp14">
   <w:endnote w:type="separator" w:id="-1">
     <w:p>
       <w:pPr>
@@ -7673,7 +7681,7 @@
 </file>
 
 <file path=word/footer1.xml><?xml version="1.0" encoding="utf-8"?>
-<w:ftr xmlns:wpc="http://schemas.microsoft.com/office/word/2010/wordprocessingCanvas" xmlns:cx="http://schemas.microsoft.com/office/drawing/2014/chartex" xmlns:cx1="http://schemas.microsoft.com/office/drawing/2015/9/8/chartex" xmlns:mc="http://schemas.openxmlformats.org/markup-compatibility/2006" xmlns:o="urn:schemas-microsoft-com:office:office" xmlns:r="http://schemas.openxmlformats.org/officeDocument/2006/relationships" xmlns:m="http://schemas.openxmlformats.org/officeDocument/2006/math" xmlns:v="urn:schemas-microsoft-com:vml" xmlns:wp14="http://schemas.microsoft.com/office/word/2010/wordprocessingDrawing" xmlns:wp="http://schemas.openxmlformats.org/drawingml/2006/wordprocessingDrawing" xmlns:w10="urn:schemas-microsoft-com:office:word" xmlns:w="http://schemas.openxmlformats.org/wordprocessingml/2006/main" xmlns:w14="http://schemas.microsoft.com/office/word/2010/wordml" xmlns:w15="http://schemas.microsoft.com/office/word/2012/wordml" xmlns:w16se="http://schemas.microsoft.com/office/word/2015/wordml/symex" xmlns:wpg="http://schemas.microsoft.com/office/word/2010/wordprocessingGroup" xmlns:wpi="http://schemas.microsoft.com/office/word/2010/wordprocessingInk" xmlns:wne="http://schemas.microsoft.com/office/word/2006/wordml" xmlns:wps="http://schemas.microsoft.com/office/word/2010/wordprocessingShape" mc:Ignorable="w14 w15 w16se wp14">
+<w:ftr xmlns:wpc="http://schemas.microsoft.com/office/word/2010/wordprocessingCanvas" xmlns:cx="http://schemas.microsoft.com/office/drawing/2014/chartex" xmlns:cx1="http://schemas.microsoft.com/office/drawing/2015/9/8/chartex" xmlns:cx2="http://schemas.microsoft.com/office/drawing/2015/10/21/chartex" xmlns:cx3="http://schemas.microsoft.com/office/drawing/2016/5/9/chartex" xmlns:cx4="http://schemas.microsoft.com/office/drawing/2016/5/10/chartex" xmlns:cx5="http://schemas.microsoft.com/office/drawing/2016/5/11/chartex" xmlns:cx6="http://schemas.microsoft.com/office/drawing/2016/5/12/chartex" xmlns:cx7="http://schemas.microsoft.com/office/drawing/2016/5/13/chartex" xmlns:cx8="http://schemas.microsoft.com/office/drawing/2016/5/14/chartex" xmlns:mc="http://schemas.openxmlformats.org/markup-compatibility/2006" xmlns:aink="http://schemas.microsoft.com/office/drawing/2016/ink" xmlns:am3d="http://schemas.microsoft.com/office/drawing/2017/model3d" xmlns:o="urn:schemas-microsoft-com:office:office" xmlns:oel="http://schemas.microsoft.com/office/2019/extlst" xmlns:r="http://schemas.openxmlformats.org/officeDocument/2006/relationships" xmlns:m="http://schemas.openxmlformats.org/officeDocument/2006/math" xmlns:v="urn:schemas-microsoft-com:vml" xmlns:wp14="http://schemas.microsoft.com/office/word/2010/wordprocessingDrawing" xmlns:wp="http://schemas.openxmlformats.org/drawingml/2006/wordprocessingDrawing" xmlns:w10="urn:schemas-microsoft-com:office:word" xmlns:w="http://schemas.openxmlformats.org/wordprocessingml/2006/main" xmlns:w14="http://schemas.microsoft.com/office/word/2010/wordml" xmlns:w15="http://schemas.microsoft.com/office/word/2012/wordml" xmlns:w16cex="http://schemas.microsoft.com/office/word/2018/wordml/cex" xmlns:w16cid="http://schemas.microsoft.com/office/word/2016/wordml/cid" xmlns:w16="http://schemas.microsoft.com/office/word/2018/wordml" xmlns:w16sdtdh="http://schemas.microsoft.com/office/word/2020/wordml/sdtdatahash" xmlns:w16se="http://schemas.microsoft.com/office/word/2015/wordml/symex" xmlns:wpg="http://schemas.microsoft.com/office/word/2010/wordprocessingGroup" xmlns:wpi="http://schemas.microsoft.com/office/word/2010/wordprocessingInk" xmlns:wne="http://schemas.microsoft.com/office/word/2006/wordml" xmlns:wps="http://schemas.microsoft.com/office/word/2010/wordprocessingShape" mc:Ignorable="w14 w15 w16se w16cid w16 w16cex w16sdtdh wp14">
   <w:sdt>
     <w:sdtPr>
       <w:id w:val="-792286328"/>
@@ -7719,7 +7727,7 @@
 </file>
 
 <file path=word/footnotes.xml><?xml version="1.0" encoding="utf-8"?>
-<w:footnotes xmlns:wpc="http://schemas.microsoft.com/office/word/2010/wordprocessingCanvas" xmlns:cx="http://schemas.microsoft.com/office/drawing/2014/chartex" xmlns:cx1="http://schemas.microsoft.com/office/drawing/2015/9/8/chartex" xmlns:mc="http://schemas.openxmlformats.org/markup-compatibility/2006" xmlns:o="urn:schemas-microsoft-com:office:office" xmlns:r="http://schemas.openxmlformats.org/officeDocument/2006/relationships" xmlns:m="http://schemas.openxmlformats.org/officeDocument/2006/math" xmlns:v="urn:schemas-microsoft-com:vml" xmlns:wp14="http://schemas.microsoft.com/office/word/2010/wordprocessingDrawing" xmlns:wp="http://schemas.openxmlformats.org/drawingml/2006/wordprocessingDrawing" xmlns:w10="urn:schemas-microsoft-com:office:word" xmlns:w="http://schemas.openxmlformats.org/wordprocessingml/2006/main" xmlns:w14="http://schemas.microsoft.com/office/word/2010/wordml" xmlns:w15="http://schemas.microsoft.com/office/word/2012/wordml" xmlns:w16se="http://schemas.microsoft.com/office/word/2015/wordml/symex" xmlns:wpg="http://schemas.microsoft.com/office/word/2010/wordprocessingGroup" xmlns:wpi="http://schemas.microsoft.com/office/word/2010/wordprocessingInk" xmlns:wne="http://schemas.microsoft.com/office/word/2006/wordml" xmlns:wps="http://schemas.microsoft.com/office/word/2010/wordprocessingShape" mc:Ignorable="w14 w15 w16se wp14">
+<w:footnotes xmlns:wpc="http://schemas.microsoft.com/office/word/2010/wordprocessingCanvas" xmlns:cx="http://schemas.microsoft.com/office/drawing/2014/chartex" xmlns:cx1="http://schemas.microsoft.com/office/drawing/2015/9/8/chartex" xmlns:cx2="http://schemas.microsoft.com/office/drawing/2015/10/21/chartex" xmlns:cx3="http://schemas.microsoft.com/office/drawing/2016/5/9/chartex" xmlns:cx4="http://schemas.microsoft.com/office/drawing/2016/5/10/chartex" xmlns:cx5="http://schemas.microsoft.com/office/drawing/2016/5/11/chartex" xmlns:cx6="http://schemas.microsoft.com/office/drawing/2016/5/12/chartex" xmlns:cx7="http://schemas.microsoft.com/office/drawing/2016/5/13/chartex" xmlns:cx8="http://schemas.microsoft.com/office/drawing/2016/5/14/chartex" xmlns:mc="http://schemas.openxmlformats.org/markup-compatibility/2006" xmlns:aink="http://schemas.microsoft.com/office/drawing/2016/ink" xmlns:am3d="http://schemas.microsoft.com/office/drawing/2017/model3d" xmlns:o="urn:schemas-microsoft-com:office:office" xmlns:oel="http://schemas.microsoft.com/office/2019/extlst" xmlns:r="http://schemas.openxmlformats.org/officeDocument/2006/relationships" xmlns:m="http://schemas.openxmlformats.org/officeDocument/2006/math" xmlns:v="urn:schemas-microsoft-com:vml" xmlns:wp14="http://schemas.microsoft.com/office/word/2010/wordprocessingDrawing" xmlns:wp="http://schemas.openxmlformats.org/drawingml/2006/wordprocessingDrawing" xmlns:w10="urn:schemas-microsoft-com:office:word" xmlns:w="http://schemas.openxmlformats.org/wordprocessingml/2006/main" xmlns:w14="http://schemas.microsoft.com/office/word/2010/wordml" xmlns:w15="http://schemas.microsoft.com/office/word/2012/wordml" xmlns:w16cex="http://schemas.microsoft.com/office/word/2018/wordml/cex" xmlns:w16cid="http://schemas.microsoft.com/office/word/2016/wordml/cid" xmlns:w16="http://schemas.microsoft.com/office/word/2018/wordml" xmlns:w16sdtdh="http://schemas.microsoft.com/office/word/2020/wordml/sdtdatahash" xmlns:w16se="http://schemas.microsoft.com/office/word/2015/wordml/symex" xmlns:wpg="http://schemas.microsoft.com/office/word/2010/wordprocessingGroup" xmlns:wpi="http://schemas.microsoft.com/office/word/2010/wordprocessingInk" xmlns:wne="http://schemas.microsoft.com/office/word/2006/wordml" xmlns:wps="http://schemas.microsoft.com/office/word/2010/wordprocessingShape" mc:Ignorable="w14 w15 w16se w16cid w16 w16cex w16sdtdh wp14">
   <w:footnote w:type="separator" w:id="-1">
     <w:p>
       <w:pPr>
@@ -7744,7 +7752,7 @@
 </file>
 
 <file path=word/numbering.xml><?xml version="1.0" encoding="utf-8"?>
-<w:numbering xmlns:wpc="http://schemas.microsoft.com/office/word/2010/wordprocessingCanvas" xmlns:cx="http://schemas.microsoft.com/office/drawing/2014/chartex" xmlns:cx1="http://schemas.microsoft.com/office/drawing/2015/9/8/chartex" xmlns:mc="http://schemas.openxmlformats.org/markup-compatibility/2006" xmlns:o="urn:schemas-microsoft-com:office:office" xmlns:r="http://schemas.openxmlformats.org/officeDocument/2006/relationships" xmlns:m="http://schemas.openxmlformats.org/officeDocument/2006/math" xmlns:v="urn:schemas-microsoft-com:vml" xmlns:wp14="http://schemas.microsoft.com/office/word/2010/wordprocessingDrawing" xmlns:wp="http://schemas.openxmlformats.org/drawingml/2006/wordprocessingDrawing" xmlns:w10="urn:schemas-microsoft-com:office:word" xmlns:w="http://schemas.openxmlformats.org/wordprocessingml/2006/main" xmlns:w14="http://schemas.microsoft.com/office/word/2010/wordml" xmlns:w15="http://schemas.microsoft.com/office/word/2012/wordml" xmlns:w16se="http://schemas.microsoft.com/office/word/2015/wordml/symex" xmlns:wpg="http://schemas.microsoft.com/office/word/2010/wordprocessingGroup" xmlns:wpi="http://schemas.microsoft.com/office/word/2010/wordprocessingInk" xmlns:wne="http://schemas.microsoft.com/office/word/2006/wordml" xmlns:wps="http://schemas.microsoft.com/office/word/2010/wordprocessingShape" mc:Ignorable="w14 w15 w16se wp14">
+<w:numbering xmlns:wpc="http://schemas.microsoft.com/office/word/2010/wordprocessingCanvas" xmlns:cx="http://schemas.microsoft.com/office/drawing/2014/chartex" xmlns:cx1="http://schemas.microsoft.com/office/drawing/2015/9/8/chartex" xmlns:cx2="http://schemas.microsoft.com/office/drawing/2015/10/21/chartex" xmlns:cx3="http://schemas.microsoft.com/office/drawing/2016/5/9/chartex" xmlns:cx4="http://schemas.microsoft.com/office/drawing/2016/5/10/chartex" xmlns:cx5="http://schemas.microsoft.com/office/drawing/2016/5/11/chartex" xmlns:cx6="http://schemas.microsoft.com/office/drawing/2016/5/12/chartex" xmlns:cx7="http://schemas.microsoft.com/office/drawing/2016/5/13/chartex" xmlns:cx8="http://schemas.microsoft.com/office/drawing/2016/5/14/chartex" xmlns:mc="http://schemas.openxmlformats.org/markup-compatibility/2006" xmlns:aink="http://schemas.microsoft.com/office/drawing/2016/ink" xmlns:am3d="http://schemas.microsoft.com/office/drawing/2017/model3d" xmlns:o="urn:schemas-microsoft-com:office:office" xmlns:oel="http://schemas.microsoft.com/office/2019/extlst" xmlns:r="http://schemas.openxmlformats.org/officeDocument/2006/relationships" xmlns:m="http://schemas.openxmlformats.org/officeDocument/2006/math" xmlns:v="urn:schemas-microsoft-com:vml" xmlns:wp14="http://schemas.microsoft.com/office/word/2010/wordprocessingDrawing" xmlns:wp="http://schemas.openxmlformats.org/drawingml/2006/wordprocessingDrawing" xmlns:w10="urn:schemas-microsoft-com:office:word" xmlns:w="http://schemas.openxmlformats.org/wordprocessingml/2006/main" xmlns:w14="http://schemas.microsoft.com/office/word/2010/wordml" xmlns:w15="http://schemas.microsoft.com/office/word/2012/wordml" xmlns:w16cex="http://schemas.microsoft.com/office/word/2018/wordml/cex" xmlns:w16cid="http://schemas.microsoft.com/office/word/2016/wordml/cid" xmlns:w16="http://schemas.microsoft.com/office/word/2018/wordml" xmlns:w16sdtdh="http://schemas.microsoft.com/office/word/2020/wordml/sdtdatahash" xmlns:w16se="http://schemas.microsoft.com/office/word/2015/wordml/symex" xmlns:wpg="http://schemas.microsoft.com/office/word/2010/wordprocessingGroup" xmlns:wpi="http://schemas.microsoft.com/office/word/2010/wordprocessingInk" xmlns:wne="http://schemas.microsoft.com/office/word/2006/wordml" xmlns:wps="http://schemas.microsoft.com/office/word/2010/wordprocessingShape" mc:Ignorable="w14 w15 w16se w16cid w16 w16cex w16sdtdh wp14">
   <w:abstractNum w:abstractNumId="0" w15:restartNumberingAfterBreak="0">
     <w:nsid w:val="08845217"/>
     <w:multiLevelType w:val="hybridMultilevel"/>
@@ -8570,38 +8578,38 @@
       </w:pPr>
     </w:lvl>
   </w:abstractNum>
-  <w:num w:numId="1">
+  <w:num w:numId="1" w16cid:durableId="278218885">
     <w:abstractNumId w:val="7"/>
   </w:num>
-  <w:num w:numId="2">
+  <w:num w:numId="2" w16cid:durableId="311836483">
     <w:abstractNumId w:val="1"/>
   </w:num>
-  <w:num w:numId="3">
+  <w:num w:numId="3" w16cid:durableId="399207289">
     <w:abstractNumId w:val="5"/>
   </w:num>
-  <w:num w:numId="4">
+  <w:num w:numId="4" w16cid:durableId="1878808369">
     <w:abstractNumId w:val="8"/>
   </w:num>
-  <w:num w:numId="5">
+  <w:num w:numId="5" w16cid:durableId="782772763">
     <w:abstractNumId w:val="2"/>
   </w:num>
-  <w:num w:numId="6">
+  <w:num w:numId="6" w16cid:durableId="929967533">
     <w:abstractNumId w:val="3"/>
   </w:num>
-  <w:num w:numId="7">
+  <w:num w:numId="7" w16cid:durableId="503786949">
     <w:abstractNumId w:val="6"/>
   </w:num>
-  <w:num w:numId="8">
+  <w:num w:numId="8" w16cid:durableId="747113638">
     <w:abstractNumId w:val="4"/>
   </w:num>
-  <w:num w:numId="9">
+  <w:num w:numId="9" w16cid:durableId="1869292855">
     <w:abstractNumId w:val="0"/>
   </w:num>
 </w:numbering>
 </file>
 
 <file path=word/styles.xml><?xml version="1.0" encoding="utf-8"?>
-<w:styles xmlns:mc="http://schemas.openxmlformats.org/markup-compatibility/2006" xmlns:r="http://schemas.openxmlformats.org/officeDocument/2006/relationships" xmlns:w="http://schemas.openxmlformats.org/wordprocessingml/2006/main" xmlns:w14="http://schemas.microsoft.com/office/word/2010/wordml" xmlns:w15="http://schemas.microsoft.com/office/word/2012/wordml" xmlns:w16se="http://schemas.microsoft.com/office/word/2015/wordml/symex" mc:Ignorable="w14 w15 w16se">
+<w:styles xmlns:mc="http://schemas.openxmlformats.org/markup-compatibility/2006" xmlns:r="http://schemas.openxmlformats.org/officeDocument/2006/relationships" xmlns:w="http://schemas.openxmlformats.org/wordprocessingml/2006/main" xmlns:w14="http://schemas.microsoft.com/office/word/2010/wordml" xmlns:w15="http://schemas.microsoft.com/office/word/2012/wordml" xmlns:w16cex="http://schemas.microsoft.com/office/word/2018/wordml/cex" xmlns:w16cid="http://schemas.microsoft.com/office/word/2016/wordml/cid" xmlns:w16="http://schemas.microsoft.com/office/word/2018/wordml" xmlns:w16sdtdh="http://schemas.microsoft.com/office/word/2020/wordml/sdtdatahash" xmlns:w16se="http://schemas.microsoft.com/office/word/2015/wordml/symex" mc:Ignorable="w14 w15 w16se w16cid w16 w16cex w16sdtdh">
   <w:docDefaults>
     <w:rPrDefault>
       <w:rPr>
@@ -8619,7 +8627,7 @@
       </w:pPr>
     </w:pPrDefault>
   </w:docDefaults>
-  <w:latentStyles w:defLockedState="0" w:defUIPriority="99" w:defSemiHidden="0" w:defUnhideWhenUsed="0" w:defQFormat="0" w:count="371">
+  <w:latentStyles w:defLockedState="0" w:defUIPriority="99" w:defSemiHidden="0" w:defUnhideWhenUsed="0" w:defQFormat="0" w:count="376">
     <w:lsdException w:name="Normal" w:uiPriority="0" w:qFormat="1"/>
     <w:lsdException w:name="heading 1" w:uiPriority="9" w:qFormat="1"/>
     <w:lsdException w:name="heading 2" w:semiHidden="1" w:uiPriority="9" w:unhideWhenUsed="1" w:qFormat="1"/>
@@ -8991,6 +8999,11 @@
     <w:lsdException w:name="List Table 5 Dark Accent 6" w:uiPriority="50"/>
     <w:lsdException w:name="List Table 6 Colorful Accent 6" w:uiPriority="51"/>
     <w:lsdException w:name="List Table 7 Colorful Accent 6" w:uiPriority="52"/>
+    <w:lsdException w:name="Mention" w:semiHidden="1" w:unhideWhenUsed="1"/>
+    <w:lsdException w:name="Smart Hyperlink" w:semiHidden="1" w:unhideWhenUsed="1"/>
+    <w:lsdException w:name="Hashtag" w:semiHidden="1" w:unhideWhenUsed="1"/>
+    <w:lsdException w:name="Unresolved Mention" w:semiHidden="1" w:unhideWhenUsed="1"/>
+    <w:lsdException w:name="Smart Link" w:semiHidden="1" w:unhideWhenUsed="1"/>
   </w:latentStyles>
   <w:style w:type="paragraph" w:default="1" w:styleId="Standard">
     <w:name w:val="Normal"/>

</xml_diff>

<commit_message>
Fix: eType value for yaml import/export & updated manual
</commit_message>
<xml_diff>
--- a/Yaml AudioTool Rebuilt/Resources/Yaml Audio Tool Rebuilt - Manual.docx
+++ b/Yaml AudioTool Rebuilt/Resources/Yaml Audio Tool Rebuilt - Manual.docx
@@ -1,6 +1,6 @@
 
 <file path=word/document.xml><?xml version="1.0" encoding="utf-8"?>
-<w:document xmlns:wpc="http://schemas.microsoft.com/office/word/2010/wordprocessingCanvas" xmlns:cx="http://schemas.microsoft.com/office/drawing/2014/chartex" xmlns:cx1="http://schemas.microsoft.com/office/drawing/2015/9/8/chartex" xmlns:cx2="http://schemas.microsoft.com/office/drawing/2015/10/21/chartex" xmlns:cx3="http://schemas.microsoft.com/office/drawing/2016/5/9/chartex" xmlns:cx4="http://schemas.microsoft.com/office/drawing/2016/5/10/chartex" xmlns:cx5="http://schemas.microsoft.com/office/drawing/2016/5/11/chartex" xmlns:cx6="http://schemas.microsoft.com/office/drawing/2016/5/12/chartex" xmlns:cx7="http://schemas.microsoft.com/office/drawing/2016/5/13/chartex" xmlns:cx8="http://schemas.microsoft.com/office/drawing/2016/5/14/chartex" xmlns:mc="http://schemas.openxmlformats.org/markup-compatibility/2006" xmlns:aink="http://schemas.microsoft.com/office/drawing/2016/ink" xmlns:am3d="http://schemas.microsoft.com/office/drawing/2017/model3d" xmlns:o="urn:schemas-microsoft-com:office:office" xmlns:oel="http://schemas.microsoft.com/office/2019/extlst" xmlns:r="http://schemas.openxmlformats.org/officeDocument/2006/relationships" xmlns:m="http://schemas.openxmlformats.org/officeDocument/2006/math" xmlns:v="urn:schemas-microsoft-com:vml" xmlns:wp14="http://schemas.microsoft.com/office/word/2010/wordprocessingDrawing" xmlns:wp="http://schemas.openxmlformats.org/drawingml/2006/wordprocessingDrawing" xmlns:w10="urn:schemas-microsoft-com:office:word" xmlns:w="http://schemas.openxmlformats.org/wordprocessingml/2006/main" xmlns:w14="http://schemas.microsoft.com/office/word/2010/wordml" xmlns:w15="http://schemas.microsoft.com/office/word/2012/wordml" xmlns:w16cex="http://schemas.microsoft.com/office/word/2018/wordml/cex" xmlns:w16cid="http://schemas.microsoft.com/office/word/2016/wordml/cid" xmlns:w16="http://schemas.microsoft.com/office/word/2018/wordml" xmlns:w16sdtdh="http://schemas.microsoft.com/office/word/2020/wordml/sdtdatahash" xmlns:w16se="http://schemas.microsoft.com/office/word/2015/wordml/symex" xmlns:wpg="http://schemas.microsoft.com/office/word/2010/wordprocessingGroup" xmlns:wpi="http://schemas.microsoft.com/office/word/2010/wordprocessingInk" xmlns:wne="http://schemas.microsoft.com/office/word/2006/wordml" xmlns:wps="http://schemas.microsoft.com/office/word/2010/wordprocessingShape" mc:Ignorable="w14 w15 w16se w16cid w16 w16cex w16sdtdh wp14">
+<w:document xmlns:wpc="http://schemas.microsoft.com/office/word/2010/wordprocessingCanvas" xmlns:cx="http://schemas.microsoft.com/office/drawing/2014/chartex" xmlns:cx1="http://schemas.microsoft.com/office/drawing/2015/9/8/chartex" xmlns:mc="http://schemas.openxmlformats.org/markup-compatibility/2006" xmlns:o="urn:schemas-microsoft-com:office:office" xmlns:r="http://schemas.openxmlformats.org/officeDocument/2006/relationships" xmlns:m="http://schemas.openxmlformats.org/officeDocument/2006/math" xmlns:v="urn:schemas-microsoft-com:vml" xmlns:wp14="http://schemas.microsoft.com/office/word/2010/wordprocessingDrawing" xmlns:wp="http://schemas.openxmlformats.org/drawingml/2006/wordprocessingDrawing" xmlns:w10="urn:schemas-microsoft-com:office:word" xmlns:w="http://schemas.openxmlformats.org/wordprocessingml/2006/main" xmlns:w14="http://schemas.microsoft.com/office/word/2010/wordml" xmlns:w15="http://schemas.microsoft.com/office/word/2012/wordml" xmlns:w16se="http://schemas.microsoft.com/office/word/2015/wordml/symex" xmlns:wpg="http://schemas.microsoft.com/office/word/2010/wordprocessingGroup" xmlns:wpi="http://schemas.microsoft.com/office/word/2010/wordprocessingInk" xmlns:wne="http://schemas.microsoft.com/office/word/2006/wordml" xmlns:wps="http://schemas.microsoft.com/office/word/2010/wordprocessingShape" mc:Ignorable="w14 w15 w16se wp14">
   <w:body>
     <w:p>
       <w:pPr>
@@ -75,7 +75,7 @@
           <w:szCs w:val="24"/>
           <w:lang w:val="en-US"/>
         </w:rPr>
-        <w:t>3.0</w:t>
+        <w:t>3.</w:t>
       </w:r>
       <w:r>
         <w:rPr>
@@ -85,7 +85,7 @@
           <w:szCs w:val="24"/>
           <w:lang w:val="en-US"/>
         </w:rPr>
-        <w:t xml:space="preserve"> – </w:t>
+        <w:t>1</w:t>
       </w:r>
       <w:r>
         <w:rPr>
@@ -95,7 +95,7 @@
           <w:szCs w:val="24"/>
           <w:lang w:val="en-US"/>
         </w:rPr>
-        <w:t>2401</w:t>
+        <w:t xml:space="preserve"> – </w:t>
       </w:r>
       <w:r>
         <w:rPr>
@@ -105,7 +105,17 @@
           <w:szCs w:val="24"/>
           <w:lang w:val="en-US"/>
         </w:rPr>
-        <w:t>25</w:t>
+        <w:t>2401</w:t>
+      </w:r>
+      <w:r>
+        <w:rPr>
+          <w:b/>
+          <w:bCs/>
+          <w:sz w:val="24"/>
+          <w:szCs w:val="24"/>
+          <w:lang w:val="en-US"/>
+        </w:rPr>
+        <w:t>29</w:t>
       </w:r>
     </w:p>
     <w:p>
@@ -1302,6 +1312,8 @@
       <w:r>
         <w:br w:type="page"/>
       </w:r>
+      <w:bookmarkStart w:id="0" w:name="_GoBack"/>
+      <w:bookmarkEnd w:id="0"/>
     </w:p>
     <w:p>
       <w:pPr>
@@ -1310,7 +1322,7 @@
           <w:lang w:val="en-US"/>
         </w:rPr>
       </w:pPr>
-      <w:bookmarkStart w:id="0" w:name="_Toc133605171"/>
+      <w:bookmarkStart w:id="1" w:name="_Toc133605171"/>
       <w:r>
         <w:rPr>
           <w:lang w:val="en-US"/>
@@ -1318,7 +1330,7 @@
         <w:lastRenderedPageBreak/>
         <w:t>Introduction</w:t>
       </w:r>
-      <w:bookmarkEnd w:id="0"/>
+      <w:bookmarkEnd w:id="1"/>
     </w:p>
     <w:p>
       <w:pPr>
@@ -1712,7 +1724,7 @@
           <w:lang w:val="en-US"/>
         </w:rPr>
       </w:pPr>
-      <w:bookmarkStart w:id="1" w:name="_Toc133605172"/>
+      <w:bookmarkStart w:id="2" w:name="_Toc133605172"/>
       <w:r>
         <w:rPr>
           <w:lang w:val="en-US"/>
@@ -1720,7 +1732,7 @@
         <w:lastRenderedPageBreak/>
         <w:t>Overview</w:t>
       </w:r>
-      <w:bookmarkEnd w:id="1"/>
+      <w:bookmarkEnd w:id="2"/>
     </w:p>
     <w:p>
       <w:pPr>
@@ -1736,14 +1748,14 @@
           <w:lang w:val="en-US"/>
         </w:rPr>
       </w:pPr>
-      <w:bookmarkStart w:id="2" w:name="_Toc133605173"/>
+      <w:bookmarkStart w:id="3" w:name="_Toc133605173"/>
       <w:r>
         <w:rPr>
           <w:lang w:val="en-US"/>
         </w:rPr>
         <w:t>Main Program</w:t>
       </w:r>
-      <w:bookmarkEnd w:id="2"/>
+      <w:bookmarkEnd w:id="3"/>
     </w:p>
     <w:p>
       <w:pPr>
@@ -1923,7 +1935,7 @@
               </wp:anchor>
             </w:drawing>
           </mc:Choice>
-          <mc:Fallback>
+          <mc:Fallback xmlns:w16sdtdh="http://schemas.microsoft.com/office/word/2020/wordml/sdtdatahash" xmlns:w16="http://schemas.microsoft.com/office/word/2018/wordml" xmlns:w16cid="http://schemas.microsoft.com/office/word/2016/wordml/cid" xmlns:w16cex="http://schemas.microsoft.com/office/word/2018/wordml/cex" xmlns:oel="http://schemas.microsoft.com/office/2019/extlst" xmlns:am3d="http://schemas.microsoft.com/office/drawing/2017/model3d" xmlns:aink="http://schemas.microsoft.com/office/drawing/2016/ink" xmlns:cx8="http://schemas.microsoft.com/office/drawing/2016/5/14/chartex" xmlns:cx7="http://schemas.microsoft.com/office/drawing/2016/5/13/chartex" xmlns:cx6="http://schemas.microsoft.com/office/drawing/2016/5/12/chartex" xmlns:cx5="http://schemas.microsoft.com/office/drawing/2016/5/11/chartex" xmlns:cx4="http://schemas.microsoft.com/office/drawing/2016/5/10/chartex" xmlns:cx3="http://schemas.microsoft.com/office/drawing/2016/5/9/chartex" xmlns:cx2="http://schemas.microsoft.com/office/drawing/2015/10/21/chartex">
             <w:pict>
               <v:roundrect w14:anchorId="089548D4" id="Rechteck: abgerundete Ecken 3" o:spid="_x0000_s1026" style="position:absolute;margin-left:418.65pt;margin-top:27.6pt;width:27pt;height:27pt;z-index:251667456;visibility:visible;mso-wrap-style:square;mso-width-percent:0;mso-height-percent:0;mso-wrap-distance-left:9pt;mso-wrap-distance-top:0;mso-wrap-distance-right:9pt;mso-wrap-distance-bottom:0;mso-position-horizontal:absolute;mso-position-horizontal-relative:text;mso-position-vertical:absolute;mso-position-vertical-relative:text;mso-width-percent:0;mso-height-percent:0;mso-width-relative:margin;mso-height-relative:margin;v-text-anchor:middle" arcsize="10923f" o:gfxdata="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" fillcolor="white [3212]" strokecolor="black [3200]" strokeweight="1pt">
                 <v:stroke joinstyle="miter"/>
@@ -2050,7 +2062,7 @@
               </wp:anchor>
             </w:drawing>
           </mc:Choice>
-          <mc:Fallback>
+          <mc:Fallback xmlns:w16sdtdh="http://schemas.microsoft.com/office/word/2020/wordml/sdtdatahash" xmlns:w16="http://schemas.microsoft.com/office/word/2018/wordml" xmlns:w16cid="http://schemas.microsoft.com/office/word/2016/wordml/cid" xmlns:w16cex="http://schemas.microsoft.com/office/word/2018/wordml/cex" xmlns:oel="http://schemas.microsoft.com/office/2019/extlst" xmlns:am3d="http://schemas.microsoft.com/office/drawing/2017/model3d" xmlns:aink="http://schemas.microsoft.com/office/drawing/2016/ink" xmlns:cx8="http://schemas.microsoft.com/office/drawing/2016/5/14/chartex" xmlns:cx7="http://schemas.microsoft.com/office/drawing/2016/5/13/chartex" xmlns:cx6="http://schemas.microsoft.com/office/drawing/2016/5/12/chartex" xmlns:cx5="http://schemas.microsoft.com/office/drawing/2016/5/11/chartex" xmlns:cx4="http://schemas.microsoft.com/office/drawing/2016/5/10/chartex" xmlns:cx3="http://schemas.microsoft.com/office/drawing/2016/5/9/chartex" xmlns:cx2="http://schemas.microsoft.com/office/drawing/2015/10/21/chartex">
             <w:pict>
               <v:roundrect w14:anchorId="5C0809DF" id="_x0000_s1027" style="position:absolute;margin-left:86.65pt;margin-top:27.6pt;width:27pt;height:27pt;z-index:251661312;visibility:visible;mso-wrap-style:square;mso-width-percent:0;mso-height-percent:0;mso-wrap-distance-left:9pt;mso-wrap-distance-top:0;mso-wrap-distance-right:9pt;mso-wrap-distance-bottom:0;mso-position-horizontal:absolute;mso-position-horizontal-relative:text;mso-position-vertical:absolute;mso-position-vertical-relative:text;mso-width-percent:0;mso-height-percent:0;mso-width-relative:margin;mso-height-relative:margin;v-text-anchor:middle" arcsize="10923f" o:gfxdata="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" fillcolor="white [3212]" strokecolor="black [3200]" strokeweight="1pt">
                 <v:stroke joinstyle="miter"/>
@@ -2188,7 +2200,7 @@
               </wp:anchor>
             </w:drawing>
           </mc:Choice>
-          <mc:Fallback>
+          <mc:Fallback xmlns:w16sdtdh="http://schemas.microsoft.com/office/word/2020/wordml/sdtdatahash" xmlns:w16="http://schemas.microsoft.com/office/word/2018/wordml" xmlns:w16cid="http://schemas.microsoft.com/office/word/2016/wordml/cid" xmlns:w16cex="http://schemas.microsoft.com/office/word/2018/wordml/cex" xmlns:oel="http://schemas.microsoft.com/office/2019/extlst" xmlns:am3d="http://schemas.microsoft.com/office/drawing/2017/model3d" xmlns:aink="http://schemas.microsoft.com/office/drawing/2016/ink" xmlns:cx8="http://schemas.microsoft.com/office/drawing/2016/5/14/chartex" xmlns:cx7="http://schemas.microsoft.com/office/drawing/2016/5/13/chartex" xmlns:cx6="http://schemas.microsoft.com/office/drawing/2016/5/12/chartex" xmlns:cx5="http://schemas.microsoft.com/office/drawing/2016/5/11/chartex" xmlns:cx4="http://schemas.microsoft.com/office/drawing/2016/5/10/chartex" xmlns:cx3="http://schemas.microsoft.com/office/drawing/2016/5/9/chartex" xmlns:cx2="http://schemas.microsoft.com/office/drawing/2015/10/21/chartex">
             <w:pict>
               <v:roundrect w14:anchorId="47C3DBAC" id="_x0000_s1028" style="position:absolute;margin-left:140pt;margin-top:27.45pt;width:27pt;height:27pt;z-index:251663360;visibility:visible;mso-wrap-style:square;mso-width-percent:0;mso-height-percent:0;mso-wrap-distance-left:9pt;mso-wrap-distance-top:0;mso-wrap-distance-right:9pt;mso-wrap-distance-bottom:0;mso-position-horizontal:absolute;mso-position-horizontal-relative:text;mso-position-vertical:absolute;mso-position-vertical-relative:text;mso-width-percent:0;mso-height-percent:0;mso-width-relative:margin;mso-height-relative:margin;v-text-anchor:middle" arcsize="10923f" o:gfxdata="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" fillcolor="white [3212]" strokecolor="black [3200]" strokeweight="1pt">
                 <v:stroke joinstyle="miter"/>
@@ -2326,7 +2338,7 @@
               </wp:anchor>
             </w:drawing>
           </mc:Choice>
-          <mc:Fallback>
+          <mc:Fallback xmlns:w16sdtdh="http://schemas.microsoft.com/office/word/2020/wordml/sdtdatahash" xmlns:w16="http://schemas.microsoft.com/office/word/2018/wordml" xmlns:w16cid="http://schemas.microsoft.com/office/word/2016/wordml/cid" xmlns:w16cex="http://schemas.microsoft.com/office/word/2018/wordml/cex" xmlns:oel="http://schemas.microsoft.com/office/2019/extlst" xmlns:am3d="http://schemas.microsoft.com/office/drawing/2017/model3d" xmlns:aink="http://schemas.microsoft.com/office/drawing/2016/ink" xmlns:cx8="http://schemas.microsoft.com/office/drawing/2016/5/14/chartex" xmlns:cx7="http://schemas.microsoft.com/office/drawing/2016/5/13/chartex" xmlns:cx6="http://schemas.microsoft.com/office/drawing/2016/5/12/chartex" xmlns:cx5="http://schemas.microsoft.com/office/drawing/2016/5/11/chartex" xmlns:cx4="http://schemas.microsoft.com/office/drawing/2016/5/10/chartex" xmlns:cx3="http://schemas.microsoft.com/office/drawing/2016/5/9/chartex" xmlns:cx2="http://schemas.microsoft.com/office/drawing/2015/10/21/chartex">
             <w:pict>
               <v:roundrect w14:anchorId="58EB7373" id="_x0000_s1029" style="position:absolute;margin-left:350.15pt;margin-top:278.6pt;width:27pt;height:27pt;z-index:251675648;visibility:visible;mso-wrap-style:square;mso-width-percent:0;mso-height-percent:0;mso-wrap-distance-left:9pt;mso-wrap-distance-top:0;mso-wrap-distance-right:9pt;mso-wrap-distance-bottom:0;mso-position-horizontal:absolute;mso-position-horizontal-relative:text;mso-position-vertical:absolute;mso-position-vertical-relative:text;mso-width-percent:0;mso-height-percent:0;mso-width-relative:margin;mso-height-relative:margin;v-text-anchor:middle" arcsize="10923f" o:gfxdata="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" fillcolor="white [3212]" strokecolor="black [3200]" strokeweight="1pt">
                 <v:stroke joinstyle="miter"/>
@@ -2453,7 +2465,7 @@
               </wp:anchor>
             </w:drawing>
           </mc:Choice>
-          <mc:Fallback>
+          <mc:Fallback xmlns:w16sdtdh="http://schemas.microsoft.com/office/word/2020/wordml/sdtdatahash" xmlns:w16="http://schemas.microsoft.com/office/word/2018/wordml" xmlns:w16cid="http://schemas.microsoft.com/office/word/2016/wordml/cid" xmlns:w16cex="http://schemas.microsoft.com/office/word/2018/wordml/cex" xmlns:oel="http://schemas.microsoft.com/office/2019/extlst" xmlns:am3d="http://schemas.microsoft.com/office/drawing/2017/model3d" xmlns:aink="http://schemas.microsoft.com/office/drawing/2016/ink" xmlns:cx8="http://schemas.microsoft.com/office/drawing/2016/5/14/chartex" xmlns:cx7="http://schemas.microsoft.com/office/drawing/2016/5/13/chartex" xmlns:cx6="http://schemas.microsoft.com/office/drawing/2016/5/12/chartex" xmlns:cx5="http://schemas.microsoft.com/office/drawing/2016/5/11/chartex" xmlns:cx4="http://schemas.microsoft.com/office/drawing/2016/5/10/chartex" xmlns:cx3="http://schemas.microsoft.com/office/drawing/2016/5/9/chartex" xmlns:cx2="http://schemas.microsoft.com/office/drawing/2015/10/21/chartex">
             <w:pict>
               <v:roundrect w14:anchorId="3F554758" id="_x0000_s1030" style="position:absolute;margin-left:441.65pt;margin-top:163.6pt;width:27pt;height:27pt;z-index:251673600;visibility:visible;mso-wrap-style:square;mso-width-percent:0;mso-height-percent:0;mso-wrap-distance-left:9pt;mso-wrap-distance-top:0;mso-wrap-distance-right:9pt;mso-wrap-distance-bottom:0;mso-position-horizontal:absolute;mso-position-horizontal-relative:text;mso-position-vertical:absolute;mso-position-vertical-relative:text;mso-width-percent:0;mso-height-percent:0;mso-width-relative:margin;mso-height-relative:margin;v-text-anchor:middle" arcsize="10923f" o:gfxdata="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" fillcolor="white [3212]" strokecolor="black [3200]" strokeweight="1pt">
                 <v:stroke joinstyle="miter"/>
@@ -2580,7 +2592,7 @@
               </wp:anchor>
             </w:drawing>
           </mc:Choice>
-          <mc:Fallback>
+          <mc:Fallback xmlns:w16sdtdh="http://schemas.microsoft.com/office/word/2020/wordml/sdtdatahash" xmlns:w16="http://schemas.microsoft.com/office/word/2018/wordml" xmlns:w16cid="http://schemas.microsoft.com/office/word/2016/wordml/cid" xmlns:w16cex="http://schemas.microsoft.com/office/word/2018/wordml/cex" xmlns:oel="http://schemas.microsoft.com/office/2019/extlst" xmlns:am3d="http://schemas.microsoft.com/office/drawing/2017/model3d" xmlns:aink="http://schemas.microsoft.com/office/drawing/2016/ink" xmlns:cx8="http://schemas.microsoft.com/office/drawing/2016/5/14/chartex" xmlns:cx7="http://schemas.microsoft.com/office/drawing/2016/5/13/chartex" xmlns:cx6="http://schemas.microsoft.com/office/drawing/2016/5/12/chartex" xmlns:cx5="http://schemas.microsoft.com/office/drawing/2016/5/11/chartex" xmlns:cx4="http://schemas.microsoft.com/office/drawing/2016/5/10/chartex" xmlns:cx3="http://schemas.microsoft.com/office/drawing/2016/5/9/chartex" xmlns:cx2="http://schemas.microsoft.com/office/drawing/2015/10/21/chartex">
             <w:pict>
               <v:roundrect w14:anchorId="6987BD0A" id="_x0000_s1031" style="position:absolute;margin-left:441.65pt;margin-top:77.1pt;width:27pt;height:27pt;z-index:251671552;visibility:visible;mso-wrap-style:square;mso-width-percent:0;mso-height-percent:0;mso-wrap-distance-left:9pt;mso-wrap-distance-top:0;mso-wrap-distance-right:9pt;mso-wrap-distance-bottom:0;mso-position-horizontal:absolute;mso-position-horizontal-relative:text;mso-position-vertical:absolute;mso-position-vertical-relative:text;mso-width-percent:0;mso-height-percent:0;mso-width-relative:margin;mso-height-relative:margin;v-text-anchor:middle" arcsize="10923f" o:gfxdata="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" fillcolor="white [3212]" strokecolor="black [3200]" strokeweight="1pt">
                 <v:stroke joinstyle="miter"/>
@@ -2707,7 +2719,7 @@
               </wp:anchor>
             </w:drawing>
           </mc:Choice>
-          <mc:Fallback>
+          <mc:Fallback xmlns:w16sdtdh="http://schemas.microsoft.com/office/word/2020/wordml/sdtdatahash" xmlns:w16="http://schemas.microsoft.com/office/word/2018/wordml" xmlns:w16cid="http://schemas.microsoft.com/office/word/2016/wordml/cid" xmlns:w16cex="http://schemas.microsoft.com/office/word/2018/wordml/cex" xmlns:oel="http://schemas.microsoft.com/office/2019/extlst" xmlns:am3d="http://schemas.microsoft.com/office/drawing/2017/model3d" xmlns:aink="http://schemas.microsoft.com/office/drawing/2016/ink" xmlns:cx8="http://schemas.microsoft.com/office/drawing/2016/5/14/chartex" xmlns:cx7="http://schemas.microsoft.com/office/drawing/2016/5/13/chartex" xmlns:cx6="http://schemas.microsoft.com/office/drawing/2016/5/12/chartex" xmlns:cx5="http://schemas.microsoft.com/office/drawing/2016/5/11/chartex" xmlns:cx4="http://schemas.microsoft.com/office/drawing/2016/5/10/chartex" xmlns:cx3="http://schemas.microsoft.com/office/drawing/2016/5/9/chartex" xmlns:cx2="http://schemas.microsoft.com/office/drawing/2015/10/21/chartex">
             <w:pict>
               <v:roundrect w14:anchorId="5258EE3E" id="_x0000_s1032" style="position:absolute;margin-left:120.15pt;margin-top:180.6pt;width:27pt;height:27pt;z-index:251669504;visibility:visible;mso-wrap-style:square;mso-width-percent:0;mso-height-percent:0;mso-wrap-distance-left:9pt;mso-wrap-distance-top:0;mso-wrap-distance-right:9pt;mso-wrap-distance-bottom:0;mso-position-horizontal:absolute;mso-position-horizontal-relative:text;mso-position-vertical:absolute;mso-position-vertical-relative:text;mso-width-percent:0;mso-height-percent:0;mso-width-relative:margin;mso-height-relative:margin;v-text-anchor:middle" arcsize="10923f" o:gfxdata="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" fillcolor="white [3212]" strokecolor="black [3200]" strokeweight="1pt">
                 <v:stroke joinstyle="miter"/>
@@ -2834,7 +2846,7 @@
               </wp:anchor>
             </w:drawing>
           </mc:Choice>
-          <mc:Fallback>
+          <mc:Fallback xmlns:w16sdtdh="http://schemas.microsoft.com/office/word/2020/wordml/sdtdatahash" xmlns:w16="http://schemas.microsoft.com/office/word/2018/wordml" xmlns:w16cid="http://schemas.microsoft.com/office/word/2016/wordml/cid" xmlns:w16cex="http://schemas.microsoft.com/office/word/2018/wordml/cex" xmlns:oel="http://schemas.microsoft.com/office/2019/extlst" xmlns:am3d="http://schemas.microsoft.com/office/drawing/2017/model3d" xmlns:aink="http://schemas.microsoft.com/office/drawing/2016/ink" xmlns:cx8="http://schemas.microsoft.com/office/drawing/2016/5/14/chartex" xmlns:cx7="http://schemas.microsoft.com/office/drawing/2016/5/13/chartex" xmlns:cx6="http://schemas.microsoft.com/office/drawing/2016/5/12/chartex" xmlns:cx5="http://schemas.microsoft.com/office/drawing/2016/5/11/chartex" xmlns:cx4="http://schemas.microsoft.com/office/drawing/2016/5/10/chartex" xmlns:cx3="http://schemas.microsoft.com/office/drawing/2016/5/9/chartex" xmlns:cx2="http://schemas.microsoft.com/office/drawing/2015/10/21/chartex">
             <w:pict>
               <v:roundrect w14:anchorId="5D6F606A" id="_x0000_s1033" style="position:absolute;margin-left:239.15pt;margin-top:27.6pt;width:27pt;height:27pt;z-index:251665408;visibility:visible;mso-wrap-style:square;mso-width-percent:0;mso-height-percent:0;mso-wrap-distance-left:9pt;mso-wrap-distance-top:0;mso-wrap-distance-right:9pt;mso-wrap-distance-bottom:0;mso-position-horizontal:absolute;mso-position-horizontal-relative:text;mso-position-vertical:absolute;mso-position-vertical-relative:text;mso-width-percent:0;mso-height-percent:0;mso-width-relative:margin;mso-height-relative:margin;v-text-anchor:middle" arcsize="10923f" o:gfxdata="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" fillcolor="white [3212]" strokecolor="black [3200]" strokeweight="1pt">
                 <v:stroke joinstyle="miter"/>
@@ -2961,7 +2973,7 @@
               </wp:anchor>
             </w:drawing>
           </mc:Choice>
-          <mc:Fallback>
+          <mc:Fallback xmlns:w16sdtdh="http://schemas.microsoft.com/office/word/2020/wordml/sdtdatahash" xmlns:w16="http://schemas.microsoft.com/office/word/2018/wordml" xmlns:w16cid="http://schemas.microsoft.com/office/word/2016/wordml/cid" xmlns:w16cex="http://schemas.microsoft.com/office/word/2018/wordml/cex" xmlns:oel="http://schemas.microsoft.com/office/2019/extlst" xmlns:am3d="http://schemas.microsoft.com/office/drawing/2017/model3d" xmlns:aink="http://schemas.microsoft.com/office/drawing/2016/ink" xmlns:cx8="http://schemas.microsoft.com/office/drawing/2016/5/14/chartex" xmlns:cx7="http://schemas.microsoft.com/office/drawing/2016/5/13/chartex" xmlns:cx6="http://schemas.microsoft.com/office/drawing/2016/5/12/chartex" xmlns:cx5="http://schemas.microsoft.com/office/drawing/2016/5/11/chartex" xmlns:cx4="http://schemas.microsoft.com/office/drawing/2016/5/10/chartex" xmlns:cx3="http://schemas.microsoft.com/office/drawing/2016/5/9/chartex" xmlns:cx2="http://schemas.microsoft.com/office/drawing/2015/10/21/chartex">
             <w:pict>
               <v:roundrect w14:anchorId="2814F502" id="_x0000_s1034" style="position:absolute;margin-left:-16.35pt;margin-top:15.1pt;width:27pt;height:27pt;z-index:251659264;visibility:visible;mso-wrap-style:square;mso-width-percent:0;mso-height-percent:0;mso-wrap-distance-left:9pt;mso-wrap-distance-top:0;mso-wrap-distance-right:9pt;mso-wrap-distance-bottom:0;mso-position-horizontal:absolute;mso-position-horizontal-relative:text;mso-position-vertical:absolute;mso-position-vertical-relative:text;mso-width-percent:0;mso-height-percent:0;mso-width-relative:margin;mso-height-relative:margin;v-text-anchor:middle" arcsize="10923f" o:gfxdata="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" fillcolor="white [3212]" strokecolor="black [3200]" strokeweight="1pt">
                 <v:stroke joinstyle="miter"/>
@@ -3190,7 +3202,7 @@
         </w:rPr>
         <w:br w:type="page"/>
       </w:r>
-      <w:bookmarkStart w:id="3" w:name="_Toc133605174"/>
+      <w:bookmarkStart w:id="4" w:name="_Toc133605174"/>
       <w:r>
         <w:rPr>
           <w:lang w:val="en-US"/>
@@ -3198,7 +3210,7 @@
         <w:lastRenderedPageBreak/>
         <w:t>Parameters</w:t>
       </w:r>
-      <w:bookmarkEnd w:id="3"/>
+      <w:bookmarkEnd w:id="4"/>
     </w:p>
     <w:p>
       <w:pPr>
@@ -3214,14 +3226,14 @@
           <w:lang w:val="en-US"/>
         </w:rPr>
       </w:pPr>
-      <w:bookmarkStart w:id="4" w:name="_Toc133605175"/>
+      <w:bookmarkStart w:id="5" w:name="_Toc133605175"/>
       <w:r>
         <w:rPr>
           <w:lang w:val="en-US"/>
         </w:rPr>
         <w:t>Playback</w:t>
       </w:r>
-      <w:bookmarkEnd w:id="4"/>
+      <w:bookmarkEnd w:id="5"/>
     </w:p>
     <w:p>
       <w:pPr>
@@ -3975,14 +3987,14 @@
           <w:lang w:val="en-US"/>
         </w:rPr>
       </w:pPr>
-      <w:bookmarkStart w:id="5" w:name="_Toc133605176"/>
+      <w:bookmarkStart w:id="6" w:name="_Toc133605176"/>
       <w:r>
         <w:rPr>
           <w:lang w:val="en-US"/>
         </w:rPr>
         <w:t>Organize</w:t>
       </w:r>
-      <w:bookmarkEnd w:id="5"/>
+      <w:bookmarkEnd w:id="6"/>
     </w:p>
     <w:p>
       <w:pPr>
@@ -4252,7 +4264,7 @@
           <w:lang w:val="en-US"/>
         </w:rPr>
       </w:pPr>
-      <w:bookmarkStart w:id="6" w:name="_Toc133605177"/>
+      <w:bookmarkStart w:id="7" w:name="_Toc133605177"/>
       <w:r>
         <w:rPr>
           <w:lang w:val="en-US"/>
@@ -4260,7 +4272,7 @@
         <w:lastRenderedPageBreak/>
         <w:t>Room Creation</w:t>
       </w:r>
-      <w:bookmarkEnd w:id="6"/>
+      <w:bookmarkEnd w:id="7"/>
     </w:p>
     <w:p>
       <w:pPr>
@@ -5134,7 +5146,7 @@
           <w:lang w:val="en-US"/>
         </w:rPr>
       </w:pPr>
-      <w:bookmarkStart w:id="7" w:name="_Toc133605178"/>
+      <w:bookmarkStart w:id="8" w:name="_Toc133605178"/>
       <w:r>
         <w:rPr>
           <w:noProof/>
@@ -5143,7 +5155,7 @@
         <w:lastRenderedPageBreak/>
         <w:t>Effects</w:t>
       </w:r>
-      <w:bookmarkEnd w:id="7"/>
+      <w:bookmarkEnd w:id="8"/>
     </w:p>
     <w:p>
       <w:pPr>
@@ -5489,7 +5501,7 @@
           <w:lang w:val="en-US"/>
         </w:rPr>
       </w:pPr>
-      <w:bookmarkStart w:id="8" w:name="_Toc133605179"/>
+      <w:bookmarkStart w:id="9" w:name="_Toc133605179"/>
       <w:r>
         <w:rPr>
           <w:lang w:val="en-US"/>
@@ -5497,7 +5509,7 @@
         <w:lastRenderedPageBreak/>
         <w:t>Destructive Effects Editor</w:t>
       </w:r>
-      <w:bookmarkEnd w:id="8"/>
+      <w:bookmarkEnd w:id="9"/>
     </w:p>
     <w:p>
       <w:pPr>
@@ -5600,7 +5612,7 @@
               </wp:anchor>
             </w:drawing>
           </mc:Choice>
-          <mc:Fallback>
+          <mc:Fallback xmlns:w16sdtdh="http://schemas.microsoft.com/office/word/2020/wordml/sdtdatahash" xmlns:w16="http://schemas.microsoft.com/office/word/2018/wordml" xmlns:w16cid="http://schemas.microsoft.com/office/word/2016/wordml/cid" xmlns:w16cex="http://schemas.microsoft.com/office/word/2018/wordml/cex" xmlns:oel="http://schemas.microsoft.com/office/2019/extlst" xmlns:am3d="http://schemas.microsoft.com/office/drawing/2017/model3d" xmlns:aink="http://schemas.microsoft.com/office/drawing/2016/ink" xmlns:cx8="http://schemas.microsoft.com/office/drawing/2016/5/14/chartex" xmlns:cx7="http://schemas.microsoft.com/office/drawing/2016/5/13/chartex" xmlns:cx6="http://schemas.microsoft.com/office/drawing/2016/5/12/chartex" xmlns:cx5="http://schemas.microsoft.com/office/drawing/2016/5/11/chartex" xmlns:cx4="http://schemas.microsoft.com/office/drawing/2016/5/10/chartex" xmlns:cx3="http://schemas.microsoft.com/office/drawing/2016/5/9/chartex" xmlns:cx2="http://schemas.microsoft.com/office/drawing/2015/10/21/chartex">
             <w:pict>
               <v:roundrect w14:anchorId="43B4C91D" id="_x0000_s1035" style="position:absolute;margin-left:452.2pt;margin-top:115.15pt;width:27pt;height:27pt;z-index:251679744;visibility:visible;mso-wrap-style:square;mso-width-percent:0;mso-height-percent:0;mso-wrap-distance-left:9pt;mso-wrap-distance-top:0;mso-wrap-distance-right:9pt;mso-wrap-distance-bottom:0;mso-position-horizontal:absolute;mso-position-horizontal-relative:text;mso-position-vertical:absolute;mso-position-vertical-relative:text;mso-width-percent:0;mso-height-percent:0;mso-width-relative:margin;mso-height-relative:margin;v-text-anchor:middle" arcsize="10923f" o:gfxdata="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" fillcolor="white [3212]" strokecolor="black [3200]" strokeweight="1pt">
                 <v:stroke joinstyle="miter"/>
@@ -5797,7 +5809,7 @@
               </wp:anchor>
             </w:drawing>
           </mc:Choice>
-          <mc:Fallback>
+          <mc:Fallback xmlns:w16sdtdh="http://schemas.microsoft.com/office/word/2020/wordml/sdtdatahash" xmlns:w16="http://schemas.microsoft.com/office/word/2018/wordml" xmlns:w16cid="http://schemas.microsoft.com/office/word/2016/wordml/cid" xmlns:w16cex="http://schemas.microsoft.com/office/word/2018/wordml/cex" xmlns:oel="http://schemas.microsoft.com/office/2019/extlst" xmlns:am3d="http://schemas.microsoft.com/office/drawing/2017/model3d" xmlns:aink="http://schemas.microsoft.com/office/drawing/2016/ink" xmlns:cx8="http://schemas.microsoft.com/office/drawing/2016/5/14/chartex" xmlns:cx7="http://schemas.microsoft.com/office/drawing/2016/5/13/chartex" xmlns:cx6="http://schemas.microsoft.com/office/drawing/2016/5/12/chartex" xmlns:cx5="http://schemas.microsoft.com/office/drawing/2016/5/11/chartex" xmlns:cx4="http://schemas.microsoft.com/office/drawing/2016/5/10/chartex" xmlns:cx3="http://schemas.microsoft.com/office/drawing/2016/5/9/chartex" xmlns:cx2="http://schemas.microsoft.com/office/drawing/2015/10/21/chartex">
             <w:pict>
               <v:roundrect w14:anchorId="28F9E3E8" id="_x0000_s1036" style="position:absolute;margin-left:406pt;margin-top:240.05pt;width:27pt;height:27pt;z-index:251681792;visibility:visible;mso-wrap-style:square;mso-width-percent:0;mso-height-percent:0;mso-wrap-distance-left:9pt;mso-wrap-distance-top:0;mso-wrap-distance-right:9pt;mso-wrap-distance-bottom:0;mso-position-horizontal:absolute;mso-position-horizontal-relative:text;mso-position-vertical:absolute;mso-position-vertical-relative:text;mso-width-percent:0;mso-height-percent:0;mso-width-relative:margin;mso-height-relative:margin;v-text-anchor:middle" arcsize="10923f" o:gfxdata="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" fillcolor="white [3212]" strokecolor="black [3200]" strokeweight="1pt">
                 <v:stroke joinstyle="miter"/>
@@ -5935,7 +5947,7 @@
               </wp:anchor>
             </w:drawing>
           </mc:Choice>
-          <mc:Fallback>
+          <mc:Fallback xmlns:w16sdtdh="http://schemas.microsoft.com/office/word/2020/wordml/sdtdatahash" xmlns:w16="http://schemas.microsoft.com/office/word/2018/wordml" xmlns:w16cid="http://schemas.microsoft.com/office/word/2016/wordml/cid" xmlns:w16cex="http://schemas.microsoft.com/office/word/2018/wordml/cex" xmlns:oel="http://schemas.microsoft.com/office/2019/extlst" xmlns:am3d="http://schemas.microsoft.com/office/drawing/2017/model3d" xmlns:aink="http://schemas.microsoft.com/office/drawing/2016/ink" xmlns:cx8="http://schemas.microsoft.com/office/drawing/2016/5/14/chartex" xmlns:cx7="http://schemas.microsoft.com/office/drawing/2016/5/13/chartex" xmlns:cx6="http://schemas.microsoft.com/office/drawing/2016/5/12/chartex" xmlns:cx5="http://schemas.microsoft.com/office/drawing/2016/5/11/chartex" xmlns:cx4="http://schemas.microsoft.com/office/drawing/2016/5/10/chartex" xmlns:cx3="http://schemas.microsoft.com/office/drawing/2016/5/9/chartex" xmlns:cx2="http://schemas.microsoft.com/office/drawing/2015/10/21/chartex">
             <w:pict>
               <v:roundrect w14:anchorId="156AF791" id="_x0000_s1037" style="position:absolute;margin-left:180.85pt;margin-top:239.9pt;width:27pt;height:27pt;z-index:251680768;visibility:visible;mso-wrap-style:square;mso-width-percent:0;mso-height-percent:0;mso-wrap-distance-left:9pt;mso-wrap-distance-top:0;mso-wrap-distance-right:9pt;mso-wrap-distance-bottom:0;mso-position-horizontal:absolute;mso-position-horizontal-relative:text;mso-position-vertical:absolute;mso-position-vertical-relative:text;mso-width-percent:0;mso-height-percent:0;mso-width-relative:margin;mso-height-relative:margin;v-text-anchor:middle" arcsize="10923f" o:gfxdata="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" fillcolor="white [3212]" strokecolor="black [3200]" strokeweight="1pt">
                 <v:stroke joinstyle="miter"/>
@@ -6073,7 +6085,7 @@
               </wp:anchor>
             </w:drawing>
           </mc:Choice>
-          <mc:Fallback>
+          <mc:Fallback xmlns:w16sdtdh="http://schemas.microsoft.com/office/word/2020/wordml/sdtdatahash" xmlns:w16="http://schemas.microsoft.com/office/word/2018/wordml" xmlns:w16cid="http://schemas.microsoft.com/office/word/2016/wordml/cid" xmlns:w16cex="http://schemas.microsoft.com/office/word/2018/wordml/cex" xmlns:oel="http://schemas.microsoft.com/office/2019/extlst" xmlns:am3d="http://schemas.microsoft.com/office/drawing/2017/model3d" xmlns:aink="http://schemas.microsoft.com/office/drawing/2016/ink" xmlns:cx8="http://schemas.microsoft.com/office/drawing/2016/5/14/chartex" xmlns:cx7="http://schemas.microsoft.com/office/drawing/2016/5/13/chartex" xmlns:cx6="http://schemas.microsoft.com/office/drawing/2016/5/12/chartex" xmlns:cx5="http://schemas.microsoft.com/office/drawing/2016/5/11/chartex" xmlns:cx4="http://schemas.microsoft.com/office/drawing/2016/5/10/chartex" xmlns:cx3="http://schemas.microsoft.com/office/drawing/2016/5/9/chartex" xmlns:cx2="http://schemas.microsoft.com/office/drawing/2015/10/21/chartex">
             <w:pict>
               <v:roundrect w14:anchorId="0BE118CA" id="_x0000_s1038" style="position:absolute;margin-left:180.5pt;margin-top:115.15pt;width:27pt;height:27pt;z-index:251678720;visibility:visible;mso-wrap-style:square;mso-width-percent:0;mso-height-percent:0;mso-wrap-distance-left:9pt;mso-wrap-distance-top:0;mso-wrap-distance-right:9pt;mso-wrap-distance-bottom:0;mso-position-horizontal:absolute;mso-position-horizontal-relative:text;mso-position-vertical:absolute;mso-position-vertical-relative:text;mso-width-percent:0;mso-height-percent:0;mso-width-relative:margin;mso-height-relative:margin;v-text-anchor:middle" arcsize="10923f" o:gfxdata="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" fillcolor="white [3212]" strokecolor="black [3200]" strokeweight="1pt">
                 <v:stroke joinstyle="miter"/>
@@ -6304,14 +6316,14 @@
           <w:lang w:val="en-US"/>
         </w:rPr>
       </w:pPr>
-      <w:bookmarkStart w:id="9" w:name="_Toc133605180"/>
+      <w:bookmarkStart w:id="10" w:name="_Toc133605180"/>
       <w:r>
         <w:rPr>
           <w:lang w:val="en-US"/>
         </w:rPr>
         <w:t>Tools</w:t>
       </w:r>
-      <w:bookmarkEnd w:id="9"/>
+      <w:bookmarkEnd w:id="10"/>
     </w:p>
     <w:p>
       <w:pPr>
@@ -6610,7 +6622,7 @@
           <w:lang w:val="en-US"/>
         </w:rPr>
       </w:pPr>
-      <w:bookmarkStart w:id="10" w:name="_Toc133605181"/>
+      <w:bookmarkStart w:id="11" w:name="_Toc133605181"/>
       <w:r>
         <w:rPr>
           <w:noProof/>
@@ -6625,7 +6637,7 @@
         </w:rPr>
         <w:t xml:space="preserve"> Tools</w:t>
       </w:r>
-      <w:bookmarkEnd w:id="10"/>
+      <w:bookmarkEnd w:id="11"/>
     </w:p>
     <w:p>
       <w:pPr>
@@ -6687,7 +6699,7 @@
           <w:lang w:val="en-US"/>
         </w:rPr>
       </w:pPr>
-      <w:bookmarkStart w:id="11" w:name="_Toc133605182"/>
+      <w:bookmarkStart w:id="12" w:name="_Toc133605182"/>
       <w:r>
         <w:rPr>
           <w:lang w:val="en-US"/>
@@ -6701,7 +6713,7 @@
         </w:rPr>
         <w:t>orkflows</w:t>
       </w:r>
-      <w:bookmarkEnd w:id="11"/>
+      <w:bookmarkEnd w:id="12"/>
       <w:r>
         <w:rPr>
           <w:lang w:val="en-US"/>
@@ -6716,7 +6728,7 @@
           <w:lang w:val="en-US"/>
         </w:rPr>
       </w:pPr>
-      <w:bookmarkStart w:id="12" w:name="_Toc133605183"/>
+      <w:bookmarkStart w:id="13" w:name="_Toc133605183"/>
       <w:r>
         <w:rPr>
           <w:lang w:val="en-US"/>
@@ -6741,7 +6753,7 @@
         </w:rPr>
         <w:t>.</w:t>
       </w:r>
-      <w:bookmarkEnd w:id="12"/>
+      <w:bookmarkEnd w:id="13"/>
     </w:p>
     <w:p>
       <w:pPr>
@@ -7024,7 +7036,7 @@
           <w:lang w:val="en-US"/>
         </w:rPr>
       </w:pPr>
-      <w:bookmarkStart w:id="13" w:name="_Toc133605184"/>
+      <w:bookmarkStart w:id="14" w:name="_Toc133605184"/>
       <w:r>
         <w:rPr>
           <w:lang w:val="en-US"/>
@@ -7037,7 +7049,7 @@
         </w:rPr>
         <w:t>.</w:t>
       </w:r>
-      <w:bookmarkEnd w:id="13"/>
+      <w:bookmarkEnd w:id="14"/>
     </w:p>
     <w:p>
       <w:pPr>
@@ -7247,7 +7259,7 @@
           <w:lang w:val="en-US"/>
         </w:rPr>
       </w:pPr>
-      <w:bookmarkStart w:id="14" w:name="_Toc133605185"/>
+      <w:bookmarkStart w:id="15" w:name="_Toc133605185"/>
       <w:r>
         <w:rPr>
           <w:lang w:val="en-US"/>
@@ -7255,7 +7267,7 @@
         <w:lastRenderedPageBreak/>
         <w:t>Map a room to an audio file</w:t>
       </w:r>
-      <w:bookmarkEnd w:id="14"/>
+      <w:bookmarkEnd w:id="15"/>
     </w:p>
     <w:p>
       <w:pPr>
@@ -7656,7 +7668,7 @@
 </file>
 
 <file path=word/endnotes.xml><?xml version="1.0" encoding="utf-8"?>
-<w:endnotes xmlns:wpc="http://schemas.microsoft.com/office/word/2010/wordprocessingCanvas" xmlns:cx="http://schemas.microsoft.com/office/drawing/2014/chartex" xmlns:cx1="http://schemas.microsoft.com/office/drawing/2015/9/8/chartex" xmlns:cx2="http://schemas.microsoft.com/office/drawing/2015/10/21/chartex" xmlns:cx3="http://schemas.microsoft.com/office/drawing/2016/5/9/chartex" xmlns:cx4="http://schemas.microsoft.com/office/drawing/2016/5/10/chartex" xmlns:cx5="http://schemas.microsoft.com/office/drawing/2016/5/11/chartex" xmlns:cx6="http://schemas.microsoft.com/office/drawing/2016/5/12/chartex" xmlns:cx7="http://schemas.microsoft.com/office/drawing/2016/5/13/chartex" xmlns:cx8="http://schemas.microsoft.com/office/drawing/2016/5/14/chartex" xmlns:mc="http://schemas.openxmlformats.org/markup-compatibility/2006" xmlns:aink="http://schemas.microsoft.com/office/drawing/2016/ink" xmlns:am3d="http://schemas.microsoft.com/office/drawing/2017/model3d" xmlns:o="urn:schemas-microsoft-com:office:office" xmlns:oel="http://schemas.microsoft.com/office/2019/extlst" xmlns:r="http://schemas.openxmlformats.org/officeDocument/2006/relationships" xmlns:m="http://schemas.openxmlformats.org/officeDocument/2006/math" xmlns:v="urn:schemas-microsoft-com:vml" xmlns:wp14="http://schemas.microsoft.com/office/word/2010/wordprocessingDrawing" xmlns:wp="http://schemas.openxmlformats.org/drawingml/2006/wordprocessingDrawing" xmlns:w10="urn:schemas-microsoft-com:office:word" xmlns:w="http://schemas.openxmlformats.org/wordprocessingml/2006/main" xmlns:w14="http://schemas.microsoft.com/office/word/2010/wordml" xmlns:w15="http://schemas.microsoft.com/office/word/2012/wordml" xmlns:w16cex="http://schemas.microsoft.com/office/word/2018/wordml/cex" xmlns:w16cid="http://schemas.microsoft.com/office/word/2016/wordml/cid" xmlns:w16="http://schemas.microsoft.com/office/word/2018/wordml" xmlns:w16sdtdh="http://schemas.microsoft.com/office/word/2020/wordml/sdtdatahash" xmlns:w16se="http://schemas.microsoft.com/office/word/2015/wordml/symex" xmlns:wpg="http://schemas.microsoft.com/office/word/2010/wordprocessingGroup" xmlns:wpi="http://schemas.microsoft.com/office/word/2010/wordprocessingInk" xmlns:wne="http://schemas.microsoft.com/office/word/2006/wordml" xmlns:wps="http://schemas.microsoft.com/office/word/2010/wordprocessingShape" mc:Ignorable="w14 w15 w16se w16cid w16 w16cex w16sdtdh wp14">
+<w:endnotes xmlns:wpc="http://schemas.microsoft.com/office/word/2010/wordprocessingCanvas" xmlns:cx="http://schemas.microsoft.com/office/drawing/2014/chartex" xmlns:cx1="http://schemas.microsoft.com/office/drawing/2015/9/8/chartex" xmlns:mc="http://schemas.openxmlformats.org/markup-compatibility/2006" xmlns:o="urn:schemas-microsoft-com:office:office" xmlns:r="http://schemas.openxmlformats.org/officeDocument/2006/relationships" xmlns:m="http://schemas.openxmlformats.org/officeDocument/2006/math" xmlns:v="urn:schemas-microsoft-com:vml" xmlns:wp14="http://schemas.microsoft.com/office/word/2010/wordprocessingDrawing" xmlns:wp="http://schemas.openxmlformats.org/drawingml/2006/wordprocessingDrawing" xmlns:w10="urn:schemas-microsoft-com:office:word" xmlns:w="http://schemas.openxmlformats.org/wordprocessingml/2006/main" xmlns:w14="http://schemas.microsoft.com/office/word/2010/wordml" xmlns:w15="http://schemas.microsoft.com/office/word/2012/wordml" xmlns:w16se="http://schemas.microsoft.com/office/word/2015/wordml/symex" xmlns:wpg="http://schemas.microsoft.com/office/word/2010/wordprocessingGroup" xmlns:wpi="http://schemas.microsoft.com/office/word/2010/wordprocessingInk" xmlns:wne="http://schemas.microsoft.com/office/word/2006/wordml" xmlns:wps="http://schemas.microsoft.com/office/word/2010/wordprocessingShape" mc:Ignorable="w14 w15 w16se wp14">
   <w:endnote w:type="separator" w:id="-1">
     <w:p>
       <w:pPr>
@@ -7681,7 +7693,7 @@
 </file>
 
 <file path=word/footer1.xml><?xml version="1.0" encoding="utf-8"?>
-<w:ftr xmlns:wpc="http://schemas.microsoft.com/office/word/2010/wordprocessingCanvas" xmlns:cx="http://schemas.microsoft.com/office/drawing/2014/chartex" xmlns:cx1="http://schemas.microsoft.com/office/drawing/2015/9/8/chartex" xmlns:cx2="http://schemas.microsoft.com/office/drawing/2015/10/21/chartex" xmlns:cx3="http://schemas.microsoft.com/office/drawing/2016/5/9/chartex" xmlns:cx4="http://schemas.microsoft.com/office/drawing/2016/5/10/chartex" xmlns:cx5="http://schemas.microsoft.com/office/drawing/2016/5/11/chartex" xmlns:cx6="http://schemas.microsoft.com/office/drawing/2016/5/12/chartex" xmlns:cx7="http://schemas.microsoft.com/office/drawing/2016/5/13/chartex" xmlns:cx8="http://schemas.microsoft.com/office/drawing/2016/5/14/chartex" xmlns:mc="http://schemas.openxmlformats.org/markup-compatibility/2006" xmlns:aink="http://schemas.microsoft.com/office/drawing/2016/ink" xmlns:am3d="http://schemas.microsoft.com/office/drawing/2017/model3d" xmlns:o="urn:schemas-microsoft-com:office:office" xmlns:oel="http://schemas.microsoft.com/office/2019/extlst" xmlns:r="http://schemas.openxmlformats.org/officeDocument/2006/relationships" xmlns:m="http://schemas.openxmlformats.org/officeDocument/2006/math" xmlns:v="urn:schemas-microsoft-com:vml" xmlns:wp14="http://schemas.microsoft.com/office/word/2010/wordprocessingDrawing" xmlns:wp="http://schemas.openxmlformats.org/drawingml/2006/wordprocessingDrawing" xmlns:w10="urn:schemas-microsoft-com:office:word" xmlns:w="http://schemas.openxmlformats.org/wordprocessingml/2006/main" xmlns:w14="http://schemas.microsoft.com/office/word/2010/wordml" xmlns:w15="http://schemas.microsoft.com/office/word/2012/wordml" xmlns:w16cex="http://schemas.microsoft.com/office/word/2018/wordml/cex" xmlns:w16cid="http://schemas.microsoft.com/office/word/2016/wordml/cid" xmlns:w16="http://schemas.microsoft.com/office/word/2018/wordml" xmlns:w16sdtdh="http://schemas.microsoft.com/office/word/2020/wordml/sdtdatahash" xmlns:w16se="http://schemas.microsoft.com/office/word/2015/wordml/symex" xmlns:wpg="http://schemas.microsoft.com/office/word/2010/wordprocessingGroup" xmlns:wpi="http://schemas.microsoft.com/office/word/2010/wordprocessingInk" xmlns:wne="http://schemas.microsoft.com/office/word/2006/wordml" xmlns:wps="http://schemas.microsoft.com/office/word/2010/wordprocessingShape" mc:Ignorable="w14 w15 w16se w16cid w16 w16cex w16sdtdh wp14">
+<w:ftr xmlns:wpc="http://schemas.microsoft.com/office/word/2010/wordprocessingCanvas" xmlns:cx="http://schemas.microsoft.com/office/drawing/2014/chartex" xmlns:cx1="http://schemas.microsoft.com/office/drawing/2015/9/8/chartex" xmlns:mc="http://schemas.openxmlformats.org/markup-compatibility/2006" xmlns:o="urn:schemas-microsoft-com:office:office" xmlns:r="http://schemas.openxmlformats.org/officeDocument/2006/relationships" xmlns:m="http://schemas.openxmlformats.org/officeDocument/2006/math" xmlns:v="urn:schemas-microsoft-com:vml" xmlns:wp14="http://schemas.microsoft.com/office/word/2010/wordprocessingDrawing" xmlns:wp="http://schemas.openxmlformats.org/drawingml/2006/wordprocessingDrawing" xmlns:w10="urn:schemas-microsoft-com:office:word" xmlns:w="http://schemas.openxmlformats.org/wordprocessingml/2006/main" xmlns:w14="http://schemas.microsoft.com/office/word/2010/wordml" xmlns:w15="http://schemas.microsoft.com/office/word/2012/wordml" xmlns:w16se="http://schemas.microsoft.com/office/word/2015/wordml/symex" xmlns:wpg="http://schemas.microsoft.com/office/word/2010/wordprocessingGroup" xmlns:wpi="http://schemas.microsoft.com/office/word/2010/wordprocessingInk" xmlns:wne="http://schemas.microsoft.com/office/word/2006/wordml" xmlns:wps="http://schemas.microsoft.com/office/word/2010/wordprocessingShape" mc:Ignorable="w14 w15 w16se wp14">
   <w:sdt>
     <w:sdtPr>
       <w:id w:val="-792286328"/>
@@ -7727,7 +7739,7 @@
 </file>
 
 <file path=word/footnotes.xml><?xml version="1.0" encoding="utf-8"?>
-<w:footnotes xmlns:wpc="http://schemas.microsoft.com/office/word/2010/wordprocessingCanvas" xmlns:cx="http://schemas.microsoft.com/office/drawing/2014/chartex" xmlns:cx1="http://schemas.microsoft.com/office/drawing/2015/9/8/chartex" xmlns:cx2="http://schemas.microsoft.com/office/drawing/2015/10/21/chartex" xmlns:cx3="http://schemas.microsoft.com/office/drawing/2016/5/9/chartex" xmlns:cx4="http://schemas.microsoft.com/office/drawing/2016/5/10/chartex" xmlns:cx5="http://schemas.microsoft.com/office/drawing/2016/5/11/chartex" xmlns:cx6="http://schemas.microsoft.com/office/drawing/2016/5/12/chartex" xmlns:cx7="http://schemas.microsoft.com/office/drawing/2016/5/13/chartex" xmlns:cx8="http://schemas.microsoft.com/office/drawing/2016/5/14/chartex" xmlns:mc="http://schemas.openxmlformats.org/markup-compatibility/2006" xmlns:aink="http://schemas.microsoft.com/office/drawing/2016/ink" xmlns:am3d="http://schemas.microsoft.com/office/drawing/2017/model3d" xmlns:o="urn:schemas-microsoft-com:office:office" xmlns:oel="http://schemas.microsoft.com/office/2019/extlst" xmlns:r="http://schemas.openxmlformats.org/officeDocument/2006/relationships" xmlns:m="http://schemas.openxmlformats.org/officeDocument/2006/math" xmlns:v="urn:schemas-microsoft-com:vml" xmlns:wp14="http://schemas.microsoft.com/office/word/2010/wordprocessingDrawing" xmlns:wp="http://schemas.openxmlformats.org/drawingml/2006/wordprocessingDrawing" xmlns:w10="urn:schemas-microsoft-com:office:word" xmlns:w="http://schemas.openxmlformats.org/wordprocessingml/2006/main" xmlns:w14="http://schemas.microsoft.com/office/word/2010/wordml" xmlns:w15="http://schemas.microsoft.com/office/word/2012/wordml" xmlns:w16cex="http://schemas.microsoft.com/office/word/2018/wordml/cex" xmlns:w16cid="http://schemas.microsoft.com/office/word/2016/wordml/cid" xmlns:w16="http://schemas.microsoft.com/office/word/2018/wordml" xmlns:w16sdtdh="http://schemas.microsoft.com/office/word/2020/wordml/sdtdatahash" xmlns:w16se="http://schemas.microsoft.com/office/word/2015/wordml/symex" xmlns:wpg="http://schemas.microsoft.com/office/word/2010/wordprocessingGroup" xmlns:wpi="http://schemas.microsoft.com/office/word/2010/wordprocessingInk" xmlns:wne="http://schemas.microsoft.com/office/word/2006/wordml" xmlns:wps="http://schemas.microsoft.com/office/word/2010/wordprocessingShape" mc:Ignorable="w14 w15 w16se w16cid w16 w16cex w16sdtdh wp14">
+<w:footnotes xmlns:wpc="http://schemas.microsoft.com/office/word/2010/wordprocessingCanvas" xmlns:cx="http://schemas.microsoft.com/office/drawing/2014/chartex" xmlns:cx1="http://schemas.microsoft.com/office/drawing/2015/9/8/chartex" xmlns:mc="http://schemas.openxmlformats.org/markup-compatibility/2006" xmlns:o="urn:schemas-microsoft-com:office:office" xmlns:r="http://schemas.openxmlformats.org/officeDocument/2006/relationships" xmlns:m="http://schemas.openxmlformats.org/officeDocument/2006/math" xmlns:v="urn:schemas-microsoft-com:vml" xmlns:wp14="http://schemas.microsoft.com/office/word/2010/wordprocessingDrawing" xmlns:wp="http://schemas.openxmlformats.org/drawingml/2006/wordprocessingDrawing" xmlns:w10="urn:schemas-microsoft-com:office:word" xmlns:w="http://schemas.openxmlformats.org/wordprocessingml/2006/main" xmlns:w14="http://schemas.microsoft.com/office/word/2010/wordml" xmlns:w15="http://schemas.microsoft.com/office/word/2012/wordml" xmlns:w16se="http://schemas.microsoft.com/office/word/2015/wordml/symex" xmlns:wpg="http://schemas.microsoft.com/office/word/2010/wordprocessingGroup" xmlns:wpi="http://schemas.microsoft.com/office/word/2010/wordprocessingInk" xmlns:wne="http://schemas.microsoft.com/office/word/2006/wordml" xmlns:wps="http://schemas.microsoft.com/office/word/2010/wordprocessingShape" mc:Ignorable="w14 w15 w16se wp14">
   <w:footnote w:type="separator" w:id="-1">
     <w:p>
       <w:pPr>
@@ -7752,7 +7764,7 @@
 </file>
 
 <file path=word/numbering.xml><?xml version="1.0" encoding="utf-8"?>
-<w:numbering xmlns:wpc="http://schemas.microsoft.com/office/word/2010/wordprocessingCanvas" xmlns:cx="http://schemas.microsoft.com/office/drawing/2014/chartex" xmlns:cx1="http://schemas.microsoft.com/office/drawing/2015/9/8/chartex" xmlns:cx2="http://schemas.microsoft.com/office/drawing/2015/10/21/chartex" xmlns:cx3="http://schemas.microsoft.com/office/drawing/2016/5/9/chartex" xmlns:cx4="http://schemas.microsoft.com/office/drawing/2016/5/10/chartex" xmlns:cx5="http://schemas.microsoft.com/office/drawing/2016/5/11/chartex" xmlns:cx6="http://schemas.microsoft.com/office/drawing/2016/5/12/chartex" xmlns:cx7="http://schemas.microsoft.com/office/drawing/2016/5/13/chartex" xmlns:cx8="http://schemas.microsoft.com/office/drawing/2016/5/14/chartex" xmlns:mc="http://schemas.openxmlformats.org/markup-compatibility/2006" xmlns:aink="http://schemas.microsoft.com/office/drawing/2016/ink" xmlns:am3d="http://schemas.microsoft.com/office/drawing/2017/model3d" xmlns:o="urn:schemas-microsoft-com:office:office" xmlns:oel="http://schemas.microsoft.com/office/2019/extlst" xmlns:r="http://schemas.openxmlformats.org/officeDocument/2006/relationships" xmlns:m="http://schemas.openxmlformats.org/officeDocument/2006/math" xmlns:v="urn:schemas-microsoft-com:vml" xmlns:wp14="http://schemas.microsoft.com/office/word/2010/wordprocessingDrawing" xmlns:wp="http://schemas.openxmlformats.org/drawingml/2006/wordprocessingDrawing" xmlns:w10="urn:schemas-microsoft-com:office:word" xmlns:w="http://schemas.openxmlformats.org/wordprocessingml/2006/main" xmlns:w14="http://schemas.microsoft.com/office/word/2010/wordml" xmlns:w15="http://schemas.microsoft.com/office/word/2012/wordml" xmlns:w16cex="http://schemas.microsoft.com/office/word/2018/wordml/cex" xmlns:w16cid="http://schemas.microsoft.com/office/word/2016/wordml/cid" xmlns:w16="http://schemas.microsoft.com/office/word/2018/wordml" xmlns:w16sdtdh="http://schemas.microsoft.com/office/word/2020/wordml/sdtdatahash" xmlns:w16se="http://schemas.microsoft.com/office/word/2015/wordml/symex" xmlns:wpg="http://schemas.microsoft.com/office/word/2010/wordprocessingGroup" xmlns:wpi="http://schemas.microsoft.com/office/word/2010/wordprocessingInk" xmlns:wne="http://schemas.microsoft.com/office/word/2006/wordml" xmlns:wps="http://schemas.microsoft.com/office/word/2010/wordprocessingShape" mc:Ignorable="w14 w15 w16se w16cid w16 w16cex w16sdtdh wp14">
+<w:numbering xmlns:wpc="http://schemas.microsoft.com/office/word/2010/wordprocessingCanvas" xmlns:cx="http://schemas.microsoft.com/office/drawing/2014/chartex" xmlns:cx1="http://schemas.microsoft.com/office/drawing/2015/9/8/chartex" xmlns:mc="http://schemas.openxmlformats.org/markup-compatibility/2006" xmlns:o="urn:schemas-microsoft-com:office:office" xmlns:r="http://schemas.openxmlformats.org/officeDocument/2006/relationships" xmlns:m="http://schemas.openxmlformats.org/officeDocument/2006/math" xmlns:v="urn:schemas-microsoft-com:vml" xmlns:wp14="http://schemas.microsoft.com/office/word/2010/wordprocessingDrawing" xmlns:wp="http://schemas.openxmlformats.org/drawingml/2006/wordprocessingDrawing" xmlns:w10="urn:schemas-microsoft-com:office:word" xmlns:w="http://schemas.openxmlformats.org/wordprocessingml/2006/main" xmlns:w14="http://schemas.microsoft.com/office/word/2010/wordml" xmlns:w15="http://schemas.microsoft.com/office/word/2012/wordml" xmlns:w16se="http://schemas.microsoft.com/office/word/2015/wordml/symex" xmlns:wpg="http://schemas.microsoft.com/office/word/2010/wordprocessingGroup" xmlns:wpi="http://schemas.microsoft.com/office/word/2010/wordprocessingInk" xmlns:wne="http://schemas.microsoft.com/office/word/2006/wordml" xmlns:wps="http://schemas.microsoft.com/office/word/2010/wordprocessingShape" mc:Ignorable="w14 w15 w16se wp14">
   <w:abstractNum w:abstractNumId="0" w15:restartNumberingAfterBreak="0">
     <w:nsid w:val="08845217"/>
     <w:multiLevelType w:val="hybridMultilevel"/>
@@ -8578,38 +8590,38 @@
       </w:pPr>
     </w:lvl>
   </w:abstractNum>
-  <w:num w:numId="1" w16cid:durableId="278218885">
+  <w:num w:numId="1">
     <w:abstractNumId w:val="7"/>
   </w:num>
-  <w:num w:numId="2" w16cid:durableId="311836483">
+  <w:num w:numId="2">
     <w:abstractNumId w:val="1"/>
   </w:num>
-  <w:num w:numId="3" w16cid:durableId="399207289">
+  <w:num w:numId="3">
     <w:abstractNumId w:val="5"/>
   </w:num>
-  <w:num w:numId="4" w16cid:durableId="1878808369">
+  <w:num w:numId="4">
     <w:abstractNumId w:val="8"/>
   </w:num>
-  <w:num w:numId="5" w16cid:durableId="782772763">
+  <w:num w:numId="5">
     <w:abstractNumId w:val="2"/>
   </w:num>
-  <w:num w:numId="6" w16cid:durableId="929967533">
+  <w:num w:numId="6">
     <w:abstractNumId w:val="3"/>
   </w:num>
-  <w:num w:numId="7" w16cid:durableId="503786949">
+  <w:num w:numId="7">
     <w:abstractNumId w:val="6"/>
   </w:num>
-  <w:num w:numId="8" w16cid:durableId="747113638">
+  <w:num w:numId="8">
     <w:abstractNumId w:val="4"/>
   </w:num>
-  <w:num w:numId="9" w16cid:durableId="1869292855">
+  <w:num w:numId="9">
     <w:abstractNumId w:val="0"/>
   </w:num>
 </w:numbering>
 </file>
 
 <file path=word/styles.xml><?xml version="1.0" encoding="utf-8"?>
-<w:styles xmlns:mc="http://schemas.openxmlformats.org/markup-compatibility/2006" xmlns:r="http://schemas.openxmlformats.org/officeDocument/2006/relationships" xmlns:w="http://schemas.openxmlformats.org/wordprocessingml/2006/main" xmlns:w14="http://schemas.microsoft.com/office/word/2010/wordml" xmlns:w15="http://schemas.microsoft.com/office/word/2012/wordml" xmlns:w16cex="http://schemas.microsoft.com/office/word/2018/wordml/cex" xmlns:w16cid="http://schemas.microsoft.com/office/word/2016/wordml/cid" xmlns:w16="http://schemas.microsoft.com/office/word/2018/wordml" xmlns:w16sdtdh="http://schemas.microsoft.com/office/word/2020/wordml/sdtdatahash" xmlns:w16se="http://schemas.microsoft.com/office/word/2015/wordml/symex" mc:Ignorable="w14 w15 w16se w16cid w16 w16cex w16sdtdh">
+<w:styles xmlns:mc="http://schemas.openxmlformats.org/markup-compatibility/2006" xmlns:r="http://schemas.openxmlformats.org/officeDocument/2006/relationships" xmlns:w="http://schemas.openxmlformats.org/wordprocessingml/2006/main" xmlns:w14="http://schemas.microsoft.com/office/word/2010/wordml" xmlns:w15="http://schemas.microsoft.com/office/word/2012/wordml" xmlns:w16se="http://schemas.microsoft.com/office/word/2015/wordml/symex" mc:Ignorable="w14 w15 w16se">
   <w:docDefaults>
     <w:rPrDefault>
       <w:rPr>
@@ -8627,7 +8639,7 @@
       </w:pPr>
     </w:pPrDefault>
   </w:docDefaults>
-  <w:latentStyles w:defLockedState="0" w:defUIPriority="99" w:defSemiHidden="0" w:defUnhideWhenUsed="0" w:defQFormat="0" w:count="376">
+  <w:latentStyles w:defLockedState="0" w:defUIPriority="99" w:defSemiHidden="0" w:defUnhideWhenUsed="0" w:defQFormat="0" w:count="371">
     <w:lsdException w:name="Normal" w:uiPriority="0" w:qFormat="1"/>
     <w:lsdException w:name="heading 1" w:uiPriority="9" w:qFormat="1"/>
     <w:lsdException w:name="heading 2" w:semiHidden="1" w:uiPriority="9" w:unhideWhenUsed="1" w:qFormat="1"/>
@@ -8999,11 +9011,6 @@
     <w:lsdException w:name="List Table 5 Dark Accent 6" w:uiPriority="50"/>
     <w:lsdException w:name="List Table 6 Colorful Accent 6" w:uiPriority="51"/>
     <w:lsdException w:name="List Table 7 Colorful Accent 6" w:uiPriority="52"/>
-    <w:lsdException w:name="Mention" w:semiHidden="1" w:unhideWhenUsed="1"/>
-    <w:lsdException w:name="Smart Hyperlink" w:semiHidden="1" w:unhideWhenUsed="1"/>
-    <w:lsdException w:name="Hashtag" w:semiHidden="1" w:unhideWhenUsed="1"/>
-    <w:lsdException w:name="Unresolved Mention" w:semiHidden="1" w:unhideWhenUsed="1"/>
-    <w:lsdException w:name="Smart Link" w:semiHidden="1" w:unhideWhenUsed="1"/>
   </w:latentStyles>
   <w:style w:type="paragraph" w:default="1" w:styleId="Standard">
     <w:name w:val="Normal"/>

</xml_diff>